<commit_message>
Work on the post
</commit_message>
<xml_diff>
--- a/post/BlogTestApiGtwConfig.docx
+++ b/post/BlogTestApiGtwConfig.docx
@@ -24,13 +24,16 @@
         </w:rPr>
       </w:pPr>
       <w:r>
+        <w:rPr>
+          <w:lang w:val="en-US"/>
+        </w:rPr>
         <w:t xml:space="preserve"> </w:t>
       </w:r>
       <w:r>
         <w:rPr>
           <w:highlight w:val="yellow"/>
         </w:rPr>
-        <w:t>???</w:t>
+        <w:t>TODO</w:t>
       </w:r>
     </w:p>
     <w:p>
@@ -179,7 +182,7 @@
           <w:lang w:val="en-US"/>
         </w:rPr>
       </w:pPr>
-      <w:hyperlink r:id="rId5" w:history="1">
+      <w:hyperlink r:id="rId7" w:history="1">
         <w:r>
           <w:rPr>
             <w:rStyle w:val="Hyperlink"/>
@@ -192,13 +195,7 @@
         <w:rPr>
           <w:lang w:val="en-US"/>
         </w:rPr>
-        <w:t xml:space="preserve"> </w:t>
-      </w:r>
-      <w:r>
-        <w:rPr>
-          <w:lang w:val="en-US"/>
-        </w:rPr>
-        <w:t xml:space="preserve"> </w:t>
+        <w:t xml:space="preserve">  </w:t>
       </w:r>
     </w:p>
     <w:p>
@@ -263,13 +260,7 @@
         <w:rPr>
           <w:lang w:val="en-US"/>
         </w:rPr>
-        <w:t>Keyword used as muc</w:t>
-      </w:r>
-      <w:r>
-        <w:rPr>
-          <w:lang w:val="en-US"/>
-        </w:rPr>
-        <w:t>h as possible: Here test, api, gateway</w:t>
+        <w:t>Keyword used as much as possible: Here test, api, gateway</w:t>
       </w:r>
     </w:p>
     <w:p>
@@ -350,21 +341,7 @@
           <w:rStyle w:val="jlqj4b"/>
           <w:lang w:val="en"/>
         </w:rPr>
-        <w:t>T</w:t>
-      </w:r>
-      <w:r>
-        <w:rPr>
-          <w:rStyle w:val="jlqj4b"/>
-          <w:lang w:val="en"/>
-        </w:rPr>
-        <w:t xml:space="preserve">he </w:t>
-      </w:r>
-      <w:r>
-        <w:rPr>
-          <w:rStyle w:val="jlqj4b"/>
-          <w:lang w:val="en"/>
-        </w:rPr>
-        <w:t>era of API Gateways</w:t>
+        <w:t>The era of API Gateways</w:t>
       </w:r>
     </w:p>
     <w:p>
@@ -845,7 +822,7 @@
                     <pic:cNvPicPr/>
                   </pic:nvPicPr>
                   <pic:blipFill>
-                    <a:blip r:embed="rId6" cstate="print">
+                    <a:blip r:embed="rId8" cstate="print">
                       <a:extLst>
                         <a:ext uri="{28A0092B-C50C-407E-A947-70E740481C1C}">
                           <a14:useLocalDpi xmlns:a14="http://schemas.microsoft.com/office/drawing/2010/main" val="0"/>
@@ -1065,7 +1042,7 @@
                     <pic:cNvPicPr/>
                   </pic:nvPicPr>
                   <pic:blipFill>
-                    <a:blip r:embed="rId7">
+                    <a:blip r:embed="rId9">
                       <a:extLst>
                         <a:ext uri="{28A0092B-C50C-407E-A947-70E740481C1C}">
                           <a14:useLocalDpi xmlns:a14="http://schemas.microsoft.com/office/drawing/2010/main" val="0"/>
@@ -1107,14 +1084,27 @@
       <w:r>
         <w:t xml:space="preserve">Figure </w:t>
       </w:r>
-      <w:fldSimple w:instr=" SEQ Figure \* ARABIC ">
-        <w:r>
-          <w:rPr>
-            <w:noProof/>
-          </w:rPr>
-          <w:t>2</w:t>
-        </w:r>
-      </w:fldSimple>
+      <w:r>
+        <w:fldChar w:fldCharType="begin"/>
+      </w:r>
+      <w:r>
+        <w:instrText xml:space="preserve"> SEQ Figure \* ARABIC </w:instrText>
+      </w:r>
+      <w:r>
+        <w:fldChar w:fldCharType="separate"/>
+      </w:r>
+      <w:r>
+        <w:rPr>
+          <w:noProof/>
+        </w:rPr>
+        <w:t>2</w:t>
+      </w:r>
+      <w:r>
+        <w:rPr>
+          <w:noProof/>
+        </w:rPr>
+        <w:fldChar w:fldCharType="end"/>
+      </w:r>
       <w:r>
         <w:t xml:space="preserve">: </w:t>
       </w:r>
@@ -1470,14 +1460,7 @@
           <w:rStyle w:val="jlqj4b"/>
           <w:lang w:val="en"/>
         </w:rPr>
-        <w:t>live his life</w:t>
-      </w:r>
-      <w:r>
-        <w:rPr>
-          <w:rStyle w:val="jlqj4b"/>
-          <w:lang w:val="en"/>
-        </w:rPr>
-        <w:t xml:space="preserve"> until someone notice a problem or an incident happen…</w:t>
+        <w:t>live his life until someone notice a problem or an incident happen…</w:t>
       </w:r>
     </w:p>
     <w:p>
@@ -1729,15 +1712,26 @@
     </w:p>
     <w:p>
       <w:pPr>
-        <w:rPr>
-          <w:lang w:val="en-US"/>
-        </w:rPr>
-      </w:pPr>
-      <w:r>
-        <w:rPr>
-          <w:lang w:val="en-US"/>
-        </w:rPr>
-        <w:t xml:space="preserve"> </w:t>
+        <w:pStyle w:val="ListParagraph"/>
+        <w:numPr>
+          <w:ilvl w:val="0"/>
+          <w:numId w:val="4"/>
+        </w:numPr>
+        <w:rPr>
+          <w:lang w:val="en-US"/>
+        </w:rPr>
+      </w:pPr>
+      <w:r>
+        <w:rPr>
+          <w:lang w:val="en-US"/>
+        </w:rPr>
+        <w:t xml:space="preserve">The test tool can be free, open source, maintained and well documented </w:t>
+      </w:r>
+      <w:r>
+        <w:rPr>
+          <w:lang w:val="en-US"/>
+        </w:rPr>
+        <w:sym w:font="Wingdings" w:char="F04A"/>
       </w:r>
       <w:r>
         <w:rPr>
@@ -1765,8 +1759,6 @@
         </w:rPr>
         <w:t xml:space="preserve">for an API definitions </w:t>
       </w:r>
-      <w:bookmarkStart w:id="0" w:name="_GoBack"/>
-      <w:bookmarkEnd w:id="0"/>
       <w:r>
         <w:rPr>
           <w:lang w:val="en-US"/>
@@ -1802,7 +1794,7 @@
                     <pic:cNvPicPr/>
                   </pic:nvPicPr>
                   <pic:blipFill>
-                    <a:blip r:embed="rId8" cstate="print">
+                    <a:blip r:embed="rId10" cstate="print">
                       <a:extLst>
                         <a:ext uri="{28A0092B-C50C-407E-A947-70E740481C1C}">
                           <a14:useLocalDpi xmlns:a14="http://schemas.microsoft.com/office/drawing/2010/main" val="0"/>
@@ -1840,14 +1832,23 @@
       <w:pPr>
         <w:pStyle w:val="Caption"/>
         <w:jc w:val="center"/>
-      </w:pPr>
-      <w:r>
+        <w:rPr>
+          <w:lang w:val="en-US"/>
+        </w:rPr>
+      </w:pPr>
+      <w:r>
+        <w:rPr>
+          <w:lang w:val="en-US"/>
+        </w:rPr>
         <w:t xml:space="preserve">Figure </w:t>
       </w:r>
       <w:r>
         <w:fldChar w:fldCharType="begin"/>
       </w:r>
       <w:r>
+        <w:rPr>
+          <w:lang w:val="en-US"/>
+        </w:rPr>
         <w:instrText xml:space="preserve"> SEQ Figure \* ARABIC </w:instrText>
       </w:r>
       <w:r>
@@ -1856,6 +1857,7 @@
       <w:r>
         <w:rPr>
           <w:noProof/>
+          <w:lang w:val="en-US"/>
         </w:rPr>
         <w:t>2</w:t>
       </w:r>
@@ -1863,47 +1865,2630 @@
         <w:fldChar w:fldCharType="end"/>
       </w:r>
       <w:r>
+        <w:rPr>
+          <w:lang w:val="en-US"/>
+        </w:rPr>
+        <w:t>: Image file Figure03</w:t>
+      </w:r>
+    </w:p>
+    <w:p>
+      <w:pPr>
+        <w:rPr>
+          <w:lang w:val="en-US"/>
+        </w:rPr>
+      </w:pPr>
+      <w:r>
+        <w:rPr>
+          <w:lang w:val="en-US"/>
+        </w:rPr>
+        <w:t xml:space="preserve">For this purpose, the tool named </w:t>
+      </w:r>
+      <w:r>
+        <w:rPr>
+          <w:b/>
+          <w:lang w:val="en-US"/>
+        </w:rPr>
+        <w:t>Venom</w:t>
+      </w:r>
+      <w:r>
+        <w:rPr>
+          <w:lang w:val="en-US"/>
+        </w:rPr>
+        <w:t xml:space="preserve"> [5]</w:t>
+      </w:r>
+      <w:r>
+        <w:rPr>
+          <w:lang w:val="en-US"/>
+        </w:rPr>
+        <w:t xml:space="preserve"> </w:t>
+      </w:r>
+      <w:proofErr w:type="gramStart"/>
+      <w:r>
+        <w:rPr>
+          <w:lang w:val="en-US"/>
+        </w:rPr>
+        <w:t xml:space="preserve">was </w:t>
+      </w:r>
+      <w:r>
+        <w:rPr>
+          <w:lang w:val="en-US"/>
+        </w:rPr>
+        <w:t>chosen</w:t>
+      </w:r>
+      <w:proofErr w:type="gramEnd"/>
+      <w:r>
+        <w:rPr>
+          <w:lang w:val="en-US"/>
+        </w:rPr>
+        <w:t xml:space="preserve"> because it fulfill mostly of the criteria mentioned above.</w:t>
+      </w:r>
+    </w:p>
+    <w:p>
+      <w:pPr>
+        <w:rPr>
+          <w:lang w:val="en-US"/>
+        </w:rPr>
+      </w:pPr>
+      <w:r>
+        <w:rPr>
+          <w:lang w:val="en-US"/>
+        </w:rPr>
+        <w:t xml:space="preserve">Below is an </w:t>
+      </w:r>
+      <w:r>
+        <w:rPr>
+          <w:lang w:val="en-US"/>
+        </w:rPr>
+        <w:t>example</w:t>
+      </w:r>
+      <w:r>
+        <w:rPr>
+          <w:lang w:val="en-US"/>
+        </w:rPr>
+        <w:t xml:space="preserve"> of test case</w:t>
+      </w:r>
+      <w:r>
+        <w:rPr>
+          <w:lang w:val="en-US"/>
+        </w:rPr>
+        <w:t xml:space="preserve"> description (more on this later)</w:t>
+      </w:r>
+      <w:r>
+        <w:rPr>
+          <w:lang w:val="en-US"/>
+        </w:rPr>
+        <w:t xml:space="preserve"> – No code needed</w:t>
+      </w:r>
+      <w:r>
+        <w:rPr>
+          <w:lang w:val="en-US"/>
+        </w:rPr>
+        <w:t>:</w:t>
+      </w:r>
+    </w:p>
+    <w:tbl>
+      <w:tblPr>
+        <w:tblStyle w:val="TableGrid"/>
+        <w:tblW w:w="0" w:type="auto"/>
+        <w:tblLook w:val="04A0" w:firstRow="1" w:lastRow="0" w:firstColumn="1" w:lastColumn="0" w:noHBand="0" w:noVBand="1"/>
+      </w:tblPr>
+      <w:tblGrid>
+        <w:gridCol w:w="9062"/>
+      </w:tblGrid>
+      <w:tr>
+        <w:tc>
+          <w:tcPr>
+            <w:tcW w:w="9062" w:type="dxa"/>
+          </w:tcPr>
+          <w:p>
+            <w:pPr>
+              <w:shd w:val="clear" w:color="auto" w:fill="F0F0F0"/>
+              <w:tabs>
+                <w:tab w:val="left" w:pos="916"/>
+                <w:tab w:val="left" w:pos="1832"/>
+                <w:tab w:val="left" w:pos="2748"/>
+                <w:tab w:val="left" w:pos="3664"/>
+                <w:tab w:val="left" w:pos="4580"/>
+                <w:tab w:val="left" w:pos="5496"/>
+                <w:tab w:val="left" w:pos="6412"/>
+                <w:tab w:val="left" w:pos="7328"/>
+                <w:tab w:val="left" w:pos="8244"/>
+                <w:tab w:val="left" w:pos="9160"/>
+                <w:tab w:val="left" w:pos="10076"/>
+                <w:tab w:val="left" w:pos="10992"/>
+                <w:tab w:val="left" w:pos="11908"/>
+                <w:tab w:val="left" w:pos="12824"/>
+                <w:tab w:val="left" w:pos="13740"/>
+                <w:tab w:val="left" w:pos="14656"/>
+              </w:tabs>
+              <w:rPr>
+                <w:rFonts w:ascii="Courier New" w:eastAsia="Times New Roman" w:hAnsi="Courier New" w:cs="Courier New"/>
+                <w:b/>
+                <w:color w:val="70AD47" w:themeColor="accent6"/>
+                <w:sz w:val="16"/>
+                <w:szCs w:val="20"/>
+                <w:lang w:val="en-US" w:eastAsia="fr-BE"/>
+              </w:rPr>
+            </w:pPr>
+            <w:r>
+              <w:rPr>
+                <w:rFonts w:ascii="Courier New" w:eastAsia="Times New Roman" w:hAnsi="Courier New" w:cs="Courier New"/>
+                <w:b/>
+                <w:color w:val="70AD47" w:themeColor="accent6"/>
+                <w:sz w:val="16"/>
+                <w:szCs w:val="20"/>
+                <w:lang w:val="en-US" w:eastAsia="fr-BE"/>
+              </w:rPr>
+              <w:t xml:space="preserve"># The test case is named </w:t>
+            </w:r>
+            <w:r>
+              <w:rPr>
+                <w:rFonts w:ascii="Courier New" w:eastAsia="Times New Roman" w:hAnsi="Courier New" w:cs="Courier New"/>
+                <w:b/>
+                <w:i/>
+                <w:color w:val="70AD47" w:themeColor="accent6"/>
+                <w:sz w:val="16"/>
+                <w:szCs w:val="20"/>
+                <w:lang w:val="en-US" w:eastAsia="fr-BE"/>
+              </w:rPr>
+              <w:t>Strict-Transport-Security</w:t>
+            </w:r>
+            <w:r>
+              <w:rPr>
+                <w:rFonts w:ascii="Courier New" w:eastAsia="Times New Roman" w:hAnsi="Courier New" w:cs="Courier New"/>
+                <w:b/>
+                <w:color w:val="70AD47" w:themeColor="accent6"/>
+                <w:sz w:val="16"/>
+                <w:szCs w:val="20"/>
+                <w:lang w:val="en-US" w:eastAsia="fr-BE"/>
+              </w:rPr>
+              <w:t xml:space="preserve"> because </w:t>
+            </w:r>
+          </w:p>
+          <w:p>
+            <w:pPr>
+              <w:shd w:val="clear" w:color="auto" w:fill="F0F0F0"/>
+              <w:tabs>
+                <w:tab w:val="left" w:pos="916"/>
+                <w:tab w:val="left" w:pos="1832"/>
+                <w:tab w:val="left" w:pos="2748"/>
+                <w:tab w:val="left" w:pos="3664"/>
+                <w:tab w:val="left" w:pos="4580"/>
+                <w:tab w:val="left" w:pos="5496"/>
+                <w:tab w:val="left" w:pos="6412"/>
+                <w:tab w:val="left" w:pos="7328"/>
+                <w:tab w:val="left" w:pos="8244"/>
+                <w:tab w:val="left" w:pos="9160"/>
+                <w:tab w:val="left" w:pos="10076"/>
+                <w:tab w:val="left" w:pos="10992"/>
+                <w:tab w:val="left" w:pos="11908"/>
+                <w:tab w:val="left" w:pos="12824"/>
+                <w:tab w:val="left" w:pos="13740"/>
+                <w:tab w:val="left" w:pos="14656"/>
+              </w:tabs>
+              <w:rPr>
+                <w:rFonts w:ascii="Courier New" w:eastAsia="Times New Roman" w:hAnsi="Courier New" w:cs="Courier New"/>
+                <w:b/>
+                <w:color w:val="70AD47" w:themeColor="accent6"/>
+                <w:sz w:val="16"/>
+                <w:szCs w:val="20"/>
+                <w:lang w:val="en-US" w:eastAsia="fr-BE"/>
+              </w:rPr>
+            </w:pPr>
+            <w:r>
+              <w:rPr>
+                <w:rFonts w:ascii="Courier New" w:eastAsia="Times New Roman" w:hAnsi="Courier New" w:cs="Courier New"/>
+                <w:b/>
+                <w:color w:val="70AD47" w:themeColor="accent6"/>
+                <w:sz w:val="16"/>
+                <w:szCs w:val="20"/>
+                <w:lang w:val="en-US" w:eastAsia="fr-BE"/>
+              </w:rPr>
+              <w:t xml:space="preserve"># </w:t>
+            </w:r>
+            <w:r>
+              <w:rPr>
+                <w:rFonts w:ascii="Courier New" w:eastAsia="Times New Roman" w:hAnsi="Courier New" w:cs="Courier New"/>
+                <w:b/>
+                <w:color w:val="70AD47" w:themeColor="accent6"/>
+                <w:sz w:val="16"/>
+                <w:szCs w:val="20"/>
+                <w:lang w:val="en-US" w:eastAsia="fr-BE"/>
+              </w:rPr>
+              <w:t xml:space="preserve">it check the presence of this security </w:t>
+            </w:r>
+            <w:r>
+              <w:rPr>
+                <w:rFonts w:ascii="Courier New" w:eastAsia="Times New Roman" w:hAnsi="Courier New" w:cs="Courier New"/>
+                <w:b/>
+                <w:color w:val="70AD47" w:themeColor="accent6"/>
+                <w:sz w:val="16"/>
+                <w:szCs w:val="20"/>
+                <w:lang w:val="en-US" w:eastAsia="fr-BE"/>
+              </w:rPr>
+              <w:t xml:space="preserve">HTTP response </w:t>
+            </w:r>
+            <w:r>
+              <w:rPr>
+                <w:rFonts w:ascii="Courier New" w:eastAsia="Times New Roman" w:hAnsi="Courier New" w:cs="Courier New"/>
+                <w:b/>
+                <w:color w:val="70AD47" w:themeColor="accent6"/>
+                <w:sz w:val="16"/>
+                <w:szCs w:val="20"/>
+                <w:lang w:val="en-US" w:eastAsia="fr-BE"/>
+              </w:rPr>
+              <w:t>header</w:t>
+            </w:r>
+          </w:p>
+          <w:p>
+            <w:pPr>
+              <w:shd w:val="clear" w:color="auto" w:fill="F0F0F0"/>
+              <w:tabs>
+                <w:tab w:val="left" w:pos="916"/>
+                <w:tab w:val="left" w:pos="1832"/>
+                <w:tab w:val="left" w:pos="2748"/>
+                <w:tab w:val="left" w:pos="3664"/>
+                <w:tab w:val="left" w:pos="4580"/>
+                <w:tab w:val="left" w:pos="5496"/>
+                <w:tab w:val="left" w:pos="6412"/>
+                <w:tab w:val="left" w:pos="7328"/>
+                <w:tab w:val="left" w:pos="8244"/>
+                <w:tab w:val="left" w:pos="9160"/>
+                <w:tab w:val="left" w:pos="10076"/>
+                <w:tab w:val="left" w:pos="10992"/>
+                <w:tab w:val="left" w:pos="11908"/>
+                <w:tab w:val="left" w:pos="12824"/>
+                <w:tab w:val="left" w:pos="13740"/>
+                <w:tab w:val="left" w:pos="14656"/>
+              </w:tabs>
+              <w:rPr>
+                <w:rFonts w:ascii="Courier New" w:eastAsia="Times New Roman" w:hAnsi="Courier New" w:cs="Courier New"/>
+                <w:color w:val="444444"/>
+                <w:sz w:val="16"/>
+                <w:szCs w:val="20"/>
+                <w:lang w:val="en-US" w:eastAsia="fr-BE"/>
+              </w:rPr>
+            </w:pPr>
+            <w:r>
+              <w:rPr>
+                <w:rFonts w:ascii="Courier New" w:eastAsia="Times New Roman" w:hAnsi="Courier New" w:cs="Courier New"/>
+                <w:color w:val="444444"/>
+                <w:sz w:val="16"/>
+                <w:szCs w:val="20"/>
+                <w:lang w:val="en-US" w:eastAsia="fr-BE"/>
+              </w:rPr>
+              <w:t>- name:</w:t>
+            </w:r>
+            <w:r>
+              <w:rPr>
+                <w:rFonts w:ascii="Courier New" w:eastAsia="Times New Roman" w:hAnsi="Courier New" w:cs="Courier New"/>
+                <w:color w:val="444444"/>
+                <w:sz w:val="16"/>
+                <w:szCs w:val="20"/>
+                <w:lang w:val="en-US" w:eastAsia="fr-BE"/>
+              </w:rPr>
+              <w:t xml:space="preserve"> Strict-Transport-Security</w:t>
+            </w:r>
+          </w:p>
+          <w:p>
+            <w:pPr>
+              <w:shd w:val="clear" w:color="auto" w:fill="F0F0F0"/>
+              <w:tabs>
+                <w:tab w:val="left" w:pos="916"/>
+                <w:tab w:val="left" w:pos="1832"/>
+                <w:tab w:val="left" w:pos="2748"/>
+                <w:tab w:val="left" w:pos="3664"/>
+                <w:tab w:val="left" w:pos="4580"/>
+                <w:tab w:val="left" w:pos="5496"/>
+                <w:tab w:val="left" w:pos="6412"/>
+                <w:tab w:val="left" w:pos="7328"/>
+                <w:tab w:val="left" w:pos="8244"/>
+                <w:tab w:val="left" w:pos="9160"/>
+                <w:tab w:val="left" w:pos="10076"/>
+                <w:tab w:val="left" w:pos="10992"/>
+                <w:tab w:val="left" w:pos="11908"/>
+                <w:tab w:val="left" w:pos="12824"/>
+                <w:tab w:val="left" w:pos="13740"/>
+                <w:tab w:val="left" w:pos="14656"/>
+              </w:tabs>
+              <w:rPr>
+                <w:rFonts w:ascii="Courier New" w:eastAsia="Times New Roman" w:hAnsi="Courier New" w:cs="Courier New"/>
+                <w:color w:val="444444"/>
+                <w:sz w:val="16"/>
+                <w:szCs w:val="20"/>
+                <w:lang w:val="en-US" w:eastAsia="fr-BE"/>
+              </w:rPr>
+            </w:pPr>
+            <w:r>
+              <w:rPr>
+                <w:rFonts w:ascii="Courier New" w:eastAsia="Times New Roman" w:hAnsi="Courier New" w:cs="Courier New"/>
+                <w:color w:val="444444"/>
+                <w:sz w:val="16"/>
+                <w:szCs w:val="20"/>
+                <w:lang w:val="en-US" w:eastAsia="fr-BE"/>
+              </w:rPr>
+              <w:t xml:space="preserve">  steps:</w:t>
+            </w:r>
+          </w:p>
+          <w:p>
+            <w:pPr>
+              <w:shd w:val="clear" w:color="auto" w:fill="F0F0F0"/>
+              <w:tabs>
+                <w:tab w:val="left" w:pos="916"/>
+                <w:tab w:val="left" w:pos="1832"/>
+                <w:tab w:val="left" w:pos="2748"/>
+                <w:tab w:val="left" w:pos="3664"/>
+                <w:tab w:val="left" w:pos="4580"/>
+                <w:tab w:val="left" w:pos="5496"/>
+                <w:tab w:val="left" w:pos="6412"/>
+                <w:tab w:val="left" w:pos="7328"/>
+                <w:tab w:val="left" w:pos="8244"/>
+                <w:tab w:val="left" w:pos="9160"/>
+                <w:tab w:val="left" w:pos="10076"/>
+                <w:tab w:val="left" w:pos="10992"/>
+                <w:tab w:val="left" w:pos="11908"/>
+                <w:tab w:val="left" w:pos="12824"/>
+                <w:tab w:val="left" w:pos="13740"/>
+                <w:tab w:val="left" w:pos="14656"/>
+              </w:tabs>
+              <w:rPr>
+                <w:rFonts w:ascii="Courier New" w:eastAsia="Times New Roman" w:hAnsi="Courier New" w:cs="Courier New"/>
+                <w:b/>
+                <w:color w:val="70AD47" w:themeColor="accent6"/>
+                <w:sz w:val="16"/>
+                <w:szCs w:val="20"/>
+                <w:lang w:val="en-US" w:eastAsia="fr-BE"/>
+              </w:rPr>
+            </w:pPr>
+            <w:r>
+              <w:rPr>
+                <w:rFonts w:ascii="Courier New" w:eastAsia="Times New Roman" w:hAnsi="Courier New" w:cs="Courier New"/>
+                <w:b/>
+                <w:color w:val="70AD47" w:themeColor="accent6"/>
+                <w:sz w:val="16"/>
+                <w:szCs w:val="20"/>
+                <w:lang w:val="en-US" w:eastAsia="fr-BE"/>
+              </w:rPr>
+              <w:t># We want to perform an HTTP request</w:t>
+            </w:r>
+          </w:p>
+          <w:p>
+            <w:pPr>
+              <w:shd w:val="clear" w:color="auto" w:fill="F0F0F0"/>
+              <w:tabs>
+                <w:tab w:val="left" w:pos="916"/>
+                <w:tab w:val="left" w:pos="1832"/>
+                <w:tab w:val="left" w:pos="2748"/>
+                <w:tab w:val="left" w:pos="3664"/>
+                <w:tab w:val="left" w:pos="4580"/>
+                <w:tab w:val="left" w:pos="5496"/>
+                <w:tab w:val="left" w:pos="6412"/>
+                <w:tab w:val="left" w:pos="7328"/>
+                <w:tab w:val="left" w:pos="8244"/>
+                <w:tab w:val="left" w:pos="9160"/>
+                <w:tab w:val="left" w:pos="10076"/>
+                <w:tab w:val="left" w:pos="10992"/>
+                <w:tab w:val="left" w:pos="11908"/>
+                <w:tab w:val="left" w:pos="12824"/>
+                <w:tab w:val="left" w:pos="13740"/>
+                <w:tab w:val="left" w:pos="14656"/>
+              </w:tabs>
+              <w:rPr>
+                <w:rFonts w:ascii="Courier New" w:eastAsia="Times New Roman" w:hAnsi="Courier New" w:cs="Courier New"/>
+                <w:color w:val="444444"/>
+                <w:sz w:val="16"/>
+                <w:szCs w:val="20"/>
+                <w:lang w:val="en-US" w:eastAsia="fr-BE"/>
+              </w:rPr>
+            </w:pPr>
+            <w:r>
+              <w:rPr>
+                <w:rFonts w:ascii="Courier New" w:eastAsia="Times New Roman" w:hAnsi="Courier New" w:cs="Courier New"/>
+                <w:color w:val="444444"/>
+                <w:sz w:val="16"/>
+                <w:szCs w:val="20"/>
+                <w:lang w:val="en-US" w:eastAsia="fr-BE"/>
+              </w:rPr>
+              <w:t xml:space="preserve">  - type:</w:t>
+            </w:r>
+            <w:r>
+              <w:rPr>
+                <w:rFonts w:ascii="Courier New" w:eastAsia="Times New Roman" w:hAnsi="Courier New" w:cs="Courier New"/>
+                <w:color w:val="444444"/>
+                <w:sz w:val="16"/>
+                <w:szCs w:val="20"/>
+                <w:lang w:val="en-US" w:eastAsia="fr-BE"/>
+              </w:rPr>
+              <w:t xml:space="preserve"> http</w:t>
+            </w:r>
+          </w:p>
+          <w:p>
+            <w:pPr>
+              <w:shd w:val="clear" w:color="auto" w:fill="F0F0F0"/>
+              <w:tabs>
+                <w:tab w:val="left" w:pos="916"/>
+                <w:tab w:val="left" w:pos="1832"/>
+                <w:tab w:val="left" w:pos="2748"/>
+                <w:tab w:val="left" w:pos="3664"/>
+                <w:tab w:val="left" w:pos="4580"/>
+                <w:tab w:val="left" w:pos="5496"/>
+                <w:tab w:val="left" w:pos="6412"/>
+                <w:tab w:val="left" w:pos="7328"/>
+                <w:tab w:val="left" w:pos="8244"/>
+                <w:tab w:val="left" w:pos="9160"/>
+                <w:tab w:val="left" w:pos="10076"/>
+                <w:tab w:val="left" w:pos="10992"/>
+                <w:tab w:val="left" w:pos="11908"/>
+                <w:tab w:val="left" w:pos="12824"/>
+                <w:tab w:val="left" w:pos="13740"/>
+                <w:tab w:val="left" w:pos="14656"/>
+              </w:tabs>
+              <w:rPr>
+                <w:rFonts w:ascii="Courier New" w:eastAsia="Times New Roman" w:hAnsi="Courier New" w:cs="Courier New"/>
+                <w:b/>
+                <w:color w:val="70AD47" w:themeColor="accent6"/>
+                <w:sz w:val="16"/>
+                <w:szCs w:val="20"/>
+                <w:lang w:val="en-US" w:eastAsia="fr-BE"/>
+              </w:rPr>
+            </w:pPr>
+            <w:r>
+              <w:rPr>
+                <w:rFonts w:ascii="Courier New" w:eastAsia="Times New Roman" w:hAnsi="Courier New" w:cs="Courier New"/>
+                <w:b/>
+                <w:color w:val="70AD47" w:themeColor="accent6"/>
+                <w:sz w:val="16"/>
+                <w:szCs w:val="20"/>
+                <w:lang w:val="en-US" w:eastAsia="fr-BE"/>
+              </w:rPr>
+              <w:t># The request is a GET</w:t>
+            </w:r>
+          </w:p>
+          <w:p>
+            <w:pPr>
+              <w:shd w:val="clear" w:color="auto" w:fill="F0F0F0"/>
+              <w:tabs>
+                <w:tab w:val="left" w:pos="916"/>
+                <w:tab w:val="left" w:pos="1832"/>
+                <w:tab w:val="left" w:pos="2748"/>
+                <w:tab w:val="left" w:pos="3664"/>
+                <w:tab w:val="left" w:pos="4580"/>
+                <w:tab w:val="left" w:pos="5496"/>
+                <w:tab w:val="left" w:pos="6412"/>
+                <w:tab w:val="left" w:pos="7328"/>
+                <w:tab w:val="left" w:pos="8244"/>
+                <w:tab w:val="left" w:pos="9160"/>
+                <w:tab w:val="left" w:pos="10076"/>
+                <w:tab w:val="left" w:pos="10992"/>
+                <w:tab w:val="left" w:pos="11908"/>
+                <w:tab w:val="left" w:pos="12824"/>
+                <w:tab w:val="left" w:pos="13740"/>
+                <w:tab w:val="left" w:pos="14656"/>
+              </w:tabs>
+              <w:rPr>
+                <w:rFonts w:ascii="Courier New" w:eastAsia="Times New Roman" w:hAnsi="Courier New" w:cs="Courier New"/>
+                <w:color w:val="444444"/>
+                <w:sz w:val="16"/>
+                <w:szCs w:val="20"/>
+                <w:lang w:val="en-US" w:eastAsia="fr-BE"/>
+              </w:rPr>
+            </w:pPr>
+            <w:r>
+              <w:rPr>
+                <w:rFonts w:ascii="Courier New" w:eastAsia="Times New Roman" w:hAnsi="Courier New" w:cs="Courier New"/>
+                <w:color w:val="444444"/>
+                <w:sz w:val="16"/>
+                <w:szCs w:val="20"/>
+                <w:lang w:val="en-US" w:eastAsia="fr-BE"/>
+              </w:rPr>
+              <w:t xml:space="preserve">    method:</w:t>
+            </w:r>
+            <w:r>
+              <w:rPr>
+                <w:rFonts w:ascii="Courier New" w:eastAsia="Times New Roman" w:hAnsi="Courier New" w:cs="Courier New"/>
+                <w:color w:val="444444"/>
+                <w:sz w:val="16"/>
+                <w:szCs w:val="20"/>
+                <w:lang w:val="en-US" w:eastAsia="fr-BE"/>
+              </w:rPr>
+              <w:t xml:space="preserve"> GET</w:t>
+            </w:r>
+          </w:p>
+          <w:p>
+            <w:pPr>
+              <w:shd w:val="clear" w:color="auto" w:fill="F0F0F0"/>
+              <w:tabs>
+                <w:tab w:val="left" w:pos="916"/>
+                <w:tab w:val="left" w:pos="1832"/>
+                <w:tab w:val="left" w:pos="2748"/>
+                <w:tab w:val="left" w:pos="3664"/>
+                <w:tab w:val="left" w:pos="4580"/>
+                <w:tab w:val="left" w:pos="5496"/>
+                <w:tab w:val="left" w:pos="6412"/>
+                <w:tab w:val="left" w:pos="7328"/>
+                <w:tab w:val="left" w:pos="8244"/>
+                <w:tab w:val="left" w:pos="9160"/>
+                <w:tab w:val="left" w:pos="10076"/>
+                <w:tab w:val="left" w:pos="10992"/>
+                <w:tab w:val="left" w:pos="11908"/>
+                <w:tab w:val="left" w:pos="12824"/>
+                <w:tab w:val="left" w:pos="13740"/>
+                <w:tab w:val="left" w:pos="14656"/>
+              </w:tabs>
+              <w:rPr>
+                <w:rFonts w:ascii="Courier New" w:eastAsia="Times New Roman" w:hAnsi="Courier New" w:cs="Courier New"/>
+                <w:color w:val="444444"/>
+                <w:sz w:val="16"/>
+                <w:szCs w:val="20"/>
+                <w:lang w:val="en-US" w:eastAsia="fr-BE"/>
+              </w:rPr>
+            </w:pPr>
+            <w:r>
+              <w:rPr>
+                <w:rFonts w:ascii="Courier New" w:eastAsia="Times New Roman" w:hAnsi="Courier New" w:cs="Courier New"/>
+                <w:b/>
+                <w:color w:val="70AD47" w:themeColor="accent6"/>
+                <w:sz w:val="16"/>
+                <w:szCs w:val="20"/>
+                <w:lang w:val="en-US" w:eastAsia="fr-BE"/>
+              </w:rPr>
+              <w:t xml:space="preserve"># To the URL referenced by the variable </w:t>
+            </w:r>
+            <w:proofErr w:type="spellStart"/>
+            <w:r>
+              <w:rPr>
+                <w:rFonts w:ascii="Courier New" w:eastAsia="Times New Roman" w:hAnsi="Courier New" w:cs="Courier New"/>
+                <w:b/>
+                <w:i/>
+                <w:color w:val="70AD47" w:themeColor="accent6"/>
+                <w:sz w:val="16"/>
+                <w:szCs w:val="20"/>
+                <w:lang w:val="en-US" w:eastAsia="fr-BE"/>
+              </w:rPr>
+              <w:t>target_site</w:t>
+            </w:r>
+            <w:proofErr w:type="spellEnd"/>
+          </w:p>
+          <w:p>
+            <w:pPr>
+              <w:shd w:val="clear" w:color="auto" w:fill="F0F0F0"/>
+              <w:tabs>
+                <w:tab w:val="left" w:pos="916"/>
+                <w:tab w:val="left" w:pos="1832"/>
+                <w:tab w:val="left" w:pos="2748"/>
+                <w:tab w:val="left" w:pos="3664"/>
+                <w:tab w:val="left" w:pos="4580"/>
+                <w:tab w:val="left" w:pos="5496"/>
+                <w:tab w:val="left" w:pos="6412"/>
+                <w:tab w:val="left" w:pos="7328"/>
+                <w:tab w:val="left" w:pos="8244"/>
+                <w:tab w:val="left" w:pos="9160"/>
+                <w:tab w:val="left" w:pos="10076"/>
+                <w:tab w:val="left" w:pos="10992"/>
+                <w:tab w:val="left" w:pos="11908"/>
+                <w:tab w:val="left" w:pos="12824"/>
+                <w:tab w:val="left" w:pos="13740"/>
+                <w:tab w:val="left" w:pos="14656"/>
+              </w:tabs>
+              <w:rPr>
+                <w:rFonts w:ascii="Courier New" w:eastAsia="Times New Roman" w:hAnsi="Courier New" w:cs="Courier New"/>
+                <w:color w:val="444444"/>
+                <w:sz w:val="16"/>
+                <w:szCs w:val="20"/>
+                <w:lang w:val="en-US" w:eastAsia="fr-BE"/>
+              </w:rPr>
+            </w:pPr>
+            <w:r>
+              <w:rPr>
+                <w:rFonts w:ascii="Courier New" w:eastAsia="Times New Roman" w:hAnsi="Courier New" w:cs="Courier New"/>
+                <w:color w:val="444444"/>
+                <w:sz w:val="16"/>
+                <w:szCs w:val="20"/>
+                <w:lang w:val="en-US" w:eastAsia="fr-BE"/>
+              </w:rPr>
+              <w:t xml:space="preserve">    url:</w:t>
+            </w:r>
+            <w:r>
+              <w:rPr>
+                <w:rFonts w:ascii="Courier New" w:eastAsia="Times New Roman" w:hAnsi="Courier New" w:cs="Courier New"/>
+                <w:color w:val="444444"/>
+                <w:sz w:val="16"/>
+                <w:szCs w:val="20"/>
+                <w:lang w:val="en-US" w:eastAsia="fr-BE"/>
+              </w:rPr>
+              <w:t xml:space="preserve"> {{.</w:t>
+            </w:r>
+            <w:proofErr w:type="spellStart"/>
+            <w:r>
+              <w:rPr>
+                <w:rFonts w:ascii="Courier New" w:eastAsia="Times New Roman" w:hAnsi="Courier New" w:cs="Courier New"/>
+                <w:color w:val="444444"/>
+                <w:sz w:val="16"/>
+                <w:szCs w:val="20"/>
+                <w:lang w:val="en-US" w:eastAsia="fr-BE"/>
+              </w:rPr>
+              <w:t>target_site</w:t>
+            </w:r>
+            <w:proofErr w:type="spellEnd"/>
+            <w:r>
+              <w:rPr>
+                <w:rFonts w:ascii="Courier New" w:eastAsia="Times New Roman" w:hAnsi="Courier New" w:cs="Courier New"/>
+                <w:color w:val="444444"/>
+                <w:sz w:val="16"/>
+                <w:szCs w:val="20"/>
+                <w:lang w:val="en-US" w:eastAsia="fr-BE"/>
+              </w:rPr>
+              <w:t>}}</w:t>
+            </w:r>
+          </w:p>
+          <w:p>
+            <w:pPr>
+              <w:shd w:val="clear" w:color="auto" w:fill="F0F0F0"/>
+              <w:tabs>
+                <w:tab w:val="left" w:pos="916"/>
+                <w:tab w:val="left" w:pos="1832"/>
+                <w:tab w:val="left" w:pos="2748"/>
+                <w:tab w:val="left" w:pos="3664"/>
+                <w:tab w:val="left" w:pos="4580"/>
+                <w:tab w:val="left" w:pos="5496"/>
+                <w:tab w:val="left" w:pos="6412"/>
+                <w:tab w:val="left" w:pos="7328"/>
+                <w:tab w:val="left" w:pos="8244"/>
+                <w:tab w:val="left" w:pos="9160"/>
+                <w:tab w:val="left" w:pos="10076"/>
+                <w:tab w:val="left" w:pos="10992"/>
+                <w:tab w:val="left" w:pos="11908"/>
+                <w:tab w:val="left" w:pos="12824"/>
+                <w:tab w:val="left" w:pos="13740"/>
+                <w:tab w:val="left" w:pos="14656"/>
+              </w:tabs>
+              <w:rPr>
+                <w:rFonts w:ascii="Courier New" w:eastAsia="Times New Roman" w:hAnsi="Courier New" w:cs="Courier New"/>
+                <w:b/>
+                <w:color w:val="70AD47" w:themeColor="accent6"/>
+                <w:sz w:val="16"/>
+                <w:szCs w:val="20"/>
+                <w:lang w:val="en-US" w:eastAsia="fr-BE"/>
+              </w:rPr>
+            </w:pPr>
+            <w:r>
+              <w:rPr>
+                <w:rFonts w:ascii="Courier New" w:eastAsia="Times New Roman" w:hAnsi="Courier New" w:cs="Courier New"/>
+                <w:b/>
+                <w:color w:val="70AD47" w:themeColor="accent6"/>
+                <w:sz w:val="16"/>
+                <w:szCs w:val="20"/>
+                <w:lang w:val="en-US" w:eastAsia="fr-BE"/>
+              </w:rPr>
+              <w:t xml:space="preserve"># As we will only check the headers then body is not </w:t>
+            </w:r>
+          </w:p>
+          <w:p>
+            <w:pPr>
+              <w:shd w:val="clear" w:color="auto" w:fill="F0F0F0"/>
+              <w:tabs>
+                <w:tab w:val="left" w:pos="916"/>
+                <w:tab w:val="left" w:pos="1832"/>
+                <w:tab w:val="left" w:pos="2748"/>
+                <w:tab w:val="left" w:pos="3664"/>
+                <w:tab w:val="left" w:pos="4580"/>
+                <w:tab w:val="left" w:pos="5496"/>
+                <w:tab w:val="left" w:pos="6412"/>
+                <w:tab w:val="left" w:pos="7328"/>
+                <w:tab w:val="left" w:pos="8244"/>
+                <w:tab w:val="left" w:pos="9160"/>
+                <w:tab w:val="left" w:pos="10076"/>
+                <w:tab w:val="left" w:pos="10992"/>
+                <w:tab w:val="left" w:pos="11908"/>
+                <w:tab w:val="left" w:pos="12824"/>
+                <w:tab w:val="left" w:pos="13740"/>
+                <w:tab w:val="left" w:pos="14656"/>
+              </w:tabs>
+              <w:rPr>
+                <w:rFonts w:ascii="Courier New" w:eastAsia="Times New Roman" w:hAnsi="Courier New" w:cs="Courier New"/>
+                <w:b/>
+                <w:color w:val="70AD47" w:themeColor="accent6"/>
+                <w:sz w:val="16"/>
+                <w:szCs w:val="20"/>
+                <w:lang w:val="en-US" w:eastAsia="fr-BE"/>
+              </w:rPr>
+            </w:pPr>
+            <w:r>
+              <w:rPr>
+                <w:rFonts w:ascii="Courier New" w:eastAsia="Times New Roman" w:hAnsi="Courier New" w:cs="Courier New"/>
+                <w:b/>
+                <w:color w:val="70AD47" w:themeColor="accent6"/>
+                <w:sz w:val="16"/>
+                <w:szCs w:val="20"/>
+                <w:lang w:val="en-US" w:eastAsia="fr-BE"/>
+              </w:rPr>
+              <w:t xml:space="preserve"># </w:t>
+            </w:r>
+            <w:r>
+              <w:rPr>
+                <w:rFonts w:ascii="Courier New" w:eastAsia="Times New Roman" w:hAnsi="Courier New" w:cs="Courier New"/>
+                <w:b/>
+                <w:color w:val="70AD47" w:themeColor="accent6"/>
+                <w:sz w:val="16"/>
+                <w:szCs w:val="20"/>
+                <w:lang w:val="en-US" w:eastAsia="fr-BE"/>
+              </w:rPr>
+              <w:t>important and can be skipped</w:t>
+            </w:r>
+          </w:p>
+          <w:p>
+            <w:pPr>
+              <w:shd w:val="clear" w:color="auto" w:fill="F0F0F0"/>
+              <w:tabs>
+                <w:tab w:val="left" w:pos="916"/>
+                <w:tab w:val="left" w:pos="1832"/>
+                <w:tab w:val="left" w:pos="2748"/>
+                <w:tab w:val="left" w:pos="3664"/>
+                <w:tab w:val="left" w:pos="4580"/>
+                <w:tab w:val="left" w:pos="5496"/>
+                <w:tab w:val="left" w:pos="6412"/>
+                <w:tab w:val="left" w:pos="7328"/>
+                <w:tab w:val="left" w:pos="8244"/>
+                <w:tab w:val="left" w:pos="9160"/>
+                <w:tab w:val="left" w:pos="10076"/>
+                <w:tab w:val="left" w:pos="10992"/>
+                <w:tab w:val="left" w:pos="11908"/>
+                <w:tab w:val="left" w:pos="12824"/>
+                <w:tab w:val="left" w:pos="13740"/>
+                <w:tab w:val="left" w:pos="14656"/>
+              </w:tabs>
+              <w:rPr>
+                <w:rFonts w:ascii="Courier New" w:eastAsia="Times New Roman" w:hAnsi="Courier New" w:cs="Courier New"/>
+                <w:color w:val="444444"/>
+                <w:sz w:val="16"/>
+                <w:szCs w:val="20"/>
+                <w:lang w:val="en-US" w:eastAsia="fr-BE"/>
+              </w:rPr>
+            </w:pPr>
+            <w:r>
+              <w:rPr>
+                <w:rFonts w:ascii="Courier New" w:eastAsia="Times New Roman" w:hAnsi="Courier New" w:cs="Courier New"/>
+                <w:color w:val="444444"/>
+                <w:sz w:val="16"/>
+                <w:szCs w:val="20"/>
+                <w:lang w:val="en-US" w:eastAsia="fr-BE"/>
+              </w:rPr>
+              <w:t xml:space="preserve">    </w:t>
+            </w:r>
+            <w:proofErr w:type="spellStart"/>
+            <w:r>
+              <w:rPr>
+                <w:rFonts w:ascii="Courier New" w:eastAsia="Times New Roman" w:hAnsi="Courier New" w:cs="Courier New"/>
+                <w:color w:val="444444"/>
+                <w:sz w:val="16"/>
+                <w:szCs w:val="20"/>
+                <w:lang w:val="en-US" w:eastAsia="fr-BE"/>
+              </w:rPr>
+              <w:t>skip_body</w:t>
+            </w:r>
+            <w:proofErr w:type="spellEnd"/>
+            <w:r>
+              <w:rPr>
+                <w:rFonts w:ascii="Courier New" w:eastAsia="Times New Roman" w:hAnsi="Courier New" w:cs="Courier New"/>
+                <w:color w:val="444444"/>
+                <w:sz w:val="16"/>
+                <w:szCs w:val="20"/>
+                <w:lang w:val="en-US" w:eastAsia="fr-BE"/>
+              </w:rPr>
+              <w:t>:</w:t>
+            </w:r>
+            <w:r>
+              <w:rPr>
+                <w:rFonts w:ascii="Courier New" w:eastAsia="Times New Roman" w:hAnsi="Courier New" w:cs="Courier New"/>
+                <w:color w:val="444444"/>
+                <w:sz w:val="16"/>
+                <w:szCs w:val="20"/>
+                <w:lang w:val="en-US" w:eastAsia="fr-BE"/>
+              </w:rPr>
+              <w:t xml:space="preserve"> </w:t>
+            </w:r>
+            <w:r>
+              <w:rPr>
+                <w:rFonts w:ascii="Courier New" w:eastAsia="Times New Roman" w:hAnsi="Courier New" w:cs="Courier New"/>
+                <w:color w:val="78A960"/>
+                <w:sz w:val="16"/>
+                <w:szCs w:val="20"/>
+                <w:lang w:val="en-US" w:eastAsia="fr-BE"/>
+              </w:rPr>
+              <w:t>true</w:t>
+            </w:r>
+          </w:p>
+          <w:p>
+            <w:pPr>
+              <w:shd w:val="clear" w:color="auto" w:fill="F0F0F0"/>
+              <w:tabs>
+                <w:tab w:val="left" w:pos="916"/>
+                <w:tab w:val="left" w:pos="1832"/>
+                <w:tab w:val="left" w:pos="2748"/>
+                <w:tab w:val="left" w:pos="3664"/>
+                <w:tab w:val="left" w:pos="4580"/>
+                <w:tab w:val="left" w:pos="5496"/>
+                <w:tab w:val="left" w:pos="6412"/>
+                <w:tab w:val="left" w:pos="7328"/>
+                <w:tab w:val="left" w:pos="8244"/>
+                <w:tab w:val="left" w:pos="9160"/>
+                <w:tab w:val="left" w:pos="10076"/>
+                <w:tab w:val="left" w:pos="10992"/>
+                <w:tab w:val="left" w:pos="11908"/>
+                <w:tab w:val="left" w:pos="12824"/>
+                <w:tab w:val="left" w:pos="13740"/>
+                <w:tab w:val="left" w:pos="14656"/>
+              </w:tabs>
+              <w:rPr>
+                <w:rFonts w:ascii="Courier New" w:eastAsia="Times New Roman" w:hAnsi="Courier New" w:cs="Courier New"/>
+                <w:b/>
+                <w:color w:val="70AD47" w:themeColor="accent6"/>
+                <w:sz w:val="16"/>
+                <w:szCs w:val="20"/>
+                <w:lang w:val="en-US" w:eastAsia="fr-BE"/>
+              </w:rPr>
+            </w:pPr>
+            <w:r>
+              <w:rPr>
+                <w:rFonts w:ascii="Courier New" w:eastAsia="Times New Roman" w:hAnsi="Courier New" w:cs="Courier New"/>
+                <w:b/>
+                <w:color w:val="70AD47" w:themeColor="accent6"/>
+                <w:sz w:val="16"/>
+                <w:szCs w:val="20"/>
+                <w:lang w:val="en-US" w:eastAsia="fr-BE"/>
+              </w:rPr>
+              <w:t># We allow 20 seconds to the requests to finish</w:t>
+            </w:r>
+          </w:p>
+          <w:p>
+            <w:pPr>
+              <w:shd w:val="clear" w:color="auto" w:fill="F0F0F0"/>
+              <w:tabs>
+                <w:tab w:val="left" w:pos="916"/>
+                <w:tab w:val="left" w:pos="1832"/>
+                <w:tab w:val="left" w:pos="2748"/>
+                <w:tab w:val="left" w:pos="3664"/>
+                <w:tab w:val="left" w:pos="4580"/>
+                <w:tab w:val="left" w:pos="5496"/>
+                <w:tab w:val="left" w:pos="6412"/>
+                <w:tab w:val="left" w:pos="7328"/>
+                <w:tab w:val="left" w:pos="8244"/>
+                <w:tab w:val="left" w:pos="9160"/>
+                <w:tab w:val="left" w:pos="10076"/>
+                <w:tab w:val="left" w:pos="10992"/>
+                <w:tab w:val="left" w:pos="11908"/>
+                <w:tab w:val="left" w:pos="12824"/>
+                <w:tab w:val="left" w:pos="13740"/>
+                <w:tab w:val="left" w:pos="14656"/>
+              </w:tabs>
+              <w:rPr>
+                <w:rFonts w:ascii="Courier New" w:eastAsia="Times New Roman" w:hAnsi="Courier New" w:cs="Courier New"/>
+                <w:color w:val="880000"/>
+                <w:sz w:val="16"/>
+                <w:szCs w:val="20"/>
+                <w:lang w:val="en-US" w:eastAsia="fr-BE"/>
+              </w:rPr>
+            </w:pPr>
+            <w:r>
+              <w:rPr>
+                <w:rFonts w:ascii="Courier New" w:eastAsia="Times New Roman" w:hAnsi="Courier New" w:cs="Courier New"/>
+                <w:color w:val="444444"/>
+                <w:sz w:val="16"/>
+                <w:szCs w:val="20"/>
+                <w:lang w:val="en-US" w:eastAsia="fr-BE"/>
+              </w:rPr>
+              <w:t xml:space="preserve">    timeout:</w:t>
+            </w:r>
+            <w:r>
+              <w:rPr>
+                <w:rFonts w:ascii="Courier New" w:eastAsia="Times New Roman" w:hAnsi="Courier New" w:cs="Courier New"/>
+                <w:color w:val="444444"/>
+                <w:sz w:val="16"/>
+                <w:szCs w:val="20"/>
+                <w:lang w:val="en-US" w:eastAsia="fr-BE"/>
+              </w:rPr>
+              <w:t xml:space="preserve"> </w:t>
+            </w:r>
+            <w:r>
+              <w:rPr>
+                <w:rFonts w:ascii="Courier New" w:eastAsia="Times New Roman" w:hAnsi="Courier New" w:cs="Courier New"/>
+                <w:color w:val="880000"/>
+                <w:sz w:val="16"/>
+                <w:szCs w:val="20"/>
+                <w:lang w:val="en-US" w:eastAsia="fr-BE"/>
+              </w:rPr>
+              <w:t>20</w:t>
+            </w:r>
+          </w:p>
+          <w:p>
+            <w:pPr>
+              <w:shd w:val="clear" w:color="auto" w:fill="F0F0F0"/>
+              <w:tabs>
+                <w:tab w:val="left" w:pos="916"/>
+                <w:tab w:val="left" w:pos="1832"/>
+                <w:tab w:val="left" w:pos="2748"/>
+                <w:tab w:val="left" w:pos="3664"/>
+                <w:tab w:val="left" w:pos="4580"/>
+                <w:tab w:val="left" w:pos="5496"/>
+                <w:tab w:val="left" w:pos="6412"/>
+                <w:tab w:val="left" w:pos="7328"/>
+                <w:tab w:val="left" w:pos="8244"/>
+                <w:tab w:val="left" w:pos="9160"/>
+                <w:tab w:val="left" w:pos="10076"/>
+                <w:tab w:val="left" w:pos="10992"/>
+                <w:tab w:val="left" w:pos="11908"/>
+                <w:tab w:val="left" w:pos="12824"/>
+                <w:tab w:val="left" w:pos="13740"/>
+                <w:tab w:val="left" w:pos="14656"/>
+              </w:tabs>
+              <w:rPr>
+                <w:rFonts w:ascii="Courier New" w:eastAsia="Times New Roman" w:hAnsi="Courier New" w:cs="Courier New"/>
+                <w:b/>
+                <w:color w:val="70AD47" w:themeColor="accent6"/>
+                <w:sz w:val="16"/>
+                <w:szCs w:val="20"/>
+                <w:lang w:val="en-US" w:eastAsia="fr-BE"/>
+              </w:rPr>
+            </w:pPr>
+            <w:r>
+              <w:rPr>
+                <w:rFonts w:ascii="Courier New" w:eastAsia="Times New Roman" w:hAnsi="Courier New" w:cs="Courier New"/>
+                <w:b/>
+                <w:color w:val="70AD47" w:themeColor="accent6"/>
+                <w:sz w:val="16"/>
+                <w:szCs w:val="20"/>
+                <w:lang w:val="en-US" w:eastAsia="fr-BE"/>
+              </w:rPr>
+              <w:t># We define a list of assertions</w:t>
+            </w:r>
+          </w:p>
+          <w:p>
+            <w:pPr>
+              <w:shd w:val="clear" w:color="auto" w:fill="F0F0F0"/>
+              <w:tabs>
+                <w:tab w:val="left" w:pos="916"/>
+                <w:tab w:val="left" w:pos="1832"/>
+                <w:tab w:val="left" w:pos="2748"/>
+                <w:tab w:val="left" w:pos="3664"/>
+                <w:tab w:val="left" w:pos="4580"/>
+                <w:tab w:val="left" w:pos="5496"/>
+                <w:tab w:val="left" w:pos="6412"/>
+                <w:tab w:val="left" w:pos="7328"/>
+                <w:tab w:val="left" w:pos="8244"/>
+                <w:tab w:val="left" w:pos="9160"/>
+                <w:tab w:val="left" w:pos="10076"/>
+                <w:tab w:val="left" w:pos="10992"/>
+                <w:tab w:val="left" w:pos="11908"/>
+                <w:tab w:val="left" w:pos="12824"/>
+                <w:tab w:val="left" w:pos="13740"/>
+                <w:tab w:val="left" w:pos="14656"/>
+              </w:tabs>
+              <w:rPr>
+                <w:rFonts w:ascii="Courier New" w:eastAsia="Times New Roman" w:hAnsi="Courier New" w:cs="Courier New"/>
+                <w:color w:val="444444"/>
+                <w:sz w:val="16"/>
+                <w:szCs w:val="20"/>
+                <w:lang w:val="en-US" w:eastAsia="fr-BE"/>
+              </w:rPr>
+            </w:pPr>
+            <w:r>
+              <w:rPr>
+                <w:rFonts w:ascii="Courier New" w:eastAsia="Times New Roman" w:hAnsi="Courier New" w:cs="Courier New"/>
+                <w:color w:val="444444"/>
+                <w:sz w:val="16"/>
+                <w:szCs w:val="20"/>
+                <w:lang w:val="en-US" w:eastAsia="fr-BE"/>
+              </w:rPr>
+              <w:t xml:space="preserve">    assertions:</w:t>
+            </w:r>
+          </w:p>
+          <w:p>
+            <w:pPr>
+              <w:shd w:val="clear" w:color="auto" w:fill="F0F0F0"/>
+              <w:tabs>
+                <w:tab w:val="left" w:pos="916"/>
+                <w:tab w:val="left" w:pos="1832"/>
+                <w:tab w:val="left" w:pos="2748"/>
+                <w:tab w:val="left" w:pos="3664"/>
+                <w:tab w:val="left" w:pos="4580"/>
+                <w:tab w:val="left" w:pos="5496"/>
+                <w:tab w:val="left" w:pos="6412"/>
+                <w:tab w:val="left" w:pos="7328"/>
+                <w:tab w:val="left" w:pos="8244"/>
+                <w:tab w:val="left" w:pos="9160"/>
+                <w:tab w:val="left" w:pos="10076"/>
+                <w:tab w:val="left" w:pos="10992"/>
+                <w:tab w:val="left" w:pos="11908"/>
+                <w:tab w:val="left" w:pos="12824"/>
+                <w:tab w:val="left" w:pos="13740"/>
+                <w:tab w:val="left" w:pos="14656"/>
+              </w:tabs>
+              <w:rPr>
+                <w:rFonts w:ascii="Courier New" w:eastAsia="Times New Roman" w:hAnsi="Courier New" w:cs="Courier New"/>
+                <w:color w:val="444444"/>
+                <w:sz w:val="16"/>
+                <w:szCs w:val="20"/>
+                <w:lang w:val="en-US" w:eastAsia="fr-BE"/>
+              </w:rPr>
+            </w:pPr>
+            <w:r>
+              <w:rPr>
+                <w:rFonts w:ascii="Courier New" w:eastAsia="Times New Roman" w:hAnsi="Courier New" w:cs="Courier New"/>
+                <w:color w:val="397300"/>
+                <w:sz w:val="16"/>
+                <w:szCs w:val="20"/>
+                <w:lang w:val="en-US" w:eastAsia="fr-BE"/>
+              </w:rPr>
+              <w:t xml:space="preserve">    -</w:t>
+            </w:r>
+            <w:r>
+              <w:rPr>
+                <w:rFonts w:ascii="Courier New" w:eastAsia="Times New Roman" w:hAnsi="Courier New" w:cs="Courier New"/>
+                <w:color w:val="444444"/>
+                <w:sz w:val="16"/>
+                <w:szCs w:val="20"/>
+                <w:lang w:val="en-US" w:eastAsia="fr-BE"/>
+              </w:rPr>
+              <w:t xml:space="preserve"> </w:t>
+            </w:r>
+            <w:proofErr w:type="spellStart"/>
+            <w:r>
+              <w:rPr>
+                <w:rFonts w:ascii="Courier New" w:eastAsia="Times New Roman" w:hAnsi="Courier New" w:cs="Courier New"/>
+                <w:color w:val="444444"/>
+                <w:sz w:val="16"/>
+                <w:szCs w:val="20"/>
+                <w:lang w:val="en-US" w:eastAsia="fr-BE"/>
+              </w:rPr>
+              <w:t>result.statuscode</w:t>
+            </w:r>
+            <w:proofErr w:type="spellEnd"/>
+            <w:r>
+              <w:rPr>
+                <w:rFonts w:ascii="Courier New" w:eastAsia="Times New Roman" w:hAnsi="Courier New" w:cs="Courier New"/>
+                <w:color w:val="444444"/>
+                <w:sz w:val="16"/>
+                <w:szCs w:val="20"/>
+                <w:lang w:val="en-US" w:eastAsia="fr-BE"/>
+              </w:rPr>
+              <w:t xml:space="preserve"> </w:t>
+            </w:r>
+            <w:proofErr w:type="spellStart"/>
+            <w:r>
+              <w:rPr>
+                <w:rFonts w:ascii="Courier New" w:eastAsia="Times New Roman" w:hAnsi="Courier New" w:cs="Courier New"/>
+                <w:color w:val="444444"/>
+                <w:sz w:val="16"/>
+                <w:szCs w:val="20"/>
+                <w:lang w:val="en-US" w:eastAsia="fr-BE"/>
+              </w:rPr>
+              <w:t>ShouldEqual</w:t>
+            </w:r>
+            <w:proofErr w:type="spellEnd"/>
+            <w:r>
+              <w:rPr>
+                <w:rFonts w:ascii="Courier New" w:eastAsia="Times New Roman" w:hAnsi="Courier New" w:cs="Courier New"/>
+                <w:color w:val="444444"/>
+                <w:sz w:val="16"/>
+                <w:szCs w:val="20"/>
+                <w:lang w:val="en-US" w:eastAsia="fr-BE"/>
+              </w:rPr>
+              <w:t xml:space="preserve"> </w:t>
+            </w:r>
+            <w:r>
+              <w:rPr>
+                <w:rFonts w:ascii="Courier New" w:eastAsia="Times New Roman" w:hAnsi="Courier New" w:cs="Courier New"/>
+                <w:color w:val="880000"/>
+                <w:sz w:val="16"/>
+                <w:szCs w:val="20"/>
+                <w:lang w:val="en-US" w:eastAsia="fr-BE"/>
+              </w:rPr>
+              <w:t>200</w:t>
+            </w:r>
+            <w:r>
+              <w:rPr>
+                <w:rFonts w:ascii="Courier New" w:eastAsia="Times New Roman" w:hAnsi="Courier New" w:cs="Courier New"/>
+                <w:color w:val="444444"/>
+                <w:sz w:val="16"/>
+                <w:szCs w:val="20"/>
+                <w:lang w:val="en-US" w:eastAsia="fr-BE"/>
+              </w:rPr>
+              <w:t xml:space="preserve">    </w:t>
+            </w:r>
+          </w:p>
+          <w:p>
+            <w:pPr>
+              <w:shd w:val="clear" w:color="auto" w:fill="F0F0F0"/>
+              <w:tabs>
+                <w:tab w:val="left" w:pos="916"/>
+                <w:tab w:val="left" w:pos="1832"/>
+                <w:tab w:val="left" w:pos="2748"/>
+                <w:tab w:val="left" w:pos="3664"/>
+                <w:tab w:val="left" w:pos="4580"/>
+                <w:tab w:val="left" w:pos="5496"/>
+                <w:tab w:val="left" w:pos="6412"/>
+                <w:tab w:val="left" w:pos="7328"/>
+                <w:tab w:val="left" w:pos="8244"/>
+                <w:tab w:val="left" w:pos="9160"/>
+                <w:tab w:val="left" w:pos="10076"/>
+                <w:tab w:val="left" w:pos="10992"/>
+                <w:tab w:val="left" w:pos="11908"/>
+                <w:tab w:val="left" w:pos="12824"/>
+                <w:tab w:val="left" w:pos="13740"/>
+                <w:tab w:val="left" w:pos="14656"/>
+              </w:tabs>
+              <w:rPr>
+                <w:rFonts w:ascii="Courier New" w:eastAsia="Times New Roman" w:hAnsi="Courier New" w:cs="Courier New"/>
+                <w:color w:val="444444"/>
+                <w:sz w:val="16"/>
+                <w:szCs w:val="20"/>
+                <w:lang w:val="en-US" w:eastAsia="fr-BE"/>
+              </w:rPr>
+            </w:pPr>
+            <w:r>
+              <w:rPr>
+                <w:rFonts w:ascii="Courier New" w:eastAsia="Times New Roman" w:hAnsi="Courier New" w:cs="Courier New"/>
+                <w:color w:val="397300"/>
+                <w:sz w:val="16"/>
+                <w:szCs w:val="20"/>
+                <w:lang w:val="en-US" w:eastAsia="fr-BE"/>
+              </w:rPr>
+              <w:t xml:space="preserve">    -</w:t>
+            </w:r>
+            <w:r>
+              <w:rPr>
+                <w:rFonts w:ascii="Courier New" w:eastAsia="Times New Roman" w:hAnsi="Courier New" w:cs="Courier New"/>
+                <w:color w:val="444444"/>
+                <w:sz w:val="16"/>
+                <w:szCs w:val="20"/>
+                <w:lang w:val="en-US" w:eastAsia="fr-BE"/>
+              </w:rPr>
+              <w:t xml:space="preserve"> </w:t>
+            </w:r>
+            <w:proofErr w:type="spellStart"/>
+            <w:r>
+              <w:rPr>
+                <w:rFonts w:ascii="Courier New" w:eastAsia="Times New Roman" w:hAnsi="Courier New" w:cs="Courier New"/>
+                <w:color w:val="444444"/>
+                <w:sz w:val="16"/>
+                <w:szCs w:val="20"/>
+                <w:lang w:val="en-US" w:eastAsia="fr-BE"/>
+              </w:rPr>
+              <w:t>result.headers.strict</w:t>
+            </w:r>
+            <w:proofErr w:type="spellEnd"/>
+            <w:r>
+              <w:rPr>
+                <w:rFonts w:ascii="Courier New" w:eastAsia="Times New Roman" w:hAnsi="Courier New" w:cs="Courier New"/>
+                <w:color w:val="444444"/>
+                <w:sz w:val="16"/>
+                <w:szCs w:val="20"/>
+                <w:lang w:val="en-US" w:eastAsia="fr-BE"/>
+              </w:rPr>
+              <w:t xml:space="preserve">-transport-security </w:t>
+            </w:r>
+            <w:proofErr w:type="spellStart"/>
+            <w:r>
+              <w:rPr>
+                <w:rFonts w:ascii="Courier New" w:eastAsia="Times New Roman" w:hAnsi="Courier New" w:cs="Courier New"/>
+                <w:color w:val="444444"/>
+                <w:sz w:val="16"/>
+                <w:szCs w:val="20"/>
+                <w:lang w:val="en-US" w:eastAsia="fr-BE"/>
+              </w:rPr>
+              <w:t>ShouldNotBeNil</w:t>
+            </w:r>
+            <w:proofErr w:type="spellEnd"/>
+          </w:p>
+          <w:p>
+            <w:pPr>
+              <w:shd w:val="clear" w:color="auto" w:fill="F0F0F0"/>
+              <w:tabs>
+                <w:tab w:val="left" w:pos="916"/>
+                <w:tab w:val="left" w:pos="1832"/>
+                <w:tab w:val="left" w:pos="2748"/>
+                <w:tab w:val="left" w:pos="3664"/>
+                <w:tab w:val="left" w:pos="4580"/>
+                <w:tab w:val="left" w:pos="5496"/>
+                <w:tab w:val="left" w:pos="6412"/>
+                <w:tab w:val="left" w:pos="7328"/>
+                <w:tab w:val="left" w:pos="8244"/>
+                <w:tab w:val="left" w:pos="9160"/>
+                <w:tab w:val="left" w:pos="10076"/>
+                <w:tab w:val="left" w:pos="10992"/>
+                <w:tab w:val="left" w:pos="11908"/>
+                <w:tab w:val="left" w:pos="12824"/>
+                <w:tab w:val="left" w:pos="13740"/>
+                <w:tab w:val="left" w:pos="14656"/>
+              </w:tabs>
+              <w:rPr>
+                <w:rFonts w:ascii="Courier New" w:eastAsia="Times New Roman" w:hAnsi="Courier New" w:cs="Courier New"/>
+                <w:color w:val="444444"/>
+                <w:sz w:val="20"/>
+                <w:szCs w:val="20"/>
+                <w:lang w:val="en-US" w:eastAsia="fr-BE"/>
+              </w:rPr>
+            </w:pPr>
+            <w:r>
+              <w:rPr>
+                <w:rFonts w:ascii="Courier New" w:eastAsia="Times New Roman" w:hAnsi="Courier New" w:cs="Courier New"/>
+                <w:color w:val="397300"/>
+                <w:sz w:val="16"/>
+                <w:szCs w:val="20"/>
+                <w:lang w:val="en-US" w:eastAsia="fr-BE"/>
+              </w:rPr>
+              <w:t xml:space="preserve">    -</w:t>
+            </w:r>
+            <w:r>
+              <w:rPr>
+                <w:rFonts w:ascii="Courier New" w:eastAsia="Times New Roman" w:hAnsi="Courier New" w:cs="Courier New"/>
+                <w:color w:val="444444"/>
+                <w:sz w:val="16"/>
+                <w:szCs w:val="20"/>
+                <w:lang w:val="en-US" w:eastAsia="fr-BE"/>
+              </w:rPr>
+              <w:t xml:space="preserve"> </w:t>
+            </w:r>
+            <w:proofErr w:type="spellStart"/>
+            <w:r>
+              <w:rPr>
+                <w:rFonts w:ascii="Courier New" w:eastAsia="Times New Roman" w:hAnsi="Courier New" w:cs="Courier New"/>
+                <w:color w:val="444444"/>
+                <w:sz w:val="16"/>
+                <w:szCs w:val="20"/>
+                <w:lang w:val="en-US" w:eastAsia="fr-BE"/>
+              </w:rPr>
+              <w:t>result.headers.strict</w:t>
+            </w:r>
+            <w:proofErr w:type="spellEnd"/>
+            <w:r>
+              <w:rPr>
+                <w:rFonts w:ascii="Courier New" w:eastAsia="Times New Roman" w:hAnsi="Courier New" w:cs="Courier New"/>
+                <w:color w:val="444444"/>
+                <w:sz w:val="16"/>
+                <w:szCs w:val="20"/>
+                <w:lang w:val="en-US" w:eastAsia="fr-BE"/>
+              </w:rPr>
+              <w:t xml:space="preserve">-transport-security </w:t>
+            </w:r>
+            <w:proofErr w:type="spellStart"/>
+            <w:r>
+              <w:rPr>
+                <w:rFonts w:ascii="Courier New" w:eastAsia="Times New Roman" w:hAnsi="Courier New" w:cs="Courier New"/>
+                <w:color w:val="444444"/>
+                <w:sz w:val="16"/>
+                <w:szCs w:val="20"/>
+                <w:lang w:val="en-US" w:eastAsia="fr-BE"/>
+              </w:rPr>
+              <w:t>ShouldContainSubstring</w:t>
+            </w:r>
+            <w:proofErr w:type="spellEnd"/>
+            <w:r>
+              <w:rPr>
+                <w:rFonts w:ascii="Courier New" w:eastAsia="Times New Roman" w:hAnsi="Courier New" w:cs="Courier New"/>
+                <w:color w:val="444444"/>
+                <w:sz w:val="16"/>
+                <w:szCs w:val="20"/>
+                <w:lang w:val="en-US" w:eastAsia="fr-BE"/>
+              </w:rPr>
+              <w:t xml:space="preserve"> </w:t>
+            </w:r>
+            <w:r>
+              <w:rPr>
+                <w:rFonts w:ascii="Courier New" w:eastAsia="Times New Roman" w:hAnsi="Courier New" w:cs="Courier New"/>
+                <w:color w:val="880000"/>
+                <w:sz w:val="16"/>
+                <w:szCs w:val="20"/>
+                <w:lang w:val="en-US" w:eastAsia="fr-BE"/>
+              </w:rPr>
+              <w:t>"</w:t>
+            </w:r>
+            <w:proofErr w:type="spellStart"/>
+            <w:r>
+              <w:rPr>
+                <w:rFonts w:ascii="Courier New" w:eastAsia="Times New Roman" w:hAnsi="Courier New" w:cs="Courier New"/>
+                <w:color w:val="880000"/>
+                <w:sz w:val="16"/>
+                <w:szCs w:val="20"/>
+                <w:lang w:val="en-US" w:eastAsia="fr-BE"/>
+              </w:rPr>
+              <w:t>includeSubDomains</w:t>
+            </w:r>
+            <w:proofErr w:type="spellEnd"/>
+            <w:r>
+              <w:rPr>
+                <w:rFonts w:ascii="Courier New" w:eastAsia="Times New Roman" w:hAnsi="Courier New" w:cs="Courier New"/>
+                <w:color w:val="880000"/>
+                <w:sz w:val="16"/>
+                <w:szCs w:val="20"/>
+                <w:lang w:val="en-US" w:eastAsia="fr-BE"/>
+              </w:rPr>
+              <w:t>"</w:t>
+            </w:r>
+          </w:p>
+        </w:tc>
+      </w:tr>
+    </w:tbl>
+    <w:p>
+      <w:pPr>
+        <w:rPr>
+          <w:lang w:val="en-US"/>
+        </w:rPr>
+      </w:pPr>
+    </w:p>
+    <w:p>
+      <w:pPr>
+        <w:pStyle w:val="Heading1"/>
+        <w:rPr>
+          <w:rStyle w:val="jlqj4b"/>
+          <w:lang w:val="en"/>
+        </w:rPr>
+      </w:pPr>
+      <w:r>
+        <w:rPr>
+          <w:rStyle w:val="jlqj4b"/>
+          <w:lang w:val="en"/>
+        </w:rPr>
+        <w:t xml:space="preserve">The </w:t>
+      </w:r>
+      <w:r>
+        <w:rPr>
+          <w:rStyle w:val="jlqj4b"/>
+          <w:lang w:val="en"/>
+        </w:rPr>
+        <w:t xml:space="preserve">global </w:t>
+      </w:r>
+      <w:r>
+        <w:rPr>
+          <w:rStyle w:val="jlqj4b"/>
+          <w:lang w:val="en"/>
+        </w:rPr>
+        <w:t>lab</w:t>
+      </w:r>
+    </w:p>
+    <w:p>
+      <w:pPr>
+        <w:rPr>
+          <w:lang w:val="en-US"/>
+        </w:rPr>
+      </w:pPr>
+      <w:r>
+        <w:rPr>
+          <w:lang w:val="en-US"/>
+        </w:rPr>
+        <w:t>To confirm that the idea is viabl</w:t>
+      </w:r>
+      <w:r>
+        <w:rPr>
+          <w:lang w:val="en-US"/>
+        </w:rPr>
+        <w:t xml:space="preserve">e or not, a </w:t>
+      </w:r>
+      <w:r>
+        <w:rPr>
+          <w:lang w:val="en-US"/>
+        </w:rPr>
+        <w:t>lab based on the following technical components</w:t>
+      </w:r>
+      <w:r>
+        <w:rPr>
+          <w:lang w:val="en-US"/>
+        </w:rPr>
+        <w:t xml:space="preserve"> </w:t>
+      </w:r>
+      <w:proofErr w:type="gramStart"/>
+      <w:r>
+        <w:rPr>
+          <w:lang w:val="en-US"/>
+        </w:rPr>
+        <w:t>was created</w:t>
+      </w:r>
+      <w:proofErr w:type="gramEnd"/>
+      <w:r>
+        <w:rPr>
+          <w:lang w:val="en-US"/>
+        </w:rPr>
+        <w:t>:</w:t>
+      </w:r>
+    </w:p>
+    <w:p>
+      <w:pPr>
+        <w:pStyle w:val="ListParagraph"/>
+        <w:numPr>
+          <w:ilvl w:val="0"/>
+          <w:numId w:val="5"/>
+        </w:numPr>
+        <w:rPr>
+          <w:lang w:val="en-US"/>
+        </w:rPr>
+      </w:pPr>
+      <w:r>
+        <w:rPr>
+          <w:lang w:val="en-US"/>
+        </w:rPr>
+        <w:t xml:space="preserve">API Gateway: </w:t>
+      </w:r>
+      <w:r>
+        <w:rPr>
+          <w:b/>
+          <w:lang w:val="en-US"/>
+        </w:rPr>
+        <w:t>Apiman</w:t>
+      </w:r>
+      <w:r>
+        <w:rPr>
+          <w:lang w:val="en-US"/>
+        </w:rPr>
+        <w:t xml:space="preserve"> from Red Hat (free and open source) [6]</w:t>
+      </w:r>
+      <w:r>
+        <w:rPr>
+          <w:lang w:val="en-US"/>
+        </w:rPr>
+        <w:t>.</w:t>
+      </w:r>
+    </w:p>
+    <w:p>
+      <w:pPr>
+        <w:pStyle w:val="ListParagraph"/>
+        <w:numPr>
+          <w:ilvl w:val="0"/>
+          <w:numId w:val="5"/>
+        </w:numPr>
+        <w:rPr>
+          <w:lang w:val="en-US"/>
+        </w:rPr>
+      </w:pPr>
+      <w:r>
+        <w:rPr>
+          <w:lang w:val="en-US"/>
+        </w:rPr>
+        <w:t xml:space="preserve">Test tool: </w:t>
+      </w:r>
+      <w:r>
+        <w:rPr>
+          <w:b/>
+          <w:lang w:val="en-US"/>
+        </w:rPr>
+        <w:t>Venom</w:t>
+      </w:r>
+      <w:r>
+        <w:rPr>
+          <w:lang w:val="en-US"/>
+        </w:rPr>
+        <w:t xml:space="preserve"> from OVH (free and open source) [5]</w:t>
+      </w:r>
+      <w:r>
+        <w:rPr>
+          <w:lang w:val="en-US"/>
+        </w:rPr>
+        <w:t>.</w:t>
+      </w:r>
+    </w:p>
+    <w:p>
+      <w:pPr>
+        <w:pStyle w:val="ListParagraph"/>
+        <w:numPr>
+          <w:ilvl w:val="0"/>
+          <w:numId w:val="5"/>
+        </w:numPr>
+        <w:rPr>
+          <w:lang w:val="en-US"/>
+        </w:rPr>
+      </w:pPr>
+      <w:r>
+        <w:rPr>
+          <w:lang w:val="en-US"/>
+        </w:rPr>
+        <w:t>Provisioning</w:t>
+      </w:r>
+      <w:r>
+        <w:rPr>
+          <w:lang w:val="en-US"/>
+        </w:rPr>
+        <w:t xml:space="preserve"> &amp; infrastructure</w:t>
+      </w:r>
+      <w:r>
+        <w:rPr>
+          <w:lang w:val="en-US"/>
+        </w:rPr>
         <w:t xml:space="preserve">: </w:t>
       </w:r>
       <w:r>
-        <w:t>Image file Figure03</w:t>
-      </w:r>
-    </w:p>
-    <w:p>
-      <w:pPr>
-        <w:rPr>
-          <w:lang w:val="en-US"/>
-        </w:rPr>
-      </w:pPr>
-    </w:p>
-    <w:p>
-      <w:pPr>
-        <w:rPr>
-          <w:lang w:val="en-US"/>
-        </w:rPr>
-      </w:pPr>
-    </w:p>
-    <w:p>
-      <w:pPr>
-        <w:jc w:val="center"/>
-        <w:rPr>
-          <w:lang w:val="en-US"/>
-        </w:rPr>
-      </w:pPr>
-    </w:p>
-    <w:p>
-      <w:pPr>
-        <w:rPr>
-          <w:rStyle w:val="jlqj4b"/>
-          <w:lang w:val="en"/>
-        </w:rPr>
-      </w:pPr>
-      <w:r>
-        <w:rPr>
-          <w:rStyle w:val="jlqj4b"/>
-          <w:lang w:val="en"/>
+        <w:rPr>
+          <w:b/>
+          <w:lang w:val="en-US"/>
+        </w:rPr>
+        <w:t>Docker</w:t>
+      </w:r>
+      <w:r>
+        <w:rPr>
+          <w:lang w:val="en-US"/>
+        </w:rPr>
+        <w:t xml:space="preserve"> and </w:t>
+      </w:r>
+      <w:r>
+        <w:rPr>
+          <w:b/>
+          <w:lang w:val="en-US"/>
+        </w:rPr>
+        <w:t>D</w:t>
+      </w:r>
+      <w:r>
+        <w:rPr>
+          <w:b/>
+          <w:lang w:val="en-US"/>
+        </w:rPr>
+        <w:t>ocker C</w:t>
+      </w:r>
+      <w:r>
+        <w:rPr>
+          <w:b/>
+          <w:lang w:val="en-US"/>
+        </w:rPr>
+        <w:t>ompose</w:t>
+      </w:r>
+      <w:r>
+        <w:rPr>
+          <w:lang w:val="en-US"/>
+        </w:rPr>
+        <w:t xml:space="preserve"> (free and open source) [7]</w:t>
+      </w:r>
+      <w:r>
+        <w:rPr>
+          <w:lang w:val="en-US"/>
+        </w:rPr>
+        <w:t>.</w:t>
+      </w:r>
+    </w:p>
+    <w:p>
+      <w:pPr>
+        <w:pStyle w:val="Heading1"/>
+        <w:rPr>
+          <w:rStyle w:val="jlqj4b"/>
+          <w:lang w:val="en"/>
+        </w:rPr>
+      </w:pPr>
+      <w:r>
+        <w:rPr>
+          <w:rStyle w:val="jlqj4b"/>
+          <w:lang w:val="en"/>
+        </w:rPr>
+        <w:t xml:space="preserve">The </w:t>
+      </w:r>
+      <w:r>
+        <w:rPr>
+          <w:rStyle w:val="jlqj4b"/>
+          <w:lang w:val="en"/>
+        </w:rPr>
+        <w:t xml:space="preserve">lab </w:t>
+      </w:r>
+      <w:r>
+        <w:rPr>
+          <w:rStyle w:val="jlqj4b"/>
+          <w:lang w:val="en"/>
+        </w:rPr>
+        <w:t>API definitions</w:t>
+      </w:r>
+    </w:p>
+    <w:p>
+      <w:pPr>
+        <w:rPr>
+          <w:lang w:val="en-US"/>
+        </w:rPr>
+      </w:pPr>
+      <w:r>
+        <w:rPr>
+          <w:lang w:val="en-US"/>
+        </w:rPr>
+        <w:t xml:space="preserve">Two API </w:t>
+      </w:r>
+      <w:proofErr w:type="gramStart"/>
+      <w:r>
+        <w:rPr>
+          <w:lang w:val="en-US"/>
+        </w:rPr>
+        <w:t>were defined</w:t>
+      </w:r>
+      <w:proofErr w:type="gramEnd"/>
+      <w:r>
+        <w:rPr>
+          <w:lang w:val="en-US"/>
+        </w:rPr>
+        <w:t xml:space="preserve"> in the API Gateway</w:t>
+      </w:r>
+      <w:r>
+        <w:rPr>
+          <w:lang w:val="en-US"/>
+        </w:rPr>
+        <w:t xml:space="preserve"> used for the lab</w:t>
+      </w:r>
+      <w:r>
+        <w:rPr>
+          <w:lang w:val="en-US"/>
+        </w:rPr>
+        <w:t>:</w:t>
+      </w:r>
+    </w:p>
+    <w:p>
+      <w:pPr>
+        <w:pStyle w:val="ListParagraph"/>
+        <w:numPr>
+          <w:ilvl w:val="0"/>
+          <w:numId w:val="6"/>
+        </w:numPr>
+        <w:rPr>
+          <w:lang w:val="en-US"/>
+        </w:rPr>
+      </w:pPr>
+      <w:r>
+        <w:rPr>
+          <w:lang w:val="en-US"/>
+        </w:rPr>
+        <w:t xml:space="preserve">One using the API from </w:t>
+      </w:r>
+      <w:hyperlink r:id="rId11" w:history="1">
+        <w:r>
+          <w:rPr>
+            <w:rStyle w:val="Hyperlink"/>
+            <w:lang w:val="en-US"/>
+          </w:rPr>
+          <w:t>https://requestbin.net/</w:t>
+        </w:r>
+      </w:hyperlink>
+      <w:r>
+        <w:rPr>
+          <w:lang w:val="en-US"/>
+        </w:rPr>
+        <w:t>, as backend API</w:t>
+      </w:r>
+      <w:r>
+        <w:rPr>
+          <w:lang w:val="en-US"/>
+        </w:rPr>
+        <w:t xml:space="preserve"> – named </w:t>
+      </w:r>
+      <w:r>
+        <w:rPr>
+          <w:b/>
+          <w:lang w:val="en-US"/>
+        </w:rPr>
+        <w:t>public</w:t>
+      </w:r>
+      <w:r>
+        <w:rPr>
+          <w:lang w:val="en-US"/>
+        </w:rPr>
+        <w:t>:</w:t>
+      </w:r>
+    </w:p>
+    <w:p>
+      <w:pPr>
+        <w:pStyle w:val="ListParagraph"/>
+        <w:numPr>
+          <w:ilvl w:val="1"/>
+          <w:numId w:val="6"/>
+        </w:numPr>
+        <w:rPr>
+          <w:lang w:val="en-US"/>
+        </w:rPr>
+      </w:pPr>
+      <w:r>
+        <w:rPr>
+          <w:lang w:val="en-US"/>
+        </w:rPr>
+        <w:lastRenderedPageBreak/>
+        <w:t>RequestBin gives you a URL that will collect requests made to it and let you inspect them in a human-friendly way.</w:t>
+      </w:r>
+    </w:p>
+    <w:p>
+      <w:pPr>
+        <w:pStyle w:val="ListParagraph"/>
+        <w:numPr>
+          <w:ilvl w:val="1"/>
+          <w:numId w:val="6"/>
+        </w:numPr>
+        <w:rPr>
+          <w:lang w:val="en-US"/>
+        </w:rPr>
+      </w:pPr>
+      <w:r>
+        <w:rPr>
+          <w:lang w:val="en-US"/>
+        </w:rPr>
+        <w:t xml:space="preserve">This API is public and </w:t>
+      </w:r>
+      <w:r>
+        <w:rPr>
+          <w:lang w:val="en-US"/>
+        </w:rPr>
+        <w:t xml:space="preserve">it </w:t>
+      </w:r>
+      <w:proofErr w:type="gramStart"/>
+      <w:r>
+        <w:rPr>
+          <w:lang w:val="en-US"/>
+        </w:rPr>
+        <w:t xml:space="preserve">is </w:t>
+      </w:r>
+      <w:r>
+        <w:rPr>
+          <w:b/>
+          <w:u w:val="single"/>
+          <w:lang w:val="en-US"/>
+        </w:rPr>
+        <w:t>not</w:t>
+      </w:r>
+      <w:r>
+        <w:rPr>
+          <w:lang w:val="en-US"/>
         </w:rPr>
         <w:t xml:space="preserve"> </w:t>
+      </w:r>
+      <w:r>
+        <w:rPr>
+          <w:lang w:val="en-US"/>
+        </w:rPr>
+        <w:t>published</w:t>
+      </w:r>
+      <w:proofErr w:type="gramEnd"/>
+      <w:r>
+        <w:rPr>
+          <w:lang w:val="en-US"/>
+        </w:rPr>
+        <w:t xml:space="preserve"> through a “</w:t>
+      </w:r>
+      <w:r>
+        <w:rPr>
+          <w:i/>
+          <w:lang w:val="en-US"/>
+        </w:rPr>
+        <w:t>Plan</w:t>
+      </w:r>
+      <w:r>
+        <w:rPr>
+          <w:lang w:val="en-US"/>
+        </w:rPr>
+        <w:t>”.</w:t>
+      </w:r>
+    </w:p>
+    <w:p>
+      <w:pPr>
+        <w:pStyle w:val="ListParagraph"/>
+        <w:numPr>
+          <w:ilvl w:val="1"/>
+          <w:numId w:val="6"/>
+        </w:numPr>
+        <w:rPr>
+          <w:lang w:val="en-US"/>
+        </w:rPr>
+      </w:pPr>
+      <w:r>
+        <w:rPr>
+          <w:lang w:val="en-US"/>
+        </w:rPr>
+        <w:t>Policies applied via built-in-plugins:</w:t>
+      </w:r>
+      <w:r>
+        <w:rPr>
+          <w:lang w:val="en-US"/>
+        </w:rPr>
+        <w:t xml:space="preserve"> [8]</w:t>
+      </w:r>
+    </w:p>
+    <w:p>
+      <w:pPr>
+        <w:pStyle w:val="ListParagraph"/>
+        <w:numPr>
+          <w:ilvl w:val="2"/>
+          <w:numId w:val="6"/>
+        </w:numPr>
+        <w:rPr>
+          <w:lang w:val="en-US"/>
+        </w:rPr>
+      </w:pPr>
+      <w:r>
+        <w:rPr>
+          <w:b/>
+          <w:lang w:val="en-US"/>
+        </w:rPr>
+        <w:t>CORS</w:t>
+      </w:r>
+      <w:r>
+        <w:rPr>
+          <w:lang w:val="en-US"/>
+        </w:rPr>
+        <w:t xml:space="preserve">: Only allow origins </w:t>
+      </w:r>
+      <w:r>
+        <w:rPr>
+          <w:b/>
+          <w:lang w:val="en-US"/>
+        </w:rPr>
+        <w:t>https://localhost:8443</w:t>
+      </w:r>
+      <w:r>
+        <w:rPr>
+          <w:lang w:val="en-US"/>
+        </w:rPr>
+        <w:t xml:space="preserve">, </w:t>
+      </w:r>
+      <w:r>
+        <w:rPr>
+          <w:b/>
+          <w:lang w:val="en-US"/>
+        </w:rPr>
+        <w:t>http://localhost:8080</w:t>
+      </w:r>
+      <w:r>
+        <w:rPr>
+          <w:lang w:val="en-US"/>
+        </w:rPr>
+        <w:t xml:space="preserve"> and apply cache of 10 seconds.</w:t>
+      </w:r>
+      <w:r>
+        <w:rPr>
+          <w:lang w:val="en-US"/>
+        </w:rPr>
+        <w:t>[9]</w:t>
+      </w:r>
+    </w:p>
+    <w:p>
+      <w:pPr>
+        <w:pStyle w:val="ListParagraph"/>
+        <w:numPr>
+          <w:ilvl w:val="2"/>
+          <w:numId w:val="6"/>
+        </w:numPr>
+        <w:rPr>
+          <w:lang w:val="en-US"/>
+        </w:rPr>
+      </w:pPr>
+      <w:r>
+        <w:rPr>
+          <w:b/>
+          <w:lang w:val="en-US"/>
+        </w:rPr>
+        <w:t>HTTP Security</w:t>
+      </w:r>
+      <w:r>
+        <w:rPr>
+          <w:lang w:val="en-US"/>
+        </w:rPr>
+        <w:t xml:space="preserve">: </w:t>
+      </w:r>
+      <w:r>
+        <w:rPr>
+          <w:lang w:val="en-US"/>
+        </w:rPr>
+        <w:t xml:space="preserve">Enable </w:t>
+      </w:r>
+      <w:r>
+        <w:rPr>
+          <w:b/>
+          <w:lang w:val="en-US"/>
+        </w:rPr>
+        <w:t>Content-Security-Policy</w:t>
+      </w:r>
+      <w:r>
+        <w:rPr>
+          <w:lang w:val="en-US"/>
+        </w:rPr>
+        <w:t xml:space="preserve"> / </w:t>
+      </w:r>
+      <w:r>
+        <w:rPr>
+          <w:b/>
+          <w:lang w:val="en-US"/>
+        </w:rPr>
+        <w:t>X-Frame-Options</w:t>
+      </w:r>
+      <w:r>
+        <w:rPr>
+          <w:lang w:val="en-US"/>
+        </w:rPr>
+        <w:t xml:space="preserve"> / </w:t>
+      </w:r>
+      <w:r>
+        <w:rPr>
+          <w:b/>
+          <w:lang w:val="en-US"/>
+        </w:rPr>
+        <w:t>X-Content-Type-Options</w:t>
+      </w:r>
+      <w:r>
+        <w:rPr>
+          <w:lang w:val="en-US"/>
+        </w:rPr>
+        <w:t xml:space="preserve"> headers. Disable </w:t>
+      </w:r>
+      <w:r>
+        <w:rPr>
+          <w:b/>
+          <w:lang w:val="en-US"/>
+        </w:rPr>
+        <w:t>HSTS</w:t>
+      </w:r>
+      <w:r>
+        <w:rPr>
+          <w:lang w:val="en-US"/>
+        </w:rPr>
+        <w:t xml:space="preserve"> (local POC) / </w:t>
+      </w:r>
+      <w:r>
+        <w:rPr>
+          <w:b/>
+          <w:lang w:val="en-US"/>
+        </w:rPr>
+        <w:t>X-XSS-Protection</w:t>
+      </w:r>
+      <w:r>
+        <w:rPr>
+          <w:lang w:val="en-US"/>
+        </w:rPr>
+        <w:t xml:space="preserve"> headers.</w:t>
+      </w:r>
+      <w:r>
+        <w:rPr>
+          <w:lang w:val="en-US"/>
+        </w:rPr>
+        <w:t xml:space="preserve"> [10]</w:t>
+      </w:r>
+    </w:p>
+    <w:p>
+      <w:pPr>
+        <w:pStyle w:val="ListParagraph"/>
+        <w:numPr>
+          <w:ilvl w:val="2"/>
+          <w:numId w:val="6"/>
+        </w:numPr>
+        <w:rPr>
+          <w:lang w:val="en-US"/>
+        </w:rPr>
+      </w:pPr>
+      <w:r>
+        <w:rPr>
+          <w:b/>
+          <w:lang w:val="en-US"/>
+        </w:rPr>
+        <w:t>Simple Header</w:t>
+      </w:r>
+      <w:r>
+        <w:rPr>
+          <w:lang w:val="en-US"/>
+        </w:rPr>
+        <w:t xml:space="preserve">: </w:t>
+      </w:r>
+      <w:r>
+        <w:rPr>
+          <w:lang w:val="en-US"/>
+        </w:rPr>
+        <w:t xml:space="preserve">Remove following headers from backend API response: </w:t>
+      </w:r>
+      <w:proofErr w:type="spellStart"/>
+      <w:r>
+        <w:rPr>
+          <w:b/>
+          <w:lang w:val="en-US"/>
+        </w:rPr>
+        <w:t>cf</w:t>
+      </w:r>
+      <w:proofErr w:type="spellEnd"/>
+      <w:r>
+        <w:rPr>
+          <w:b/>
+          <w:lang w:val="en-US"/>
+        </w:rPr>
+        <w:t>-request-id</w:t>
+      </w:r>
+      <w:r>
+        <w:rPr>
+          <w:lang w:val="en-US"/>
+        </w:rPr>
+        <w:t xml:space="preserve">, </w:t>
+      </w:r>
+      <w:r>
+        <w:rPr>
+          <w:b/>
+          <w:lang w:val="en-US"/>
+        </w:rPr>
+        <w:t>Report-To</w:t>
+      </w:r>
+      <w:r>
+        <w:rPr>
+          <w:lang w:val="en-US"/>
+        </w:rPr>
+        <w:t xml:space="preserve">, </w:t>
+      </w:r>
+      <w:r>
+        <w:rPr>
+          <w:b/>
+          <w:lang w:val="en-US"/>
+        </w:rPr>
+        <w:t>Server</w:t>
+      </w:r>
+      <w:r>
+        <w:rPr>
+          <w:lang w:val="en-US"/>
+        </w:rPr>
+        <w:t xml:space="preserve">, </w:t>
+      </w:r>
+      <w:r>
+        <w:rPr>
+          <w:b/>
+          <w:lang w:val="en-US"/>
+        </w:rPr>
+        <w:t>CF-RAY</w:t>
+      </w:r>
+      <w:r>
+        <w:rPr>
+          <w:lang w:val="en-US"/>
+        </w:rPr>
+        <w:t xml:space="preserve">, </w:t>
+      </w:r>
+      <w:r>
+        <w:rPr>
+          <w:b/>
+          <w:lang w:val="en-US"/>
+        </w:rPr>
+        <w:t>NEL</w:t>
+      </w:r>
+      <w:r>
+        <w:rPr>
+          <w:lang w:val="en-US"/>
+        </w:rPr>
+        <w:t xml:space="preserve">, </w:t>
+      </w:r>
+      <w:proofErr w:type="gramStart"/>
+      <w:r>
+        <w:rPr>
+          <w:b/>
+          <w:lang w:val="en-US"/>
+        </w:rPr>
+        <w:t>CF</w:t>
+      </w:r>
+      <w:proofErr w:type="gramEnd"/>
+      <w:r>
+        <w:rPr>
+          <w:b/>
+          <w:lang w:val="en-US"/>
+        </w:rPr>
+        <w:t>-Cache-Status</w:t>
+      </w:r>
+      <w:r>
+        <w:rPr>
+          <w:lang w:val="en-US"/>
+        </w:rPr>
+        <w:t>.</w:t>
+      </w:r>
+    </w:p>
+    <w:p>
+      <w:pPr>
+        <w:pStyle w:val="ListParagraph"/>
+        <w:numPr>
+          <w:ilvl w:val="0"/>
+          <w:numId w:val="6"/>
+        </w:numPr>
+        <w:rPr>
+          <w:lang w:val="en-US"/>
+        </w:rPr>
+      </w:pPr>
+      <w:r>
+        <w:rPr>
+          <w:lang w:val="en-US"/>
+        </w:rPr>
+        <w:t xml:space="preserve">One using the API from </w:t>
+      </w:r>
+      <w:hyperlink r:id="rId12" w:history="1">
+        <w:r>
+          <w:rPr>
+            <w:rStyle w:val="Hyperlink"/>
+            <w:lang w:val="en-US"/>
+          </w:rPr>
+          <w:t>http://jsonplaceholder.typicode.com/</w:t>
+        </w:r>
+      </w:hyperlink>
+      <w:r>
+        <w:rPr>
+          <w:lang w:val="en-US"/>
+        </w:rPr>
+        <w:t>, as backend API</w:t>
+      </w:r>
+      <w:r>
+        <w:rPr>
+          <w:lang w:val="en-US"/>
+        </w:rPr>
+        <w:t xml:space="preserve"> – named </w:t>
+      </w:r>
+      <w:r>
+        <w:rPr>
+          <w:b/>
+          <w:lang w:val="en-US"/>
+        </w:rPr>
+        <w:t>published</w:t>
+      </w:r>
+      <w:r>
+        <w:rPr>
+          <w:lang w:val="en-US"/>
+        </w:rPr>
+        <w:t>:</w:t>
+      </w:r>
+    </w:p>
+    <w:p>
+      <w:pPr>
+        <w:pStyle w:val="ListParagraph"/>
+        <w:numPr>
+          <w:ilvl w:val="1"/>
+          <w:numId w:val="6"/>
+        </w:numPr>
+        <w:rPr>
+          <w:lang w:val="en-US"/>
+        </w:rPr>
+      </w:pPr>
+      <w:r>
+        <w:rPr>
+          <w:lang w:val="en-US"/>
+        </w:rPr>
+        <w:t>Free fake API for testing and prototyping.</w:t>
+      </w:r>
+    </w:p>
+    <w:p>
+      <w:pPr>
+        <w:pStyle w:val="ListParagraph"/>
+        <w:numPr>
+          <w:ilvl w:val="1"/>
+          <w:numId w:val="6"/>
+        </w:numPr>
+        <w:rPr>
+          <w:lang w:val="en-US"/>
+        </w:rPr>
+      </w:pPr>
+      <w:r>
+        <w:rPr>
+          <w:lang w:val="en-US"/>
+        </w:rPr>
+        <w:t xml:space="preserve">This API is not public and </w:t>
+      </w:r>
+      <w:r>
+        <w:rPr>
+          <w:lang w:val="en-US"/>
+        </w:rPr>
+        <w:t xml:space="preserve">it </w:t>
+      </w:r>
+      <w:proofErr w:type="gramStart"/>
+      <w:r>
+        <w:rPr>
+          <w:lang w:val="en-US"/>
+        </w:rPr>
+        <w:t>is published</w:t>
+      </w:r>
+      <w:proofErr w:type="gramEnd"/>
+      <w:r>
+        <w:rPr>
+          <w:lang w:val="en-US"/>
+        </w:rPr>
+        <w:t xml:space="preserve"> through</w:t>
+      </w:r>
+      <w:r>
+        <w:rPr>
+          <w:lang w:val="en-US"/>
+        </w:rPr>
+        <w:t xml:space="preserve"> a “</w:t>
+      </w:r>
+      <w:r>
+        <w:rPr>
+          <w:i/>
+          <w:lang w:val="en-US"/>
+        </w:rPr>
+        <w:t>Plan</w:t>
+      </w:r>
+      <w:r>
+        <w:rPr>
+          <w:lang w:val="en-US"/>
+        </w:rPr>
+        <w:t>”.</w:t>
+      </w:r>
+    </w:p>
+    <w:p>
+      <w:pPr>
+        <w:pStyle w:val="ListParagraph"/>
+        <w:numPr>
+          <w:ilvl w:val="1"/>
+          <w:numId w:val="6"/>
+        </w:numPr>
+        <w:rPr>
+          <w:lang w:val="en-US"/>
+        </w:rPr>
+      </w:pPr>
+      <w:r>
+        <w:rPr>
+          <w:lang w:val="en-US"/>
+        </w:rPr>
+        <w:t>Policies applied</w:t>
+      </w:r>
+      <w:r>
+        <w:rPr>
+          <w:lang w:val="en-US"/>
+        </w:rPr>
+        <w:t xml:space="preserve"> via built-in-plugins</w:t>
+      </w:r>
+      <w:r>
+        <w:rPr>
+          <w:lang w:val="en-US"/>
+        </w:rPr>
+        <w:t>:</w:t>
+      </w:r>
+    </w:p>
+    <w:p>
+      <w:pPr>
+        <w:pStyle w:val="ListParagraph"/>
+        <w:numPr>
+          <w:ilvl w:val="2"/>
+          <w:numId w:val="6"/>
+        </w:numPr>
+        <w:rPr>
+          <w:lang w:val="en-US"/>
+        </w:rPr>
+      </w:pPr>
+      <w:r>
+        <w:rPr>
+          <w:b/>
+          <w:lang w:val="en-US"/>
+        </w:rPr>
+        <w:t>IP Whitelist</w:t>
+      </w:r>
+      <w:r>
+        <w:rPr>
+          <w:lang w:val="en-US"/>
+        </w:rPr>
+        <w:t xml:space="preserve">: Only allow requests from </w:t>
+      </w:r>
+      <w:r>
+        <w:rPr>
+          <w:b/>
+          <w:lang w:val="en-US"/>
+        </w:rPr>
+        <w:t>127.*.*.*</w:t>
+      </w:r>
+      <w:r>
+        <w:rPr>
+          <w:lang w:val="en-US"/>
+        </w:rPr>
+        <w:t xml:space="preserve"> and </w:t>
+      </w:r>
+      <w:r>
+        <w:rPr>
+          <w:b/>
+          <w:lang w:val="en-US"/>
+        </w:rPr>
+        <w:t>172.*.*.*</w:t>
+      </w:r>
+    </w:p>
+    <w:p>
+      <w:pPr>
+        <w:pStyle w:val="ListParagraph"/>
+        <w:numPr>
+          <w:ilvl w:val="2"/>
+          <w:numId w:val="6"/>
+        </w:numPr>
+        <w:rPr>
+          <w:lang w:val="en-US"/>
+        </w:rPr>
+      </w:pPr>
+      <w:r>
+        <w:rPr>
+          <w:b/>
+          <w:lang w:val="en-US"/>
+        </w:rPr>
+        <w:t>Rate Limiting</w:t>
+      </w:r>
+      <w:r>
+        <w:rPr>
+          <w:lang w:val="en-US"/>
+        </w:rPr>
+        <w:t xml:space="preserve">: </w:t>
+      </w:r>
+      <w:r>
+        <w:rPr>
+          <w:lang w:val="en-US"/>
+        </w:rPr>
+        <w:t>Only allow 10 requests by minute by client app.</w:t>
+      </w:r>
+    </w:p>
+    <w:p>
+      <w:pPr>
+        <w:pStyle w:val="ListParagraph"/>
+        <w:numPr>
+          <w:ilvl w:val="2"/>
+          <w:numId w:val="6"/>
+        </w:numPr>
+        <w:rPr>
+          <w:lang w:val="en-US"/>
+        </w:rPr>
+      </w:pPr>
+      <w:r>
+        <w:rPr>
+          <w:b/>
+          <w:lang w:val="en-US"/>
+        </w:rPr>
+        <w:t>Basic Authentication</w:t>
+      </w:r>
+      <w:r>
+        <w:rPr>
+          <w:lang w:val="en-US"/>
+        </w:rPr>
+        <w:t xml:space="preserve">: </w:t>
+      </w:r>
+      <w:r>
+        <w:rPr>
+          <w:lang w:val="en-US"/>
+        </w:rPr>
+        <w:t>Require basic authentication from users defined statically and forward the login to the backend API</w:t>
+      </w:r>
+      <w:r>
+        <w:rPr>
+          <w:lang w:val="en-US"/>
+        </w:rPr>
+        <w:t xml:space="preserve"> in header </w:t>
+      </w:r>
+      <w:r>
+        <w:rPr>
+          <w:b/>
+          <w:lang w:val="en-US"/>
+        </w:rPr>
+        <w:t>X-User</w:t>
+      </w:r>
+      <w:r>
+        <w:rPr>
+          <w:lang w:val="en-US"/>
+        </w:rPr>
+        <w:t>.</w:t>
+      </w:r>
+    </w:p>
+    <w:p>
+      <w:pPr>
+        <w:rPr>
+          <w:rStyle w:val="jlqj4b"/>
+          <w:lang w:val="en"/>
+        </w:rPr>
+      </w:pPr>
+      <w:r>
+        <w:rPr>
+          <w:rStyle w:val="jlqj4b"/>
+          <w:lang w:val="en"/>
+        </w:rPr>
+        <w:t xml:space="preserve"> </w:t>
+      </w:r>
+      <w:r>
+        <w:rPr>
+          <w:rStyle w:val="jlqj4b"/>
+          <w:lang w:val="en"/>
+        </w:rPr>
+        <w:sym w:font="Webdings" w:char="F069"/>
+      </w:r>
+      <w:r>
+        <w:rPr>
+          <w:rStyle w:val="jlqj4b"/>
+          <w:lang w:val="en"/>
+        </w:rPr>
+        <w:t xml:space="preserve"> </w:t>
+      </w:r>
+      <w:r>
+        <w:rPr>
+          <w:rStyle w:val="jlqj4b"/>
+          <w:lang w:val="en"/>
+        </w:rPr>
+        <w:t>Explanation about the notion of “Plan” in apiman – Extract of the documentation [</w:t>
+      </w:r>
+      <w:r>
+        <w:rPr>
+          <w:rStyle w:val="jlqj4b"/>
+          <w:lang w:val="en"/>
+        </w:rPr>
+        <w:t>11</w:t>
+      </w:r>
+      <w:r>
+        <w:rPr>
+          <w:rStyle w:val="jlqj4b"/>
+          <w:lang w:val="en"/>
+        </w:rPr>
+        <w:t>]:</w:t>
+      </w:r>
+    </w:p>
+    <w:p>
+      <w:pPr>
+        <w:rPr>
+          <w:rStyle w:val="jlqj4b"/>
+          <w:i/>
+          <w:lang w:val="en"/>
+        </w:rPr>
+      </w:pPr>
+      <w:r>
+        <w:rPr>
+          <w:rStyle w:val="jlqj4b"/>
+          <w:lang w:val="en"/>
+        </w:rPr>
+        <w:t>“</w:t>
+      </w:r>
+      <w:r>
+        <w:rPr>
+          <w:rStyle w:val="jlqj4b"/>
+          <w:i/>
+          <w:lang w:val="en"/>
+        </w:rPr>
+        <w:t>In apiman, a Plan is a set policies that together define the level of service that apiman provides for an API. Plans enable apiman users to define multiple different le</w:t>
+      </w:r>
+      <w:r>
+        <w:rPr>
+          <w:rStyle w:val="jlqj4b"/>
+          <w:i/>
+          <w:lang w:val="en"/>
+        </w:rPr>
+        <w:t>vels of service for their APIs.”</w:t>
+      </w:r>
+    </w:p>
+    <w:p>
+      <w:pPr>
+        <w:rPr>
+          <w:rStyle w:val="jlqj4b"/>
+          <w:lang w:val="en"/>
+        </w:rPr>
+      </w:pPr>
+      <w:r>
+        <w:rPr>
+          <w:rStyle w:val="jlqj4b"/>
+          <w:lang w:val="en"/>
+        </w:rPr>
+        <w:sym w:font="Webdings" w:char="F069"/>
+      </w:r>
+      <w:r>
+        <w:rPr>
+          <w:rStyle w:val="jlqj4b"/>
+          <w:lang w:val="en"/>
+        </w:rPr>
+        <w:t xml:space="preserve"> </w:t>
+      </w:r>
+      <w:bookmarkStart w:id="0" w:name="_GoBack"/>
+      <w:bookmarkEnd w:id="0"/>
+      <w:r>
+        <w:rPr>
+          <w:rStyle w:val="jlqj4b"/>
+          <w:lang w:val="en"/>
+        </w:rPr>
+        <w:t>Explanation of the different between a Public API and “Plan based” API [12]:</w:t>
+      </w:r>
+    </w:p>
+    <w:p>
+      <w:pPr>
+        <w:rPr>
+          <w:rStyle w:val="jlqj4b"/>
+          <w:lang w:val="en"/>
+        </w:rPr>
+      </w:pPr>
+      <w:r>
+        <w:rPr>
+          <w:rStyle w:val="jlqj4b"/>
+          <w:lang w:val="en"/>
+        </w:rPr>
+        <w:t>“</w:t>
+      </w:r>
+      <w:r>
+        <w:rPr>
+          <w:rStyle w:val="jlqj4b"/>
+          <w:i/>
+          <w:lang w:val="en"/>
+        </w:rPr>
+        <w:t>Public APIs are also very flexible in that they can be updated without being re-published. Unlike APIs published through Plan</w:t>
+      </w:r>
+      <w:r>
+        <w:rPr>
+          <w:rStyle w:val="jlqj4b"/>
+          <w:i/>
+          <w:lang w:val="en"/>
+        </w:rPr>
+        <w:t xml:space="preserve">s, </w:t>
+      </w:r>
+      <w:r>
+        <w:rPr>
+          <w:rStyle w:val="jlqj4b"/>
+          <w:b/>
+          <w:i/>
+          <w:lang w:val="en"/>
+        </w:rPr>
+        <w:t>Public API can be accessed by a client app without requiring API consumers to agree to any terms and conditions related to a contract defined in a plan for the API</w:t>
+      </w:r>
+      <w:r>
+        <w:rPr>
+          <w:rStyle w:val="jlqj4b"/>
+          <w:i/>
+          <w:lang w:val="en"/>
+        </w:rPr>
+        <w:t>…”</w:t>
+      </w:r>
+    </w:p>
+    <w:p>
+      <w:pPr>
+        <w:rPr>
+          <w:rStyle w:val="jlqj4b"/>
+          <w:lang w:val="en"/>
+        </w:rPr>
+      </w:pPr>
+      <w:r>
+        <w:rPr>
+          <w:rStyle w:val="jlqj4b"/>
+          <w:lang w:val="en"/>
+        </w:rPr>
+        <w:t>“</w:t>
+      </w:r>
+      <w:r>
+        <w:rPr>
+          <w:rStyle w:val="jlqj4b"/>
+          <w:i/>
+          <w:lang w:val="en"/>
+        </w:rPr>
+        <w:t xml:space="preserve">Publishing an API through Plans - </w:t>
+      </w:r>
+      <w:r>
+        <w:rPr>
+          <w:rStyle w:val="jlqj4b"/>
+          <w:b/>
+          <w:i/>
+          <w:lang w:val="en"/>
+        </w:rPr>
+        <w:t>In contrast to Public APIs, these APIs, once published, must be accessed by a Client App via its API key</w:t>
+      </w:r>
+      <w:r>
+        <w:rPr>
+          <w:rStyle w:val="jlqj4b"/>
+          <w:i/>
+          <w:lang w:val="en"/>
+        </w:rPr>
+        <w:t>. In order to gain access to an API, the Client App must create a contract with an API through one</w:t>
+      </w:r>
+      <w:r>
+        <w:rPr>
+          <w:rStyle w:val="jlqj4b"/>
+          <w:i/>
+          <w:lang w:val="en"/>
+        </w:rPr>
+        <w:t xml:space="preserve"> of the API’s configured Plans…”</w:t>
+      </w:r>
+    </w:p>
+    <w:p>
+      <w:pPr>
+        <w:pStyle w:val="Heading1"/>
+        <w:rPr>
+          <w:rStyle w:val="jlqj4b"/>
+          <w:lang w:val="en"/>
+        </w:rPr>
+      </w:pPr>
+      <w:r>
+        <w:rPr>
+          <w:rStyle w:val="jlqj4b"/>
+          <w:lang w:val="en"/>
+        </w:rPr>
+        <w:t>The lab API</w:t>
+      </w:r>
+      <w:r>
+        <w:rPr>
+          <w:rStyle w:val="jlqj4b"/>
+          <w:lang w:val="en"/>
+        </w:rPr>
+        <w:t xml:space="preserve"> test plans</w:t>
+      </w:r>
+    </w:p>
+    <w:p>
+      <w:pPr>
+        <w:rPr>
+          <w:lang w:val="en"/>
+        </w:rPr>
+      </w:pPr>
+      <w:r>
+        <w:rPr>
+          <w:highlight w:val="yellow"/>
+          <w:lang w:val="en"/>
+        </w:rPr>
+        <w:t>TODO</w:t>
       </w:r>
     </w:p>
     <w:p>
@@ -1963,7 +4548,7 @@
           <w:lang w:val="en-US"/>
         </w:rPr>
       </w:pPr>
-      <w:hyperlink r:id="rId9" w:history="1">
+      <w:hyperlink r:id="rId13" w:history="1">
         <w:r>
           <w:rPr>
             <w:rStyle w:val="Hyperlink"/>
@@ -1990,7 +4575,7 @@
           <w:lang w:val="en-US"/>
         </w:rPr>
       </w:pPr>
-      <w:hyperlink r:id="rId10" w:history="1">
+      <w:hyperlink r:id="rId14" w:history="1">
         <w:r>
           <w:rPr>
             <w:rStyle w:val="Hyperlink"/>
@@ -2017,7 +4602,7 @@
           <w:lang w:val="en-US"/>
         </w:rPr>
       </w:pPr>
-      <w:hyperlink r:id="rId11" w:history="1">
+      <w:hyperlink r:id="rId15" w:history="1">
         <w:r>
           <w:rPr>
             <w:rStyle w:val="Hyperlink"/>
@@ -2044,7 +4629,7 @@
           <w:lang w:val="en-US"/>
         </w:rPr>
       </w:pPr>
-      <w:hyperlink r:id="rId12" w:history="1">
+      <w:hyperlink r:id="rId16" w:history="1">
         <w:r>
           <w:rPr>
             <w:rStyle w:val="Hyperlink"/>
@@ -2062,6 +4647,234 @@
     </w:p>
     <w:p>
       <w:pPr>
+        <w:pStyle w:val="ListParagraph"/>
+        <w:numPr>
+          <w:ilvl w:val="0"/>
+          <w:numId w:val="2"/>
+        </w:numPr>
+        <w:rPr>
+          <w:lang w:val="en-US"/>
+        </w:rPr>
+      </w:pPr>
+      <w:hyperlink r:id="rId17" w:history="1">
+        <w:r>
+          <w:rPr>
+            <w:rStyle w:val="Hyperlink"/>
+            <w:lang w:val="en-US"/>
+          </w:rPr>
+          <w:t>https://github.com/ovh/venom</w:t>
+        </w:r>
+      </w:hyperlink>
+      <w:r>
+        <w:rPr>
+          <w:lang w:val="en-US"/>
+        </w:rPr>
+        <w:t xml:space="preserve"> </w:t>
+      </w:r>
+    </w:p>
+    <w:p>
+      <w:pPr>
+        <w:pStyle w:val="ListParagraph"/>
+        <w:numPr>
+          <w:ilvl w:val="0"/>
+          <w:numId w:val="2"/>
+        </w:numPr>
+        <w:rPr>
+          <w:lang w:val="en-US"/>
+        </w:rPr>
+      </w:pPr>
+      <w:r>
+        <w:rPr>
+          <w:lang w:val="en-US"/>
+        </w:rPr>
+        <w:t xml:space="preserve"> </w:t>
+      </w:r>
+      <w:hyperlink r:id="rId18" w:history="1">
+        <w:r>
+          <w:rPr>
+            <w:rStyle w:val="Hyperlink"/>
+            <w:lang w:val="en-US"/>
+          </w:rPr>
+          <w:t>https://www.apiman.io/latest/crash-course.html</w:t>
+        </w:r>
+      </w:hyperlink>
+      <w:r>
+        <w:rPr>
+          <w:lang w:val="en-US"/>
+        </w:rPr>
+        <w:t xml:space="preserve"> </w:t>
+      </w:r>
+      <w:r>
+        <w:rPr>
+          <w:lang w:val="en-US"/>
+        </w:rPr>
+        <w:t xml:space="preserve"> </w:t>
+      </w:r>
+    </w:p>
+    <w:p>
+      <w:pPr>
+        <w:pStyle w:val="ListParagraph"/>
+        <w:numPr>
+          <w:ilvl w:val="0"/>
+          <w:numId w:val="2"/>
+        </w:numPr>
+        <w:rPr>
+          <w:lang w:val="en-US"/>
+        </w:rPr>
+      </w:pPr>
+      <w:hyperlink r:id="rId19" w:history="1">
+        <w:r>
+          <w:rPr>
+            <w:rStyle w:val="Hyperlink"/>
+            <w:lang w:val="en-US"/>
+          </w:rPr>
+          <w:t>https://docs.docker.com/get-docker/</w:t>
+        </w:r>
+      </w:hyperlink>
+      <w:r>
+        <w:rPr>
+          <w:lang w:val="en-US"/>
+        </w:rPr>
+        <w:t xml:space="preserve"> </w:t>
+      </w:r>
+    </w:p>
+    <w:p>
+      <w:pPr>
+        <w:pStyle w:val="ListParagraph"/>
+        <w:numPr>
+          <w:ilvl w:val="0"/>
+          <w:numId w:val="2"/>
+        </w:numPr>
+        <w:rPr>
+          <w:lang w:val="en-US"/>
+        </w:rPr>
+      </w:pPr>
+      <w:hyperlink r:id="rId20" w:history="1">
+        <w:r>
+          <w:rPr>
+            <w:rStyle w:val="Hyperlink"/>
+            <w:lang w:val="en-US"/>
+          </w:rPr>
+          <w:t>https://www.apiman.io/latest/crash-course.html#_managing_policies_and_plugins</w:t>
+        </w:r>
+      </w:hyperlink>
+      <w:r>
+        <w:rPr>
+          <w:lang w:val="en-US"/>
+        </w:rPr>
+        <w:t xml:space="preserve"> </w:t>
+      </w:r>
+    </w:p>
+    <w:p>
+      <w:pPr>
+        <w:pStyle w:val="ListParagraph"/>
+        <w:numPr>
+          <w:ilvl w:val="0"/>
+          <w:numId w:val="2"/>
+        </w:numPr>
+        <w:rPr>
+          <w:lang w:val="en-US"/>
+        </w:rPr>
+      </w:pPr>
+      <w:hyperlink r:id="rId21" w:history="1">
+        <w:r>
+          <w:rPr>
+            <w:rStyle w:val="Hyperlink"/>
+            <w:lang w:val="en-US"/>
+          </w:rPr>
+          <w:t>https://developer.mozilla.org/en-US/docs/Web/HTTP/CORS</w:t>
+        </w:r>
+      </w:hyperlink>
+      <w:r>
+        <w:rPr>
+          <w:lang w:val="en-US"/>
+        </w:rPr>
+        <w:t xml:space="preserve"> </w:t>
+      </w:r>
+    </w:p>
+    <w:p>
+      <w:pPr>
+        <w:pStyle w:val="ListParagraph"/>
+        <w:numPr>
+          <w:ilvl w:val="0"/>
+          <w:numId w:val="2"/>
+        </w:numPr>
+        <w:rPr>
+          <w:lang w:val="en-US"/>
+        </w:rPr>
+      </w:pPr>
+      <w:hyperlink r:id="rId22" w:history="1">
+        <w:r>
+          <w:rPr>
+            <w:rStyle w:val="Hyperlink"/>
+            <w:lang w:val="en-US"/>
+          </w:rPr>
+          <w:t>https://owasp.org/www-project-secure-headers/</w:t>
+        </w:r>
+      </w:hyperlink>
+      <w:r>
+        <w:rPr>
+          <w:lang w:val="en-US"/>
+        </w:rPr>
+        <w:t xml:space="preserve"> </w:t>
+      </w:r>
+    </w:p>
+    <w:p>
+      <w:pPr>
+        <w:pStyle w:val="ListParagraph"/>
+        <w:numPr>
+          <w:ilvl w:val="0"/>
+          <w:numId w:val="2"/>
+        </w:numPr>
+        <w:rPr>
+          <w:lang w:val="en-US"/>
+        </w:rPr>
+      </w:pPr>
+      <w:hyperlink r:id="rId23" w:history="1">
+        <w:r>
+          <w:rPr>
+            <w:rStyle w:val="Hyperlink"/>
+            <w:lang w:val="en-US"/>
+          </w:rPr>
+          <w:t>https://www.apiman.io/latest/crash-course.html#_the_apiman_data_model</w:t>
+        </w:r>
+      </w:hyperlink>
+      <w:r>
+        <w:rPr>
+          <w:lang w:val="en-US"/>
+        </w:rPr>
+        <w:t xml:space="preserve">  </w:t>
+      </w:r>
+    </w:p>
+    <w:p>
+      <w:pPr>
+        <w:pStyle w:val="ListParagraph"/>
+        <w:numPr>
+          <w:ilvl w:val="0"/>
+          <w:numId w:val="2"/>
+        </w:numPr>
+        <w:rPr>
+          <w:lang w:val="en-US"/>
+        </w:rPr>
+      </w:pPr>
+      <w:hyperlink r:id="rId24" w:history="1">
+        <w:r>
+          <w:rPr>
+            <w:rStyle w:val="Hyperlink"/>
+            <w:lang w:val="en-US"/>
+          </w:rPr>
+          <w:t>https://www.apiman.io/latest/crash-course.html#_publishing_apis</w:t>
+        </w:r>
+      </w:hyperlink>
+      <w:r>
+        <w:rPr>
+          <w:lang w:val="en-US"/>
+        </w:rPr>
+        <w:t xml:space="preserve"> </w:t>
+      </w:r>
+    </w:p>
+    <w:p>
+      <w:pPr>
         <w:rPr>
           <w:lang w:val="en-US"/>
         </w:rPr>
@@ -2075,6 +4888,7 @@
       </w:pPr>
     </w:p>
     <w:sectPr>
+      <w:footerReference w:type="default" r:id="rId25"/>
       <w:pgSz w:w="11906" w:h="16838"/>
       <w:pgMar w:top="1417" w:right="1417" w:bottom="1417" w:left="1417" w:header="708" w:footer="708" w:gutter="0"/>
       <w:cols w:space="708"/>
@@ -2082,6 +4896,184 @@
     </w:sectPr>
   </w:body>
 </w:document>
+</file>
+
+<file path=word/endnotes.xml><?xml version="1.0" encoding="utf-8"?>
+<w:endnotes xmlns:wpc="http://schemas.microsoft.com/office/word/2010/wordprocessingCanvas" xmlns:cx="http://schemas.microsoft.com/office/drawing/2014/chartex" xmlns:cx1="http://schemas.microsoft.com/office/drawing/2015/9/8/chartex" xmlns:mc="http://schemas.openxmlformats.org/markup-compatibility/2006" xmlns:o="urn:schemas-microsoft-com:office:office" xmlns:r="http://schemas.openxmlformats.org/officeDocument/2006/relationships" xmlns:m="http://schemas.openxmlformats.org/officeDocument/2006/math" xmlns:v="urn:schemas-microsoft-com:vml" xmlns:wp14="http://schemas.microsoft.com/office/word/2010/wordprocessingDrawing" xmlns:wp="http://schemas.openxmlformats.org/drawingml/2006/wordprocessingDrawing" xmlns:w10="urn:schemas-microsoft-com:office:word" xmlns:w="http://schemas.openxmlformats.org/wordprocessingml/2006/main" xmlns:w14="http://schemas.microsoft.com/office/word/2010/wordml" xmlns:w15="http://schemas.microsoft.com/office/word/2012/wordml" xmlns:w16se="http://schemas.microsoft.com/office/word/2015/wordml/symex" xmlns:wpg="http://schemas.microsoft.com/office/word/2010/wordprocessingGroup" xmlns:wpi="http://schemas.microsoft.com/office/word/2010/wordprocessingInk" xmlns:wne="http://schemas.microsoft.com/office/word/2006/wordml" xmlns:wps="http://schemas.microsoft.com/office/word/2010/wordprocessingShape" mc:Ignorable="w14 w15 w16se wp14">
+  <w:endnote w:type="separator" w:id="-1">
+    <w:p>
+      <w:pPr>
+        <w:spacing w:after="0" w:line="240" w:lineRule="auto"/>
+      </w:pPr>
+      <w:r>
+        <w:separator/>
+      </w:r>
+    </w:p>
+  </w:endnote>
+  <w:endnote w:type="continuationSeparator" w:id="0">
+    <w:p>
+      <w:pPr>
+        <w:spacing w:after="0" w:line="240" w:lineRule="auto"/>
+      </w:pPr>
+      <w:r>
+        <w:continuationSeparator/>
+      </w:r>
+    </w:p>
+  </w:endnote>
+</w:endnotes>
+</file>
+
+<file path=word/footer1.xml><?xml version="1.0" encoding="utf-8"?>
+<w:ftr xmlns:wpc="http://schemas.microsoft.com/office/word/2010/wordprocessingCanvas" xmlns:cx="http://schemas.microsoft.com/office/drawing/2014/chartex" xmlns:cx1="http://schemas.microsoft.com/office/drawing/2015/9/8/chartex" xmlns:mc="http://schemas.openxmlformats.org/markup-compatibility/2006" xmlns:o="urn:schemas-microsoft-com:office:office" xmlns:r="http://schemas.openxmlformats.org/officeDocument/2006/relationships" xmlns:m="http://schemas.openxmlformats.org/officeDocument/2006/math" xmlns:v="urn:schemas-microsoft-com:vml" xmlns:wp14="http://schemas.microsoft.com/office/word/2010/wordprocessingDrawing" xmlns:wp="http://schemas.openxmlformats.org/drawingml/2006/wordprocessingDrawing" xmlns:w10="urn:schemas-microsoft-com:office:word" xmlns:w="http://schemas.openxmlformats.org/wordprocessingml/2006/main" xmlns:w14="http://schemas.microsoft.com/office/word/2010/wordml" xmlns:w15="http://schemas.microsoft.com/office/word/2012/wordml" xmlns:w16se="http://schemas.microsoft.com/office/word/2015/wordml/symex" xmlns:wpg="http://schemas.microsoft.com/office/word/2010/wordprocessingGroup" xmlns:wpi="http://schemas.microsoft.com/office/word/2010/wordprocessingInk" xmlns:wne="http://schemas.microsoft.com/office/word/2006/wordml" xmlns:wps="http://schemas.microsoft.com/office/word/2010/wordprocessingShape" mc:Ignorable="w14 w15 w16se wp14">
+  <w:sdt>
+    <w:sdtPr>
+      <w:id w:val="-611512626"/>
+      <w:docPartObj>
+        <w:docPartGallery w:val="Page Numbers (Bottom of Page)"/>
+        <w:docPartUnique/>
+      </w:docPartObj>
+    </w:sdtPr>
+    <w:sdtContent>
+      <w:sdt>
+        <w:sdtPr>
+          <w:id w:val="-1769616900"/>
+          <w:docPartObj>
+            <w:docPartGallery w:val="Page Numbers (Top of Page)"/>
+            <w:docPartUnique/>
+          </w:docPartObj>
+        </w:sdtPr>
+        <w:sdtContent>
+          <w:p>
+            <w:pPr>
+              <w:pStyle w:val="Footer"/>
+              <w:jc w:val="right"/>
+            </w:pPr>
+            <w:r>
+              <w:t xml:space="preserve">Page </w:t>
+            </w:r>
+            <w:r>
+              <w:rPr>
+                <w:b/>
+                <w:bCs/>
+                <w:sz w:val="24"/>
+                <w:szCs w:val="24"/>
+              </w:rPr>
+              <w:fldChar w:fldCharType="begin"/>
+            </w:r>
+            <w:r>
+              <w:rPr>
+                <w:b/>
+                <w:bCs/>
+              </w:rPr>
+              <w:instrText xml:space="preserve"> PAGE </w:instrText>
+            </w:r>
+            <w:r>
+              <w:rPr>
+                <w:b/>
+                <w:bCs/>
+                <w:sz w:val="24"/>
+                <w:szCs w:val="24"/>
+              </w:rPr>
+              <w:fldChar w:fldCharType="separate"/>
+            </w:r>
+            <w:r>
+              <w:rPr>
+                <w:b/>
+                <w:bCs/>
+                <w:noProof/>
+              </w:rPr>
+              <w:t>6</w:t>
+            </w:r>
+            <w:r>
+              <w:rPr>
+                <w:b/>
+                <w:bCs/>
+                <w:sz w:val="24"/>
+                <w:szCs w:val="24"/>
+              </w:rPr>
+              <w:fldChar w:fldCharType="end"/>
+            </w:r>
+            <w:r>
+              <w:t xml:space="preserve"> of </w:t>
+            </w:r>
+            <w:r>
+              <w:rPr>
+                <w:b/>
+                <w:bCs/>
+                <w:sz w:val="24"/>
+                <w:szCs w:val="24"/>
+              </w:rPr>
+              <w:fldChar w:fldCharType="begin"/>
+            </w:r>
+            <w:r>
+              <w:rPr>
+                <w:b/>
+                <w:bCs/>
+              </w:rPr>
+              <w:instrText xml:space="preserve"> NUMPAGES  </w:instrText>
+            </w:r>
+            <w:r>
+              <w:rPr>
+                <w:b/>
+                <w:bCs/>
+                <w:sz w:val="24"/>
+                <w:szCs w:val="24"/>
+              </w:rPr>
+              <w:fldChar w:fldCharType="separate"/>
+            </w:r>
+            <w:r>
+              <w:rPr>
+                <w:b/>
+                <w:bCs/>
+                <w:noProof/>
+              </w:rPr>
+              <w:t>6</w:t>
+            </w:r>
+            <w:r>
+              <w:rPr>
+                <w:b/>
+                <w:bCs/>
+                <w:sz w:val="24"/>
+                <w:szCs w:val="24"/>
+              </w:rPr>
+              <w:fldChar w:fldCharType="end"/>
+            </w:r>
+          </w:p>
+        </w:sdtContent>
+      </w:sdt>
+    </w:sdtContent>
+  </w:sdt>
+  <w:p>
+    <w:pPr>
+      <w:pStyle w:val="Footer"/>
+    </w:pPr>
+  </w:p>
+</w:ftr>
+</file>
+
+<file path=word/footnotes.xml><?xml version="1.0" encoding="utf-8"?>
+<w:footnotes xmlns:wpc="http://schemas.microsoft.com/office/word/2010/wordprocessingCanvas" xmlns:cx="http://schemas.microsoft.com/office/drawing/2014/chartex" xmlns:cx1="http://schemas.microsoft.com/office/drawing/2015/9/8/chartex" xmlns:mc="http://schemas.openxmlformats.org/markup-compatibility/2006" xmlns:o="urn:schemas-microsoft-com:office:office" xmlns:r="http://schemas.openxmlformats.org/officeDocument/2006/relationships" xmlns:m="http://schemas.openxmlformats.org/officeDocument/2006/math" xmlns:v="urn:schemas-microsoft-com:vml" xmlns:wp14="http://schemas.microsoft.com/office/word/2010/wordprocessingDrawing" xmlns:wp="http://schemas.openxmlformats.org/drawingml/2006/wordprocessingDrawing" xmlns:w10="urn:schemas-microsoft-com:office:word" xmlns:w="http://schemas.openxmlformats.org/wordprocessingml/2006/main" xmlns:w14="http://schemas.microsoft.com/office/word/2010/wordml" xmlns:w15="http://schemas.microsoft.com/office/word/2012/wordml" xmlns:w16se="http://schemas.microsoft.com/office/word/2015/wordml/symex" xmlns:wpg="http://schemas.microsoft.com/office/word/2010/wordprocessingGroup" xmlns:wpi="http://schemas.microsoft.com/office/word/2010/wordprocessingInk" xmlns:wne="http://schemas.microsoft.com/office/word/2006/wordml" xmlns:wps="http://schemas.microsoft.com/office/word/2010/wordprocessingShape" mc:Ignorable="w14 w15 w16se wp14">
+  <w:footnote w:type="separator" w:id="-1">
+    <w:p>
+      <w:pPr>
+        <w:spacing w:after="0" w:line="240" w:lineRule="auto"/>
+      </w:pPr>
+      <w:r>
+        <w:separator/>
+      </w:r>
+    </w:p>
+  </w:footnote>
+  <w:footnote w:type="continuationSeparator" w:id="0">
+    <w:p>
+      <w:pPr>
+        <w:spacing w:after="0" w:line="240" w:lineRule="auto"/>
+      </w:pPr>
+      <w:r>
+        <w:continuationSeparator/>
+      </w:r>
+    </w:p>
+  </w:footnote>
+</w:footnotes>
 </file>
 
 <file path=word/numbering.xml><?xml version="1.0" encoding="utf-8"?>
@@ -2173,6 +5165,95 @@
     </w:lvl>
   </w:abstractNum>
   <w:abstractNum w:abstractNumId="1" w15:restartNumberingAfterBreak="0">
+    <w:nsid w:val="2AD1471F"/>
+    <w:multiLevelType w:val="hybridMultilevel"/>
+    <w:tmpl w:val="73C2608E"/>
+    <w:lvl w:ilvl="0" w:tplc="080C000F">
+      <w:start w:val="1"/>
+      <w:numFmt w:val="decimal"/>
+      <w:lvlText w:val="%1."/>
+      <w:lvlJc w:val="left"/>
+      <w:pPr>
+        <w:ind w:left="720" w:hanging="360"/>
+      </w:pPr>
+    </w:lvl>
+    <w:lvl w:ilvl="1" w:tplc="080C0001">
+      <w:start w:val="1"/>
+      <w:numFmt w:val="bullet"/>
+      <w:lvlText w:val=""/>
+      <w:lvlJc w:val="left"/>
+      <w:pPr>
+        <w:ind w:left="1440" w:hanging="360"/>
+      </w:pPr>
+      <w:rPr>
+        <w:rFonts w:ascii="Symbol" w:hAnsi="Symbol" w:hint="default"/>
+      </w:rPr>
+    </w:lvl>
+    <w:lvl w:ilvl="2" w:tplc="080C001B">
+      <w:start w:val="1"/>
+      <w:numFmt w:val="lowerRoman"/>
+      <w:lvlText w:val="%3."/>
+      <w:lvlJc w:val="right"/>
+      <w:pPr>
+        <w:ind w:left="2160" w:hanging="180"/>
+      </w:pPr>
+    </w:lvl>
+    <w:lvl w:ilvl="3" w:tplc="080C000F" w:tentative="1">
+      <w:start w:val="1"/>
+      <w:numFmt w:val="decimal"/>
+      <w:lvlText w:val="%4."/>
+      <w:lvlJc w:val="left"/>
+      <w:pPr>
+        <w:ind w:left="2880" w:hanging="360"/>
+      </w:pPr>
+    </w:lvl>
+    <w:lvl w:ilvl="4" w:tplc="080C0019" w:tentative="1">
+      <w:start w:val="1"/>
+      <w:numFmt w:val="lowerLetter"/>
+      <w:lvlText w:val="%5."/>
+      <w:lvlJc w:val="left"/>
+      <w:pPr>
+        <w:ind w:left="3600" w:hanging="360"/>
+      </w:pPr>
+    </w:lvl>
+    <w:lvl w:ilvl="5" w:tplc="080C001B" w:tentative="1">
+      <w:start w:val="1"/>
+      <w:numFmt w:val="lowerRoman"/>
+      <w:lvlText w:val="%6."/>
+      <w:lvlJc w:val="right"/>
+      <w:pPr>
+        <w:ind w:left="4320" w:hanging="180"/>
+      </w:pPr>
+    </w:lvl>
+    <w:lvl w:ilvl="6" w:tplc="080C000F" w:tentative="1">
+      <w:start w:val="1"/>
+      <w:numFmt w:val="decimal"/>
+      <w:lvlText w:val="%7."/>
+      <w:lvlJc w:val="left"/>
+      <w:pPr>
+        <w:ind w:left="5040" w:hanging="360"/>
+      </w:pPr>
+    </w:lvl>
+    <w:lvl w:ilvl="7" w:tplc="080C0019" w:tentative="1">
+      <w:start w:val="1"/>
+      <w:numFmt w:val="lowerLetter"/>
+      <w:lvlText w:val="%8."/>
+      <w:lvlJc w:val="left"/>
+      <w:pPr>
+        <w:ind w:left="5760" w:hanging="360"/>
+      </w:pPr>
+    </w:lvl>
+    <w:lvl w:ilvl="8" w:tplc="080C001B" w:tentative="1">
+      <w:start w:val="1"/>
+      <w:numFmt w:val="lowerRoman"/>
+      <w:lvlText w:val="%9."/>
+      <w:lvlJc w:val="right"/>
+      <w:pPr>
+        <w:ind w:left="6480" w:hanging="180"/>
+      </w:pPr>
+    </w:lvl>
+  </w:abstractNum>
+  <w:abstractNum w:abstractNumId="2" w15:restartNumberingAfterBreak="0">
     <w:nsid w:val="6652330D"/>
     <w:multiLevelType w:val="hybridMultilevel"/>
     <w:tmpl w:val="50D206C2"/>
@@ -2258,7 +5339,7 @@
       </w:pPr>
     </w:lvl>
   </w:abstractNum>
-  <w:abstractNum w:abstractNumId="2" w15:restartNumberingAfterBreak="0">
+  <w:abstractNum w:abstractNumId="3" w15:restartNumberingAfterBreak="0">
     <w:nsid w:val="70122A4A"/>
     <w:multiLevelType w:val="hybridMultilevel"/>
     <w:tmpl w:val="1312DF24"/>
@@ -2371,7 +5452,120 @@
       </w:rPr>
     </w:lvl>
   </w:abstractNum>
-  <w:abstractNum w:abstractNumId="3" w15:restartNumberingAfterBreak="0">
+  <w:abstractNum w:abstractNumId="4" w15:restartNumberingAfterBreak="0">
+    <w:nsid w:val="7140674C"/>
+    <w:multiLevelType w:val="hybridMultilevel"/>
+    <w:tmpl w:val="126AC742"/>
+    <w:lvl w:ilvl="0" w:tplc="080C0001">
+      <w:start w:val="1"/>
+      <w:numFmt w:val="bullet"/>
+      <w:lvlText w:val=""/>
+      <w:lvlJc w:val="left"/>
+      <w:pPr>
+        <w:ind w:left="720" w:hanging="360"/>
+      </w:pPr>
+      <w:rPr>
+        <w:rFonts w:ascii="Symbol" w:hAnsi="Symbol" w:hint="default"/>
+      </w:rPr>
+    </w:lvl>
+    <w:lvl w:ilvl="1" w:tplc="080C0003" w:tentative="1">
+      <w:start w:val="1"/>
+      <w:numFmt w:val="bullet"/>
+      <w:lvlText w:val="o"/>
+      <w:lvlJc w:val="left"/>
+      <w:pPr>
+        <w:ind w:left="1440" w:hanging="360"/>
+      </w:pPr>
+      <w:rPr>
+        <w:rFonts w:ascii="Courier New" w:hAnsi="Courier New" w:cs="Courier New" w:hint="default"/>
+      </w:rPr>
+    </w:lvl>
+    <w:lvl w:ilvl="2" w:tplc="080C0005" w:tentative="1">
+      <w:start w:val="1"/>
+      <w:numFmt w:val="bullet"/>
+      <w:lvlText w:val=""/>
+      <w:lvlJc w:val="left"/>
+      <w:pPr>
+        <w:ind w:left="2160" w:hanging="360"/>
+      </w:pPr>
+      <w:rPr>
+        <w:rFonts w:ascii="Wingdings" w:hAnsi="Wingdings" w:hint="default"/>
+      </w:rPr>
+    </w:lvl>
+    <w:lvl w:ilvl="3" w:tplc="080C0001" w:tentative="1">
+      <w:start w:val="1"/>
+      <w:numFmt w:val="bullet"/>
+      <w:lvlText w:val=""/>
+      <w:lvlJc w:val="left"/>
+      <w:pPr>
+        <w:ind w:left="2880" w:hanging="360"/>
+      </w:pPr>
+      <w:rPr>
+        <w:rFonts w:ascii="Symbol" w:hAnsi="Symbol" w:hint="default"/>
+      </w:rPr>
+    </w:lvl>
+    <w:lvl w:ilvl="4" w:tplc="080C0003" w:tentative="1">
+      <w:start w:val="1"/>
+      <w:numFmt w:val="bullet"/>
+      <w:lvlText w:val="o"/>
+      <w:lvlJc w:val="left"/>
+      <w:pPr>
+        <w:ind w:left="3600" w:hanging="360"/>
+      </w:pPr>
+      <w:rPr>
+        <w:rFonts w:ascii="Courier New" w:hAnsi="Courier New" w:cs="Courier New" w:hint="default"/>
+      </w:rPr>
+    </w:lvl>
+    <w:lvl w:ilvl="5" w:tplc="080C0005" w:tentative="1">
+      <w:start w:val="1"/>
+      <w:numFmt w:val="bullet"/>
+      <w:lvlText w:val=""/>
+      <w:lvlJc w:val="left"/>
+      <w:pPr>
+        <w:ind w:left="4320" w:hanging="360"/>
+      </w:pPr>
+      <w:rPr>
+        <w:rFonts w:ascii="Wingdings" w:hAnsi="Wingdings" w:hint="default"/>
+      </w:rPr>
+    </w:lvl>
+    <w:lvl w:ilvl="6" w:tplc="080C0001" w:tentative="1">
+      <w:start w:val="1"/>
+      <w:numFmt w:val="bullet"/>
+      <w:lvlText w:val=""/>
+      <w:lvlJc w:val="left"/>
+      <w:pPr>
+        <w:ind w:left="5040" w:hanging="360"/>
+      </w:pPr>
+      <w:rPr>
+        <w:rFonts w:ascii="Symbol" w:hAnsi="Symbol" w:hint="default"/>
+      </w:rPr>
+    </w:lvl>
+    <w:lvl w:ilvl="7" w:tplc="080C0003" w:tentative="1">
+      <w:start w:val="1"/>
+      <w:numFmt w:val="bullet"/>
+      <w:lvlText w:val="o"/>
+      <w:lvlJc w:val="left"/>
+      <w:pPr>
+        <w:ind w:left="5760" w:hanging="360"/>
+      </w:pPr>
+      <w:rPr>
+        <w:rFonts w:ascii="Courier New" w:hAnsi="Courier New" w:cs="Courier New" w:hint="default"/>
+      </w:rPr>
+    </w:lvl>
+    <w:lvl w:ilvl="8" w:tplc="080C0005" w:tentative="1">
+      <w:start w:val="1"/>
+      <w:numFmt w:val="bullet"/>
+      <w:lvlText w:val=""/>
+      <w:lvlJc w:val="left"/>
+      <w:pPr>
+        <w:ind w:left="6480" w:hanging="360"/>
+      </w:pPr>
+      <w:rPr>
+        <w:rFonts w:ascii="Wingdings" w:hAnsi="Wingdings" w:hint="default"/>
+      </w:rPr>
+    </w:lvl>
+  </w:abstractNum>
+  <w:abstractNum w:abstractNumId="5" w15:restartNumberingAfterBreak="0">
     <w:nsid w:val="786F0B63"/>
     <w:multiLevelType w:val="hybridMultilevel"/>
     <w:tmpl w:val="FAA642B4"/>
@@ -2485,16 +5679,22 @@
     </w:lvl>
   </w:abstractNum>
   <w:num w:numId="1">
-    <w:abstractNumId w:val="3"/>
+    <w:abstractNumId w:val="5"/>
   </w:num>
   <w:num w:numId="2">
-    <w:abstractNumId w:val="1"/>
+    <w:abstractNumId w:val="2"/>
   </w:num>
   <w:num w:numId="3">
-    <w:abstractNumId w:val="2"/>
+    <w:abstractNumId w:val="3"/>
   </w:num>
   <w:num w:numId="4">
     <w:abstractNumId w:val="0"/>
+  </w:num>
+  <w:num w:numId="5">
+    <w:abstractNumId w:val="4"/>
+  </w:num>
+  <w:num w:numId="6">
+    <w:abstractNumId w:val="1"/>
   </w:num>
 </w:numbering>
 </file>
@@ -3001,6 +6201,149 @@
       <w:szCs w:val="18"/>
     </w:rPr>
   </w:style>
+  <w:style w:type="table" w:styleId="TableGrid">
+    <w:name w:val="Table Grid"/>
+    <w:basedOn w:val="TableNormal"/>
+    <w:uiPriority w:val="39"/>
+    <w:rsid w:val="00C167BD"/>
+    <w:pPr>
+      <w:spacing w:after="0" w:line="240" w:lineRule="auto"/>
+    </w:pPr>
+    <w:tblPr>
+      <w:tblBorders>
+        <w:top w:val="single" w:sz="4" w:space="0" w:color="auto"/>
+        <w:left w:val="single" w:sz="4" w:space="0" w:color="auto"/>
+        <w:bottom w:val="single" w:sz="4" w:space="0" w:color="auto"/>
+        <w:right w:val="single" w:sz="4" w:space="0" w:color="auto"/>
+        <w:insideH w:val="single" w:sz="4" w:space="0" w:color="auto"/>
+        <w:insideV w:val="single" w:sz="4" w:space="0" w:color="auto"/>
+      </w:tblBorders>
+    </w:tblPr>
+  </w:style>
+  <w:style w:type="paragraph" w:styleId="HTMLPreformatted">
+    <w:name w:val="HTML Preformatted"/>
+    <w:basedOn w:val="Normal"/>
+    <w:link w:val="HTMLPreformattedChar"/>
+    <w:uiPriority w:val="99"/>
+    <w:semiHidden/>
+    <w:unhideWhenUsed/>
+    <w:rsid w:val="00C167BD"/>
+    <w:pPr>
+      <w:tabs>
+        <w:tab w:val="left" w:pos="916"/>
+        <w:tab w:val="left" w:pos="1832"/>
+        <w:tab w:val="left" w:pos="2748"/>
+        <w:tab w:val="left" w:pos="3664"/>
+        <w:tab w:val="left" w:pos="4580"/>
+        <w:tab w:val="left" w:pos="5496"/>
+        <w:tab w:val="left" w:pos="6412"/>
+        <w:tab w:val="left" w:pos="7328"/>
+        <w:tab w:val="left" w:pos="8244"/>
+        <w:tab w:val="left" w:pos="9160"/>
+        <w:tab w:val="left" w:pos="10076"/>
+        <w:tab w:val="left" w:pos="10992"/>
+        <w:tab w:val="left" w:pos="11908"/>
+        <w:tab w:val="left" w:pos="12824"/>
+        <w:tab w:val="left" w:pos="13740"/>
+        <w:tab w:val="left" w:pos="14656"/>
+      </w:tabs>
+      <w:spacing w:after="0" w:line="240" w:lineRule="auto"/>
+    </w:pPr>
+    <w:rPr>
+      <w:rFonts w:ascii="Courier New" w:eastAsia="Times New Roman" w:hAnsi="Courier New" w:cs="Courier New"/>
+      <w:sz w:val="20"/>
+      <w:szCs w:val="20"/>
+      <w:lang w:eastAsia="fr-BE"/>
+    </w:rPr>
+  </w:style>
+  <w:style w:type="character" w:customStyle="1" w:styleId="HTMLPreformattedChar">
+    <w:name w:val="HTML Preformatted Char"/>
+    <w:basedOn w:val="DefaultParagraphFont"/>
+    <w:link w:val="HTMLPreformatted"/>
+    <w:uiPriority w:val="99"/>
+    <w:semiHidden/>
+    <w:rsid w:val="00C167BD"/>
+    <w:rPr>
+      <w:rFonts w:ascii="Courier New" w:eastAsia="Times New Roman" w:hAnsi="Courier New" w:cs="Courier New"/>
+      <w:sz w:val="20"/>
+      <w:szCs w:val="20"/>
+      <w:lang w:eastAsia="fr-BE"/>
+    </w:rPr>
+  </w:style>
+  <w:style w:type="character" w:customStyle="1" w:styleId="hljs-attr">
+    <w:name w:val="hljs-attr"/>
+    <w:basedOn w:val="DefaultParagraphFont"/>
+    <w:rsid w:val="00C167BD"/>
+  </w:style>
+  <w:style w:type="character" w:customStyle="1" w:styleId="hljs-literal">
+    <w:name w:val="hljs-literal"/>
+    <w:basedOn w:val="DefaultParagraphFont"/>
+    <w:rsid w:val="00C167BD"/>
+  </w:style>
+  <w:style w:type="character" w:customStyle="1" w:styleId="hljs-comment">
+    <w:name w:val="hljs-comment"/>
+    <w:basedOn w:val="DefaultParagraphFont"/>
+    <w:rsid w:val="00C167BD"/>
+  </w:style>
+  <w:style w:type="character" w:customStyle="1" w:styleId="hljs-number">
+    <w:name w:val="hljs-number"/>
+    <w:basedOn w:val="DefaultParagraphFont"/>
+    <w:rsid w:val="00C167BD"/>
+  </w:style>
+  <w:style w:type="character" w:customStyle="1" w:styleId="hljs-bullet">
+    <w:name w:val="hljs-bullet"/>
+    <w:basedOn w:val="DefaultParagraphFont"/>
+    <w:rsid w:val="00C167BD"/>
+  </w:style>
+  <w:style w:type="character" w:customStyle="1" w:styleId="hljs-string">
+    <w:name w:val="hljs-string"/>
+    <w:basedOn w:val="DefaultParagraphFont"/>
+    <w:rsid w:val="00C167BD"/>
+  </w:style>
+  <w:style w:type="paragraph" w:styleId="Header">
+    <w:name w:val="header"/>
+    <w:basedOn w:val="Normal"/>
+    <w:link w:val="HeaderChar"/>
+    <w:uiPriority w:val="99"/>
+    <w:unhideWhenUsed/>
+    <w:rsid w:val="0002582F"/>
+    <w:pPr>
+      <w:tabs>
+        <w:tab w:val="center" w:pos="4536"/>
+        <w:tab w:val="right" w:pos="9072"/>
+      </w:tabs>
+      <w:spacing w:after="0" w:line="240" w:lineRule="auto"/>
+    </w:pPr>
+  </w:style>
+  <w:style w:type="character" w:customStyle="1" w:styleId="HeaderChar">
+    <w:name w:val="Header Char"/>
+    <w:basedOn w:val="DefaultParagraphFont"/>
+    <w:link w:val="Header"/>
+    <w:uiPriority w:val="99"/>
+    <w:rsid w:val="0002582F"/>
+  </w:style>
+  <w:style w:type="paragraph" w:styleId="Footer">
+    <w:name w:val="footer"/>
+    <w:basedOn w:val="Normal"/>
+    <w:link w:val="FooterChar"/>
+    <w:uiPriority w:val="99"/>
+    <w:unhideWhenUsed/>
+    <w:rsid w:val="0002582F"/>
+    <w:pPr>
+      <w:tabs>
+        <w:tab w:val="center" w:pos="4536"/>
+        <w:tab w:val="right" w:pos="9072"/>
+      </w:tabs>
+      <w:spacing w:after="0" w:line="240" w:lineRule="auto"/>
+    </w:pPr>
+  </w:style>
+  <w:style w:type="character" w:customStyle="1" w:styleId="FooterChar">
+    <w:name w:val="Footer Char"/>
+    <w:basedOn w:val="DefaultParagraphFont"/>
+    <w:link w:val="Footer"/>
+    <w:uiPriority w:val="99"/>
+    <w:rsid w:val="0002582F"/>
+  </w:style>
 </w:styles>
 </file>
 

</xml_diff>

<commit_message>
Finished post draft - need cold review now from me.
</commit_message>
<xml_diff>
--- a/post/BlogTestApiGtwConfig.docx
+++ b/post/BlogTestApiGtwConfig.docx
@@ -1084,14 +1084,27 @@
       <w:r>
         <w:t xml:space="preserve">Figure </w:t>
       </w:r>
-      <w:fldSimple w:instr=" SEQ Figure \* ARABIC ">
-        <w:r>
-          <w:rPr>
-            <w:noProof/>
-          </w:rPr>
-          <w:t>2</w:t>
-        </w:r>
-      </w:fldSimple>
+      <w:r>
+        <w:fldChar w:fldCharType="begin"/>
+      </w:r>
+      <w:r>
+        <w:instrText xml:space="preserve"> SEQ Figure \* ARABIC </w:instrText>
+      </w:r>
+      <w:r>
+        <w:fldChar w:fldCharType="separate"/>
+      </w:r>
+      <w:r>
+        <w:rPr>
+          <w:noProof/>
+        </w:rPr>
+        <w:t>2</w:t>
+      </w:r>
+      <w:r>
+        <w:rPr>
+          <w:noProof/>
+        </w:rPr>
+        <w:fldChar w:fldCharType="end"/>
+      </w:r>
       <w:r>
         <w:t xml:space="preserve">: </w:t>
       </w:r>
@@ -4705,25 +4718,7 @@
               <w:rPr>
                 <w:lang w:val="en"/>
               </w:rPr>
-              <w:t>Validate that the policy defined with the plugin “</w:t>
-            </w:r>
-            <w:r>
-              <w:rPr>
-                <w:lang w:val="en"/>
-              </w:rPr>
-              <w:t>HTTP Security</w:t>
-            </w:r>
-            <w:r>
-              <w:rPr>
-                <w:lang w:val="en"/>
-              </w:rPr>
-              <w:t>”</w:t>
-            </w:r>
-            <w:r>
-              <w:rPr>
-                <w:lang w:val="en"/>
-              </w:rPr>
-              <w:t>:</w:t>
+              <w:t>Validate that the policy defined with the plugin “HTTP Security”:</w:t>
             </w:r>
           </w:p>
           <w:p>
@@ -4818,25 +4813,7 @@
               <w:rPr>
                 <w:lang w:val="en"/>
               </w:rPr>
-              <w:t>Validate that the policy defined with the plugin “</w:t>
-            </w:r>
-            <w:r>
-              <w:rPr>
-                <w:lang w:val="en"/>
-              </w:rPr>
-              <w:t>CORS</w:t>
-            </w:r>
-            <w:r>
-              <w:rPr>
-                <w:lang w:val="en"/>
-              </w:rPr>
-              <w:t>”</w:t>
-            </w:r>
-            <w:r>
-              <w:rPr>
-                <w:lang w:val="en"/>
-              </w:rPr>
-              <w:t xml:space="preserve"> reject the request if non-allowed value in specified in the “Origin” request header.</w:t>
+              <w:t>Validate that the policy defined with the plugin “CORS” reject the request if non-allowed value in specified in the “Origin” request header.</w:t>
             </w:r>
           </w:p>
         </w:tc>
@@ -4882,19 +4859,7 @@
               <w:rPr>
                 <w:lang w:val="en"/>
               </w:rPr>
-              <w:t xml:space="preserve">Validate that the policy defined with the plugin “CORS” </w:t>
-            </w:r>
-            <w:r>
-              <w:rPr>
-                <w:lang w:val="en"/>
-              </w:rPr>
-              <w:t>accept</w:t>
-            </w:r>
-            <w:r>
-              <w:rPr>
-                <w:lang w:val="en"/>
-              </w:rPr>
-              <w:t xml:space="preserve"> the request if allowed value in specified in the “Origin” request header.</w:t>
+              <w:t>Validate that the policy defined with the plugin “CORS” accept the request if allowed value in specified in the “Origin” request header.</w:t>
             </w:r>
           </w:p>
         </w:tc>
@@ -4917,13 +4882,7 @@
         <w:rPr>
           <w:lang w:val="en"/>
         </w:rPr>
-        <w:t>T</w:t>
-      </w:r>
-      <w:r>
-        <w:rPr>
-          <w:lang w:val="en"/>
-        </w:rPr>
-        <w:t>est plan for the published</w:t>
+        <w:t>Test plan for the published</w:t>
       </w:r>
       <w:r>
         <w:rPr>
@@ -4964,19 +4923,7 @@
         <w:rPr>
           <w:lang w:val="en"/>
         </w:rPr>
-        <w:t xml:space="preserve"> [</w:t>
-      </w:r>
-      <w:r>
-        <w:rPr>
-          <w:lang w:val="en"/>
-        </w:rPr>
-        <w:t>14</w:t>
-      </w:r>
-      <w:r>
-        <w:rPr>
-          <w:lang w:val="en"/>
-        </w:rPr>
-        <w:t>]:</w:t>
+        <w:t xml:space="preserve"> [14]:</w:t>
       </w:r>
     </w:p>
     <w:tbl>
@@ -5093,13 +5040,7 @@
               <w:rPr>
                 <w:lang w:val="en"/>
               </w:rPr>
-              <w:t xml:space="preserve">Validate that the </w:t>
-            </w:r>
-            <w:r>
-              <w:rPr>
-                <w:lang w:val="en"/>
-              </w:rPr>
-              <w:t xml:space="preserve">API Gateway reject request if not API Key </w:t>
+              <w:t xml:space="preserve">Validate that the API Gateway reject request if not API Key </w:t>
             </w:r>
             <w:proofErr w:type="gramStart"/>
             <w:r>
@@ -5183,13 +5124,7 @@
               <w:rPr>
                 <w:lang w:val="en"/>
               </w:rPr>
-              <w:t xml:space="preserve">Validate that </w:t>
-            </w:r>
-            <w:r>
-              <w:rPr>
-                <w:lang w:val="en"/>
-              </w:rPr>
-              <w:t>the API gateway do not return verbose error in case of policy violation.</w:t>
+              <w:t>Validate that the API gateway do not return verbose error in case of policy violation.</w:t>
             </w:r>
           </w:p>
         </w:tc>
@@ -5265,25 +5200,7 @@
               <w:rPr>
                 <w:lang w:val="en"/>
               </w:rPr>
-              <w:t>Validate that the policy defined with the plugin “</w:t>
-            </w:r>
-            <w:r>
-              <w:rPr>
-                <w:lang w:val="en"/>
-              </w:rPr>
-              <w:t>Basic Authentication</w:t>
-            </w:r>
-            <w:r>
-              <w:rPr>
-                <w:lang w:val="en"/>
-              </w:rPr>
-              <w:t xml:space="preserve">” reject the request </w:t>
-            </w:r>
-            <w:r>
-              <w:rPr>
-                <w:lang w:val="en"/>
-              </w:rPr>
-              <w:t xml:space="preserve">if invalid credentials </w:t>
+              <w:t xml:space="preserve">Validate that the policy defined with the plugin “Basic Authentication” reject the request if invalid credentials </w:t>
             </w:r>
             <w:proofErr w:type="gramStart"/>
             <w:r>
@@ -5370,31 +5287,7 @@
               <w:rPr>
                 <w:lang w:val="en"/>
               </w:rPr>
-              <w:t xml:space="preserve">Validate that the policy defined with the plugin “Basic Authentication” </w:t>
-            </w:r>
-            <w:r>
-              <w:rPr>
-                <w:lang w:val="en"/>
-              </w:rPr>
-              <w:t>accept</w:t>
-            </w:r>
-            <w:r>
-              <w:rPr>
-                <w:lang w:val="en"/>
-              </w:rPr>
-              <w:t xml:space="preserve"> the request </w:t>
-            </w:r>
-            <w:r>
-              <w:rPr>
-                <w:lang w:val="en"/>
-              </w:rPr>
-              <w:t xml:space="preserve">if </w:t>
-            </w:r>
-            <w:r>
-              <w:rPr>
-                <w:lang w:val="en"/>
-              </w:rPr>
-              <w:t>valid credentials are provided.</w:t>
+              <w:t>Validate that the policy defined with the plugin “Basic Authentication” accept the request if valid credentials are provided.</w:t>
             </w:r>
           </w:p>
         </w:tc>
@@ -5469,31 +5362,7 @@
               <w:rPr>
                 <w:lang w:val="en"/>
               </w:rPr>
-              <w:t>Validate that the policy defined with the plugin “</w:t>
-            </w:r>
-            <w:r>
-              <w:rPr>
-                <w:lang w:val="en"/>
-              </w:rPr>
-              <w:t>Rate Limiting</w:t>
-            </w:r>
-            <w:r>
-              <w:rPr>
-                <w:lang w:val="en"/>
-              </w:rPr>
-              <w:t xml:space="preserve">” </w:t>
-            </w:r>
-            <w:r>
-              <w:rPr>
-                <w:lang w:val="en"/>
-              </w:rPr>
-              <w:t>block access to the API if to many requests are made in the defined period</w:t>
-            </w:r>
-            <w:r>
-              <w:rPr>
-                <w:lang w:val="en"/>
-              </w:rPr>
-              <w:t>.</w:t>
+              <w:t>Validate that the policy defined with the plugin “Rate Limiting” block access to the API if to many requests are made in the defined period.</w:t>
             </w:r>
           </w:p>
         </w:tc>
@@ -5521,6 +5390,7 @@
     </w:p>
     <w:p>
       <w:pPr>
+        <w:jc w:val="center"/>
         <w:rPr>
           <w:rStyle w:val="jlqj4b"/>
           <w:lang w:val="en"/>
@@ -5534,7 +5404,7 @@
         <w:drawing>
           <wp:inline distT="0" distB="0" distL="0" distR="0">
             <wp:extent cx="5760720" cy="1090295"/>
-            <wp:effectExtent l="0" t="0" r="0" b="0"/>
+            <wp:effectExtent l="38100" t="38100" r="87630" b="90805"/>
             <wp:docPr id="4" name="Picture 4"/>
             <wp:cNvGraphicFramePr>
               <a:graphicFrameLocks xmlns:a="http://schemas.openxmlformats.org/drawingml/2006/main" noChangeAspect="1"/>
@@ -5566,6 +5436,13 @@
                     <a:prstGeom prst="rect">
                       <a:avLst/>
                     </a:prstGeom>
+                    <a:effectLst>
+                      <a:outerShdw blurRad="50800" dist="38100" dir="2700000" algn="tl" rotWithShape="0">
+                        <a:prstClr val="black">
+                          <a:alpha val="40000"/>
+                        </a:prstClr>
+                      </a:outerShdw>
+                    </a:effectLst>
                   </pic:spPr>
                 </pic:pic>
               </a:graphicData>
@@ -5670,7 +5547,23 @@
           <w:rStyle w:val="jlqj4b"/>
           <w:lang w:val="en"/>
         </w:rPr>
-        <w:t>Extract via JQ [15], the list of test case name that have failed</w:t>
+        <w:t xml:space="preserve">Extract via </w:t>
+      </w:r>
+      <w:proofErr w:type="spellStart"/>
+      <w:r>
+        <w:rPr>
+          <w:rStyle w:val="jlqj4b"/>
+          <w:lang w:val="en"/>
+        </w:rPr>
+        <w:t>Jq</w:t>
+      </w:r>
+      <w:proofErr w:type="spellEnd"/>
+      <w:r>
+        <w:rPr>
+          <w:rStyle w:val="jlqj4b"/>
+          <w:lang w:val="en"/>
+        </w:rPr>
+        <w:t xml:space="preserve"> [15], the list of test case name that have failed</w:t>
       </w:r>
     </w:p>
     <w:p>
@@ -5690,65 +5583,142 @@
           <w:rStyle w:val="jlqj4b"/>
           <w:lang w:val="en"/>
         </w:rPr>
-        <w:t>Extract via JQ</w:t>
-      </w:r>
-      <w:r>
-        <w:rPr>
-          <w:rStyle w:val="jlqj4b"/>
-          <w:lang w:val="en"/>
-        </w:rPr>
-        <w:t>,</w:t>
-      </w:r>
-      <w:r>
-        <w:rPr>
-          <w:rStyle w:val="jlqj4b"/>
-          <w:lang w:val="en"/>
-        </w:rPr>
-        <w:t xml:space="preserve"> the list of test case </w:t>
-      </w:r>
-      <w:r>
-        <w:rPr>
-          <w:rStyle w:val="jlqj4b"/>
-          <w:lang w:val="en"/>
-        </w:rPr>
-        <w:t xml:space="preserve">name </w:t>
-      </w:r>
-      <w:r>
-        <w:rPr>
-          <w:rStyle w:val="jlqj4b"/>
-          <w:lang w:val="en"/>
-        </w:rPr>
-        <w:t xml:space="preserve">that have </w:t>
-      </w:r>
-      <w:r>
-        <w:rPr>
-          <w:rStyle w:val="jlqj4b"/>
-          <w:lang w:val="en"/>
-        </w:rPr>
-        <w:t>succeed.</w:t>
-      </w:r>
-    </w:p>
-    <w:p>
-      <w:pPr>
-        <w:rPr>
-          <w:rStyle w:val="jlqj4b"/>
-          <w:lang w:val="en"/>
-        </w:rPr>
-      </w:pPr>
-      <w:r>
-        <w:rPr>
-          <w:rStyle w:val="jlqj4b"/>
-          <w:lang w:val="en"/>
-        </w:rPr>
         <w:lastRenderedPageBreak/>
-        <w:sym w:font="Webdings" w:char="F069"/>
-      </w:r>
-      <w:r>
-        <w:rPr>
-          <w:rStyle w:val="jlqj4b"/>
-          <w:lang w:val="en"/>
-        </w:rPr>
-        <w:t xml:space="preserve"> You can also generate an output file using JUNIT [16] format, supported by many CI/CD platform reporting system [17], via the following Venom command – A file named “</w:t>
+        <w:t xml:space="preserve">Extract via </w:t>
+      </w:r>
+      <w:proofErr w:type="spellStart"/>
+      <w:r>
+        <w:rPr>
+          <w:rStyle w:val="jlqj4b"/>
+          <w:lang w:val="en"/>
+        </w:rPr>
+        <w:t>Jq</w:t>
+      </w:r>
+      <w:proofErr w:type="spellEnd"/>
+      <w:r>
+        <w:rPr>
+          <w:rStyle w:val="jlqj4b"/>
+          <w:lang w:val="en"/>
+        </w:rPr>
+        <w:t>, the list of test case name that have succeed.</w:t>
+      </w:r>
+    </w:p>
+    <w:p>
+      <w:pPr>
+        <w:pStyle w:val="Heading1"/>
+        <w:rPr>
+          <w:rStyle w:val="jlqj4b"/>
+          <w:lang w:val="en"/>
+        </w:rPr>
+      </w:pPr>
+      <w:r>
+        <w:rPr>
+          <w:rStyle w:val="jlqj4b"/>
+          <w:lang w:val="en"/>
+        </w:rPr>
+        <w:t>The lab API test plans</w:t>
+      </w:r>
+      <w:r>
+        <w:rPr>
+          <w:rStyle w:val="jlqj4b"/>
+          <w:lang w:val="en"/>
+        </w:rPr>
+        <w:t xml:space="preserve"> reporting</w:t>
+      </w:r>
+    </w:p>
+    <w:p>
+      <w:pPr>
+        <w:rPr>
+          <w:rStyle w:val="jlqj4b"/>
+          <w:lang w:val="en"/>
+        </w:rPr>
+      </w:pPr>
+      <w:r>
+        <w:rPr>
+          <w:rStyle w:val="jlqj4b"/>
+          <w:lang w:val="en"/>
+        </w:rPr>
+        <w:t xml:space="preserve">In addition to the JSON report, it is also possible to </w:t>
+      </w:r>
+      <w:r>
+        <w:rPr>
+          <w:rStyle w:val="jlqj4b"/>
+          <w:lang w:val="en"/>
+        </w:rPr>
+        <w:t>gen</w:t>
+      </w:r>
+      <w:r>
+        <w:rPr>
+          <w:rStyle w:val="jlqj4b"/>
+          <w:lang w:val="en"/>
+        </w:rPr>
+        <w:t xml:space="preserve">erate an output file with the Junit [16] format. This format </w:t>
+      </w:r>
+      <w:proofErr w:type="gramStart"/>
+      <w:r>
+        <w:rPr>
+          <w:rStyle w:val="jlqj4b"/>
+          <w:lang w:val="en"/>
+        </w:rPr>
+        <w:t>is</w:t>
+      </w:r>
+      <w:r>
+        <w:rPr>
+          <w:rStyle w:val="jlqj4b"/>
+          <w:lang w:val="en"/>
+        </w:rPr>
+        <w:t xml:space="preserve"> supported</w:t>
+      </w:r>
+      <w:proofErr w:type="gramEnd"/>
+      <w:r>
+        <w:rPr>
+          <w:rStyle w:val="jlqj4b"/>
+          <w:lang w:val="en"/>
+        </w:rPr>
+        <w:t xml:space="preserve"> by</w:t>
+      </w:r>
+      <w:r>
+        <w:rPr>
+          <w:rStyle w:val="jlqj4b"/>
+          <w:lang w:val="en"/>
+        </w:rPr>
+        <w:t xml:space="preserve"> default by</w:t>
+      </w:r>
+      <w:r>
+        <w:rPr>
+          <w:rStyle w:val="jlqj4b"/>
+          <w:lang w:val="en"/>
+        </w:rPr>
+        <w:t xml:space="preserve"> many CI/C</w:t>
+      </w:r>
+      <w:r>
+        <w:rPr>
+          <w:rStyle w:val="jlqj4b"/>
+          <w:lang w:val="en"/>
+        </w:rPr>
+        <w:t>D platform reporting system.</w:t>
+      </w:r>
+    </w:p>
+    <w:p>
+      <w:pPr>
+        <w:rPr>
+          <w:rStyle w:val="jlqj4b"/>
+          <w:lang w:val="en"/>
+        </w:rPr>
+      </w:pPr>
+      <w:r>
+        <w:rPr>
+          <w:rStyle w:val="jlqj4b"/>
+          <w:lang w:val="en"/>
+        </w:rPr>
+        <w:t>Use the following Venom command and a</w:t>
+      </w:r>
+      <w:r>
+        <w:rPr>
+          <w:rStyle w:val="jlqj4b"/>
+          <w:lang w:val="en"/>
+        </w:rPr>
+        <w:t xml:space="preserve"> file named “</w:t>
       </w:r>
       <w:r>
         <w:rPr>
@@ -5762,7 +5732,23 @@
           <w:rStyle w:val="jlqj4b"/>
           <w:lang w:val="en"/>
         </w:rPr>
-        <w:t>” will be created in the output directory specified:</w:t>
+        <w:t xml:space="preserve">” </w:t>
+      </w:r>
+      <w:proofErr w:type="gramStart"/>
+      <w:r>
+        <w:rPr>
+          <w:rStyle w:val="jlqj4b"/>
+          <w:lang w:val="en"/>
+        </w:rPr>
+        <w:t>will be created</w:t>
+      </w:r>
+      <w:proofErr w:type="gramEnd"/>
+      <w:r>
+        <w:rPr>
+          <w:rStyle w:val="jlqj4b"/>
+          <w:lang w:val="en"/>
+        </w:rPr>
+        <w:t xml:space="preserve"> in the output directory specified:</w:t>
       </w:r>
     </w:p>
     <w:tbl>
@@ -5784,77 +5770,95 @@
               <w:rPr>
                 <w:rStyle w:val="jlqj4b"/>
                 <w:rFonts w:ascii="Consolas" w:hAnsi="Consolas"/>
+                <w:sz w:val="18"/>
                 <w:lang w:val="en"/>
               </w:rPr>
             </w:pPr>
             <w:r>
+              <w:rPr>
+                <w:rStyle w:val="jlqj4b"/>
+                <w:rFonts w:ascii="Consolas" w:hAnsi="Consolas"/>
+                <w:sz w:val="18"/>
+                <w:lang w:val="en"/>
+              </w:rPr>
+              <w:t>venom run --var="</w:t>
+            </w:r>
+            <w:proofErr w:type="spellStart"/>
+            <w:r>
+              <w:rPr>
+                <w:rStyle w:val="jlqj4b"/>
+                <w:rFonts w:ascii="Consolas" w:hAnsi="Consolas"/>
+                <w:sz w:val="18"/>
+                <w:lang w:val="en"/>
+              </w:rPr>
+              <w:t>apiman_host</w:t>
+            </w:r>
+            <w:proofErr w:type="spellEnd"/>
+            <w:r>
+              <w:rPr>
+                <w:rStyle w:val="jlqj4b"/>
+                <w:rFonts w:ascii="Consolas" w:hAnsi="Consolas"/>
+                <w:sz w:val="18"/>
+                <w:lang w:val="en"/>
+              </w:rPr>
+              <w:t>=192.168.178.32:8443" --var="</w:t>
+            </w:r>
+            <w:proofErr w:type="spellStart"/>
+            <w:r>
+              <w:rPr>
+                <w:rStyle w:val="jlqj4b"/>
+                <w:rFonts w:ascii="Consolas" w:hAnsi="Consolas"/>
+                <w:sz w:val="18"/>
+                <w:lang w:val="en"/>
+              </w:rPr>
+              <w:t>httpbin_id</w:t>
+            </w:r>
+            <w:proofErr w:type="spellEnd"/>
+            <w:r>
+              <w:rPr>
+                <w:rStyle w:val="jlqj4b"/>
+                <w:rFonts w:ascii="Consolas" w:hAnsi="Consolas"/>
+                <w:sz w:val="18"/>
+                <w:lang w:val="en"/>
+              </w:rPr>
+              <w:t>=</w:t>
+            </w:r>
+            <w:proofErr w:type="spellStart"/>
+            <w:r>
+              <w:rPr>
+                <w:rStyle w:val="jlqj4b"/>
+                <w:rFonts w:ascii="Consolas" w:hAnsi="Consolas"/>
+                <w:sz w:val="18"/>
+                <w:lang w:val="en"/>
+              </w:rPr>
+              <w:t>cnzeqdid</w:t>
+            </w:r>
+            <w:proofErr w:type="spellEnd"/>
+            <w:r>
+              <w:rPr>
+                <w:rStyle w:val="jlqj4b"/>
+                <w:rFonts w:ascii="Consolas" w:hAnsi="Consolas"/>
+                <w:sz w:val="18"/>
+                <w:lang w:val="en"/>
+              </w:rPr>
+              <w:t xml:space="preserve">" </w:t>
+            </w:r>
+          </w:p>
+          <w:p>
+            <w:pPr>
               <w:rPr>
                 <w:rStyle w:val="jlqj4b"/>
                 <w:rFonts w:ascii="Consolas" w:hAnsi="Consolas"/>
                 <w:lang w:val="en"/>
               </w:rPr>
-              <w:t>venom run --var="</w:t>
-            </w:r>
-            <w:proofErr w:type="spellStart"/>
-            <w:r>
-              <w:rPr>
-                <w:rStyle w:val="jlqj4b"/>
-                <w:rFonts w:ascii="Consolas" w:hAnsi="Consolas"/>
-                <w:lang w:val="en"/>
-              </w:rPr>
-              <w:t>apiman_host</w:t>
-            </w:r>
-            <w:proofErr w:type="spellEnd"/>
-            <w:r>
-              <w:rPr>
-                <w:rStyle w:val="jlqj4b"/>
-                <w:rFonts w:ascii="Consolas" w:hAnsi="Consolas"/>
-                <w:lang w:val="en"/>
-              </w:rPr>
-              <w:t>=192.168.178.32:8443" --var="</w:t>
-            </w:r>
-            <w:proofErr w:type="spellStart"/>
-            <w:r>
-              <w:rPr>
-                <w:rStyle w:val="jlqj4b"/>
-                <w:rFonts w:ascii="Consolas" w:hAnsi="Consolas"/>
-                <w:lang w:val="en"/>
-              </w:rPr>
-              <w:t>httpbin_id</w:t>
-            </w:r>
-            <w:proofErr w:type="spellEnd"/>
-            <w:r>
-              <w:rPr>
-                <w:rStyle w:val="jlqj4b"/>
-                <w:rFonts w:ascii="Consolas" w:hAnsi="Consolas"/>
-                <w:lang w:val="en"/>
-              </w:rPr>
-              <w:t>=</w:t>
-            </w:r>
-            <w:proofErr w:type="spellStart"/>
-            <w:r>
-              <w:rPr>
-                <w:rStyle w:val="jlqj4b"/>
-                <w:rFonts w:ascii="Consolas" w:hAnsi="Consolas"/>
-                <w:lang w:val="en"/>
-              </w:rPr>
-              <w:t>cnzeqdid</w:t>
-            </w:r>
-            <w:proofErr w:type="spellEnd"/>
-            <w:r>
-              <w:rPr>
-                <w:rStyle w:val="jlqj4b"/>
-                <w:rFonts w:ascii="Consolas" w:hAnsi="Consolas"/>
-                <w:lang w:val="en"/>
-              </w:rPr>
-              <w:t xml:space="preserve">" </w:t>
-            </w:r>
+            </w:pPr>
             <w:r>
               <w:rPr>
                 <w:rStyle w:val="jlqj4b"/>
                 <w:rFonts w:ascii="Consolas" w:hAnsi="Consolas"/>
                 <w:b/>
                 <w:color w:val="70AD47" w:themeColor="accent6"/>
+                <w:sz w:val="18"/>
                 <w:lang w:val="en"/>
               </w:rPr>
               <w:t>--format="xml"</w:t>
@@ -5864,6 +5868,7 @@
                 <w:rStyle w:val="jlqj4b"/>
                 <w:rFonts w:ascii="Consolas" w:hAnsi="Consolas"/>
                 <w:color w:val="70AD47" w:themeColor="accent6"/>
+                <w:sz w:val="18"/>
                 <w:lang w:val="en"/>
               </w:rPr>
               <w:t xml:space="preserve"> </w:t>
@@ -5872,6 +5877,7 @@
               <w:rPr>
                 <w:rStyle w:val="jlqj4b"/>
                 <w:rFonts w:ascii="Consolas" w:hAnsi="Consolas"/>
+                <w:sz w:val="18"/>
                 <w:lang w:val="en"/>
               </w:rPr>
               <w:t>--output-</w:t>
@@ -5881,6 +5887,7 @@
               <w:rPr>
                 <w:rStyle w:val="jlqj4b"/>
                 <w:rFonts w:ascii="Consolas" w:hAnsi="Consolas"/>
+                <w:sz w:val="18"/>
                 <w:lang w:val="en"/>
               </w:rPr>
               <w:t>dir</w:t>
@@ -5890,6 +5897,7 @@
               <w:rPr>
                 <w:rStyle w:val="jlqj4b"/>
                 <w:rFonts w:ascii="Consolas" w:hAnsi="Consolas"/>
+                <w:sz w:val="18"/>
                 <w:lang w:val="en"/>
               </w:rPr>
               <w:t>="." public-api-test-</w:t>
@@ -5899,6 +5907,7 @@
               <w:rPr>
                 <w:rStyle w:val="jlqj4b"/>
                 <w:rFonts w:ascii="Consolas" w:hAnsi="Consolas"/>
+                <w:sz w:val="18"/>
                 <w:lang w:val="en"/>
               </w:rPr>
               <w:t>plan.yaml</w:t>
@@ -5928,7 +5937,14 @@
           <w:rStyle w:val="jlqj4b"/>
           <w:lang w:val="en"/>
         </w:rPr>
-        <w:t xml:space="preserve">The following command </w:t>
+        <w:t>The following tool [17]</w:t>
+      </w:r>
+      <w:r>
+        <w:rPr>
+          <w:rStyle w:val="jlqj4b"/>
+          <w:lang w:val="en"/>
+        </w:rPr>
+        <w:t xml:space="preserve"> </w:t>
       </w:r>
       <w:proofErr w:type="gramStart"/>
       <w:r>
@@ -5944,33 +5960,473 @@
           <w:rStyle w:val="jlqj4b"/>
           <w:lang w:val="en"/>
         </w:rPr>
-        <w:t xml:space="preserve"> to generate an HTML report from the JUNIT XML report:</w:t>
-      </w:r>
-    </w:p>
-    <w:p>
-      <w:pPr>
-        <w:rPr>
-          <w:rStyle w:val="jlqj4b"/>
-          <w:lang w:val="en"/>
-        </w:rPr>
-      </w:pPr>
-      <w:r>
-        <w:rPr>
-          <w:rStyle w:val="jlqj4b"/>
-          <w:lang w:val="en"/>
-        </w:rPr>
-        <w:t>TODO</w:t>
-      </w:r>
+        <w:t xml:space="preserve"> to genera</w:t>
+      </w:r>
+      <w:r>
+        <w:rPr>
+          <w:rStyle w:val="jlqj4b"/>
+          <w:lang w:val="en"/>
+        </w:rPr>
+        <w:t>te an HTML report from the Junit</w:t>
+      </w:r>
+      <w:r>
+        <w:rPr>
+          <w:rStyle w:val="jlqj4b"/>
+          <w:lang w:val="en"/>
+        </w:rPr>
+        <w:t xml:space="preserve"> XML report:</w:t>
+      </w:r>
+    </w:p>
+    <w:tbl>
+      <w:tblPr>
+        <w:tblStyle w:val="TableGrid"/>
+        <w:tblW w:w="0" w:type="auto"/>
+        <w:tblLook w:val="04A0" w:firstRow="1" w:lastRow="0" w:firstColumn="1" w:lastColumn="0" w:noHBand="0" w:noVBand="1"/>
+      </w:tblPr>
+      <w:tblGrid>
+        <w:gridCol w:w="9062"/>
+      </w:tblGrid>
+      <w:tr>
+        <w:tc>
+          <w:tcPr>
+            <w:tcW w:w="9062" w:type="dxa"/>
+          </w:tcPr>
+          <w:p>
+            <w:pPr>
+              <w:rPr>
+                <w:rStyle w:val="jlqj4b"/>
+                <w:lang w:val="en"/>
+              </w:rPr>
+            </w:pPr>
+            <w:r>
+              <w:rPr>
+                <w:rStyle w:val="jlqj4b"/>
+                <w:rFonts w:ascii="Consolas" w:hAnsi="Consolas"/>
+                <w:sz w:val="18"/>
+                <w:lang w:val="en"/>
+              </w:rPr>
+              <w:t>junit2html test_results.xml test_results.html</w:t>
+            </w:r>
+          </w:p>
+        </w:tc>
+      </w:tr>
+    </w:tbl>
+    <w:p>
+      <w:pPr>
+        <w:rPr>
+          <w:rStyle w:val="jlqj4b"/>
+          <w:lang w:val="en"/>
+        </w:rPr>
+      </w:pPr>
+    </w:p>
+    <w:p>
+      <w:pPr>
+        <w:rPr>
+          <w:rStyle w:val="jlqj4b"/>
+          <w:lang w:val="en"/>
+        </w:rPr>
+      </w:pPr>
+      <w:r>
+        <w:rPr>
+          <w:rStyle w:val="jlqj4b"/>
+          <w:lang w:val="en"/>
+        </w:rPr>
+        <w:t>Overview of the generated HTML report:</w:t>
+      </w:r>
+    </w:p>
+    <w:p>
+      <w:pPr>
+        <w:rPr>
+          <w:rStyle w:val="jlqj4b"/>
+          <w:lang w:val="en"/>
+        </w:rPr>
+      </w:pPr>
+      <w:r>
+        <w:rPr>
+          <w:noProof/>
+          <w:lang w:eastAsia="fr-BE"/>
+        </w:rPr>
+        <w:drawing>
+          <wp:inline distT="0" distB="0" distL="0" distR="0">
+            <wp:extent cx="5760720" cy="3569335"/>
+            <wp:effectExtent l="38100" t="38100" r="87630" b="88265"/>
+            <wp:docPr id="6" name="Picture 6"/>
+            <wp:cNvGraphicFramePr>
+              <a:graphicFrameLocks xmlns:a="http://schemas.openxmlformats.org/drawingml/2006/main" noChangeAspect="1"/>
+            </wp:cNvGraphicFramePr>
+            <a:graphic xmlns:a="http://schemas.openxmlformats.org/drawingml/2006/main">
+              <a:graphicData uri="http://schemas.openxmlformats.org/drawingml/2006/picture">
+                <pic:pic xmlns:pic="http://schemas.openxmlformats.org/drawingml/2006/picture">
+                  <pic:nvPicPr>
+                    <pic:cNvPr id="6" name="Figure05.png"/>
+                    <pic:cNvPicPr/>
+                  </pic:nvPicPr>
+                  <pic:blipFill>
+                    <a:blip r:embed="rId14">
+                      <a:extLst>
+                        <a:ext uri="{28A0092B-C50C-407E-A947-70E740481C1C}">
+                          <a14:useLocalDpi xmlns:a14="http://schemas.microsoft.com/office/drawing/2010/main" val="0"/>
+                        </a:ext>
+                      </a:extLst>
+                    </a:blip>
+                    <a:stretch>
+                      <a:fillRect/>
+                    </a:stretch>
+                  </pic:blipFill>
+                  <pic:spPr>
+                    <a:xfrm>
+                      <a:off x="0" y="0"/>
+                      <a:ext cx="5760720" cy="3569335"/>
+                    </a:xfrm>
+                    <a:prstGeom prst="rect">
+                      <a:avLst/>
+                    </a:prstGeom>
+                    <a:effectLst>
+                      <a:outerShdw blurRad="50800" dist="38100" dir="2700000" algn="tl" rotWithShape="0">
+                        <a:prstClr val="black">
+                          <a:alpha val="40000"/>
+                        </a:prstClr>
+                      </a:outerShdw>
+                    </a:effectLst>
+                  </pic:spPr>
+                </pic:pic>
+              </a:graphicData>
+            </a:graphic>
+          </wp:inline>
+        </w:drawing>
+      </w:r>
+    </w:p>
+    <w:p>
+      <w:pPr>
+        <w:pStyle w:val="Caption"/>
+        <w:jc w:val="center"/>
+        <w:rPr>
+          <w:rStyle w:val="jlqj4b"/>
+        </w:rPr>
+      </w:pPr>
+      <w:r>
+        <w:t xml:space="preserve">Figure </w:t>
+      </w:r>
+      <w:r>
+        <w:fldChar w:fldCharType="begin"/>
+      </w:r>
+      <w:r>
+        <w:instrText xml:space="preserve"> SEQ Figure \* ARABIC </w:instrText>
+      </w:r>
+      <w:r>
+        <w:fldChar w:fldCharType="separate"/>
+      </w:r>
+      <w:r>
+        <w:rPr>
+          <w:noProof/>
+        </w:rPr>
+        <w:t>2</w:t>
+      </w:r>
+      <w:r>
+        <w:fldChar w:fldCharType="end"/>
+      </w:r>
+      <w:r>
+        <w:t>: Image file Figure05</w:t>
+      </w:r>
+    </w:p>
+    <w:p>
+      <w:pPr>
+        <w:pStyle w:val="Heading1"/>
+        <w:rPr>
+          <w:rStyle w:val="jlqj4b"/>
+          <w:lang w:val="en-US"/>
+        </w:rPr>
+      </w:pPr>
+      <w:r>
+        <w:rPr>
+          <w:rStyle w:val="jlqj4b"/>
+          <w:lang w:val="en-US"/>
+        </w:rPr>
+        <w:t>The lab playground</w:t>
+      </w:r>
+    </w:p>
+    <w:p>
+      <w:pPr>
+        <w:rPr>
+          <w:rStyle w:val="jlqj4b"/>
+          <w:lang w:val="en-US"/>
+        </w:rPr>
+      </w:pPr>
+      <w:r>
+        <w:rPr>
+          <w:rStyle w:val="jlqj4b"/>
+          <w:lang w:val="en-US"/>
+        </w:rPr>
+        <w:t>T</w:t>
+      </w:r>
+      <w:r>
+        <w:rPr>
+          <w:rStyle w:val="jlqj4b"/>
+          <w:lang w:val="en-US"/>
+        </w:rPr>
+        <w:t xml:space="preserve">he lab created for this post </w:t>
+      </w:r>
+      <w:r>
+        <w:rPr>
+          <w:rStyle w:val="jlqj4b"/>
+          <w:lang w:val="en-US"/>
+        </w:rPr>
+        <w:t>provide you</w:t>
+      </w:r>
+      <w:r>
+        <w:rPr>
+          <w:rStyle w:val="jlqj4b"/>
+          <w:lang w:val="en-US"/>
+        </w:rPr>
+        <w:t xml:space="preserve"> a playground to discover and experiment different feature of Venom</w:t>
+      </w:r>
+      <w:r>
+        <w:rPr>
+          <w:rStyle w:val="jlqj4b"/>
+          <w:lang w:val="en-US"/>
+        </w:rPr>
+        <w:t xml:space="preserve"> in term of API testing purposes</w:t>
+      </w:r>
+      <w:r>
+        <w:rPr>
+          <w:rStyle w:val="jlqj4b"/>
+          <w:lang w:val="en-US"/>
+        </w:rPr>
+        <w:t xml:space="preserve">. </w:t>
+      </w:r>
+    </w:p>
+    <w:p>
+      <w:pPr>
+        <w:rPr>
+          <w:rStyle w:val="jlqj4b"/>
+          <w:lang w:val="en-US"/>
+        </w:rPr>
+      </w:pPr>
+      <w:r>
+        <w:rPr>
+          <w:rStyle w:val="jlqj4b"/>
+          <w:lang w:val="en-US"/>
+        </w:rPr>
+        <w:t>Simple follow the instruction defined in the “</w:t>
+      </w:r>
+      <w:r>
+        <w:rPr>
+          <w:rStyle w:val="jlqj4b"/>
+          <w:lang w:val="en-US"/>
+        </w:rPr>
+        <w:t>Execute the lab</w:t>
+      </w:r>
+      <w:r>
+        <w:rPr>
+          <w:rStyle w:val="jlqj4b"/>
+          <w:lang w:val="en-US"/>
+        </w:rPr>
+        <w:t>” [18]</w:t>
+      </w:r>
+      <w:r>
+        <w:rPr>
+          <w:rStyle w:val="jlqj4b"/>
+          <w:lang w:val="en-US"/>
+        </w:rPr>
+        <w:t xml:space="preserve"> of the associated GitHub repository</w:t>
+      </w:r>
+      <w:r>
+        <w:rPr>
+          <w:rStyle w:val="jlqj4b"/>
+          <w:lang w:val="en-US"/>
+        </w:rPr>
+        <w:t xml:space="preserve"> and explore the test case possibilities…</w:t>
+      </w:r>
+    </w:p>
+    <w:p>
+      <w:pPr>
+        <w:pStyle w:val="Heading1"/>
+        <w:rPr>
+          <w:rStyle w:val="jlqj4b"/>
+          <w:lang w:val="en-US"/>
+        </w:rPr>
+      </w:pPr>
+      <w:r>
+        <w:rPr>
+          <w:rStyle w:val="jlqj4b"/>
+          <w:lang w:val="en-US"/>
+        </w:rPr>
+        <w:lastRenderedPageBreak/>
+        <w:t>Conclusion</w:t>
+      </w:r>
+    </w:p>
+    <w:p>
+      <w:pPr>
+        <w:rPr>
+          <w:rStyle w:val="jlqj4b"/>
+          <w:lang w:val="en-US"/>
+        </w:rPr>
+      </w:pPr>
+      <w:r>
+        <w:rPr>
+          <w:rStyle w:val="jlqj4b"/>
+          <w:lang w:val="en-US"/>
+        </w:rPr>
+        <w:t xml:space="preserve">API are now inevitable and </w:t>
+      </w:r>
+      <w:r>
+        <w:rPr>
+          <w:rStyle w:val="jlqj4b"/>
+          <w:lang w:val="en-US"/>
+        </w:rPr>
+        <w:t>will continue de become a more and more important aspect of the exposure of your</w:t>
+      </w:r>
+      <w:r>
+        <w:rPr>
+          <w:rStyle w:val="jlqj4b"/>
+          <w:lang w:val="en-US"/>
+        </w:rPr>
+        <w:t xml:space="preserve"> Information System</w:t>
+      </w:r>
+      <w:r>
+        <w:rPr>
+          <w:rStyle w:val="jlqj4b"/>
+          <w:lang w:val="en-US"/>
+        </w:rPr>
+        <w:t xml:space="preserve"> to your partner/customers</w:t>
+      </w:r>
+      <w:r>
+        <w:rPr>
+          <w:rStyle w:val="jlqj4b"/>
+          <w:lang w:val="en-US"/>
+        </w:rPr>
+        <w:t>.</w:t>
+      </w:r>
+    </w:p>
+    <w:p>
+      <w:pPr>
+        <w:rPr>
+          <w:rStyle w:val="jlqj4b"/>
+          <w:lang w:val="en-US"/>
+        </w:rPr>
+      </w:pPr>
       <w:bookmarkStart w:id="0" w:name="_GoBack"/>
       <w:bookmarkEnd w:id="0"/>
-    </w:p>
-    <w:p>
-      <w:pPr>
-        <w:rPr>
-          <w:rStyle w:val="jlqj4b"/>
-          <w:lang w:val="en"/>
-        </w:rPr>
-      </w:pPr>
+      <w:r>
+        <w:rPr>
+          <w:rStyle w:val="jlqj4b"/>
+          <w:lang w:val="en-US"/>
+        </w:rPr>
+        <w:t>T</w:t>
+      </w:r>
+      <w:r>
+        <w:rPr>
+          <w:rStyle w:val="jlqj4b"/>
+          <w:lang w:val="en-US"/>
+        </w:rPr>
+        <w:t>his</w:t>
+      </w:r>
+      <w:r>
+        <w:rPr>
+          <w:rStyle w:val="jlqj4b"/>
+          <w:lang w:val="en-US"/>
+        </w:rPr>
+        <w:t xml:space="preserve"> post has proposed a simple approach</w:t>
+      </w:r>
+      <w:r>
+        <w:rPr>
+          <w:rStyle w:val="jlqj4b"/>
+          <w:lang w:val="en-US"/>
+        </w:rPr>
+        <w:t>, using free and open source software,</w:t>
+      </w:r>
+      <w:r>
+        <w:rPr>
+          <w:rStyle w:val="jlqj4b"/>
+          <w:lang w:val="en-US"/>
+        </w:rPr>
+        <w:t xml:space="preserve"> in order to </w:t>
+      </w:r>
+      <w:r>
+        <w:rPr>
+          <w:rStyle w:val="jlqj4b"/>
+          <w:lang w:val="en-US"/>
+        </w:rPr>
+        <w:t>automate</w:t>
+      </w:r>
+      <w:r>
+        <w:rPr>
+          <w:rStyle w:val="jlqj4b"/>
+          <w:lang w:val="en-US"/>
+        </w:rPr>
+        <w:t xml:space="preserve"> the </w:t>
+      </w:r>
+      <w:r>
+        <w:rPr>
+          <w:rStyle w:val="jlqj4b"/>
+          <w:lang w:val="en-US"/>
+        </w:rPr>
+        <w:t xml:space="preserve">security </w:t>
+      </w:r>
+      <w:r>
+        <w:rPr>
+          <w:rStyle w:val="jlqj4b"/>
+          <w:lang w:val="en-US"/>
+        </w:rPr>
+        <w:t xml:space="preserve">testing of the API definition </w:t>
+      </w:r>
+      <w:r>
+        <w:rPr>
+          <w:rStyle w:val="jlqj4b"/>
+          <w:lang w:val="en-US"/>
+        </w:rPr>
+        <w:t>in place</w:t>
+      </w:r>
+      <w:r>
+        <w:rPr>
+          <w:rStyle w:val="jlqj4b"/>
+          <w:lang w:val="en-US"/>
+        </w:rPr>
+        <w:t xml:space="preserve"> in your API Gateway in the more A</w:t>
+      </w:r>
+      <w:r>
+        <w:rPr>
+          <w:rStyle w:val="jlqj4b"/>
+          <w:lang w:val="en-US"/>
+        </w:rPr>
+        <w:t>PI</w:t>
+      </w:r>
+      <w:r>
+        <w:rPr>
+          <w:rStyle w:val="jlqj4b"/>
+          <w:lang w:val="en-US"/>
+        </w:rPr>
+        <w:t xml:space="preserve"> Gateway software agnostic possible.</w:t>
+      </w:r>
+      <w:r>
+        <w:rPr>
+          <w:rStyle w:val="jlqj4b"/>
+          <w:lang w:val="en-US"/>
+        </w:rPr>
+        <w:t xml:space="preserve"> </w:t>
+      </w:r>
+    </w:p>
+    <w:p>
+      <w:pPr>
+        <w:rPr>
+          <w:rStyle w:val="jlqj4b"/>
+          <w:lang w:val="en-US"/>
+        </w:rPr>
+      </w:pPr>
+      <w:r>
+        <w:rPr>
+          <w:rStyle w:val="jlqj4b"/>
+          <w:lang w:val="en-US"/>
+        </w:rPr>
+        <w:t xml:space="preserve">Feel free to use this simple proposal to build your proper API security testing strategy </w:t>
+      </w:r>
+      <w:r>
+        <w:rPr>
+          <w:rStyle w:val="jlqj4b"/>
+          <w:lang w:val="en-US"/>
+        </w:rPr>
+        <w:sym w:font="Wingdings" w:char="F04A"/>
+      </w:r>
     </w:p>
     <w:p>
       <w:pPr>
@@ -5997,7 +6453,7 @@
           <w:lang w:val="en-US"/>
         </w:rPr>
       </w:pPr>
-      <w:hyperlink r:id="rId14" w:history="1">
+      <w:hyperlink r:id="rId15" w:history="1">
         <w:r>
           <w:rPr>
             <w:rStyle w:val="Hyperlink"/>
@@ -6024,7 +6480,7 @@
           <w:lang w:val="en-US"/>
         </w:rPr>
       </w:pPr>
-      <w:hyperlink r:id="rId15" w:history="1">
+      <w:hyperlink r:id="rId16" w:history="1">
         <w:r>
           <w:rPr>
             <w:rStyle w:val="Hyperlink"/>
@@ -6051,7 +6507,7 @@
           <w:lang w:val="en-US"/>
         </w:rPr>
       </w:pPr>
-      <w:hyperlink r:id="rId16" w:history="1">
+      <w:hyperlink r:id="rId17" w:history="1">
         <w:r>
           <w:rPr>
             <w:rStyle w:val="Hyperlink"/>
@@ -6078,7 +6534,7 @@
           <w:lang w:val="en-US"/>
         </w:rPr>
       </w:pPr>
-      <w:hyperlink r:id="rId17" w:history="1">
+      <w:hyperlink r:id="rId18" w:history="1">
         <w:r>
           <w:rPr>
             <w:rStyle w:val="Hyperlink"/>
@@ -6105,7 +6561,7 @@
           <w:lang w:val="en-US"/>
         </w:rPr>
       </w:pPr>
-      <w:hyperlink r:id="rId18" w:history="1">
+      <w:hyperlink r:id="rId19" w:history="1">
         <w:r>
           <w:rPr>
             <w:rStyle w:val="Hyperlink"/>
@@ -6138,7 +6594,7 @@
         </w:rPr>
         <w:t xml:space="preserve"> </w:t>
       </w:r>
-      <w:hyperlink r:id="rId19" w:history="1">
+      <w:hyperlink r:id="rId20" w:history="1">
         <w:r>
           <w:rPr>
             <w:rStyle w:val="Hyperlink"/>
@@ -6171,7 +6627,7 @@
           <w:lang w:val="en-US"/>
         </w:rPr>
       </w:pPr>
-      <w:hyperlink r:id="rId20" w:history="1">
+      <w:hyperlink r:id="rId21" w:history="1">
         <w:r>
           <w:rPr>
             <w:rStyle w:val="Hyperlink"/>
@@ -6198,7 +6654,7 @@
           <w:lang w:val="en-US"/>
         </w:rPr>
       </w:pPr>
-      <w:hyperlink r:id="rId21" w:anchor="_managing_policies_and_plugins" w:history="1">
+      <w:hyperlink r:id="rId22" w:anchor="_managing_policies_and_plugins" w:history="1">
         <w:r>
           <w:rPr>
             <w:rStyle w:val="Hyperlink"/>
@@ -6225,7 +6681,7 @@
           <w:lang w:val="en-US"/>
         </w:rPr>
       </w:pPr>
-      <w:hyperlink r:id="rId22" w:history="1">
+      <w:hyperlink r:id="rId23" w:history="1">
         <w:r>
           <w:rPr>
             <w:rStyle w:val="Hyperlink"/>
@@ -6252,7 +6708,7 @@
           <w:lang w:val="en-US"/>
         </w:rPr>
       </w:pPr>
-      <w:hyperlink r:id="rId23" w:history="1">
+      <w:hyperlink r:id="rId24" w:history="1">
         <w:r>
           <w:rPr>
             <w:rStyle w:val="Hyperlink"/>
@@ -6279,7 +6735,7 @@
           <w:lang w:val="en-US"/>
         </w:rPr>
       </w:pPr>
-      <w:hyperlink r:id="rId24" w:anchor="_the_apiman_data_model" w:history="1">
+      <w:hyperlink r:id="rId25" w:anchor="_the_apiman_data_model" w:history="1">
         <w:r>
           <w:rPr>
             <w:rStyle w:val="Hyperlink"/>
@@ -6306,7 +6762,7 @@
           <w:lang w:val="en-US"/>
         </w:rPr>
       </w:pPr>
-      <w:hyperlink r:id="rId25" w:anchor="_publishing_apis" w:history="1">
+      <w:hyperlink r:id="rId26" w:anchor="_publishing_apis" w:history="1">
         <w:r>
           <w:rPr>
             <w:rStyle w:val="Hyperlink"/>
@@ -6333,7 +6789,7 @@
           <w:lang w:val="en-US"/>
         </w:rPr>
       </w:pPr>
-      <w:hyperlink r:id="rId26" w:history="1">
+      <w:hyperlink r:id="rId27" w:history="1">
         <w:r>
           <w:rPr>
             <w:rStyle w:val="Hyperlink"/>
@@ -6360,7 +6816,7 @@
           <w:lang w:val="en-US"/>
         </w:rPr>
       </w:pPr>
-      <w:hyperlink r:id="rId27" w:history="1">
+      <w:hyperlink r:id="rId28" w:history="1">
         <w:r>
           <w:rPr>
             <w:rStyle w:val="Hyperlink"/>
@@ -6387,7 +6843,7 @@
           <w:lang w:val="en-US"/>
         </w:rPr>
       </w:pPr>
-      <w:hyperlink r:id="rId28" w:history="1">
+      <w:hyperlink r:id="rId29" w:history="1">
         <w:r>
           <w:rPr>
             <w:rStyle w:val="Hyperlink"/>
@@ -6414,7 +6870,7 @@
           <w:lang w:val="en-US"/>
         </w:rPr>
       </w:pPr>
-      <w:hyperlink r:id="rId29" w:history="1">
+      <w:hyperlink r:id="rId30" w:history="1">
         <w:r>
           <w:rPr>
             <w:rStyle w:val="Hyperlink"/>
@@ -6441,7 +6897,7 @@
           <w:lang w:val="en-US"/>
         </w:rPr>
       </w:pPr>
-      <w:hyperlink r:id="rId30" w:history="1">
+      <w:hyperlink r:id="rId31" w:history="1">
         <w:r>
           <w:rPr>
             <w:rStyle w:val="Hyperlink"/>
@@ -6459,6 +6915,33 @@
     </w:p>
     <w:p>
       <w:pPr>
+        <w:pStyle w:val="ListParagraph"/>
+        <w:numPr>
+          <w:ilvl w:val="0"/>
+          <w:numId w:val="2"/>
+        </w:numPr>
+        <w:rPr>
+          <w:lang w:val="en-US"/>
+        </w:rPr>
+      </w:pPr>
+      <w:hyperlink r:id="rId32" w:history="1">
+        <w:r>
+          <w:rPr>
+            <w:rStyle w:val="Hyperlink"/>
+            <w:lang w:val="en-US"/>
+          </w:rPr>
+          <w:t>https://github.com/ExcelliumSA/APIGateway-Study#execute-the-lab</w:t>
+        </w:r>
+      </w:hyperlink>
+      <w:r>
+        <w:rPr>
+          <w:lang w:val="en-US"/>
+        </w:rPr>
+        <w:t xml:space="preserve"> </w:t>
+      </w:r>
+    </w:p>
+    <w:p>
+      <w:pPr>
         <w:rPr>
           <w:lang w:val="en-US"/>
         </w:rPr>
@@ -6472,7 +6955,7 @@
       </w:pPr>
     </w:p>
     <w:sectPr>
-      <w:footerReference w:type="default" r:id="rId31"/>
+      <w:footerReference w:type="default" r:id="rId33"/>
       <w:pgSz w:w="11906" w:h="16838"/>
       <w:pgMar w:top="1417" w:right="1417" w:bottom="1417" w:left="1417" w:header="708" w:footer="708" w:gutter="0"/>
       <w:cols w:space="708"/>
@@ -6568,7 +7051,7 @@
                 <w:bCs/>
                 <w:noProof/>
               </w:rPr>
-              <w:t>7</w:t>
+              <w:t>8</w:t>
             </w:r>
             <w:r>
               <w:rPr>
@@ -6613,7 +7096,7 @@
                 <w:bCs/>
                 <w:noProof/>
               </w:rPr>
-              <w:t>7</w:t>
+              <w:t>8</w:t>
             </w:r>
             <w:r>
               <w:rPr>

</xml_diff>

<commit_message>
Perform a first review after the creation.
</commit_message>
<xml_diff>
--- a/post/BlogTestApiGtwConfig.docx
+++ b/post/BlogTestApiGtwConfig.docx
@@ -29,11 +29,20 @@
         </w:rPr>
         <w:t xml:space="preserve"> </w:t>
       </w:r>
-      <w:r>
-        <w:rPr>
-          <w:highlight w:val="yellow"/>
-        </w:rPr>
-        <w:t>TODO</w:t>
+      <w:hyperlink r:id="rId7" w:history="1">
+        <w:r>
+          <w:rPr>
+            <w:rStyle w:val="Hyperlink"/>
+            <w:lang w:val="en-US"/>
+          </w:rPr>
+          <w:t>https://user-images.githubusercontent.com/503577/65241677-71e8ed80-dae4-11e9-9213-bf10c8ebc507.png</w:t>
+        </w:r>
+      </w:hyperlink>
+      <w:r>
+        <w:rPr>
+          <w:lang w:val="en-US"/>
+        </w:rPr>
+        <w:t xml:space="preserve"> </w:t>
       </w:r>
     </w:p>
     <w:p>
@@ -77,6 +86,12 @@
         </w:rPr>
         <w:t xml:space="preserve"> the configuration of your API Gateway</w:t>
       </w:r>
+      <w:r>
+        <w:rPr>
+          <w:lang w:val="en-US"/>
+        </w:rPr>
+        <w:t>?</w:t>
+      </w:r>
     </w:p>
     <w:p>
       <w:pPr>
@@ -121,21 +136,45 @@
         <w:rPr>
           <w:lang w:val="en-US"/>
         </w:rPr>
-        <w:t xml:space="preserve">is a critical operation in an Information System or regarding the exposure of API to customers. Let us deep dive in approach </w:t>
+        <w:t>is a critical operation in an Information System or regarding the exposure of AP</w:t>
+      </w:r>
+      <w:r>
+        <w:rPr>
+          <w:lang w:val="en-US"/>
+        </w:rPr>
+        <w:t xml:space="preserve">I to customers. Let us propose an </w:t>
+      </w:r>
+      <w:r>
+        <w:rPr>
+          <w:lang w:val="en-US"/>
+        </w:rPr>
+        <w:t xml:space="preserve">approach </w:t>
       </w:r>
       <w:proofErr w:type="gramStart"/>
       <w:r>
         <w:rPr>
           <w:lang w:val="en-US"/>
         </w:rPr>
-        <w:t>to automatically validate</w:t>
+        <w:t>to automatically valida</w:t>
+      </w:r>
+      <w:r>
+        <w:rPr>
+          <w:lang w:val="en-US"/>
+        </w:rPr>
+        <w:t>te</w:t>
       </w:r>
       <w:proofErr w:type="gramEnd"/>
       <w:r>
         <w:rPr>
           <w:lang w:val="en-US"/>
         </w:rPr>
-        <w:t xml:space="preserve"> that the configuration of the exposed API stay secure across its evolution….</w:t>
+        <w:t xml:space="preserve"> that the configuration of an</w:t>
+      </w:r>
+      <w:r>
+        <w:rPr>
+          <w:lang w:val="en-US"/>
+        </w:rPr>
+        <w:t xml:space="preserve"> exposed API stay secure across its evolution….</w:t>
       </w:r>
     </w:p>
     <w:p>
@@ -157,7 +196,7 @@
           <w:b/>
           <w:lang w:val="en-US"/>
         </w:rPr>
-        <w:t xml:space="preserve">t will moved to public when blog post </w:t>
+        <w:t xml:space="preserve">t </w:t>
       </w:r>
       <w:proofErr w:type="gramStart"/>
       <w:r>
@@ -165,7 +204,21 @@
           <w:b/>
           <w:lang w:val="en-US"/>
         </w:rPr>
-        <w:t>will be released</w:t>
+        <w:t xml:space="preserve">will </w:t>
+      </w:r>
+      <w:r>
+        <w:rPr>
+          <w:b/>
+          <w:lang w:val="en-US"/>
+        </w:rPr>
+        <w:t xml:space="preserve">be </w:t>
+      </w:r>
+      <w:r>
+        <w:rPr>
+          <w:b/>
+          <w:lang w:val="en-US"/>
+        </w:rPr>
+        <w:t>moved</w:t>
       </w:r>
       <w:proofErr w:type="gramEnd"/>
       <w:r>
@@ -173,16 +226,28 @@
           <w:b/>
           <w:lang w:val="en-US"/>
         </w:rPr>
-        <w:t>:</w:t>
-      </w:r>
-    </w:p>
-    <w:p>
-      <w:pPr>
-        <w:rPr>
-          <w:lang w:val="en-US"/>
-        </w:rPr>
-      </w:pPr>
-      <w:hyperlink r:id="rId7" w:history="1">
+        <w:t xml:space="preserve"> to public when blog post </w:t>
+      </w:r>
+      <w:r>
+        <w:rPr>
+          <w:b/>
+          <w:lang w:val="en-US"/>
+        </w:rPr>
+        <w:t>will be released:</w:t>
+      </w:r>
+    </w:p>
+    <w:p>
+      <w:pPr>
+        <w:pStyle w:val="ListParagraph"/>
+        <w:numPr>
+          <w:ilvl w:val="0"/>
+          <w:numId w:val="10"/>
+        </w:numPr>
+        <w:rPr>
+          <w:lang w:val="en-US"/>
+        </w:rPr>
+      </w:pPr>
+      <w:hyperlink r:id="rId8" w:history="1">
         <w:r>
           <w:rPr>
             <w:rStyle w:val="Hyperlink"/>
@@ -242,7 +307,19 @@
         <w:rPr>
           <w:lang w:val="en-US"/>
         </w:rPr>
-        <w:t>Paragraphs with less than 300 words.</w:t>
+        <w:t xml:space="preserve">Paragraphs with </w:t>
+      </w:r>
+      <w:r>
+        <w:rPr>
+          <w:lang w:val="en-US"/>
+        </w:rPr>
+        <w:t>fewer</w:t>
+      </w:r>
+      <w:r>
+        <w:rPr>
+          <w:lang w:val="en-US"/>
+        </w:rPr>
+        <w:t xml:space="preserve"> than 300 words.</w:t>
       </w:r>
     </w:p>
     <w:p>
@@ -260,7 +337,27 @@
         <w:rPr>
           <w:lang w:val="en-US"/>
         </w:rPr>
-        <w:t>Keyword used as much as possible: Here test, api, gateway</w:t>
+        <w:t xml:space="preserve">Keyword used as much as possible: </w:t>
+      </w:r>
+    </w:p>
+    <w:p>
+      <w:pPr>
+        <w:pStyle w:val="ListParagraph"/>
+        <w:numPr>
+          <w:ilvl w:val="1"/>
+          <w:numId w:val="1"/>
+        </w:numPr>
+        <w:rPr>
+          <w:lang w:val="en-US"/>
+        </w:rPr>
+      </w:pPr>
+      <w:r>
+        <w:rPr>
+          <w:b/>
+          <w:color w:val="70AD47" w:themeColor="accent6"/>
+          <w:lang w:val="en-US"/>
+        </w:rPr>
+        <w:t>test, api, gateway</w:t>
       </w:r>
     </w:p>
     <w:p>
@@ -284,6 +381,55 @@
     <w:p>
       <w:pPr>
         <w:rPr>
+          <w:b/>
+          <w:lang w:val="en-US"/>
+        </w:rPr>
+      </w:pPr>
+      <w:r>
+        <w:rPr>
+          <w:b/>
+          <w:lang w:val="en-US"/>
+        </w:rPr>
+        <w:t>Author</w:t>
+      </w:r>
+      <w:r>
+        <w:rPr>
+          <w:b/>
+          <w:lang w:val="en-US"/>
+        </w:rPr>
+        <w:t>(s)</w:t>
+      </w:r>
+      <w:bookmarkStart w:id="0" w:name="_GoBack"/>
+      <w:bookmarkEnd w:id="0"/>
+      <w:r>
+        <w:rPr>
+          <w:b/>
+          <w:lang w:val="en-US"/>
+        </w:rPr>
+        <w:t>:</w:t>
+      </w:r>
+    </w:p>
+    <w:p>
+      <w:pPr>
+        <w:pStyle w:val="ListParagraph"/>
+        <w:numPr>
+          <w:ilvl w:val="0"/>
+          <w:numId w:val="11"/>
+        </w:numPr>
+        <w:rPr>
+          <w:lang w:val="en-US"/>
+        </w:rPr>
+      </w:pPr>
+      <w:r>
+        <w:rPr>
+          <w:lang w:val="en-US"/>
+        </w:rPr>
+        <w:t>Dominique Righetto</w:t>
+      </w:r>
+    </w:p>
+    <w:p>
+      <w:pPr>
+        <w:rPr>
           <w:lang w:val="en-US"/>
         </w:rPr>
       </w:pPr>
@@ -319,13 +465,61 @@
         <w:rPr>
           <w:lang w:val="en-US"/>
         </w:rPr>
-        <w:t xml:space="preserve">Today, it is common for a software, companies, etc. to provide a web API to expose data to their customers or partners [1]. The objective is to facilitate the integration and create new business opportunities. For example, for bank, API </w:t>
-      </w:r>
-      <w:r>
-        <w:rPr>
-          <w:lang w:val="en-US"/>
-        </w:rPr>
-        <w:t>was a way to provide more services to their customers through mobile application. Do you remember the last time you needed to contact your bank directly?</w:t>
+        <w:t>Today, it is common for a software, companies, etc. to provide a web API to expose data to their customers or partners [1]. The objective is to facilitate the integration</w:t>
+      </w:r>
+      <w:r>
+        <w:rPr>
+          <w:lang w:val="en-US"/>
+        </w:rPr>
+        <w:t xml:space="preserve"> between Information Systems</w:t>
+      </w:r>
+      <w:r>
+        <w:rPr>
+          <w:lang w:val="en-US"/>
+        </w:rPr>
+        <w:t xml:space="preserve"> and create new business opportunities. For example, for bank</w:t>
+      </w:r>
+      <w:r>
+        <w:rPr>
+          <w:lang w:val="en-US"/>
+        </w:rPr>
+        <w:t>s</w:t>
+      </w:r>
+      <w:r>
+        <w:rPr>
+          <w:lang w:val="en-US"/>
+        </w:rPr>
+        <w:t xml:space="preserve">, API </w:t>
+      </w:r>
+      <w:r>
+        <w:rPr>
+          <w:lang w:val="en-US"/>
+        </w:rPr>
+        <w:t>was a way to provide more services to their customers through mobile application</w:t>
+      </w:r>
+      <w:r>
+        <w:rPr>
+          <w:lang w:val="en-US"/>
+        </w:rPr>
+        <w:t>s</w:t>
+      </w:r>
+      <w:r>
+        <w:rPr>
+          <w:lang w:val="en-US"/>
+        </w:rPr>
+        <w:t>. Do you remember the last time you needed to contact your bank directly</w:t>
+      </w:r>
+      <w:r>
+        <w:rPr>
+          <w:lang w:val="en-US"/>
+        </w:rPr>
+        <w:t xml:space="preserve"> or go physically to your bank agency</w:t>
+      </w:r>
+      <w:r>
+        <w:rPr>
+          <w:lang w:val="en-US"/>
+        </w:rPr>
+        <w:t>?</w:t>
       </w:r>
     </w:p>
     <w:p>
@@ -401,7 +595,21 @@
           <w:rStyle w:val="jlqj4b"/>
           <w:lang w:val="en"/>
         </w:rPr>
-        <w:t xml:space="preserve">aspect of the API like exposure, </w:t>
+        <w:t>aspect</w:t>
+      </w:r>
+      <w:r>
+        <w:rPr>
+          <w:rStyle w:val="jlqj4b"/>
+          <w:lang w:val="en"/>
+        </w:rPr>
+        <w:t>s</w:t>
+      </w:r>
+      <w:r>
+        <w:rPr>
+          <w:rStyle w:val="jlqj4b"/>
+          <w:lang w:val="en"/>
+        </w:rPr>
+        <w:t xml:space="preserve"> of the API like exposure, </w:t>
       </w:r>
       <w:r>
         <w:rPr>
@@ -429,6 +637,13 @@
           <w:rStyle w:val="jlqj4b"/>
           <w:lang w:val="en"/>
         </w:rPr>
+        <w:t>,</w:t>
+      </w:r>
+      <w:r>
+        <w:rPr>
+          <w:rStyle w:val="jlqj4b"/>
+          <w:lang w:val="en"/>
+        </w:rPr>
         <w:t xml:space="preserve"> etc. </w:t>
       </w:r>
     </w:p>
@@ -451,7 +666,23 @@
           <w:rStyle w:val="jlqj4b"/>
           <w:lang w:val="en"/>
         </w:rPr>
-        <w:t xml:space="preserve">API Gateway [2] were born to achieve these goals. Even if the objective of this post is not to describe </w:t>
+        <w:t xml:space="preserve">API Gateway [2] were born to achieve these goals. Even if the objective of this post is not to </w:t>
+      </w:r>
+      <w:proofErr w:type="gramStart"/>
+      <w:r>
+        <w:rPr>
+          <w:rStyle w:val="jlqj4b"/>
+          <w:lang w:val="en"/>
+        </w:rPr>
+        <w:t>describe</w:t>
+      </w:r>
+      <w:proofErr w:type="gramEnd"/>
+      <w:r>
+        <w:rPr>
+          <w:rStyle w:val="jlqj4b"/>
+          <w:lang w:val="en"/>
+        </w:rPr>
+        <w:t xml:space="preserve"> </w:t>
       </w:r>
       <w:r>
         <w:rPr>
@@ -489,7 +720,21 @@
           <w:rStyle w:val="jlqj4b"/>
           <w:lang w:val="en"/>
         </w:rPr>
-        <w:t>” but rather, “</w:t>
+        <w:t>” but</w:t>
+      </w:r>
+      <w:r>
+        <w:rPr>
+          <w:rStyle w:val="jlqj4b"/>
+          <w:lang w:val="en"/>
+        </w:rPr>
+        <w:t xml:space="preserve"> rather</w:t>
+      </w:r>
+      <w:r>
+        <w:rPr>
+          <w:rStyle w:val="jlqj4b"/>
+          <w:lang w:val="en"/>
+        </w:rPr>
+        <w:t xml:space="preserve"> “</w:t>
       </w:r>
       <w:r>
         <w:rPr>
@@ -548,7 +793,57 @@
           <w:rStyle w:val="jlqj4b"/>
           <w:lang w:val="en"/>
         </w:rPr>
-        <w:t xml:space="preserve"> see what </w:t>
+        <w:t xml:space="preserve"> see what its role in </w:t>
+      </w:r>
+      <w:r>
+        <w:rPr>
+          <w:rStyle w:val="jlqj4b"/>
+          <w:lang w:val="en"/>
+        </w:rPr>
+        <w:t>an</w:t>
+      </w:r>
+      <w:r>
+        <w:rPr>
+          <w:rStyle w:val="jlqj4b"/>
+          <w:lang w:val="en"/>
+        </w:rPr>
+        <w:t xml:space="preserve"> API context.</w:t>
+      </w:r>
+    </w:p>
+    <w:p>
+      <w:pPr>
+        <w:rPr>
+          <w:rStyle w:val="jlqj4b"/>
+          <w:lang w:val="en"/>
+        </w:rPr>
+      </w:pPr>
+      <w:r>
+        <w:rPr>
+          <w:rStyle w:val="jlqj4b"/>
+          <w:lang w:val="en"/>
+        </w:rPr>
+        <w:t>The goal of an</w:t>
+      </w:r>
+      <w:r>
+        <w:rPr>
+          <w:rStyle w:val="jlqj4b"/>
+          <w:lang w:val="en"/>
+        </w:rPr>
+        <w:t xml:space="preserve"> API Gateway</w:t>
+      </w:r>
+      <w:r>
+        <w:rPr>
+          <w:rStyle w:val="jlqj4b"/>
+          <w:lang w:val="en"/>
+        </w:rPr>
+        <w:t xml:space="preserve"> is to be a central access point for any call </w:t>
+      </w:r>
+      <w:r>
+        <w:rPr>
+          <w:rStyle w:val="jlqj4b"/>
+          <w:lang w:val="en"/>
+        </w:rPr>
+        <w:t xml:space="preserve">to an API offered to client applications. </w:t>
       </w:r>
       <w:proofErr w:type="gramStart"/>
       <w:r>
@@ -556,21 +851,7 @@
           <w:rStyle w:val="jlqj4b"/>
           <w:lang w:val="en"/>
         </w:rPr>
-        <w:t xml:space="preserve">is its role in </w:t>
-      </w:r>
-      <w:r>
-        <w:rPr>
-          <w:rStyle w:val="jlqj4b"/>
-          <w:lang w:val="en"/>
-        </w:rPr>
-        <w:t>an</w:t>
-      </w:r>
-      <w:r>
-        <w:rPr>
-          <w:rStyle w:val="jlqj4b"/>
-          <w:lang w:val="en"/>
-        </w:rPr>
-        <w:t xml:space="preserve"> API context</w:t>
+        <w:t>Therefore</w:t>
       </w:r>
       <w:proofErr w:type="gramEnd"/>
       <w:r>
@@ -578,36 +859,7 @@
           <w:rStyle w:val="jlqj4b"/>
           <w:lang w:val="en"/>
         </w:rPr>
-        <w:t>.</w:t>
-      </w:r>
-    </w:p>
-    <w:p>
-      <w:pPr>
-        <w:rPr>
-          <w:rStyle w:val="jlqj4b"/>
-          <w:lang w:val="en"/>
-        </w:rPr>
-      </w:pPr>
-      <w:r>
-        <w:rPr>
-          <w:rStyle w:val="jlqj4b"/>
-          <w:lang w:val="en"/>
-        </w:rPr>
-        <w:t>The goal of the API Gateway</w:t>
-      </w:r>
-      <w:r>
-        <w:rPr>
-          <w:rStyle w:val="jlqj4b"/>
-          <w:lang w:val="en"/>
-        </w:rPr>
-        <w:t xml:space="preserve"> is to be a central access point for any call to an API offered to client apps</w:t>
-      </w:r>
-      <w:r>
-        <w:rPr>
-          <w:rStyle w:val="jlqj4b"/>
-          <w:lang w:val="en"/>
-        </w:rPr>
-        <w:t xml:space="preserve">. Therefore, </w:t>
+        <w:t xml:space="preserve"> </w:t>
       </w:r>
       <w:r>
         <w:rPr>
@@ -638,9 +890,8 @@
           <w:u w:val="single"/>
           <w:lang w:val="en"/>
         </w:rPr>
-        <w:t xml:space="preserve">all call to API </w:t>
-      </w:r>
-      <w:proofErr w:type="gramStart"/>
+        <w:t>all call</w:t>
+      </w:r>
       <w:r>
         <w:rPr>
           <w:rStyle w:val="jlqj4b"/>
@@ -649,9 +900,8 @@
           <w:u w:val="single"/>
           <w:lang w:val="en"/>
         </w:rPr>
-        <w:t>must be routed</w:t>
-      </w:r>
-      <w:proofErr w:type="gramEnd"/>
+        <w:t>s</w:t>
+      </w:r>
       <w:r>
         <w:rPr>
           <w:rStyle w:val="jlqj4b"/>
@@ -660,7 +910,7 @@
           <w:u w:val="single"/>
           <w:lang w:val="en"/>
         </w:rPr>
-        <w:t>, without exception, to it</w:t>
+        <w:t xml:space="preserve"> to API must be routed, without exception, to it</w:t>
       </w:r>
       <w:r>
         <w:rPr>
@@ -730,14 +980,44 @@
           <w:rStyle w:val="jlqj4b"/>
           <w:lang w:val="en"/>
         </w:rPr>
-        <w:t xml:space="preserve"> like authentication, aut</w:t>
-      </w:r>
-      <w:r>
-        <w:rPr>
-          <w:rStyle w:val="jlqj4b"/>
-          <w:lang w:val="en"/>
-        </w:rPr>
-        <w:t>horization, rate limiting, alter the requests/responses</w:t>
+        <w:t xml:space="preserve"> </w:t>
+      </w:r>
+      <w:proofErr w:type="gramStart"/>
+      <w:r>
+        <w:rPr>
+          <w:rStyle w:val="jlqj4b"/>
+          <w:lang w:val="en"/>
+        </w:rPr>
+        <w:t>like</w:t>
+      </w:r>
+      <w:proofErr w:type="gramEnd"/>
+      <w:r>
+        <w:rPr>
+          <w:rStyle w:val="jlqj4b"/>
+          <w:lang w:val="en"/>
+        </w:rPr>
+        <w:t xml:space="preserve"> authentication, aut</w:t>
+      </w:r>
+      <w:r>
+        <w:rPr>
+          <w:rStyle w:val="jlqj4b"/>
+          <w:lang w:val="en"/>
+        </w:rPr>
+        <w:t xml:space="preserve">horization, rate limiting, </w:t>
+      </w:r>
+      <w:r>
+        <w:rPr>
+          <w:rStyle w:val="jlqj4b"/>
+          <w:lang w:val="en"/>
+        </w:rPr>
+        <w:t>modifies</w:t>
+      </w:r>
+      <w:r>
+        <w:rPr>
+          <w:rStyle w:val="jlqj4b"/>
+          <w:lang w:val="en"/>
+        </w:rPr>
+        <w:t xml:space="preserve"> the requests/responses</w:t>
       </w:r>
       <w:r>
         <w:rPr>
@@ -775,7 +1055,21 @@
           <w:rStyle w:val="jlqj4b"/>
           <w:lang w:val="en"/>
         </w:rPr>
-        <w:t>The schema below show an overview of the flow involved during the call of an API from a client application. A “</w:t>
+        <w:t xml:space="preserve">The schema below show an overview of the </w:t>
+      </w:r>
+      <w:r>
+        <w:rPr>
+          <w:rStyle w:val="jlqj4b"/>
+          <w:lang w:val="en"/>
+        </w:rPr>
+        <w:t>flow involved during the call to</w:t>
+      </w:r>
+      <w:r>
+        <w:rPr>
+          <w:rStyle w:val="jlqj4b"/>
+          <w:lang w:val="en"/>
+        </w:rPr>
+        <w:t xml:space="preserve"> an API from a client application. A “</w:t>
       </w:r>
       <w:r>
         <w:rPr>
@@ -790,7 +1084,21 @@
           <w:rStyle w:val="jlqj4b"/>
           <w:lang w:val="en"/>
         </w:rPr>
-        <w:t>”, refer to a set of processing/validation rules applied on a request or a response.</w:t>
+        <w:t>”, refer</w:t>
+      </w:r>
+      <w:r>
+        <w:rPr>
+          <w:rStyle w:val="jlqj4b"/>
+          <w:lang w:val="en"/>
+        </w:rPr>
+        <w:t>s</w:t>
+      </w:r>
+      <w:r>
+        <w:rPr>
+          <w:rStyle w:val="jlqj4b"/>
+          <w:lang w:val="en"/>
+        </w:rPr>
+        <w:t xml:space="preserve"> to a set of processing/validation rules applied on a request or a response.</w:t>
       </w:r>
     </w:p>
     <w:p>
@@ -822,7 +1130,7 @@
                     <pic:cNvPicPr/>
                   </pic:nvPicPr>
                   <pic:blipFill>
-                    <a:blip r:embed="rId8" cstate="print">
+                    <a:blip r:embed="rId9" cstate="print">
                       <a:extLst>
                         <a:ext uri="{28A0092B-C50C-407E-A947-70E740481C1C}">
                           <a14:useLocalDpi xmlns:a14="http://schemas.microsoft.com/office/drawing/2010/main" val="0"/>
@@ -1042,7 +1350,7 @@
                     <pic:cNvPicPr/>
                   </pic:nvPicPr>
                   <pic:blipFill>
-                    <a:blip r:embed="rId9">
+                    <a:blip r:embed="rId10">
                       <a:extLst>
                         <a:ext uri="{28A0092B-C50C-407E-A947-70E740481C1C}">
                           <a14:useLocalDpi xmlns:a14="http://schemas.microsoft.com/office/drawing/2010/main" val="0"/>
@@ -1084,27 +1392,14 @@
       <w:r>
         <w:t xml:space="preserve">Figure </w:t>
       </w:r>
-      <w:r>
-        <w:fldChar w:fldCharType="begin"/>
-      </w:r>
-      <w:r>
-        <w:instrText xml:space="preserve"> SEQ Figure \* ARABIC </w:instrText>
-      </w:r>
-      <w:r>
-        <w:fldChar w:fldCharType="separate"/>
-      </w:r>
-      <w:r>
-        <w:rPr>
-          <w:noProof/>
-        </w:rPr>
-        <w:t>2</w:t>
-      </w:r>
-      <w:r>
-        <w:rPr>
-          <w:noProof/>
-        </w:rPr>
-        <w:fldChar w:fldCharType="end"/>
-      </w:r>
+      <w:fldSimple w:instr=" SEQ Figure \* ARABIC ">
+        <w:r>
+          <w:rPr>
+            <w:noProof/>
+          </w:rPr>
+          <w:t>2</w:t>
+        </w:r>
+      </w:fldSimple>
       <w:r>
         <w:t xml:space="preserve">: </w:t>
       </w:r>
@@ -1152,13 +1447,37 @@
         <w:rPr>
           <w:lang w:val="en-US"/>
         </w:rPr>
-        <w:t xml:space="preserve"> Gateway. To restrict backend API call to the API Gateway, the following measure</w:t>
-      </w:r>
-      <w:r>
-        <w:rPr>
-          <w:lang w:val="en-US"/>
-        </w:rPr>
-        <w:t>, among other,</w:t>
+        <w:t xml:space="preserve"> Gateway. To restrict backend API call</w:t>
+      </w:r>
+      <w:r>
+        <w:rPr>
+          <w:lang w:val="en-US"/>
+        </w:rPr>
+        <w:t>s</w:t>
+      </w:r>
+      <w:r>
+        <w:rPr>
+          <w:lang w:val="en-US"/>
+        </w:rPr>
+        <w:t xml:space="preserve"> to the API Gateway, the following measure</w:t>
+      </w:r>
+      <w:r>
+        <w:rPr>
+          <w:lang w:val="en-US"/>
+        </w:rPr>
+        <w:t>, among other</w:t>
+      </w:r>
+      <w:r>
+        <w:rPr>
+          <w:lang w:val="en-US"/>
+        </w:rPr>
+        <w:t>s</w:t>
+      </w:r>
+      <w:r>
+        <w:rPr>
+          <w:lang w:val="en-US"/>
+        </w:rPr>
+        <w:t>,</w:t>
       </w:r>
       <w:r>
         <w:rPr>
@@ -1232,7 +1551,19 @@
         <w:rPr>
           <w:lang w:val="en-US"/>
         </w:rPr>
-        <w:t>Network segregation alongside specific firewall.</w:t>
+        <w:t>Network segregation alongside specific firewall</w:t>
+      </w:r>
+      <w:r>
+        <w:rPr>
+          <w:lang w:val="en-US"/>
+        </w:rPr>
+        <w:t xml:space="preserve"> rules</w:t>
+      </w:r>
+      <w:r>
+        <w:rPr>
+          <w:lang w:val="en-US"/>
+        </w:rPr>
+        <w:t>.</w:t>
       </w:r>
     </w:p>
     <w:p>
@@ -1281,7 +1612,13 @@
         <w:rPr>
           <w:lang w:val="en-US"/>
         </w:rPr>
-        <w:t>, depending on the software, different kind of built-in measure</w:t>
+        <w:t>, different kind of built-in measure</w:t>
+      </w:r>
+      <w:r>
+        <w:rPr>
+          <w:lang w:val="en-US"/>
+        </w:rPr>
+        <w:t>s</w:t>
       </w:r>
       <w:r>
         <w:rPr>
@@ -1346,7 +1683,19 @@
         <w:rPr>
           <w:lang w:val="en-US"/>
         </w:rPr>
-        <w:t>API Gateway help to manage the exposure of API, with the time, it will contains a significant number of API definition</w:t>
+        <w:t xml:space="preserve">API Gateway help to manage the exposure of API, with the time, it will contain a significant </w:t>
+      </w:r>
+      <w:r>
+        <w:rPr>
+          <w:lang w:val="en-US"/>
+        </w:rPr>
+        <w:t>amount</w:t>
+      </w:r>
+      <w:r>
+        <w:rPr>
+          <w:lang w:val="en-US"/>
+        </w:rPr>
+        <w:t xml:space="preserve"> of API definition</w:t>
       </w:r>
       <w:r>
         <w:rPr>
@@ -1453,14 +1802,54 @@
         <w:rPr>
           <w:lang w:val="en-US"/>
         </w:rPr>
-        <w:t xml:space="preserve">”. Precisely, a API is configured in the API Gateway, the configuration is validated by a configuration or an intrusion test against the API and then the API </w:t>
-      </w:r>
-      <w:r>
-        <w:rPr>
-          <w:rStyle w:val="jlqj4b"/>
-          <w:lang w:val="en"/>
-        </w:rPr>
-        <w:t>live his life until someone notice a problem or an incident happen…</w:t>
+        <w:t>”. Precisely, a</w:t>
+      </w:r>
+      <w:r>
+        <w:rPr>
+          <w:lang w:val="en-US"/>
+        </w:rPr>
+        <w:t>n</w:t>
+      </w:r>
+      <w:r>
+        <w:rPr>
+          <w:lang w:val="en-US"/>
+        </w:rPr>
+        <w:t xml:space="preserve"> API </w:t>
+      </w:r>
+      <w:proofErr w:type="gramStart"/>
+      <w:r>
+        <w:rPr>
+          <w:lang w:val="en-US"/>
+        </w:rPr>
+        <w:t>is configured</w:t>
+      </w:r>
+      <w:proofErr w:type="gramEnd"/>
+      <w:r>
+        <w:rPr>
+          <w:lang w:val="en-US"/>
+        </w:rPr>
+        <w:t xml:space="preserve"> in the API Gateway, the configuration is validated by a configuration or an intrusion test against the API and then the API </w:t>
+      </w:r>
+      <w:r>
+        <w:rPr>
+          <w:rStyle w:val="jlqj4b"/>
+          <w:lang w:val="en"/>
+        </w:rPr>
+        <w:t>live his life until someone notice</w:t>
+      </w:r>
+      <w:r>
+        <w:rPr>
+          <w:rStyle w:val="jlqj4b"/>
+          <w:lang w:val="en"/>
+        </w:rPr>
+        <w:t>s</w:t>
+      </w:r>
+      <w:r>
+        <w:rPr>
+          <w:rStyle w:val="jlqj4b"/>
+          <w:lang w:val="en"/>
+        </w:rPr>
+        <w:t xml:space="preserve"> a problem or an incident happen…</w:t>
       </w:r>
     </w:p>
     <w:p>
@@ -1525,13 +1914,51 @@
         <w:rPr>
           <w:lang w:val="en-US"/>
         </w:rPr>
-        <w:t>, in an automated way, in order to constantly ensure that it stay secure.</w:t>
-      </w:r>
-      <w:r>
-        <w:rPr>
-          <w:lang w:val="en-US"/>
-        </w:rPr>
-        <w:t xml:space="preserve"> To achieve this objective, it will be great</w:t>
+        <w:t xml:space="preserve">, in an automated way, </w:t>
+      </w:r>
+      <w:proofErr w:type="gramStart"/>
+      <w:r>
+        <w:rPr>
+          <w:lang w:val="en-US"/>
+        </w:rPr>
+        <w:t>in order to constantly ensure</w:t>
+      </w:r>
+      <w:proofErr w:type="gramEnd"/>
+      <w:r>
+        <w:rPr>
+          <w:lang w:val="en-US"/>
+        </w:rPr>
+        <w:t xml:space="preserve"> that it stay</w:t>
+      </w:r>
+      <w:r>
+        <w:rPr>
+          <w:lang w:val="en-US"/>
+        </w:rPr>
+        <w:t>s</w:t>
+      </w:r>
+      <w:r>
+        <w:rPr>
+          <w:lang w:val="en-US"/>
+        </w:rPr>
+        <w:t xml:space="preserve"> secure.</w:t>
+      </w:r>
+      <w:r>
+        <w:rPr>
+          <w:lang w:val="en-US"/>
+        </w:rPr>
+        <w:t xml:space="preserve"> To </w:t>
+      </w:r>
+      <w:r>
+        <w:rPr>
+          <w:lang w:val="en-US"/>
+        </w:rPr>
+        <w:t>fulfil</w:t>
+      </w:r>
+      <w:r>
+        <w:rPr>
+          <w:lang w:val="en-US"/>
+        </w:rPr>
+        <w:t xml:space="preserve"> this objective, it will be great</w:t>
       </w:r>
       <w:r>
         <w:rPr>
@@ -1623,7 +2050,19 @@
         <w:rPr>
           <w:lang w:val="en-US"/>
         </w:rPr>
-        <w:t xml:space="preserve">can define assertion </w:t>
+        <w:t>can define assertion</w:t>
+      </w:r>
+      <w:r>
+        <w:rPr>
+          <w:lang w:val="en-US"/>
+        </w:rPr>
+        <w:t>s</w:t>
+      </w:r>
+      <w:r>
+        <w:rPr>
+          <w:lang w:val="en-US"/>
+        </w:rPr>
+        <w:t xml:space="preserve"> </w:t>
       </w:r>
       <w:r>
         <w:rPr>
@@ -1653,7 +2092,19 @@
         <w:rPr>
           <w:lang w:val="en-US"/>
         </w:rPr>
-        <w:t>The test syntax can be easy to read.</w:t>
+        <w:t>The test syntax can be easy to read</w:t>
+      </w:r>
+      <w:r>
+        <w:rPr>
+          <w:lang w:val="en-US"/>
+        </w:rPr>
+        <w:t xml:space="preserve"> and understand</w:t>
+      </w:r>
+      <w:r>
+        <w:rPr>
+          <w:lang w:val="en-US"/>
+        </w:rPr>
+        <w:t>.</w:t>
       </w:r>
     </w:p>
     <w:p>
@@ -1671,7 +2122,39 @@
         <w:rPr>
           <w:lang w:val="en-US"/>
         </w:rPr>
-        <w:t>The test can generated report that can be integration in popular CI/CD platform [4].</w:t>
+        <w:t>The test can generate report</w:t>
+      </w:r>
+      <w:r>
+        <w:rPr>
+          <w:lang w:val="en-US"/>
+        </w:rPr>
+        <w:t xml:space="preserve">s that </w:t>
+      </w:r>
+      <w:proofErr w:type="gramStart"/>
+      <w:r>
+        <w:rPr>
+          <w:lang w:val="en-US"/>
+        </w:rPr>
+        <w:t>can be integrated</w:t>
+      </w:r>
+      <w:proofErr w:type="gramEnd"/>
+      <w:r>
+        <w:rPr>
+          <w:lang w:val="en-US"/>
+        </w:rPr>
+        <w:t xml:space="preserve"> in popular CI/CD platform</w:t>
+      </w:r>
+      <w:r>
+        <w:rPr>
+          <w:lang w:val="en-US"/>
+        </w:rPr>
+        <w:t>s</w:t>
+      </w:r>
+      <w:r>
+        <w:rPr>
+          <w:lang w:val="en-US"/>
+        </w:rPr>
+        <w:t xml:space="preserve"> [4].</w:t>
       </w:r>
     </w:p>
     <w:p>
@@ -1757,7 +2240,7 @@
         <w:rPr>
           <w:lang w:val="en-US"/>
         </w:rPr>
-        <w:t xml:space="preserve">for an API definitions </w:t>
+        <w:t xml:space="preserve">for an API definition </w:t>
       </w:r>
       <w:r>
         <w:rPr>
@@ -1794,7 +2277,7 @@
                     <pic:cNvPicPr/>
                   </pic:nvPicPr>
                   <pic:blipFill>
-                    <a:blip r:embed="rId10" cstate="print">
+                    <a:blip r:embed="rId11" cstate="print">
                       <a:extLst>
                         <a:ext uri="{28A0092B-C50C-407E-A947-70E740481C1C}">
                           <a14:useLocalDpi xmlns:a14="http://schemas.microsoft.com/office/drawing/2010/main" val="0"/>
@@ -1920,7 +2403,19 @@
         <w:rPr>
           <w:lang w:val="en-US"/>
         </w:rPr>
-        <w:t xml:space="preserve"> because it fulfill mostly of the criteria mentioned above.</w:t>
+        <w:t xml:space="preserve"> because it fulfil</w:t>
+      </w:r>
+      <w:r>
+        <w:rPr>
+          <w:lang w:val="en-US"/>
+        </w:rPr>
+        <w:t>s</w:t>
+      </w:r>
+      <w:r>
+        <w:rPr>
+          <w:lang w:val="en-US"/>
+        </w:rPr>
+        <w:t xml:space="preserve"> mostly of the criteria mentioned above.</w:t>
       </w:r>
     </w:p>
     <w:p>
@@ -2095,7 +2590,29 @@
                 <w:szCs w:val="20"/>
                 <w:lang w:val="en-US" w:eastAsia="fr-BE"/>
               </w:rPr>
-              <w:t xml:space="preserve">it check the presence of this security </w:t>
+              <w:t>it check</w:t>
+            </w:r>
+            <w:r>
+              <w:rPr>
+                <w:rFonts w:ascii="Courier New" w:eastAsia="Times New Roman" w:hAnsi="Courier New" w:cs="Courier New"/>
+                <w:b/>
+                <w:color w:val="70AD47" w:themeColor="accent6"/>
+                <w:sz w:val="16"/>
+                <w:szCs w:val="20"/>
+                <w:lang w:val="en-US" w:eastAsia="fr-BE"/>
+              </w:rPr>
+              <w:t>s</w:t>
+            </w:r>
+            <w:r>
+              <w:rPr>
+                <w:rFonts w:ascii="Courier New" w:eastAsia="Times New Roman" w:hAnsi="Courier New" w:cs="Courier New"/>
+                <w:b/>
+                <w:color w:val="70AD47" w:themeColor="accent6"/>
+                <w:sz w:val="16"/>
+                <w:szCs w:val="20"/>
+                <w:lang w:val="en-US" w:eastAsia="fr-BE"/>
+              </w:rPr>
+              <w:t xml:space="preserve"> the presence of this security </w:t>
             </w:r>
             <w:r>
               <w:rPr>
@@ -2905,6 +3422,81 @@
               </w:tabs>
               <w:rPr>
                 <w:rFonts w:ascii="Courier New" w:eastAsia="Times New Roman" w:hAnsi="Courier New" w:cs="Courier New"/>
+                <w:b/>
+                <w:color w:val="70AD47" w:themeColor="accent6"/>
+                <w:sz w:val="16"/>
+                <w:szCs w:val="20"/>
+                <w:lang w:val="en-US" w:eastAsia="fr-BE"/>
+              </w:rPr>
+            </w:pPr>
+            <w:r>
+              <w:rPr>
+                <w:rFonts w:ascii="Courier New" w:eastAsia="Times New Roman" w:hAnsi="Courier New" w:cs="Courier New"/>
+                <w:b/>
+                <w:color w:val="70AD47" w:themeColor="accent6"/>
+                <w:sz w:val="16"/>
+                <w:szCs w:val="20"/>
+                <w:lang w:val="en-US" w:eastAsia="fr-BE"/>
+              </w:rPr>
+              <w:t xml:space="preserve"># </w:t>
+            </w:r>
+            <w:r>
+              <w:rPr>
+                <w:rFonts w:ascii="Courier New" w:eastAsia="Times New Roman" w:hAnsi="Courier New" w:cs="Courier New"/>
+                <w:b/>
+                <w:color w:val="70AD47" w:themeColor="accent6"/>
+                <w:sz w:val="16"/>
+                <w:szCs w:val="20"/>
+                <w:lang w:val="en-US" w:eastAsia="fr-BE"/>
+              </w:rPr>
+              <w:t>HTTP response code must</w:t>
+            </w:r>
+            <w:r>
+              <w:rPr>
+                <w:rFonts w:ascii="Courier New" w:eastAsia="Times New Roman" w:hAnsi="Courier New" w:cs="Courier New"/>
+                <w:b/>
+                <w:color w:val="70AD47" w:themeColor="accent6"/>
+                <w:sz w:val="16"/>
+                <w:szCs w:val="20"/>
+                <w:lang w:val="en-US" w:eastAsia="fr-BE"/>
+              </w:rPr>
+              <w:t xml:space="preserve"> be</w:t>
+            </w:r>
+            <w:r>
+              <w:rPr>
+                <w:rFonts w:ascii="Courier New" w:eastAsia="Times New Roman" w:hAnsi="Courier New" w:cs="Courier New"/>
+                <w:b/>
+                <w:color w:val="70AD47" w:themeColor="accent6"/>
+                <w:sz w:val="16"/>
+                <w:szCs w:val="20"/>
+                <w:lang w:val="en-US" w:eastAsia="fr-BE"/>
+              </w:rPr>
+              <w:t xml:space="preserve"> HTTP 200 OK</w:t>
+            </w:r>
+          </w:p>
+          <w:p>
+            <w:pPr>
+              <w:shd w:val="clear" w:color="auto" w:fill="F0F0F0"/>
+              <w:tabs>
+                <w:tab w:val="left" w:pos="916"/>
+                <w:tab w:val="left" w:pos="1832"/>
+                <w:tab w:val="left" w:pos="2748"/>
+                <w:tab w:val="left" w:pos="3664"/>
+                <w:tab w:val="left" w:pos="4580"/>
+                <w:tab w:val="left" w:pos="5496"/>
+                <w:tab w:val="left" w:pos="6412"/>
+                <w:tab w:val="left" w:pos="7328"/>
+                <w:tab w:val="left" w:pos="8244"/>
+                <w:tab w:val="left" w:pos="9160"/>
+                <w:tab w:val="left" w:pos="10076"/>
+                <w:tab w:val="left" w:pos="10992"/>
+                <w:tab w:val="left" w:pos="11908"/>
+                <w:tab w:val="left" w:pos="12824"/>
+                <w:tab w:val="left" w:pos="13740"/>
+                <w:tab w:val="left" w:pos="14656"/>
+              </w:tabs>
+              <w:rPr>
+                <w:rFonts w:ascii="Courier New" w:eastAsia="Times New Roman" w:hAnsi="Courier New" w:cs="Courier New"/>
                 <w:color w:val="444444"/>
                 <w:sz w:val="16"/>
                 <w:szCs w:val="20"/>
@@ -2985,15 +3577,80 @@
               </w:rPr>
               <w:t>200</w:t>
             </w:r>
-            <w:r>
+          </w:p>
+          <w:p>
+            <w:pPr>
+              <w:shd w:val="clear" w:color="auto" w:fill="F0F0F0"/>
+              <w:tabs>
+                <w:tab w:val="left" w:pos="916"/>
+                <w:tab w:val="left" w:pos="1832"/>
+                <w:tab w:val="left" w:pos="2748"/>
+                <w:tab w:val="left" w:pos="3664"/>
+                <w:tab w:val="left" w:pos="4580"/>
+                <w:tab w:val="left" w:pos="5496"/>
+                <w:tab w:val="left" w:pos="6412"/>
+                <w:tab w:val="left" w:pos="7328"/>
+                <w:tab w:val="left" w:pos="8244"/>
+                <w:tab w:val="left" w:pos="9160"/>
+                <w:tab w:val="left" w:pos="10076"/>
+                <w:tab w:val="left" w:pos="10992"/>
+                <w:tab w:val="left" w:pos="11908"/>
+                <w:tab w:val="left" w:pos="12824"/>
+                <w:tab w:val="left" w:pos="13740"/>
+                <w:tab w:val="left" w:pos="14656"/>
+              </w:tabs>
               <w:rPr>
                 <w:rFonts w:ascii="Courier New" w:eastAsia="Times New Roman" w:hAnsi="Courier New" w:cs="Courier New"/>
-                <w:color w:val="444444"/>
+                <w:b/>
+                <w:color w:val="70AD47" w:themeColor="accent6"/>
                 <w:sz w:val="16"/>
                 <w:szCs w:val="20"/>
                 <w:lang w:val="en-US" w:eastAsia="fr-BE"/>
               </w:rPr>
-              <w:t xml:space="preserve">    </w:t>
+            </w:pPr>
+            <w:r>
+              <w:rPr>
+                <w:rFonts w:ascii="Courier New" w:eastAsia="Times New Roman" w:hAnsi="Courier New" w:cs="Courier New"/>
+                <w:b/>
+                <w:color w:val="70AD47" w:themeColor="accent6"/>
+                <w:sz w:val="16"/>
+                <w:szCs w:val="20"/>
+                <w:lang w:val="en-US" w:eastAsia="fr-BE"/>
+              </w:rPr>
+              <w:t xml:space="preserve"># </w:t>
+            </w:r>
+            <w:r>
+              <w:rPr>
+                <w:rFonts w:ascii="Courier New" w:eastAsia="Times New Roman" w:hAnsi="Courier New" w:cs="Courier New"/>
+                <w:b/>
+                <w:color w:val="70AD47" w:themeColor="accent6"/>
+                <w:sz w:val="16"/>
+                <w:szCs w:val="20"/>
+                <w:lang w:val="en-US" w:eastAsia="fr-BE"/>
+              </w:rPr>
+              <w:t xml:space="preserve">The header Strict-Transport-Security must be present with a </w:t>
+            </w:r>
+            <w:r>
+              <w:rPr>
+                <w:rFonts w:ascii="Courier New" w:eastAsia="Times New Roman" w:hAnsi="Courier New" w:cs="Courier New"/>
+                <w:b/>
+                <w:color w:val="70AD47" w:themeColor="accent6"/>
+                <w:sz w:val="16"/>
+                <w:szCs w:val="20"/>
+                <w:lang w:val="en-US" w:eastAsia="fr-BE"/>
+              </w:rPr>
+              <w:t xml:space="preserve">non-empty </w:t>
+            </w:r>
+            <w:r>
+              <w:rPr>
+                <w:rFonts w:ascii="Courier New" w:eastAsia="Times New Roman" w:hAnsi="Courier New" w:cs="Courier New"/>
+                <w:b/>
+                <w:color w:val="70AD47" w:themeColor="accent6"/>
+                <w:sz w:val="16"/>
+                <w:szCs w:val="20"/>
+                <w:lang w:val="en-US" w:eastAsia="fr-BE"/>
+              </w:rPr>
+              <w:t>value</w:t>
             </w:r>
           </w:p>
           <w:p>
@@ -3103,6 +3760,92 @@
               </w:tabs>
               <w:rPr>
                 <w:rFonts w:ascii="Courier New" w:eastAsia="Times New Roman" w:hAnsi="Courier New" w:cs="Courier New"/>
+                <w:b/>
+                <w:color w:val="70AD47" w:themeColor="accent6"/>
+                <w:sz w:val="16"/>
+                <w:szCs w:val="20"/>
+                <w:lang w:val="en-US" w:eastAsia="fr-BE"/>
+              </w:rPr>
+            </w:pPr>
+            <w:r>
+              <w:rPr>
+                <w:rFonts w:ascii="Courier New" w:eastAsia="Times New Roman" w:hAnsi="Courier New" w:cs="Courier New"/>
+                <w:b/>
+                <w:color w:val="70AD47" w:themeColor="accent6"/>
+                <w:sz w:val="16"/>
+                <w:szCs w:val="20"/>
+                <w:lang w:val="en-US" w:eastAsia="fr-BE"/>
+              </w:rPr>
+              <w:t xml:space="preserve"># </w:t>
+            </w:r>
+            <w:r>
+              <w:rPr>
+                <w:rFonts w:ascii="Courier New" w:eastAsia="Times New Roman" w:hAnsi="Courier New" w:cs="Courier New"/>
+                <w:b/>
+                <w:color w:val="70AD47" w:themeColor="accent6"/>
+                <w:sz w:val="16"/>
+                <w:szCs w:val="20"/>
+                <w:lang w:val="en-US" w:eastAsia="fr-BE"/>
+              </w:rPr>
+              <w:t xml:space="preserve">The header Strict-Transport-Security </w:t>
+            </w:r>
+            <w:r>
+              <w:rPr>
+                <w:rFonts w:ascii="Courier New" w:eastAsia="Times New Roman" w:hAnsi="Courier New" w:cs="Courier New"/>
+                <w:b/>
+                <w:color w:val="70AD47" w:themeColor="accent6"/>
+                <w:sz w:val="16"/>
+                <w:szCs w:val="20"/>
+                <w:lang w:val="en-US" w:eastAsia="fr-BE"/>
+              </w:rPr>
+              <w:t xml:space="preserve">must have </w:t>
+            </w:r>
+            <w:r>
+              <w:rPr>
+                <w:rFonts w:ascii="Courier New" w:eastAsia="Times New Roman" w:hAnsi="Courier New" w:cs="Courier New"/>
+                <w:b/>
+                <w:color w:val="70AD47" w:themeColor="accent6"/>
+                <w:sz w:val="16"/>
+                <w:szCs w:val="20"/>
+                <w:lang w:val="en-US" w:eastAsia="fr-BE"/>
+              </w:rPr>
+              <w:t xml:space="preserve">a value containing </w:t>
+            </w:r>
+            <w:r>
+              <w:rPr>
+                <w:rFonts w:ascii="Courier New" w:eastAsia="Times New Roman" w:hAnsi="Courier New" w:cs="Courier New"/>
+                <w:b/>
+                <w:color w:val="70AD47" w:themeColor="accent6"/>
+                <w:sz w:val="16"/>
+                <w:szCs w:val="20"/>
+                <w:lang w:val="en-US" w:eastAsia="fr-BE"/>
+              </w:rPr>
+              <w:t>the string specified</w:t>
+            </w:r>
+          </w:p>
+          <w:p>
+            <w:pPr>
+              <w:shd w:val="clear" w:color="auto" w:fill="F0F0F0"/>
+              <w:tabs>
+                <w:tab w:val="left" w:pos="916"/>
+                <w:tab w:val="left" w:pos="1832"/>
+                <w:tab w:val="left" w:pos="2748"/>
+                <w:tab w:val="left" w:pos="3664"/>
+                <w:tab w:val="left" w:pos="4580"/>
+                <w:tab w:val="left" w:pos="5496"/>
+                <w:tab w:val="left" w:pos="6412"/>
+                <w:tab w:val="left" w:pos="7328"/>
+                <w:tab w:val="left" w:pos="8244"/>
+                <w:tab w:val="left" w:pos="9160"/>
+                <w:tab w:val="left" w:pos="10076"/>
+                <w:tab w:val="left" w:pos="10992"/>
+                <w:tab w:val="left" w:pos="11908"/>
+                <w:tab w:val="left" w:pos="12824"/>
+                <w:tab w:val="left" w:pos="13740"/>
+                <w:tab w:val="left" w:pos="14656"/>
+              </w:tabs>
+              <w:rPr>
+                <w:rFonts w:ascii="Courier New" w:eastAsia="Times New Roman" w:hAnsi="Courier New" w:cs="Courier New"/>
                 <w:color w:val="444444"/>
                 <w:sz w:val="20"/>
                 <w:szCs w:val="20"/>
@@ -3256,7 +3999,13 @@
         <w:rPr>
           <w:lang w:val="en-US"/>
         </w:rPr>
-        <w:t>To confirm that the idea is viabl</w:t>
+        <w:t>To confirm that the idea was</w:t>
+      </w:r>
+      <w:r>
+        <w:rPr>
+          <w:lang w:val="en-US"/>
+        </w:rPr>
+        <w:t xml:space="preserve"> viabl</w:t>
       </w:r>
       <w:r>
         <w:rPr>
@@ -3281,7 +4030,19 @@
         <w:rPr>
           <w:lang w:val="en-US"/>
         </w:rPr>
-        <w:t>was created</w:t>
+        <w:t>w</w:t>
+      </w:r>
+      <w:r>
+        <w:rPr>
+          <w:lang w:val="en-US"/>
+        </w:rPr>
+        <w:t>as</w:t>
+      </w:r>
+      <w:r>
+        <w:rPr>
+          <w:lang w:val="en-US"/>
+        </w:rPr>
+        <w:t xml:space="preserve"> created</w:t>
       </w:r>
       <w:proofErr w:type="gramEnd"/>
       <w:r>
@@ -3525,9 +4286,10 @@
         <w:rPr>
           <w:lang w:val="en-US"/>
         </w:rPr>
+        <w:lastRenderedPageBreak/>
         <w:t xml:space="preserve">One using the API from </w:t>
       </w:r>
-      <w:hyperlink r:id="rId11" w:history="1">
+      <w:hyperlink r:id="rId12" w:history="1">
         <w:r>
           <w:rPr>
             <w:rStyle w:val="Hyperlink"/>
@@ -3577,7 +4339,6 @@
         <w:rPr>
           <w:lang w:val="en-US"/>
         </w:rPr>
-        <w:lastRenderedPageBreak/>
         <w:t>RequestBin gives you a URL that will collect requests made to it and let you inspect them in a human-friendly way.</w:t>
       </w:r>
     </w:p>
@@ -3661,7 +4422,19 @@
         <w:rPr>
           <w:lang w:val="en-US"/>
         </w:rPr>
-        <w:t>Policies applied via built-in-plugins: [8]</w:t>
+        <w:t>Policies applied via built-in</w:t>
+      </w:r>
+      <w:r>
+        <w:rPr>
+          <w:lang w:val="en-US"/>
+        </w:rPr>
+        <w:t xml:space="preserve"> </w:t>
+      </w:r>
+      <w:r>
+        <w:rPr>
+          <w:lang w:val="en-US"/>
+        </w:rPr>
+        <w:t>plugins: [8]</w:t>
       </w:r>
     </w:p>
     <w:p>
@@ -3967,7 +4740,7 @@
         </w:rPr>
         <w:t xml:space="preserve">One using the API from </w:t>
       </w:r>
-      <w:hyperlink r:id="rId12" w:history="1">
+      <w:hyperlink r:id="rId13" w:history="1">
         <w:r>
           <w:rPr>
             <w:rStyle w:val="Hyperlink"/>
@@ -4098,7 +4871,19 @@
         <w:rPr>
           <w:lang w:val="en-US"/>
         </w:rPr>
-        <w:t xml:space="preserve"> via built-in-plugins</w:t>
+        <w:t xml:space="preserve"> via built-in</w:t>
+      </w:r>
+      <w:r>
+        <w:rPr>
+          <w:lang w:val="en-US"/>
+        </w:rPr>
+        <w:t xml:space="preserve"> </w:t>
+      </w:r>
+      <w:r>
+        <w:rPr>
+          <w:lang w:val="en-US"/>
+        </w:rPr>
+        <w:t>plugins</w:t>
       </w:r>
       <w:r>
         <w:rPr>
@@ -4180,7 +4965,31 @@
         <w:rPr>
           <w:lang w:val="en-US"/>
         </w:rPr>
-        <w:t>Only allow 10 requests by minute by client app.</w:t>
+        <w:t>Onl</w:t>
+      </w:r>
+      <w:r>
+        <w:rPr>
+          <w:lang w:val="en-US"/>
+        </w:rPr>
+        <w:t>y allow 10 requests by minute</w:t>
+      </w:r>
+      <w:r>
+        <w:rPr>
+          <w:lang w:val="en-US"/>
+        </w:rPr>
+        <w:t>s</w:t>
+      </w:r>
+      <w:r>
+        <w:rPr>
+          <w:lang w:val="en-US"/>
+        </w:rPr>
+        <w:t xml:space="preserve"> from</w:t>
+      </w:r>
+      <w:r>
+        <w:rPr>
+          <w:lang w:val="en-US"/>
+        </w:rPr>
+        <w:t xml:space="preserve"> client app.</w:t>
       </w:r>
     </w:p>
     <w:p>
@@ -4304,7 +5113,7 @@
           <w:i/>
           <w:lang w:val="en"/>
         </w:rPr>
-        <w:t>In apiman, a Plan is a set policies that together define the level of service that apiman provides for an API. Plans enable apiman users to define multiple different le</w:t>
+        <w:t xml:space="preserve">In apiman, a Plan is a set </w:t>
       </w:r>
       <w:r>
         <w:rPr>
@@ -4312,6 +5121,22 @@
           <w:i/>
           <w:lang w:val="en"/>
         </w:rPr>
+        <w:t xml:space="preserve">of </w:t>
+      </w:r>
+      <w:r>
+        <w:rPr>
+          <w:rStyle w:val="jlqj4b"/>
+          <w:i/>
+          <w:lang w:val="en"/>
+        </w:rPr>
+        <w:t>policies that together define the level of service that apiman provides for an API. Plans enable apiman users to define multiple different le</w:t>
+      </w:r>
+      <w:r>
+        <w:rPr>
+          <w:rStyle w:val="jlqj4b"/>
+          <w:i/>
+          <w:lang w:val="en"/>
+        </w:rPr>
         <w:t>vels of service for their APIs.”</w:t>
       </w:r>
     </w:p>
@@ -4341,7 +5166,35 @@
           <w:rStyle w:val="jlqj4b"/>
           <w:lang w:val="en"/>
         </w:rPr>
-        <w:t>Explanation of the different between a Public API and “Plan based” API [12]:</w:t>
+        <w:t xml:space="preserve">Explanation of the different between a </w:t>
+      </w:r>
+      <w:r>
+        <w:rPr>
+          <w:rStyle w:val="jlqj4b"/>
+          <w:lang w:val="en"/>
+        </w:rPr>
+        <w:t>“</w:t>
+      </w:r>
+      <w:r>
+        <w:rPr>
+          <w:rStyle w:val="jlqj4b"/>
+          <w:lang w:val="en"/>
+        </w:rPr>
+        <w:t>Public API</w:t>
+      </w:r>
+      <w:r>
+        <w:rPr>
+          <w:rStyle w:val="jlqj4b"/>
+          <w:lang w:val="en"/>
+        </w:rPr>
+        <w:t>”</w:t>
+      </w:r>
+      <w:r>
+        <w:rPr>
+          <w:rStyle w:val="jlqj4b"/>
+          <w:lang w:val="en"/>
+        </w:rPr>
+        <w:t xml:space="preserve"> and “Plan based” API [12]:</w:t>
       </w:r>
     </w:p>
     <w:p>
@@ -4466,7 +5319,20 @@
         <w:rPr>
           <w:lang w:val="en"/>
         </w:rPr>
-        <w:t xml:space="preserve">One Venom test plan (one test plan contains </w:t>
+        <w:t xml:space="preserve">One </w:t>
+      </w:r>
+      <w:r>
+        <w:rPr>
+          <w:b/>
+          <w:lang w:val="en"/>
+        </w:rPr>
+        <w:t>Venom</w:t>
+      </w:r>
+      <w:r>
+        <w:rPr>
+          <w:lang w:val="en"/>
+        </w:rPr>
+        <w:t xml:space="preserve"> test plan (one test plan contains </w:t>
       </w:r>
       <w:r>
         <w:rPr>
@@ -5124,7 +5990,31 @@
               <w:rPr>
                 <w:lang w:val="en"/>
               </w:rPr>
-              <w:t>Validate that the API gateway do not return verbose error in case of policy violation.</w:t>
+              <w:t>Validate that the API gateway do</w:t>
+            </w:r>
+            <w:r>
+              <w:rPr>
+                <w:lang w:val="en"/>
+              </w:rPr>
+              <w:t>es</w:t>
+            </w:r>
+            <w:r>
+              <w:rPr>
+                <w:lang w:val="en"/>
+              </w:rPr>
+              <w:t xml:space="preserve"> not return verbose error</w:t>
+            </w:r>
+            <w:r>
+              <w:rPr>
+                <w:lang w:val="en"/>
+              </w:rPr>
+              <w:t>s</w:t>
+            </w:r>
+            <w:r>
+              <w:rPr>
+                <w:lang w:val="en"/>
+              </w:rPr>
+              <w:t xml:space="preserve"> in case of policy violation.</w:t>
             </w:r>
           </w:p>
         </w:tc>
@@ -5362,7 +6252,33 @@
               <w:rPr>
                 <w:lang w:val="en"/>
               </w:rPr>
-              <w:t>Validate that the policy defined with the plugin “Rate Limiting” block access to the API if to many requests are made in the defined period.</w:t>
+              <w:t>Validate that the policy defined with the plugin “Rate Limiting” block access to the API if to</w:t>
+            </w:r>
+            <w:r>
+              <w:rPr>
+                <w:lang w:val="en"/>
+              </w:rPr>
+              <w:t>o</w:t>
+            </w:r>
+            <w:r>
+              <w:rPr>
+                <w:lang w:val="en"/>
+              </w:rPr>
+              <w:t xml:space="preserve"> many requests </w:t>
+            </w:r>
+            <w:proofErr w:type="gramStart"/>
+            <w:r>
+              <w:rPr>
+                <w:lang w:val="en"/>
+              </w:rPr>
+              <w:t>are made</w:t>
+            </w:r>
+            <w:proofErr w:type="gramEnd"/>
+            <w:r>
+              <w:rPr>
+                <w:lang w:val="en"/>
+              </w:rPr>
+              <w:t xml:space="preserve"> in the defined period.</w:t>
             </w:r>
           </w:p>
         </w:tc>
@@ -5417,7 +6333,7 @@
                     <pic:cNvPicPr/>
                   </pic:nvPicPr>
                   <pic:blipFill>
-                    <a:blip r:embed="rId13">
+                    <a:blip r:embed="rId14">
                       <a:extLst>
                         <a:ext uri="{28A0092B-C50C-407E-A947-70E740481C1C}">
                           <a14:useLocalDpi xmlns:a14="http://schemas.microsoft.com/office/drawing/2010/main" val="0"/>
@@ -5527,7 +6443,22 @@
           <w:rStyle w:val="jlqj4b"/>
           <w:lang w:val="en"/>
         </w:rPr>
-        <w:t>Execute the test plan and ask to Venom to generate a JSON file with the execution state results.</w:t>
+        <w:t xml:space="preserve">Execute the test plan and ask to </w:t>
+      </w:r>
+      <w:r>
+        <w:rPr>
+          <w:rStyle w:val="jlqj4b"/>
+          <w:b/>
+          <w:lang w:val="en"/>
+        </w:rPr>
+        <w:t>Venom</w:t>
+      </w:r>
+      <w:r>
+        <w:rPr>
+          <w:rStyle w:val="jlqj4b"/>
+          <w:lang w:val="en"/>
+        </w:rPr>
+        <w:t xml:space="preserve"> to generate a JSON file with the execution state results.</w:t>
       </w:r>
     </w:p>
     <w:p>
@@ -5553,6 +6484,7 @@
       <w:r>
         <w:rPr>
           <w:rStyle w:val="jlqj4b"/>
+          <w:b/>
           <w:lang w:val="en"/>
         </w:rPr>
         <w:t>Jq</w:t>
@@ -5563,7 +6495,42 @@
           <w:rStyle w:val="jlqj4b"/>
           <w:lang w:val="en"/>
         </w:rPr>
-        <w:t xml:space="preserve"> [15], the list of test case name that have failed</w:t>
+        <w:t xml:space="preserve"> [15], the list of test case</w:t>
+      </w:r>
+      <w:r>
+        <w:rPr>
+          <w:rStyle w:val="jlqj4b"/>
+          <w:lang w:val="en"/>
+        </w:rPr>
+        <w:t>s</w:t>
+      </w:r>
+      <w:r>
+        <w:rPr>
+          <w:rStyle w:val="jlqj4b"/>
+          <w:lang w:val="en"/>
+        </w:rPr>
+        <w:t xml:space="preserve"> name that ha</w:t>
+      </w:r>
+      <w:r>
+        <w:rPr>
+          <w:rStyle w:val="jlqj4b"/>
+          <w:lang w:val="en"/>
+        </w:rPr>
+        <w:t>s</w:t>
+      </w:r>
+      <w:r>
+        <w:rPr>
+          <w:rStyle w:val="jlqj4b"/>
+          <w:lang w:val="en"/>
+        </w:rPr>
+        <w:t xml:space="preserve"> failed</w:t>
+      </w:r>
+      <w:r>
+        <w:rPr>
+          <w:rStyle w:val="jlqj4b"/>
+          <w:lang w:val="en"/>
+        </w:rPr>
+        <w:t>.</w:t>
       </w:r>
     </w:p>
     <w:p>
@@ -5590,6 +6557,7 @@
       <w:r>
         <w:rPr>
           <w:rStyle w:val="jlqj4b"/>
+          <w:b/>
           <w:lang w:val="en"/>
         </w:rPr>
         <w:t>Jq</w:t>
@@ -5600,7 +6568,49 @@
           <w:rStyle w:val="jlqj4b"/>
           <w:lang w:val="en"/>
         </w:rPr>
-        <w:t>, the list of test case name that have succeed.</w:t>
+        <w:t>, the list of test case</w:t>
+      </w:r>
+      <w:r>
+        <w:rPr>
+          <w:rStyle w:val="jlqj4b"/>
+          <w:lang w:val="en"/>
+        </w:rPr>
+        <w:t>s</w:t>
+      </w:r>
+      <w:r>
+        <w:rPr>
+          <w:rStyle w:val="jlqj4b"/>
+          <w:lang w:val="en"/>
+        </w:rPr>
+        <w:t xml:space="preserve"> name that ha</w:t>
+      </w:r>
+      <w:r>
+        <w:rPr>
+          <w:rStyle w:val="jlqj4b"/>
+          <w:lang w:val="en"/>
+        </w:rPr>
+        <w:t>s</w:t>
+      </w:r>
+      <w:r>
+        <w:rPr>
+          <w:rStyle w:val="jlqj4b"/>
+          <w:lang w:val="en"/>
+        </w:rPr>
+        <w:t xml:space="preserve"> succeed</w:t>
+      </w:r>
+      <w:r>
+        <w:rPr>
+          <w:rStyle w:val="jlqj4b"/>
+          <w:lang w:val="en"/>
+        </w:rPr>
+        <w:t>ed</w:t>
+      </w:r>
+      <w:r>
+        <w:rPr>
+          <w:rStyle w:val="jlqj4b"/>
+          <w:lang w:val="en"/>
+        </w:rPr>
+        <w:t>.</w:t>
       </w:r>
     </w:p>
     <w:p>
@@ -5616,14 +6626,7 @@
           <w:rStyle w:val="jlqj4b"/>
           <w:lang w:val="en"/>
         </w:rPr>
-        <w:t>The lab API test plans</w:t>
-      </w:r>
-      <w:r>
-        <w:rPr>
-          <w:rStyle w:val="jlqj4b"/>
-          <w:lang w:val="en"/>
-        </w:rPr>
-        <w:t xml:space="preserve"> reporting</w:t>
+        <w:t>The lab API test plans reporting</w:t>
       </w:r>
     </w:p>
     <w:p>
@@ -5652,7 +6655,35 @@
           <w:rStyle w:val="jlqj4b"/>
           <w:lang w:val="en"/>
         </w:rPr>
-        <w:t xml:space="preserve">erate an output file with the Junit [16] format. This format </w:t>
+        <w:t>erate an output file with the Junit [16] format. This format is</w:t>
+      </w:r>
+      <w:r>
+        <w:rPr>
+          <w:rStyle w:val="jlqj4b"/>
+          <w:lang w:val="en"/>
+        </w:rPr>
+        <w:t xml:space="preserve"> supported by</w:t>
+      </w:r>
+      <w:r>
+        <w:rPr>
+          <w:rStyle w:val="jlqj4b"/>
+          <w:lang w:val="en"/>
+        </w:rPr>
+        <w:t xml:space="preserve"> default by</w:t>
+      </w:r>
+      <w:r>
+        <w:rPr>
+          <w:rStyle w:val="jlqj4b"/>
+          <w:lang w:val="en"/>
+        </w:rPr>
+        <w:t xml:space="preserve"> many CI/C</w:t>
+      </w:r>
+      <w:r>
+        <w:rPr>
+          <w:rStyle w:val="jlqj4b"/>
+          <w:lang w:val="en"/>
+        </w:rPr>
+        <w:t xml:space="preserve">D </w:t>
       </w:r>
       <w:proofErr w:type="gramStart"/>
       <w:r>
@@ -5660,14 +6691,7 @@
           <w:rStyle w:val="jlqj4b"/>
           <w:lang w:val="en"/>
         </w:rPr>
-        <w:t>is</w:t>
-      </w:r>
-      <w:r>
-        <w:rPr>
-          <w:rStyle w:val="jlqj4b"/>
-          <w:lang w:val="en"/>
-        </w:rPr>
-        <w:t xml:space="preserve"> supported</w:t>
+        <w:t>platform reporting</w:t>
       </w:r>
       <w:proofErr w:type="gramEnd"/>
       <w:r>
@@ -5675,28 +6699,21 @@
           <w:rStyle w:val="jlqj4b"/>
           <w:lang w:val="en"/>
         </w:rPr>
-        <w:t xml:space="preserve"> by</w:t>
-      </w:r>
-      <w:r>
-        <w:rPr>
-          <w:rStyle w:val="jlqj4b"/>
-          <w:lang w:val="en"/>
-        </w:rPr>
-        <w:t xml:space="preserve"> default by</w:t>
-      </w:r>
-      <w:r>
-        <w:rPr>
-          <w:rStyle w:val="jlqj4b"/>
-          <w:lang w:val="en"/>
-        </w:rPr>
-        <w:t xml:space="preserve"> many CI/C</w:t>
-      </w:r>
-      <w:r>
-        <w:rPr>
-          <w:rStyle w:val="jlqj4b"/>
-          <w:lang w:val="en"/>
-        </w:rPr>
-        <w:t>D platform reporting system.</w:t>
+        <w:t xml:space="preserve"> system</w:t>
+      </w:r>
+      <w:r>
+        <w:rPr>
+          <w:rStyle w:val="jlqj4b"/>
+          <w:lang w:val="en"/>
+        </w:rPr>
+        <w:t>s</w:t>
+      </w:r>
+      <w:r>
+        <w:rPr>
+          <w:rStyle w:val="jlqj4b"/>
+          <w:lang w:val="en"/>
+        </w:rPr>
+        <w:t>.</w:t>
       </w:r>
     </w:p>
     <w:p>
@@ -5723,6 +6740,7 @@
       <w:r>
         <w:rPr>
           <w:rStyle w:val="jlqj4b"/>
+          <w:i/>
           <w:lang w:val="en"/>
         </w:rPr>
         <w:t>test_results.xml</w:t>
@@ -6062,7 +7080,7 @@
                     <pic:cNvPicPr/>
                   </pic:nvPicPr>
                   <pic:blipFill>
-                    <a:blip r:embed="rId14">
+                    <a:blip r:embed="rId15">
                       <a:extLst>
                         <a:ext uri="{28A0092B-C50C-407E-A947-70E740481C1C}">
                           <a14:useLocalDpi xmlns:a14="http://schemas.microsoft.com/office/drawing/2010/main" val="0"/>
@@ -6102,15 +7120,22 @@
         <w:jc w:val="center"/>
         <w:rPr>
           <w:rStyle w:val="jlqj4b"/>
-        </w:rPr>
-      </w:pPr>
-      <w:r>
+          <w:lang w:val="en-US"/>
+        </w:rPr>
+      </w:pPr>
+      <w:r>
+        <w:rPr>
+          <w:lang w:val="en-US"/>
+        </w:rPr>
         <w:t xml:space="preserve">Figure </w:t>
       </w:r>
       <w:r>
         <w:fldChar w:fldCharType="begin"/>
       </w:r>
       <w:r>
+        <w:rPr>
+          <w:lang w:val="en-US"/>
+        </w:rPr>
         <w:instrText xml:space="preserve"> SEQ Figure \* ARABIC </w:instrText>
       </w:r>
       <w:r>
@@ -6119,6 +7144,7 @@
       <w:r>
         <w:rPr>
           <w:noProof/>
+          <w:lang w:val="en-US"/>
         </w:rPr>
         <w:t>2</w:t>
       </w:r>
@@ -6126,6 +7152,9 @@
         <w:fldChar w:fldCharType="end"/>
       </w:r>
       <w:r>
+        <w:rPr>
+          <w:lang w:val="en-US"/>
+        </w:rPr>
         <w:t>: Image file Figure05</w:t>
       </w:r>
     </w:p>
@@ -6178,14 +7207,42 @@
           <w:rStyle w:val="jlqj4b"/>
           <w:lang w:val="en-US"/>
         </w:rPr>
-        <w:t xml:space="preserve"> a playground to discover and experiment different feature of Venom</w:t>
-      </w:r>
-      <w:r>
-        <w:rPr>
-          <w:rStyle w:val="jlqj4b"/>
-          <w:lang w:val="en-US"/>
-        </w:rPr>
-        <w:t xml:space="preserve"> in term of API testing purposes</w:t>
+        <w:t xml:space="preserve"> a playground to discover and experiment different feature</w:t>
+      </w:r>
+      <w:r>
+        <w:rPr>
+          <w:rStyle w:val="jlqj4b"/>
+          <w:lang w:val="en-US"/>
+        </w:rPr>
+        <w:t>s</w:t>
+      </w:r>
+      <w:r>
+        <w:rPr>
+          <w:rStyle w:val="jlqj4b"/>
+          <w:lang w:val="en-US"/>
+        </w:rPr>
+        <w:t xml:space="preserve"> of Venom</w:t>
+      </w:r>
+      <w:r>
+        <w:rPr>
+          <w:rStyle w:val="jlqj4b"/>
+          <w:lang w:val="en-US"/>
+        </w:rPr>
+        <w:t xml:space="preserve"> in term</w:t>
+      </w:r>
+      <w:r>
+        <w:rPr>
+          <w:rStyle w:val="jlqj4b"/>
+          <w:lang w:val="en-US"/>
+        </w:rPr>
+        <w:t>s</w:t>
+      </w:r>
+      <w:r>
+        <w:rPr>
+          <w:rStyle w:val="jlqj4b"/>
+          <w:lang w:val="en-US"/>
+        </w:rPr>
+        <w:t xml:space="preserve"> of API testing purposes</w:t>
       </w:r>
       <w:r>
         <w:rPr>
@@ -6212,6 +7269,7 @@
       <w:r>
         <w:rPr>
           <w:rStyle w:val="jlqj4b"/>
+          <w:i/>
           <w:lang w:val="en-US"/>
         </w:rPr>
         <w:t>Execute the lab</w:t>
@@ -6262,6 +7320,7 @@
           <w:lang w:val="en-US"/>
         </w:rPr>
       </w:pPr>
+      <w:proofErr w:type="gramStart"/>
       <w:r>
         <w:rPr>
           <w:rStyle w:val="jlqj4b"/>
@@ -6274,7 +7333,21 @@
           <w:rStyle w:val="jlqj4b"/>
           <w:lang w:val="en-US"/>
         </w:rPr>
-        <w:t>will continue de become a more and more important aspect of the exposure of your</w:t>
+        <w:t xml:space="preserve">will continue </w:t>
+      </w:r>
+      <w:r>
+        <w:rPr>
+          <w:rStyle w:val="jlqj4b"/>
+          <w:lang w:val="en-US"/>
+        </w:rPr>
+        <w:t>to</w:t>
+      </w:r>
+      <w:r>
+        <w:rPr>
+          <w:rStyle w:val="jlqj4b"/>
+          <w:lang w:val="en-US"/>
+        </w:rPr>
+        <w:t xml:space="preserve"> become a more and more important aspect of the exposure of your</w:t>
       </w:r>
       <w:r>
         <w:rPr>
@@ -6297,16 +7370,15 @@
         </w:rPr>
         <w:t>.</w:t>
       </w:r>
-    </w:p>
-    <w:p>
-      <w:pPr>
-        <w:rPr>
-          <w:rStyle w:val="jlqj4b"/>
-          <w:lang w:val="en-US"/>
-        </w:rPr>
-      </w:pPr>
-      <w:bookmarkStart w:id="0" w:name="_GoBack"/>
-      <w:bookmarkEnd w:id="0"/>
+      <w:proofErr w:type="gramEnd"/>
+    </w:p>
+    <w:p>
+      <w:pPr>
+        <w:rPr>
+          <w:rStyle w:val="jlqj4b"/>
+          <w:lang w:val="en-US"/>
+        </w:rPr>
+      </w:pPr>
       <w:r>
         <w:rPr>
           <w:rStyle w:val="jlqj4b"/>
@@ -6326,7 +7398,21 @@
           <w:rStyle w:val="jlqj4b"/>
           <w:lang w:val="en-US"/>
         </w:rPr>
-        <w:t xml:space="preserve"> post has proposed a simple approach</w:t>
+        <w:t xml:space="preserve"> post has </w:t>
+      </w:r>
+      <w:r>
+        <w:rPr>
+          <w:rStyle w:val="jlqj4b"/>
+          <w:lang w:val="en-US"/>
+        </w:rPr>
+        <w:t>presented</w:t>
+      </w:r>
+      <w:r>
+        <w:rPr>
+          <w:rStyle w:val="jlqj4b"/>
+          <w:lang w:val="en-US"/>
+        </w:rPr>
+        <w:t xml:space="preserve"> a simple approach</w:t>
       </w:r>
       <w:r>
         <w:rPr>
@@ -6453,7 +7539,7 @@
           <w:lang w:val="en-US"/>
         </w:rPr>
       </w:pPr>
-      <w:hyperlink r:id="rId15" w:history="1">
+      <w:hyperlink r:id="rId16" w:history="1">
         <w:r>
           <w:rPr>
             <w:rStyle w:val="Hyperlink"/>
@@ -6480,7 +7566,7 @@
           <w:lang w:val="en-US"/>
         </w:rPr>
       </w:pPr>
-      <w:hyperlink r:id="rId16" w:history="1">
+      <w:hyperlink r:id="rId17" w:history="1">
         <w:r>
           <w:rPr>
             <w:rStyle w:val="Hyperlink"/>
@@ -6507,7 +7593,7 @@
           <w:lang w:val="en-US"/>
         </w:rPr>
       </w:pPr>
-      <w:hyperlink r:id="rId17" w:history="1">
+      <w:hyperlink r:id="rId18" w:history="1">
         <w:r>
           <w:rPr>
             <w:rStyle w:val="Hyperlink"/>
@@ -6534,7 +7620,7 @@
           <w:lang w:val="en-US"/>
         </w:rPr>
       </w:pPr>
-      <w:hyperlink r:id="rId18" w:history="1">
+      <w:hyperlink r:id="rId19" w:history="1">
         <w:r>
           <w:rPr>
             <w:rStyle w:val="Hyperlink"/>
@@ -6561,7 +7647,7 @@
           <w:lang w:val="en-US"/>
         </w:rPr>
       </w:pPr>
-      <w:hyperlink r:id="rId19" w:history="1">
+      <w:hyperlink r:id="rId20" w:history="1">
         <w:r>
           <w:rPr>
             <w:rStyle w:val="Hyperlink"/>
@@ -6594,7 +7680,7 @@
         </w:rPr>
         <w:t xml:space="preserve"> </w:t>
       </w:r>
-      <w:hyperlink r:id="rId20" w:history="1">
+      <w:hyperlink r:id="rId21" w:history="1">
         <w:r>
           <w:rPr>
             <w:rStyle w:val="Hyperlink"/>
@@ -6627,7 +7713,7 @@
           <w:lang w:val="en-US"/>
         </w:rPr>
       </w:pPr>
-      <w:hyperlink r:id="rId21" w:history="1">
+      <w:hyperlink r:id="rId22" w:history="1">
         <w:r>
           <w:rPr>
             <w:rStyle w:val="Hyperlink"/>
@@ -6654,7 +7740,7 @@
           <w:lang w:val="en-US"/>
         </w:rPr>
       </w:pPr>
-      <w:hyperlink r:id="rId22" w:anchor="_managing_policies_and_plugins" w:history="1">
+      <w:hyperlink r:id="rId23" w:anchor="_managing_policies_and_plugins" w:history="1">
         <w:r>
           <w:rPr>
             <w:rStyle w:val="Hyperlink"/>
@@ -6681,7 +7767,7 @@
           <w:lang w:val="en-US"/>
         </w:rPr>
       </w:pPr>
-      <w:hyperlink r:id="rId23" w:history="1">
+      <w:hyperlink r:id="rId24" w:history="1">
         <w:r>
           <w:rPr>
             <w:rStyle w:val="Hyperlink"/>
@@ -6708,7 +7794,7 @@
           <w:lang w:val="en-US"/>
         </w:rPr>
       </w:pPr>
-      <w:hyperlink r:id="rId24" w:history="1">
+      <w:hyperlink r:id="rId25" w:history="1">
         <w:r>
           <w:rPr>
             <w:rStyle w:val="Hyperlink"/>
@@ -6735,7 +7821,7 @@
           <w:lang w:val="en-US"/>
         </w:rPr>
       </w:pPr>
-      <w:hyperlink r:id="rId25" w:anchor="_the_apiman_data_model" w:history="1">
+      <w:hyperlink r:id="rId26" w:anchor="_the_apiman_data_model" w:history="1">
         <w:r>
           <w:rPr>
             <w:rStyle w:val="Hyperlink"/>
@@ -6762,7 +7848,7 @@
           <w:lang w:val="en-US"/>
         </w:rPr>
       </w:pPr>
-      <w:hyperlink r:id="rId26" w:anchor="_publishing_apis" w:history="1">
+      <w:hyperlink r:id="rId27" w:anchor="_publishing_apis" w:history="1">
         <w:r>
           <w:rPr>
             <w:rStyle w:val="Hyperlink"/>
@@ -6789,7 +7875,7 @@
           <w:lang w:val="en-US"/>
         </w:rPr>
       </w:pPr>
-      <w:hyperlink r:id="rId27" w:history="1">
+      <w:hyperlink r:id="rId28" w:history="1">
         <w:r>
           <w:rPr>
             <w:rStyle w:val="Hyperlink"/>
@@ -6816,7 +7902,7 @@
           <w:lang w:val="en-US"/>
         </w:rPr>
       </w:pPr>
-      <w:hyperlink r:id="rId28" w:history="1">
+      <w:hyperlink r:id="rId29" w:history="1">
         <w:r>
           <w:rPr>
             <w:rStyle w:val="Hyperlink"/>
@@ -6843,7 +7929,7 @@
           <w:lang w:val="en-US"/>
         </w:rPr>
       </w:pPr>
-      <w:hyperlink r:id="rId29" w:history="1">
+      <w:hyperlink r:id="rId30" w:history="1">
         <w:r>
           <w:rPr>
             <w:rStyle w:val="Hyperlink"/>
@@ -6870,7 +7956,7 @@
           <w:lang w:val="en-US"/>
         </w:rPr>
       </w:pPr>
-      <w:hyperlink r:id="rId30" w:history="1">
+      <w:hyperlink r:id="rId31" w:history="1">
         <w:r>
           <w:rPr>
             <w:rStyle w:val="Hyperlink"/>
@@ -6897,7 +7983,7 @@
           <w:lang w:val="en-US"/>
         </w:rPr>
       </w:pPr>
-      <w:hyperlink r:id="rId31" w:history="1">
+      <w:hyperlink r:id="rId32" w:history="1">
         <w:r>
           <w:rPr>
             <w:rStyle w:val="Hyperlink"/>
@@ -6924,7 +8010,7 @@
           <w:lang w:val="en-US"/>
         </w:rPr>
       </w:pPr>
-      <w:hyperlink r:id="rId32" w:history="1">
+      <w:hyperlink r:id="rId33" w:anchor="execute-the-lab" w:history="1">
         <w:r>
           <w:rPr>
             <w:rStyle w:val="Hyperlink"/>
@@ -6955,7 +8041,7 @@
       </w:pPr>
     </w:p>
     <w:sectPr>
-      <w:footerReference w:type="default" r:id="rId33"/>
+      <w:footerReference w:type="default" r:id="rId34"/>
       <w:pgSz w:w="11906" w:h="16838"/>
       <w:pgMar w:top="1417" w:right="1417" w:bottom="1417" w:left="1417" w:header="708" w:footer="708" w:gutter="0"/>
       <w:cols w:space="708"/>
@@ -7409,6 +8495,119 @@
     </w:lvl>
   </w:abstractNum>
   <w:abstractNum w:abstractNumId="3" w15:restartNumberingAfterBreak="0">
+    <w:nsid w:val="2BB044A2"/>
+    <w:multiLevelType w:val="hybridMultilevel"/>
+    <w:tmpl w:val="88442C2A"/>
+    <w:lvl w:ilvl="0" w:tplc="080C000D">
+      <w:start w:val="1"/>
+      <w:numFmt w:val="bullet"/>
+      <w:lvlText w:val=""/>
+      <w:lvlJc w:val="left"/>
+      <w:pPr>
+        <w:ind w:left="720" w:hanging="360"/>
+      </w:pPr>
+      <w:rPr>
+        <w:rFonts w:ascii="Wingdings" w:hAnsi="Wingdings" w:hint="default"/>
+      </w:rPr>
+    </w:lvl>
+    <w:lvl w:ilvl="1" w:tplc="080C0003" w:tentative="1">
+      <w:start w:val="1"/>
+      <w:numFmt w:val="bullet"/>
+      <w:lvlText w:val="o"/>
+      <w:lvlJc w:val="left"/>
+      <w:pPr>
+        <w:ind w:left="1440" w:hanging="360"/>
+      </w:pPr>
+      <w:rPr>
+        <w:rFonts w:ascii="Courier New" w:hAnsi="Courier New" w:cs="Courier New" w:hint="default"/>
+      </w:rPr>
+    </w:lvl>
+    <w:lvl w:ilvl="2" w:tplc="080C0005" w:tentative="1">
+      <w:start w:val="1"/>
+      <w:numFmt w:val="bullet"/>
+      <w:lvlText w:val=""/>
+      <w:lvlJc w:val="left"/>
+      <w:pPr>
+        <w:ind w:left="2160" w:hanging="360"/>
+      </w:pPr>
+      <w:rPr>
+        <w:rFonts w:ascii="Wingdings" w:hAnsi="Wingdings" w:hint="default"/>
+      </w:rPr>
+    </w:lvl>
+    <w:lvl w:ilvl="3" w:tplc="080C0001" w:tentative="1">
+      <w:start w:val="1"/>
+      <w:numFmt w:val="bullet"/>
+      <w:lvlText w:val=""/>
+      <w:lvlJc w:val="left"/>
+      <w:pPr>
+        <w:ind w:left="2880" w:hanging="360"/>
+      </w:pPr>
+      <w:rPr>
+        <w:rFonts w:ascii="Symbol" w:hAnsi="Symbol" w:hint="default"/>
+      </w:rPr>
+    </w:lvl>
+    <w:lvl w:ilvl="4" w:tplc="080C0003" w:tentative="1">
+      <w:start w:val="1"/>
+      <w:numFmt w:val="bullet"/>
+      <w:lvlText w:val="o"/>
+      <w:lvlJc w:val="left"/>
+      <w:pPr>
+        <w:ind w:left="3600" w:hanging="360"/>
+      </w:pPr>
+      <w:rPr>
+        <w:rFonts w:ascii="Courier New" w:hAnsi="Courier New" w:cs="Courier New" w:hint="default"/>
+      </w:rPr>
+    </w:lvl>
+    <w:lvl w:ilvl="5" w:tplc="080C0005" w:tentative="1">
+      <w:start w:val="1"/>
+      <w:numFmt w:val="bullet"/>
+      <w:lvlText w:val=""/>
+      <w:lvlJc w:val="left"/>
+      <w:pPr>
+        <w:ind w:left="4320" w:hanging="360"/>
+      </w:pPr>
+      <w:rPr>
+        <w:rFonts w:ascii="Wingdings" w:hAnsi="Wingdings" w:hint="default"/>
+      </w:rPr>
+    </w:lvl>
+    <w:lvl w:ilvl="6" w:tplc="080C0001" w:tentative="1">
+      <w:start w:val="1"/>
+      <w:numFmt w:val="bullet"/>
+      <w:lvlText w:val=""/>
+      <w:lvlJc w:val="left"/>
+      <w:pPr>
+        <w:ind w:left="5040" w:hanging="360"/>
+      </w:pPr>
+      <w:rPr>
+        <w:rFonts w:ascii="Symbol" w:hAnsi="Symbol" w:hint="default"/>
+      </w:rPr>
+    </w:lvl>
+    <w:lvl w:ilvl="7" w:tplc="080C0003" w:tentative="1">
+      <w:start w:val="1"/>
+      <w:numFmt w:val="bullet"/>
+      <w:lvlText w:val="o"/>
+      <w:lvlJc w:val="left"/>
+      <w:pPr>
+        <w:ind w:left="5760" w:hanging="360"/>
+      </w:pPr>
+      <w:rPr>
+        <w:rFonts w:ascii="Courier New" w:hAnsi="Courier New" w:cs="Courier New" w:hint="default"/>
+      </w:rPr>
+    </w:lvl>
+    <w:lvl w:ilvl="8" w:tplc="080C0005" w:tentative="1">
+      <w:start w:val="1"/>
+      <w:numFmt w:val="bullet"/>
+      <w:lvlText w:val=""/>
+      <w:lvlJc w:val="left"/>
+      <w:pPr>
+        <w:ind w:left="6480" w:hanging="360"/>
+      </w:pPr>
+      <w:rPr>
+        <w:rFonts w:ascii="Wingdings" w:hAnsi="Wingdings" w:hint="default"/>
+      </w:rPr>
+    </w:lvl>
+  </w:abstractNum>
+  <w:abstractNum w:abstractNumId="4" w15:restartNumberingAfterBreak="0">
     <w:nsid w:val="309747F7"/>
     <w:multiLevelType w:val="hybridMultilevel"/>
     <w:tmpl w:val="4920D4E2"/>
@@ -7494,7 +8693,7 @@
       </w:pPr>
     </w:lvl>
   </w:abstractNum>
-  <w:abstractNum w:abstractNumId="4" w15:restartNumberingAfterBreak="0">
+  <w:abstractNum w:abstractNumId="5" w15:restartNumberingAfterBreak="0">
     <w:nsid w:val="6652330D"/>
     <w:multiLevelType w:val="hybridMultilevel"/>
     <w:tmpl w:val="50D206C2"/>
@@ -7580,7 +8779,7 @@
       </w:pPr>
     </w:lvl>
   </w:abstractNum>
-  <w:abstractNum w:abstractNumId="5" w15:restartNumberingAfterBreak="0">
+  <w:abstractNum w:abstractNumId="6" w15:restartNumberingAfterBreak="0">
     <w:nsid w:val="70122A4A"/>
     <w:multiLevelType w:val="hybridMultilevel"/>
     <w:tmpl w:val="1312DF24"/>
@@ -7693,7 +8892,7 @@
       </w:rPr>
     </w:lvl>
   </w:abstractNum>
-  <w:abstractNum w:abstractNumId="6" w15:restartNumberingAfterBreak="0">
+  <w:abstractNum w:abstractNumId="7" w15:restartNumberingAfterBreak="0">
     <w:nsid w:val="7140674C"/>
     <w:multiLevelType w:val="hybridMultilevel"/>
     <w:tmpl w:val="126AC742"/>
@@ -7806,7 +9005,7 @@
       </w:rPr>
     </w:lvl>
   </w:abstractNum>
-  <w:abstractNum w:abstractNumId="7" w15:restartNumberingAfterBreak="0">
+  <w:abstractNum w:abstractNumId="8" w15:restartNumberingAfterBreak="0">
     <w:nsid w:val="7759755C"/>
     <w:multiLevelType w:val="hybridMultilevel"/>
     <w:tmpl w:val="C212A274"/>
@@ -7892,10 +9091,123 @@
       </w:pPr>
     </w:lvl>
   </w:abstractNum>
-  <w:abstractNum w:abstractNumId="8" w15:restartNumberingAfterBreak="0">
+  <w:abstractNum w:abstractNumId="9" w15:restartNumberingAfterBreak="0">
     <w:nsid w:val="786F0B63"/>
     <w:multiLevelType w:val="hybridMultilevel"/>
     <w:tmpl w:val="FAA642B4"/>
+    <w:lvl w:ilvl="0" w:tplc="080C000D">
+      <w:start w:val="1"/>
+      <w:numFmt w:val="bullet"/>
+      <w:lvlText w:val=""/>
+      <w:lvlJc w:val="left"/>
+      <w:pPr>
+        <w:ind w:left="720" w:hanging="360"/>
+      </w:pPr>
+      <w:rPr>
+        <w:rFonts w:ascii="Wingdings" w:hAnsi="Wingdings" w:hint="default"/>
+      </w:rPr>
+    </w:lvl>
+    <w:lvl w:ilvl="1" w:tplc="080C0003">
+      <w:start w:val="1"/>
+      <w:numFmt w:val="bullet"/>
+      <w:lvlText w:val="o"/>
+      <w:lvlJc w:val="left"/>
+      <w:pPr>
+        <w:ind w:left="1440" w:hanging="360"/>
+      </w:pPr>
+      <w:rPr>
+        <w:rFonts w:ascii="Courier New" w:hAnsi="Courier New" w:cs="Courier New" w:hint="default"/>
+      </w:rPr>
+    </w:lvl>
+    <w:lvl w:ilvl="2" w:tplc="080C0005" w:tentative="1">
+      <w:start w:val="1"/>
+      <w:numFmt w:val="bullet"/>
+      <w:lvlText w:val=""/>
+      <w:lvlJc w:val="left"/>
+      <w:pPr>
+        <w:ind w:left="2160" w:hanging="360"/>
+      </w:pPr>
+      <w:rPr>
+        <w:rFonts w:ascii="Wingdings" w:hAnsi="Wingdings" w:hint="default"/>
+      </w:rPr>
+    </w:lvl>
+    <w:lvl w:ilvl="3" w:tplc="080C0001" w:tentative="1">
+      <w:start w:val="1"/>
+      <w:numFmt w:val="bullet"/>
+      <w:lvlText w:val=""/>
+      <w:lvlJc w:val="left"/>
+      <w:pPr>
+        <w:ind w:left="2880" w:hanging="360"/>
+      </w:pPr>
+      <w:rPr>
+        <w:rFonts w:ascii="Symbol" w:hAnsi="Symbol" w:hint="default"/>
+      </w:rPr>
+    </w:lvl>
+    <w:lvl w:ilvl="4" w:tplc="080C0003" w:tentative="1">
+      <w:start w:val="1"/>
+      <w:numFmt w:val="bullet"/>
+      <w:lvlText w:val="o"/>
+      <w:lvlJc w:val="left"/>
+      <w:pPr>
+        <w:ind w:left="3600" w:hanging="360"/>
+      </w:pPr>
+      <w:rPr>
+        <w:rFonts w:ascii="Courier New" w:hAnsi="Courier New" w:cs="Courier New" w:hint="default"/>
+      </w:rPr>
+    </w:lvl>
+    <w:lvl w:ilvl="5" w:tplc="080C0005" w:tentative="1">
+      <w:start w:val="1"/>
+      <w:numFmt w:val="bullet"/>
+      <w:lvlText w:val=""/>
+      <w:lvlJc w:val="left"/>
+      <w:pPr>
+        <w:ind w:left="4320" w:hanging="360"/>
+      </w:pPr>
+      <w:rPr>
+        <w:rFonts w:ascii="Wingdings" w:hAnsi="Wingdings" w:hint="default"/>
+      </w:rPr>
+    </w:lvl>
+    <w:lvl w:ilvl="6" w:tplc="080C0001" w:tentative="1">
+      <w:start w:val="1"/>
+      <w:numFmt w:val="bullet"/>
+      <w:lvlText w:val=""/>
+      <w:lvlJc w:val="left"/>
+      <w:pPr>
+        <w:ind w:left="5040" w:hanging="360"/>
+      </w:pPr>
+      <w:rPr>
+        <w:rFonts w:ascii="Symbol" w:hAnsi="Symbol" w:hint="default"/>
+      </w:rPr>
+    </w:lvl>
+    <w:lvl w:ilvl="7" w:tplc="080C0003" w:tentative="1">
+      <w:start w:val="1"/>
+      <w:numFmt w:val="bullet"/>
+      <w:lvlText w:val="o"/>
+      <w:lvlJc w:val="left"/>
+      <w:pPr>
+        <w:ind w:left="5760" w:hanging="360"/>
+      </w:pPr>
+      <w:rPr>
+        <w:rFonts w:ascii="Courier New" w:hAnsi="Courier New" w:cs="Courier New" w:hint="default"/>
+      </w:rPr>
+    </w:lvl>
+    <w:lvl w:ilvl="8" w:tplc="080C0005" w:tentative="1">
+      <w:start w:val="1"/>
+      <w:numFmt w:val="bullet"/>
+      <w:lvlText w:val=""/>
+      <w:lvlJc w:val="left"/>
+      <w:pPr>
+        <w:ind w:left="6480" w:hanging="360"/>
+      </w:pPr>
+      <w:rPr>
+        <w:rFonts w:ascii="Wingdings" w:hAnsi="Wingdings" w:hint="default"/>
+      </w:rPr>
+    </w:lvl>
+  </w:abstractNum>
+  <w:abstractNum w:abstractNumId="10" w15:restartNumberingAfterBreak="0">
+    <w:nsid w:val="79A75515"/>
+    <w:multiLevelType w:val="hybridMultilevel"/>
+    <w:tmpl w:val="BF7A4722"/>
     <w:lvl w:ilvl="0" w:tplc="080C000D">
       <w:start w:val="1"/>
       <w:numFmt w:val="bullet"/>
@@ -8006,19 +9318,19 @@
     </w:lvl>
   </w:abstractNum>
   <w:num w:numId="1">
-    <w:abstractNumId w:val="8"/>
+    <w:abstractNumId w:val="9"/>
   </w:num>
   <w:num w:numId="2">
-    <w:abstractNumId w:val="4"/>
+    <w:abstractNumId w:val="5"/>
   </w:num>
   <w:num w:numId="3">
-    <w:abstractNumId w:val="5"/>
+    <w:abstractNumId w:val="6"/>
   </w:num>
   <w:num w:numId="4">
     <w:abstractNumId w:val="1"/>
   </w:num>
   <w:num w:numId="5">
-    <w:abstractNumId w:val="6"/>
+    <w:abstractNumId w:val="7"/>
   </w:num>
   <w:num w:numId="6">
     <w:abstractNumId w:val="2"/>
@@ -8027,9 +9339,15 @@
     <w:abstractNumId w:val="0"/>
   </w:num>
   <w:num w:numId="8">
-    <w:abstractNumId w:val="7"/>
+    <w:abstractNumId w:val="8"/>
   </w:num>
   <w:num w:numId="9">
+    <w:abstractNumId w:val="4"/>
+  </w:num>
+  <w:num w:numId="10">
+    <w:abstractNumId w:val="10"/>
+  </w:num>
+  <w:num w:numId="11">
     <w:abstractNumId w:val="3"/>
   </w:num>
 </w:numbering>

</xml_diff>

<commit_message>
keep a copy for the work file
</commit_message>
<xml_diff>
--- a/post/BlogTestApiGtwConfig.docx
+++ b/post/BlogTestApiGtwConfig.docx
@@ -9,6 +9,8 @@
           <w:lang w:val="en-US"/>
         </w:rPr>
       </w:pPr>
+      <w:bookmarkStart w:id="0" w:name="_GoBack"/>
+      <w:bookmarkEnd w:id="0"/>
       <w:r>
         <w:rPr>
           <w:b/>
@@ -29,7 +31,7 @@
         </w:rPr>
         <w:t xml:space="preserve"> </w:t>
       </w:r>
-      <w:hyperlink r:id="rId7" w:history="1">
+      <w:hyperlink r:id="rId11" w:history="1">
         <w:r>
           <w:rPr>
             <w:rStyle w:val="Hyperlink"/>
@@ -70,21 +72,7 @@
         <w:rPr>
           <w:lang w:val="en-US"/>
         </w:rPr>
-        <w:t xml:space="preserve">How </w:t>
-      </w:r>
-      <w:proofErr w:type="gramStart"/>
-      <w:r>
-        <w:rPr>
-          <w:lang w:val="en-US"/>
-        </w:rPr>
-        <w:t>to automatically validate</w:t>
-      </w:r>
-      <w:proofErr w:type="gramEnd"/>
-      <w:r>
-        <w:rPr>
-          <w:lang w:val="en-US"/>
-        </w:rPr>
-        <w:t xml:space="preserve"> the configuration of your API Gateway</w:t>
+        <w:t>How to automatically validate the configuration of your API Gateway</w:t>
       </w:r>
       <w:r>
         <w:rPr>
@@ -148,27 +136,13 @@
         <w:rPr>
           <w:lang w:val="en-US"/>
         </w:rPr>
-        <w:t xml:space="preserve">approach </w:t>
-      </w:r>
-      <w:proofErr w:type="gramStart"/>
-      <w:r>
-        <w:rPr>
-          <w:lang w:val="en-US"/>
-        </w:rPr>
-        <w:t>to automatically valida</w:t>
-      </w:r>
-      <w:r>
-        <w:rPr>
-          <w:lang w:val="en-US"/>
-        </w:rPr>
-        <w:t>te</w:t>
-      </w:r>
-      <w:proofErr w:type="gramEnd"/>
-      <w:r>
-        <w:rPr>
-          <w:lang w:val="en-US"/>
-        </w:rPr>
-        <w:t xml:space="preserve"> that the configuration of an</w:t>
+        <w:t>approach to automatically valida</w:t>
+      </w:r>
+      <w:r>
+        <w:rPr>
+          <w:lang w:val="en-US"/>
+        </w:rPr>
+        <w:t>te that the configuration of an</w:t>
       </w:r>
       <w:r>
         <w:rPr>
@@ -196,37 +170,21 @@
           <w:b/>
           <w:lang w:val="en-US"/>
         </w:rPr>
-        <w:t xml:space="preserve">t </w:t>
-      </w:r>
-      <w:proofErr w:type="gramStart"/>
+        <w:t xml:space="preserve">t will </w:t>
+      </w:r>
       <w:r>
         <w:rPr>
           <w:b/>
           <w:lang w:val="en-US"/>
         </w:rPr>
-        <w:t xml:space="preserve">will </w:t>
+        <w:t xml:space="preserve">be </w:t>
       </w:r>
       <w:r>
         <w:rPr>
           <w:b/>
           <w:lang w:val="en-US"/>
         </w:rPr>
-        <w:t xml:space="preserve">be </w:t>
-      </w:r>
-      <w:r>
-        <w:rPr>
-          <w:b/>
-          <w:lang w:val="en-US"/>
-        </w:rPr>
-        <w:t>moved</w:t>
-      </w:r>
-      <w:proofErr w:type="gramEnd"/>
-      <w:r>
-        <w:rPr>
-          <w:b/>
-          <w:lang w:val="en-US"/>
-        </w:rPr>
-        <w:t xml:space="preserve"> to public when blog post </w:t>
+        <w:t xml:space="preserve">moved to public when blog post </w:t>
       </w:r>
       <w:r>
         <w:rPr>
@@ -247,7 +205,7 @@
           <w:lang w:val="en-US"/>
         </w:rPr>
       </w:pPr>
-      <w:hyperlink r:id="rId8" w:history="1">
+      <w:hyperlink r:id="rId12" w:history="1">
         <w:r>
           <w:rPr>
             <w:rStyle w:val="Hyperlink"/>
@@ -399,8 +357,6 @@
         </w:rPr>
         <w:t>(s)</w:t>
       </w:r>
-      <w:bookmarkStart w:id="0" w:name="_GoBack"/>
-      <w:bookmarkEnd w:id="0"/>
       <w:r>
         <w:rPr>
           <w:b/>
@@ -550,15 +506,7 @@
           <w:rStyle w:val="jlqj4b"/>
           <w:lang w:val="en"/>
         </w:rPr>
-        <w:t xml:space="preserve">With the increase of API created, companies needed to find a way </w:t>
-      </w:r>
-      <w:proofErr w:type="gramStart"/>
-      <w:r>
-        <w:rPr>
-          <w:rStyle w:val="jlqj4b"/>
-          <w:lang w:val="en"/>
-        </w:rPr>
-        <w:t>to “</w:t>
+        <w:t>With the increase of API created, companies needed to find a way to “</w:t>
       </w:r>
       <w:r>
         <w:rPr>
@@ -573,9 +521,176 @@
           <w:rStyle w:val="jlqj4b"/>
           <w:lang w:val="en"/>
         </w:rPr>
-        <w:t>” manage</w:t>
-      </w:r>
-      <w:proofErr w:type="gramEnd"/>
+        <w:t xml:space="preserve">” manage </w:t>
+      </w:r>
+      <w:r>
+        <w:rPr>
+          <w:rStyle w:val="jlqj4b"/>
+          <w:lang w:val="en"/>
+        </w:rPr>
+        <w:t xml:space="preserve">different </w:t>
+      </w:r>
+      <w:r>
+        <w:rPr>
+          <w:rStyle w:val="jlqj4b"/>
+          <w:lang w:val="en"/>
+        </w:rPr>
+        <w:t>aspect</w:t>
+      </w:r>
+      <w:r>
+        <w:rPr>
+          <w:rStyle w:val="jlqj4b"/>
+          <w:lang w:val="en"/>
+        </w:rPr>
+        <w:t>s</w:t>
+      </w:r>
+      <w:r>
+        <w:rPr>
+          <w:rStyle w:val="jlqj4b"/>
+          <w:lang w:val="en"/>
+        </w:rPr>
+        <w:t xml:space="preserve"> of the API like exposure, </w:t>
+      </w:r>
+      <w:r>
+        <w:rPr>
+          <w:rStyle w:val="jlqj4b"/>
+          <w:lang w:val="en"/>
+        </w:rPr>
+        <w:t>monetization</w:t>
+      </w:r>
+      <w:r>
+        <w:rPr>
+          <w:rStyle w:val="jlqj4b"/>
+          <w:lang w:val="en"/>
+        </w:rPr>
+        <w:t>, access control, documentation, versioning</w:t>
+      </w:r>
+      <w:r>
+        <w:rPr>
+          <w:rStyle w:val="jlqj4b"/>
+          <w:lang w:val="en"/>
+        </w:rPr>
+        <w:t>, aggregate services</w:t>
+      </w:r>
+      <w:r>
+        <w:rPr>
+          <w:rStyle w:val="jlqj4b"/>
+          <w:lang w:val="en"/>
+        </w:rPr>
+        <w:t>,</w:t>
+      </w:r>
+      <w:r>
+        <w:rPr>
+          <w:rStyle w:val="jlqj4b"/>
+          <w:lang w:val="en"/>
+        </w:rPr>
+        <w:t xml:space="preserve"> etc. </w:t>
+      </w:r>
+    </w:p>
+    <w:p>
+      <w:pPr>
+        <w:rPr>
+          <w:rStyle w:val="jlqj4b"/>
+          <w:lang w:val="en"/>
+        </w:rPr>
+      </w:pPr>
+      <w:r>
+        <w:rPr>
+          <w:rStyle w:val="jlqj4b"/>
+          <w:lang w:val="en"/>
+        </w:rPr>
+        <w:t xml:space="preserve">Therefore, </w:t>
+      </w:r>
+      <w:r>
+        <w:rPr>
+          <w:rStyle w:val="jlqj4b"/>
+          <w:lang w:val="en"/>
+        </w:rPr>
+        <w:t xml:space="preserve">API Gateway [2] were born to achieve these goals. Even if the objective of this post is not to describe </w:t>
+      </w:r>
+      <w:r>
+        <w:rPr>
+          <w:rStyle w:val="jlqj4b"/>
+          <w:lang w:val="en"/>
+        </w:rPr>
+        <w:t>“</w:t>
+      </w:r>
+      <w:r>
+        <w:rPr>
+          <w:rStyle w:val="jlqj4b"/>
+          <w:i/>
+          <w:lang w:val="en"/>
+        </w:rPr>
+        <w:t xml:space="preserve">what </w:t>
+      </w:r>
+      <w:r>
+        <w:rPr>
+          <w:rStyle w:val="jlqj4b"/>
+          <w:i/>
+          <w:lang w:val="en"/>
+        </w:rPr>
+        <w:t>an API Gateway is</w:t>
+      </w:r>
+      <w:r>
+        <w:rPr>
+          <w:rStyle w:val="jlqj4b"/>
+          <w:i/>
+          <w:lang w:val="en"/>
+        </w:rPr>
+        <w:t>?</w:t>
+      </w:r>
+      <w:r>
+        <w:rPr>
+          <w:rStyle w:val="jlqj4b"/>
+          <w:lang w:val="en"/>
+        </w:rPr>
+        <w:t>” but</w:t>
+      </w:r>
+      <w:r>
+        <w:rPr>
+          <w:rStyle w:val="jlqj4b"/>
+          <w:lang w:val="en"/>
+        </w:rPr>
+        <w:t xml:space="preserve"> rather</w:t>
+      </w:r>
+      <w:r>
+        <w:rPr>
+          <w:rStyle w:val="jlqj4b"/>
+          <w:lang w:val="en"/>
+        </w:rPr>
+        <w:t xml:space="preserve"> “</w:t>
+      </w:r>
+      <w:r>
+        <w:rPr>
+          <w:rStyle w:val="jlqj4b"/>
+          <w:i/>
+          <w:lang w:val="en"/>
+        </w:rPr>
+        <w:t>H</w:t>
+      </w:r>
+      <w:r>
+        <w:rPr>
+          <w:rStyle w:val="jlqj4b"/>
+          <w:i/>
+          <w:lang w:val="en"/>
+        </w:rPr>
+        <w:t>ow to test its configuration</w:t>
+      </w:r>
+      <w:r>
+        <w:rPr>
+          <w:rStyle w:val="jlqj4b"/>
+          <w:i/>
+          <w:lang w:val="en"/>
+        </w:rPr>
+        <w:t>?</w:t>
+      </w:r>
+      <w:r>
+        <w:rPr>
+          <w:rStyle w:val="jlqj4b"/>
+          <w:lang w:val="en"/>
+        </w:rPr>
+        <w:t>”</w:t>
+      </w:r>
       <w:r>
         <w:rPr>
           <w:rStyle w:val="jlqj4b"/>
@@ -588,49 +703,71 @@
           <w:rStyle w:val="jlqj4b"/>
           <w:lang w:val="en"/>
         </w:rPr>
-        <w:t xml:space="preserve">different </w:t>
-      </w:r>
-      <w:r>
-        <w:rPr>
-          <w:rStyle w:val="jlqj4b"/>
-          <w:lang w:val="en"/>
-        </w:rPr>
-        <w:t>aspect</w:t>
-      </w:r>
-      <w:r>
-        <w:rPr>
-          <w:rStyle w:val="jlqj4b"/>
-          <w:lang w:val="en"/>
-        </w:rPr>
-        <w:t>s</w:t>
-      </w:r>
-      <w:r>
-        <w:rPr>
-          <w:rStyle w:val="jlqj4b"/>
-          <w:lang w:val="en"/>
-        </w:rPr>
-        <w:t xml:space="preserve"> of the API like exposure, </w:t>
-      </w:r>
-      <w:r>
-        <w:rPr>
-          <w:rStyle w:val="jlqj4b"/>
-          <w:lang w:val="en"/>
-        </w:rPr>
-        <w:t>monetization</w:t>
-      </w:r>
-      <w:r>
-        <w:rPr>
-          <w:rStyle w:val="jlqj4b"/>
-          <w:lang w:val="en"/>
-        </w:rPr>
-        <w:t>, access control, documentation, versioning</w:t>
-      </w:r>
-      <w:r>
-        <w:rPr>
-          <w:rStyle w:val="jlqj4b"/>
-          <w:lang w:val="en"/>
-        </w:rPr>
-        <w:t>, aggregate services</w:t>
+        <w:t>L</w:t>
+      </w:r>
+      <w:r>
+        <w:rPr>
+          <w:rStyle w:val="jlqj4b"/>
+          <w:lang w:val="en"/>
+        </w:rPr>
+        <w:t>et us</w:t>
+      </w:r>
+      <w:r>
+        <w:rPr>
+          <w:rStyle w:val="jlqj4b"/>
+          <w:lang w:val="en"/>
+        </w:rPr>
+        <w:t xml:space="preserve"> see what its role in </w:t>
+      </w:r>
+      <w:r>
+        <w:rPr>
+          <w:rStyle w:val="jlqj4b"/>
+          <w:lang w:val="en"/>
+        </w:rPr>
+        <w:t>an</w:t>
+      </w:r>
+      <w:r>
+        <w:rPr>
+          <w:rStyle w:val="jlqj4b"/>
+          <w:lang w:val="en"/>
+        </w:rPr>
+        <w:t xml:space="preserve"> API context.</w:t>
+      </w:r>
+    </w:p>
+    <w:p>
+      <w:pPr>
+        <w:rPr>
+          <w:rStyle w:val="jlqj4b"/>
+          <w:lang w:val="en"/>
+        </w:rPr>
+      </w:pPr>
+      <w:r>
+        <w:rPr>
+          <w:rStyle w:val="jlqj4b"/>
+          <w:lang w:val="en"/>
+        </w:rPr>
+        <w:t>The goal of an</w:t>
+      </w:r>
+      <w:r>
+        <w:rPr>
+          <w:rStyle w:val="jlqj4b"/>
+          <w:lang w:val="en"/>
+        </w:rPr>
+        <w:t xml:space="preserve"> API Gateway</w:t>
+      </w:r>
+      <w:r>
+        <w:rPr>
+          <w:rStyle w:val="jlqj4b"/>
+          <w:lang w:val="en"/>
+        </w:rPr>
+        <w:t xml:space="preserve"> is to be a central access point for any call </w:t>
+      </w:r>
+      <w:r>
+        <w:rPr>
+          <w:rStyle w:val="jlqj4b"/>
+          <w:lang w:val="en"/>
+        </w:rPr>
+        <w:t>to an API offered to client applications. Therefore</w:t>
       </w:r>
       <w:r>
         <w:rPr>
@@ -639,221 +776,6 @@
         </w:rPr>
         <w:t>,</w:t>
       </w:r>
-      <w:r>
-        <w:rPr>
-          <w:rStyle w:val="jlqj4b"/>
-          <w:lang w:val="en"/>
-        </w:rPr>
-        <w:t xml:space="preserve"> etc. </w:t>
-      </w:r>
-    </w:p>
-    <w:p>
-      <w:pPr>
-        <w:rPr>
-          <w:rStyle w:val="jlqj4b"/>
-          <w:lang w:val="en"/>
-        </w:rPr>
-      </w:pPr>
-      <w:r>
-        <w:rPr>
-          <w:rStyle w:val="jlqj4b"/>
-          <w:lang w:val="en"/>
-        </w:rPr>
-        <w:t xml:space="preserve">Therefore, </w:t>
-      </w:r>
-      <w:r>
-        <w:rPr>
-          <w:rStyle w:val="jlqj4b"/>
-          <w:lang w:val="en"/>
-        </w:rPr>
-        <w:t xml:space="preserve">API Gateway [2] were born to achieve these goals. Even if the objective of this post is not to </w:t>
-      </w:r>
-      <w:proofErr w:type="gramStart"/>
-      <w:r>
-        <w:rPr>
-          <w:rStyle w:val="jlqj4b"/>
-          <w:lang w:val="en"/>
-        </w:rPr>
-        <w:t>describe</w:t>
-      </w:r>
-      <w:proofErr w:type="gramEnd"/>
-      <w:r>
-        <w:rPr>
-          <w:rStyle w:val="jlqj4b"/>
-          <w:lang w:val="en"/>
-        </w:rPr>
-        <w:t xml:space="preserve"> </w:t>
-      </w:r>
-      <w:r>
-        <w:rPr>
-          <w:rStyle w:val="jlqj4b"/>
-          <w:lang w:val="en"/>
-        </w:rPr>
-        <w:t>“</w:t>
-      </w:r>
-      <w:r>
-        <w:rPr>
-          <w:rStyle w:val="jlqj4b"/>
-          <w:i/>
-          <w:lang w:val="en"/>
-        </w:rPr>
-        <w:t xml:space="preserve">what </w:t>
-      </w:r>
-      <w:r>
-        <w:rPr>
-          <w:rStyle w:val="jlqj4b"/>
-          <w:i/>
-          <w:lang w:val="en"/>
-        </w:rPr>
-        <w:t>an API Gateway is</w:t>
-      </w:r>
-      <w:r>
-        <w:rPr>
-          <w:rStyle w:val="jlqj4b"/>
-          <w:i/>
-          <w:lang w:val="en"/>
-        </w:rPr>
-        <w:t>?</w:t>
-      </w:r>
-      <w:r>
-        <w:rPr>
-          <w:rStyle w:val="jlqj4b"/>
-          <w:lang w:val="en"/>
-        </w:rPr>
-        <w:t>” but</w:t>
-      </w:r>
-      <w:r>
-        <w:rPr>
-          <w:rStyle w:val="jlqj4b"/>
-          <w:lang w:val="en"/>
-        </w:rPr>
-        <w:t xml:space="preserve"> rather</w:t>
-      </w:r>
-      <w:r>
-        <w:rPr>
-          <w:rStyle w:val="jlqj4b"/>
-          <w:lang w:val="en"/>
-        </w:rPr>
-        <w:t xml:space="preserve"> “</w:t>
-      </w:r>
-      <w:r>
-        <w:rPr>
-          <w:rStyle w:val="jlqj4b"/>
-          <w:i/>
-          <w:lang w:val="en"/>
-        </w:rPr>
-        <w:t>H</w:t>
-      </w:r>
-      <w:r>
-        <w:rPr>
-          <w:rStyle w:val="jlqj4b"/>
-          <w:i/>
-          <w:lang w:val="en"/>
-        </w:rPr>
-        <w:t>ow to test its configuration</w:t>
-      </w:r>
-      <w:r>
-        <w:rPr>
-          <w:rStyle w:val="jlqj4b"/>
-          <w:i/>
-          <w:lang w:val="en"/>
-        </w:rPr>
-        <w:t>?</w:t>
-      </w:r>
-      <w:r>
-        <w:rPr>
-          <w:rStyle w:val="jlqj4b"/>
-          <w:lang w:val="en"/>
-        </w:rPr>
-        <w:t>”</w:t>
-      </w:r>
-      <w:r>
-        <w:rPr>
-          <w:rStyle w:val="jlqj4b"/>
-          <w:lang w:val="en"/>
-        </w:rPr>
-        <w:t xml:space="preserve"> </w:t>
-      </w:r>
-      <w:r>
-        <w:rPr>
-          <w:rStyle w:val="jlqj4b"/>
-          <w:lang w:val="en"/>
-        </w:rPr>
-        <w:t>L</w:t>
-      </w:r>
-      <w:r>
-        <w:rPr>
-          <w:rStyle w:val="jlqj4b"/>
-          <w:lang w:val="en"/>
-        </w:rPr>
-        <w:t>et us</w:t>
-      </w:r>
-      <w:r>
-        <w:rPr>
-          <w:rStyle w:val="jlqj4b"/>
-          <w:lang w:val="en"/>
-        </w:rPr>
-        <w:t xml:space="preserve"> see what its role in </w:t>
-      </w:r>
-      <w:r>
-        <w:rPr>
-          <w:rStyle w:val="jlqj4b"/>
-          <w:lang w:val="en"/>
-        </w:rPr>
-        <w:t>an</w:t>
-      </w:r>
-      <w:r>
-        <w:rPr>
-          <w:rStyle w:val="jlqj4b"/>
-          <w:lang w:val="en"/>
-        </w:rPr>
-        <w:t xml:space="preserve"> API context.</w:t>
-      </w:r>
-    </w:p>
-    <w:p>
-      <w:pPr>
-        <w:rPr>
-          <w:rStyle w:val="jlqj4b"/>
-          <w:lang w:val="en"/>
-        </w:rPr>
-      </w:pPr>
-      <w:r>
-        <w:rPr>
-          <w:rStyle w:val="jlqj4b"/>
-          <w:lang w:val="en"/>
-        </w:rPr>
-        <w:t>The goal of an</w:t>
-      </w:r>
-      <w:r>
-        <w:rPr>
-          <w:rStyle w:val="jlqj4b"/>
-          <w:lang w:val="en"/>
-        </w:rPr>
-        <w:t xml:space="preserve"> API Gateway</w:t>
-      </w:r>
-      <w:r>
-        <w:rPr>
-          <w:rStyle w:val="jlqj4b"/>
-          <w:lang w:val="en"/>
-        </w:rPr>
-        <w:t xml:space="preserve"> is to be a central access point for any call </w:t>
-      </w:r>
-      <w:r>
-        <w:rPr>
-          <w:rStyle w:val="jlqj4b"/>
-          <w:lang w:val="en"/>
-        </w:rPr>
-        <w:t xml:space="preserve">to an API offered to client applications. </w:t>
-      </w:r>
-      <w:proofErr w:type="gramStart"/>
-      <w:r>
-        <w:rPr>
-          <w:rStyle w:val="jlqj4b"/>
-          <w:lang w:val="en"/>
-        </w:rPr>
-        <w:t>Therefore</w:t>
-      </w:r>
-      <w:proofErr w:type="gramEnd"/>
       <w:r>
         <w:rPr>
           <w:rStyle w:val="jlqj4b"/>
@@ -980,23 +902,7 @@
           <w:rStyle w:val="jlqj4b"/>
           <w:lang w:val="en"/>
         </w:rPr>
-        <w:t xml:space="preserve"> </w:t>
-      </w:r>
-      <w:proofErr w:type="gramStart"/>
-      <w:r>
-        <w:rPr>
-          <w:rStyle w:val="jlqj4b"/>
-          <w:lang w:val="en"/>
-        </w:rPr>
-        <w:t>like</w:t>
-      </w:r>
-      <w:proofErr w:type="gramEnd"/>
-      <w:r>
-        <w:rPr>
-          <w:rStyle w:val="jlqj4b"/>
-          <w:lang w:val="en"/>
-        </w:rPr>
-        <w:t xml:space="preserve"> authentication, aut</w:t>
+        <w:t xml:space="preserve"> like authentication, aut</w:t>
       </w:r>
       <w:r>
         <w:rPr>
@@ -1114,10 +1020,11 @@
           <w:noProof/>
           <w:lang w:eastAsia="fr-BE"/>
         </w:rPr>
+        <w:lastRenderedPageBreak/>
         <w:drawing>
-          <wp:inline distT="0" distB="0" distL="0" distR="0" wp14:anchorId="4EDF2969" wp14:editId="62448F96">
-            <wp:extent cx="2366938" cy="3579369"/>
-            <wp:effectExtent l="38100" t="38100" r="90805" b="97790"/>
+          <wp:inline distT="0" distB="0" distL="0" distR="0" wp14:anchorId="4EDF2969" wp14:editId="415470B5">
+            <wp:extent cx="4457613" cy="6740964"/>
+            <wp:effectExtent l="38100" t="38100" r="95885" b="98425"/>
             <wp:docPr id="1" name="Picture 1"/>
             <wp:cNvGraphicFramePr>
               <a:graphicFrameLocks xmlns:a="http://schemas.openxmlformats.org/drawingml/2006/main" noChangeAspect="1"/>
@@ -1130,7 +1037,7 @@
                     <pic:cNvPicPr/>
                   </pic:nvPicPr>
                   <pic:blipFill>
-                    <a:blip r:embed="rId9" cstate="print">
+                    <a:blip r:embed="rId13" cstate="print">
                       <a:extLst>
                         <a:ext uri="{28A0092B-C50C-407E-A947-70E740481C1C}">
                           <a14:useLocalDpi xmlns:a14="http://schemas.microsoft.com/office/drawing/2010/main" val="0"/>
@@ -1144,7 +1051,7 @@
                   <pic:spPr>
                     <a:xfrm>
                       <a:off x="0" y="0"/>
-                      <a:ext cx="2387385" cy="3610290"/>
+                      <a:ext cx="4510255" cy="6820572"/>
                     </a:xfrm>
                     <a:prstGeom prst="rect">
                       <a:avLst/>
@@ -1234,54 +1141,22 @@
           <w:rStyle w:val="jlqj4b"/>
           <w:lang w:val="en"/>
         </w:rPr>
-        <w:t>You should not (by</w:t>
-      </w:r>
-      <w:proofErr w:type="gramStart"/>
-      <w:r>
-        <w:rPr>
-          <w:rStyle w:val="jlqj4b"/>
-          <w:lang w:val="en"/>
-        </w:rPr>
-        <w:t>)pass</w:t>
-      </w:r>
-      <w:proofErr w:type="gramEnd"/>
-      <w:r>
-        <w:rPr>
-          <w:rStyle w:val="jlqj4b"/>
-          <w:lang w:val="en"/>
-        </w:rPr>
-        <w:t>!</w:t>
-      </w:r>
-    </w:p>
-    <w:p>
-      <w:pPr>
-        <w:rPr>
-          <w:rStyle w:val="jlqj4b"/>
-          <w:lang w:val="en"/>
-        </w:rPr>
-      </w:pPr>
-      <w:r>
-        <w:rPr>
-          <w:rStyle w:val="jlqj4b"/>
-          <w:lang w:val="en"/>
-        </w:rPr>
-        <w:t xml:space="preserve">When an API Gateway </w:t>
-      </w:r>
-      <w:proofErr w:type="gramStart"/>
-      <w:r>
-        <w:rPr>
-          <w:rStyle w:val="jlqj4b"/>
-          <w:lang w:val="en"/>
-        </w:rPr>
-        <w:t>is deployed</w:t>
-      </w:r>
-      <w:proofErr w:type="gramEnd"/>
-      <w:r>
-        <w:rPr>
-          <w:rStyle w:val="jlqj4b"/>
-          <w:lang w:val="en"/>
-        </w:rPr>
-        <w:t xml:space="preserve"> to handle access to a backend API, it is important to ensure that only the API Gateway </w:t>
+        <w:t>You should not (by)pass!</w:t>
+      </w:r>
+    </w:p>
+    <w:p>
+      <w:pPr>
+        <w:rPr>
+          <w:rStyle w:val="jlqj4b"/>
+          <w:lang w:val="en"/>
+        </w:rPr>
+      </w:pPr>
+      <w:r>
+        <w:rPr>
+          <w:rStyle w:val="jlqj4b"/>
+          <w:lang w:val="en"/>
+        </w:rPr>
+        <w:t xml:space="preserve">When an API Gateway is deployed to handle access to a backend API, it is important to ensure that only the API Gateway </w:t>
       </w:r>
       <w:r>
         <w:rPr>
@@ -1302,23 +1177,7 @@
           <w:rStyle w:val="jlqj4b"/>
           <w:lang w:val="en"/>
         </w:rPr>
-        <w:t xml:space="preserve">. The following kind of alternate path </w:t>
-      </w:r>
-      <w:proofErr w:type="gramStart"/>
-      <w:r>
-        <w:rPr>
-          <w:rStyle w:val="jlqj4b"/>
-          <w:lang w:val="en"/>
-        </w:rPr>
-        <w:t>must be avoided</w:t>
-      </w:r>
-      <w:proofErr w:type="gramEnd"/>
-      <w:r>
-        <w:rPr>
-          <w:rStyle w:val="jlqj4b"/>
-          <w:lang w:val="en"/>
-        </w:rPr>
-        <w:t>:</w:t>
+        <w:t>. The following kind of alternate path must be avoided:</w:t>
       </w:r>
     </w:p>
     <w:p>
@@ -1334,8 +1193,9 @@
           <w:noProof/>
           <w:lang w:eastAsia="fr-BE"/>
         </w:rPr>
+        <w:lastRenderedPageBreak/>
         <w:drawing>
-          <wp:inline distT="0" distB="0" distL="0" distR="0">
+          <wp:inline distT="0" distB="0" distL="0" distR="0" wp14:anchorId="53A0D3A4" wp14:editId="5BE4122B">
             <wp:extent cx="2970173" cy="855050"/>
             <wp:effectExtent l="38100" t="38100" r="97155" b="97790"/>
             <wp:docPr id="2" name="Picture 2"/>
@@ -1350,7 +1210,7 @@
                     <pic:cNvPicPr/>
                   </pic:nvPicPr>
                   <pic:blipFill>
-                    <a:blip r:embed="rId10">
+                    <a:blip r:embed="rId14">
                       <a:extLst>
                         <a:ext uri="{28A0092B-C50C-407E-A947-70E740481C1C}">
                           <a14:useLocalDpi xmlns:a14="http://schemas.microsoft.com/office/drawing/2010/main" val="0"/>
@@ -1388,22 +1248,48 @@
       <w:pPr>
         <w:pStyle w:val="Caption"/>
         <w:jc w:val="center"/>
-      </w:pPr>
-      <w:r>
+        <w:rPr>
+          <w:lang w:val="en-US"/>
+        </w:rPr>
+      </w:pPr>
+      <w:r>
+        <w:rPr>
+          <w:lang w:val="en-US"/>
+        </w:rPr>
         <w:t xml:space="preserve">Figure </w:t>
       </w:r>
-      <w:fldSimple w:instr=" SEQ Figure \* ARABIC ">
-        <w:r>
-          <w:rPr>
-            <w:noProof/>
-          </w:rPr>
-          <w:t>2</w:t>
-        </w:r>
-      </w:fldSimple>
-      <w:r>
+      <w:r>
+        <w:fldChar w:fldCharType="begin"/>
+      </w:r>
+      <w:r>
+        <w:rPr>
+          <w:lang w:val="en-US"/>
+        </w:rPr>
+        <w:instrText>SEQ Figure \* ARABIC</w:instrText>
+      </w:r>
+      <w:r>
+        <w:fldChar w:fldCharType="separate"/>
+      </w:r>
+      <w:r>
+        <w:rPr>
+          <w:noProof/>
+          <w:lang w:val="en-US"/>
+        </w:rPr>
+        <w:t>2</w:t>
+      </w:r>
+      <w:r>
+        <w:fldChar w:fldCharType="end"/>
+      </w:r>
+      <w:r>
+        <w:rPr>
+          <w:lang w:val="en-US"/>
+        </w:rPr>
         <w:t xml:space="preserve">: </w:t>
       </w:r>
       <w:r>
+        <w:rPr>
+          <w:lang w:val="en-US"/>
+        </w:rPr>
         <w:t>Image file Figure02</w:t>
       </w:r>
     </w:p>
@@ -1483,21 +1369,7 @@
         <w:rPr>
           <w:lang w:val="en-US"/>
         </w:rPr>
-        <w:t xml:space="preserve"> </w:t>
-      </w:r>
-      <w:proofErr w:type="gramStart"/>
-      <w:r>
-        <w:rPr>
-          <w:lang w:val="en-US"/>
-        </w:rPr>
-        <w:t>can be leveraged</w:t>
-      </w:r>
-      <w:proofErr w:type="gramEnd"/>
-      <w:r>
-        <w:rPr>
-          <w:lang w:val="en-US"/>
-        </w:rPr>
-        <w:t>:</w:t>
+        <w:t xml:space="preserve"> can be leveraged:</w:t>
       </w:r>
     </w:p>
     <w:p>
@@ -1612,7 +1484,7 @@
         <w:rPr>
           <w:lang w:val="en-US"/>
         </w:rPr>
-        <w:t>, different kind of built-in measure</w:t>
+        <w:t>, different kind</w:t>
       </w:r>
       <w:r>
         <w:rPr>
@@ -1624,27 +1496,216 @@
         <w:rPr>
           <w:lang w:val="en-US"/>
         </w:rPr>
+        <w:t xml:space="preserve"> of built-in measure</w:t>
+      </w:r>
+      <w:r>
+        <w:rPr>
+          <w:lang w:val="en-US"/>
+        </w:rPr>
+        <w:t>s</w:t>
+      </w:r>
+      <w:r>
+        <w:rPr>
+          <w:lang w:val="en-US"/>
+        </w:rPr>
+        <w:t xml:space="preserve"> are supported out of the box</w:t>
+      </w:r>
+      <w:r>
+        <w:rPr>
+          <w:lang w:val="en-US"/>
+        </w:rPr>
+        <w:t>.</w:t>
+      </w:r>
+    </w:p>
+    <w:p>
+      <w:pPr>
+        <w:pStyle w:val="Heading1"/>
+        <w:rPr>
+          <w:lang w:val="en-US"/>
+        </w:rPr>
+      </w:pPr>
+      <w:r>
+        <w:rPr>
+          <w:lang w:val="en-US"/>
+        </w:rPr>
+        <w:t>The challenge</w:t>
+      </w:r>
+    </w:p>
+    <w:p>
+      <w:pPr>
+        <w:rPr>
+          <w:lang w:val="en-US"/>
+        </w:rPr>
+      </w:pPr>
+      <w:r>
+        <w:rPr>
+          <w:lang w:val="en-US"/>
+        </w:rPr>
+        <w:t xml:space="preserve">Even if </w:t>
+      </w:r>
+      <w:r>
+        <w:rPr>
+          <w:lang w:val="en-US"/>
+        </w:rPr>
+        <w:t xml:space="preserve">an </w:t>
+      </w:r>
+      <w:r>
+        <w:rPr>
+          <w:lang w:val="en-US"/>
+        </w:rPr>
+        <w:t xml:space="preserve">API Gateway help to manage the exposure of API, with the time, it will contain a significant </w:t>
+      </w:r>
+      <w:r>
+        <w:rPr>
+          <w:lang w:val="en-US"/>
+        </w:rPr>
+        <w:t>amount</w:t>
+      </w:r>
+      <w:r>
+        <w:rPr>
+          <w:lang w:val="en-US"/>
+        </w:rPr>
+        <w:t xml:space="preserve"> of API definition</w:t>
+      </w:r>
+      <w:r>
+        <w:rPr>
+          <w:lang w:val="en-US"/>
+        </w:rPr>
         <w:t xml:space="preserve"> </w:t>
       </w:r>
-      <w:proofErr w:type="gramStart"/>
-      <w:r>
-        <w:rPr>
-          <w:lang w:val="en-US"/>
-        </w:rPr>
-        <w:t>are supported</w:t>
-      </w:r>
-      <w:proofErr w:type="gramEnd"/>
-      <w:r>
-        <w:rPr>
-          <w:lang w:val="en-US"/>
-        </w:rPr>
-        <w:t xml:space="preserve"> out of the box</w:t>
-      </w:r>
-      <w:r>
-        <w:rPr>
-          <w:lang w:val="en-US"/>
-        </w:rPr>
-        <w:t>.</w:t>
+      <w:r>
+        <w:rPr>
+          <w:lang w:val="en-US"/>
+        </w:rPr>
+        <w:t>including di</w:t>
+      </w:r>
+      <w:r>
+        <w:rPr>
+          <w:lang w:val="en-US"/>
+        </w:rPr>
+        <w:t>fferent version of the same API</w:t>
+      </w:r>
+      <w:r>
+        <w:rPr>
+          <w:lang w:val="en-US"/>
+        </w:rPr>
+        <w:t xml:space="preserve">. The more API definition </w:t>
+      </w:r>
+      <w:r>
+        <w:rPr>
+          <w:lang w:val="en-US"/>
+        </w:rPr>
+        <w:t>an API Gateway contains</w:t>
+      </w:r>
+      <w:r>
+        <w:rPr>
+          <w:lang w:val="en-US"/>
+        </w:rPr>
+        <w:t xml:space="preserve">, the more is difficult </w:t>
+      </w:r>
+      <w:r>
+        <w:rPr>
+          <w:lang w:val="en-US"/>
+        </w:rPr>
+        <w:t>to</w:t>
+      </w:r>
+      <w:r>
+        <w:rPr>
+          <w:lang w:val="en-US"/>
+        </w:rPr>
+        <w:t xml:space="preserve"> ensure that </w:t>
+      </w:r>
+      <w:r>
+        <w:rPr>
+          <w:lang w:val="en-US"/>
+        </w:rPr>
+        <w:t>each configuration stay secure across the different iteration of its configuration.</w:t>
+      </w:r>
+    </w:p>
+    <w:p>
+      <w:pPr>
+        <w:rPr>
+          <w:rStyle w:val="jlqj4b"/>
+          <w:lang w:val="en"/>
+        </w:rPr>
+      </w:pPr>
+      <w:r>
+        <w:rPr>
+          <w:lang w:val="en-US"/>
+        </w:rPr>
+        <w:t>The commo</w:t>
+      </w:r>
+      <w:r>
+        <w:rPr>
+          <w:lang w:val="en-US"/>
+        </w:rPr>
+        <w:t xml:space="preserve">n pattern meet is the </w:t>
+      </w:r>
+      <w:r>
+        <w:rPr>
+          <w:lang w:val="en-US"/>
+        </w:rPr>
+        <w:t>“</w:t>
+      </w:r>
+      <w:r>
+        <w:rPr>
+          <w:i/>
+          <w:lang w:val="en-US"/>
+        </w:rPr>
+        <w:t>Configure</w:t>
+      </w:r>
+      <w:r>
+        <w:rPr>
+          <w:i/>
+          <w:lang w:val="en-US"/>
+        </w:rPr>
+        <w:t>, test</w:t>
+      </w:r>
+      <w:r>
+        <w:rPr>
+          <w:i/>
+          <w:lang w:val="en-US"/>
+        </w:rPr>
+        <w:t xml:space="preserve"> and forget</w:t>
+      </w:r>
+      <w:r>
+        <w:rPr>
+          <w:lang w:val="en-US"/>
+        </w:rPr>
+        <w:t>”. Precisely, a</w:t>
+      </w:r>
+      <w:r>
+        <w:rPr>
+          <w:lang w:val="en-US"/>
+        </w:rPr>
+        <w:t>n</w:t>
+      </w:r>
+      <w:r>
+        <w:rPr>
+          <w:lang w:val="en-US"/>
+        </w:rPr>
+        <w:t xml:space="preserve"> API is configured in the API Gateway, the configuration is validated by a configuration or an intrusion test against the API and then the API </w:t>
+      </w:r>
+      <w:r>
+        <w:rPr>
+          <w:rStyle w:val="jlqj4b"/>
+          <w:lang w:val="en"/>
+        </w:rPr>
+        <w:t>live his life until someone notice</w:t>
+      </w:r>
+      <w:r>
+        <w:rPr>
+          <w:rStyle w:val="jlqj4b"/>
+          <w:lang w:val="en"/>
+        </w:rPr>
+        <w:t>s</w:t>
+      </w:r>
+      <w:r>
+        <w:rPr>
+          <w:rStyle w:val="jlqj4b"/>
+          <w:lang w:val="en"/>
+        </w:rPr>
+        <w:t xml:space="preserve"> a problem or an incident happen…</w:t>
       </w:r>
     </w:p>
     <w:p>
@@ -1658,286 +1719,67 @@
         <w:rPr>
           <w:lang w:val="en-US"/>
         </w:rPr>
-        <w:t>The challenge</w:t>
-      </w:r>
-    </w:p>
-    <w:p>
-      <w:pPr>
-        <w:rPr>
-          <w:lang w:val="en-US"/>
-        </w:rPr>
-      </w:pPr>
-      <w:r>
-        <w:rPr>
-          <w:lang w:val="en-US"/>
-        </w:rPr>
-        <w:t xml:space="preserve">Even if </w:t>
-      </w:r>
-      <w:r>
-        <w:rPr>
-          <w:lang w:val="en-US"/>
-        </w:rPr>
-        <w:t xml:space="preserve">an </w:t>
-      </w:r>
-      <w:r>
-        <w:rPr>
-          <w:lang w:val="en-US"/>
-        </w:rPr>
-        <w:t xml:space="preserve">API Gateway help to manage the exposure of API, with the time, it will contain a significant </w:t>
-      </w:r>
-      <w:r>
-        <w:rPr>
-          <w:lang w:val="en-US"/>
-        </w:rPr>
-        <w:t>amount</w:t>
-      </w:r>
-      <w:r>
-        <w:rPr>
-          <w:lang w:val="en-US"/>
-        </w:rPr>
-        <w:t xml:space="preserve"> of API definition</w:t>
-      </w:r>
-      <w:r>
-        <w:rPr>
-          <w:lang w:val="en-US"/>
-        </w:rPr>
-        <w:t xml:space="preserve"> </w:t>
-      </w:r>
-      <w:r>
-        <w:rPr>
-          <w:lang w:val="en-US"/>
-        </w:rPr>
-        <w:t>including di</w:t>
-      </w:r>
-      <w:r>
-        <w:rPr>
-          <w:lang w:val="en-US"/>
-        </w:rPr>
-        <w:t>fferent version of the same API</w:t>
-      </w:r>
-      <w:r>
-        <w:rPr>
-          <w:lang w:val="en-US"/>
-        </w:rPr>
-        <w:t xml:space="preserve">. The more API definition </w:t>
-      </w:r>
-      <w:r>
-        <w:rPr>
-          <w:lang w:val="en-US"/>
-        </w:rPr>
-        <w:t>an API Gateway contains</w:t>
-      </w:r>
-      <w:r>
-        <w:rPr>
-          <w:lang w:val="en-US"/>
-        </w:rPr>
-        <w:t xml:space="preserve">, the more is difficult </w:t>
-      </w:r>
-      <w:r>
-        <w:rPr>
-          <w:lang w:val="en-US"/>
-        </w:rPr>
-        <w:t>to</w:t>
-      </w:r>
-      <w:r>
-        <w:rPr>
-          <w:lang w:val="en-US"/>
-        </w:rPr>
-        <w:t xml:space="preserve"> ensure that </w:t>
-      </w:r>
-      <w:r>
-        <w:rPr>
-          <w:lang w:val="en-US"/>
-        </w:rPr>
-        <w:t>each configuration stay secure across the different iteration of its configuration.</w:t>
-      </w:r>
-    </w:p>
-    <w:p>
-      <w:pPr>
-        <w:rPr>
-          <w:rStyle w:val="jlqj4b"/>
-          <w:lang w:val="en"/>
-        </w:rPr>
-      </w:pPr>
-      <w:r>
-        <w:rPr>
-          <w:lang w:val="en-US"/>
-        </w:rPr>
-        <w:t>The commo</w:t>
-      </w:r>
-      <w:r>
-        <w:rPr>
-          <w:lang w:val="en-US"/>
-        </w:rPr>
-        <w:t xml:space="preserve">n pattern meet is the </w:t>
-      </w:r>
-      <w:r>
-        <w:rPr>
-          <w:lang w:val="en-US"/>
-        </w:rPr>
-        <w:t>“</w:t>
+        <w:t xml:space="preserve">Automation </w:t>
+      </w:r>
+      <w:r>
+        <w:rPr>
+          <w:lang w:val="en-US"/>
+        </w:rPr>
+        <w:t>to rule them all</w:t>
+      </w:r>
+    </w:p>
+    <w:p>
+      <w:pPr>
+        <w:rPr>
+          <w:lang w:val="en-US"/>
+        </w:rPr>
+      </w:pPr>
+      <w:r>
+        <w:rPr>
+          <w:lang w:val="en-US"/>
+        </w:rPr>
+        <w:t>In software development, a kind of test named “Integration testing” [3] is performed “</w:t>
       </w:r>
       <w:r>
         <w:rPr>
           <w:i/>
           <w:lang w:val="en-US"/>
         </w:rPr>
-        <w:t>Configure</w:t>
-      </w:r>
-      <w:r>
-        <w:rPr>
-          <w:i/>
-          <w:lang w:val="en-US"/>
-        </w:rPr>
-        <w:t>, test</w:t>
-      </w:r>
-      <w:r>
-        <w:rPr>
-          <w:i/>
-          <w:lang w:val="en-US"/>
-        </w:rPr>
-        <w:t xml:space="preserve"> and forget</w:t>
-      </w:r>
-      <w:r>
-        <w:rPr>
-          <w:lang w:val="en-US"/>
-        </w:rPr>
-        <w:t>”. Precisely, a</w:t>
-      </w:r>
-      <w:r>
-        <w:rPr>
-          <w:lang w:val="en-US"/>
-        </w:rPr>
-        <w:t>n</w:t>
-      </w:r>
-      <w:r>
-        <w:rPr>
-          <w:lang w:val="en-US"/>
-        </w:rPr>
-        <w:t xml:space="preserve"> API </w:t>
-      </w:r>
-      <w:proofErr w:type="gramStart"/>
-      <w:r>
-        <w:rPr>
-          <w:lang w:val="en-US"/>
-        </w:rPr>
-        <w:t>is configured</w:t>
-      </w:r>
-      <w:proofErr w:type="gramEnd"/>
-      <w:r>
-        <w:rPr>
-          <w:lang w:val="en-US"/>
-        </w:rPr>
-        <w:t xml:space="preserve"> in the API Gateway, the configuration is validated by a configuration or an intrusion test against the API and then the API </w:t>
-      </w:r>
-      <w:r>
-        <w:rPr>
-          <w:rStyle w:val="jlqj4b"/>
-          <w:lang w:val="en"/>
-        </w:rPr>
-        <w:t>live his life until someone notice</w:t>
-      </w:r>
-      <w:r>
-        <w:rPr>
-          <w:rStyle w:val="jlqj4b"/>
-          <w:lang w:val="en"/>
+        <w:t>to evaluate the compliance of a system or component with specified functional requirements.</w:t>
+      </w:r>
+      <w:r>
+        <w:rPr>
+          <w:lang w:val="en-US"/>
+        </w:rPr>
+        <w:t>”</w:t>
+      </w:r>
+    </w:p>
+    <w:p>
+      <w:pPr>
+        <w:rPr>
+          <w:lang w:val="en-US"/>
+        </w:rPr>
+      </w:pPr>
+      <w:r>
+        <w:rPr>
+          <w:lang w:val="en-US"/>
+        </w:rPr>
+        <w:t>The idea will be to apply the same kind of test on an API definition</w:t>
+      </w:r>
+      <w:r>
+        <w:rPr>
+          <w:lang w:val="en-US"/>
+        </w:rPr>
+        <w:t>, in an automated way, in order to constantly ensure that it stay</w:t>
+      </w:r>
+      <w:r>
+        <w:rPr>
+          <w:lang w:val="en-US"/>
         </w:rPr>
         <w:t>s</w:t>
       </w:r>
       <w:r>
         <w:rPr>
-          <w:rStyle w:val="jlqj4b"/>
-          <w:lang w:val="en"/>
-        </w:rPr>
-        <w:t xml:space="preserve"> a problem or an incident happen…</w:t>
-      </w:r>
-    </w:p>
-    <w:p>
-      <w:pPr>
-        <w:pStyle w:val="Heading1"/>
-        <w:rPr>
-          <w:lang w:val="en-US"/>
-        </w:rPr>
-      </w:pPr>
-      <w:r>
-        <w:rPr>
-          <w:lang w:val="en-US"/>
-        </w:rPr>
-        <w:t xml:space="preserve">Automation </w:t>
-      </w:r>
-      <w:r>
-        <w:rPr>
-          <w:lang w:val="en-US"/>
-        </w:rPr>
-        <w:t>to rule them all</w:t>
-      </w:r>
-    </w:p>
-    <w:p>
-      <w:pPr>
-        <w:rPr>
-          <w:lang w:val="en-US"/>
-        </w:rPr>
-      </w:pPr>
-      <w:r>
-        <w:rPr>
-          <w:lang w:val="en-US"/>
-        </w:rPr>
-        <w:t>In software development, a kind of test named “Integration testing” [3] is performed “</w:t>
-      </w:r>
-      <w:r>
-        <w:rPr>
-          <w:i/>
-          <w:lang w:val="en-US"/>
-        </w:rPr>
-        <w:t>to evaluate the compliance of a system or component with specified functional requirements.</w:t>
-      </w:r>
-      <w:r>
-        <w:rPr>
-          <w:lang w:val="en-US"/>
-        </w:rPr>
-        <w:t>”</w:t>
-      </w:r>
-    </w:p>
-    <w:p>
-      <w:pPr>
-        <w:rPr>
-          <w:lang w:val="en-US"/>
-        </w:rPr>
-      </w:pPr>
-      <w:r>
-        <w:rPr>
-          <w:lang w:val="en-US"/>
-        </w:rPr>
-        <w:t>The idea will be to apply the same kind of test on an API definition</w:t>
-      </w:r>
-      <w:r>
-        <w:rPr>
-          <w:lang w:val="en-US"/>
-        </w:rPr>
-        <w:t xml:space="preserve">, in an automated way, </w:t>
-      </w:r>
-      <w:proofErr w:type="gramStart"/>
-      <w:r>
-        <w:rPr>
-          <w:lang w:val="en-US"/>
-        </w:rPr>
-        <w:t>in order to constantly ensure</w:t>
-      </w:r>
-      <w:proofErr w:type="gramEnd"/>
-      <w:r>
-        <w:rPr>
-          <w:lang w:val="en-US"/>
-        </w:rPr>
-        <w:t xml:space="preserve"> that it stay</w:t>
-      </w:r>
-      <w:r>
-        <w:rPr>
-          <w:lang w:val="en-US"/>
-        </w:rPr>
-        <w:t>s</w:t>
-      </w:r>
-      <w:r>
-        <w:rPr>
           <w:lang w:val="en-US"/>
         </w:rPr>
         <w:t xml:space="preserve"> secure.</w:t>
@@ -1953,6 +1795,12 @@
           <w:lang w:val="en-US"/>
         </w:rPr>
         <w:t>fulfil</w:t>
+      </w:r>
+      <w:r>
+        <w:rPr>
+          <w:lang w:val="en-US"/>
+        </w:rPr>
+        <w:t>l</w:t>
       </w:r>
       <w:r>
         <w:rPr>
@@ -1994,21 +1842,7 @@
         <w:rPr>
           <w:lang w:val="en-US"/>
         </w:rPr>
-        <w:t xml:space="preserve">he test </w:t>
-      </w:r>
-      <w:proofErr w:type="gramStart"/>
-      <w:r>
-        <w:rPr>
-          <w:lang w:val="en-US"/>
-        </w:rPr>
-        <w:t>can be described</w:t>
-      </w:r>
-      <w:proofErr w:type="gramEnd"/>
-      <w:r>
-        <w:rPr>
-          <w:lang w:val="en-US"/>
-        </w:rPr>
-        <w:t xml:space="preserve">, without needed to code something, like a </w:t>
+        <w:t xml:space="preserve">he test can be described, without needed to code something, like a </w:t>
       </w:r>
       <w:r>
         <w:rPr>
@@ -2128,16 +1962,8 @@
         <w:rPr>
           <w:lang w:val="en-US"/>
         </w:rPr>
-        <w:t xml:space="preserve">s that </w:t>
-      </w:r>
-      <w:proofErr w:type="gramStart"/>
-      <w:r>
-        <w:rPr>
-          <w:lang w:val="en-US"/>
-        </w:rPr>
-        <w:t>can be integrated</w:t>
-      </w:r>
-      <w:proofErr w:type="gramEnd"/>
+        <w:t>s that can be integrated</w:t>
+      </w:r>
       <w:r>
         <w:rPr>
           <w:lang w:val="en-US"/>
@@ -2212,9 +2038,10 @@
       </w:r>
       <w:r>
         <w:rPr>
-          <w:lang w:val="en-US"/>
-        </w:rPr>
-        <w:sym w:font="Wingdings" w:char="F04A"/>
+          <w:rFonts w:ascii="Wingdings" w:eastAsia="Wingdings" w:hAnsi="Wingdings" w:cs="Wingdings"/>
+          <w:lang w:val="en-US"/>
+        </w:rPr>
+        <w:t></w:t>
       </w:r>
       <w:r>
         <w:rPr>
@@ -2233,7 +2060,6 @@
         <w:rPr>
           <w:lang w:val="en-US"/>
         </w:rPr>
-        <w:lastRenderedPageBreak/>
         <w:t xml:space="preserve">The test flow </w:t>
       </w:r>
       <w:r>
@@ -2261,10 +2087,11 @@
           <w:noProof/>
           <w:lang w:eastAsia="fr-BE"/>
         </w:rPr>
+        <w:lastRenderedPageBreak/>
         <w:drawing>
-          <wp:inline distT="0" distB="0" distL="0" distR="0">
-            <wp:extent cx="2982202" cy="2405287"/>
-            <wp:effectExtent l="38100" t="38100" r="104140" b="90805"/>
+          <wp:inline distT="0" distB="0" distL="0" distR="0" wp14:anchorId="5799E26C" wp14:editId="0795D624">
+            <wp:extent cx="4038600" cy="3257322"/>
+            <wp:effectExtent l="38100" t="38100" r="95250" b="95885"/>
             <wp:docPr id="3" name="Picture 3"/>
             <wp:cNvGraphicFramePr>
               <a:graphicFrameLocks xmlns:a="http://schemas.openxmlformats.org/drawingml/2006/main" noChangeAspect="1"/>
@@ -2277,7 +2104,7 @@
                     <pic:cNvPicPr/>
                   </pic:nvPicPr>
                   <pic:blipFill>
-                    <a:blip r:embed="rId11" cstate="print">
+                    <a:blip r:embed="rId15" cstate="print">
                       <a:extLst>
                         <a:ext uri="{28A0092B-C50C-407E-A947-70E740481C1C}">
                           <a14:useLocalDpi xmlns:a14="http://schemas.microsoft.com/office/drawing/2010/main" val="0"/>
@@ -2291,7 +2118,7 @@
                   <pic:spPr>
                     <a:xfrm>
                       <a:off x="0" y="0"/>
-                      <a:ext cx="3000293" cy="2419878"/>
+                      <a:ext cx="4080404" cy="3291039"/>
                     </a:xfrm>
                     <a:prstGeom prst="rect">
                       <a:avLst/>
@@ -2342,7 +2169,7 @@
           <w:noProof/>
           <w:lang w:val="en-US"/>
         </w:rPr>
-        <w:t>2</w:t>
+        <w:t>3</w:t>
       </w:r>
       <w:r>
         <w:fldChar w:fldCharType="end"/>
@@ -2385,7 +2212,6 @@
         </w:rPr>
         <w:t xml:space="preserve"> </w:t>
       </w:r>
-      <w:proofErr w:type="gramStart"/>
       <w:r>
         <w:rPr>
           <w:lang w:val="en-US"/>
@@ -2396,14 +2222,13 @@
         <w:rPr>
           <w:lang w:val="en-US"/>
         </w:rPr>
-        <w:t>chosen</w:t>
-      </w:r>
-      <w:proofErr w:type="gramEnd"/>
-      <w:r>
-        <w:rPr>
-          <w:lang w:val="en-US"/>
-        </w:rPr>
-        <w:t xml:space="preserve"> because it fulfil</w:t>
+        <w:t>chosen because it fulfil</w:t>
+      </w:r>
+      <w:r>
+        <w:rPr>
+          <w:lang w:val="en-US"/>
+        </w:rPr>
+        <w:t>l</w:t>
       </w:r>
       <w:r>
         <w:rPr>
@@ -2951,7 +2776,6 @@
               </w:rPr>
               <w:t xml:space="preserve"># To the URL referenced by the variable </w:t>
             </w:r>
-            <w:proofErr w:type="spellStart"/>
             <w:r>
               <w:rPr>
                 <w:rFonts w:ascii="Courier New" w:eastAsia="Times New Roman" w:hAnsi="Courier New" w:cs="Courier New"/>
@@ -2964,7 +2788,6 @@
               </w:rPr>
               <w:t>target_site</w:t>
             </w:r>
-            <w:proofErr w:type="spellEnd"/>
           </w:p>
           <w:p>
             <w:pPr>
@@ -3013,29 +2836,7 @@
                 <w:szCs w:val="20"/>
                 <w:lang w:val="en-US" w:eastAsia="fr-BE"/>
               </w:rPr>
-              <w:t xml:space="preserve"> {{.</w:t>
-            </w:r>
-            <w:proofErr w:type="spellStart"/>
-            <w:r>
-              <w:rPr>
-                <w:rFonts w:ascii="Courier New" w:eastAsia="Times New Roman" w:hAnsi="Courier New" w:cs="Courier New"/>
-                <w:color w:val="444444"/>
-                <w:sz w:val="16"/>
-                <w:szCs w:val="20"/>
-                <w:lang w:val="en-US" w:eastAsia="fr-BE"/>
-              </w:rPr>
-              <w:t>target_site</w:t>
-            </w:r>
-            <w:proofErr w:type="spellEnd"/>
-            <w:r>
-              <w:rPr>
-                <w:rFonts w:ascii="Courier New" w:eastAsia="Times New Roman" w:hAnsi="Courier New" w:cs="Courier New"/>
-                <w:color w:val="444444"/>
-                <w:sz w:val="16"/>
-                <w:szCs w:val="20"/>
-                <w:lang w:val="en-US" w:eastAsia="fr-BE"/>
-              </w:rPr>
-              <w:t>}}</w:t>
+              <w:t xml:space="preserve"> {{.target_site}}</w:t>
             </w:r>
           </w:p>
           <w:p>
@@ -3170,29 +2971,7 @@
                 <w:szCs w:val="20"/>
                 <w:lang w:val="en-US" w:eastAsia="fr-BE"/>
               </w:rPr>
-              <w:t xml:space="preserve">    </w:t>
-            </w:r>
-            <w:proofErr w:type="spellStart"/>
-            <w:r>
-              <w:rPr>
-                <w:rFonts w:ascii="Courier New" w:eastAsia="Times New Roman" w:hAnsi="Courier New" w:cs="Courier New"/>
-                <w:color w:val="444444"/>
-                <w:sz w:val="16"/>
-                <w:szCs w:val="20"/>
-                <w:lang w:val="en-US" w:eastAsia="fr-BE"/>
-              </w:rPr>
-              <w:t>skip_body</w:t>
-            </w:r>
-            <w:proofErr w:type="spellEnd"/>
-            <w:r>
-              <w:rPr>
-                <w:rFonts w:ascii="Courier New" w:eastAsia="Times New Roman" w:hAnsi="Courier New" w:cs="Courier New"/>
-                <w:color w:val="444444"/>
-                <w:sz w:val="16"/>
-                <w:szCs w:val="20"/>
-                <w:lang w:val="en-US" w:eastAsia="fr-BE"/>
-              </w:rPr>
-              <w:t>:</w:t>
+              <w:t xml:space="preserve">    skip_body:</w:t>
             </w:r>
             <w:r>
               <w:rPr>
@@ -3521,51 +3300,7 @@
                 <w:szCs w:val="20"/>
                 <w:lang w:val="en-US" w:eastAsia="fr-BE"/>
               </w:rPr>
-              <w:t xml:space="preserve"> </w:t>
-            </w:r>
-            <w:proofErr w:type="spellStart"/>
-            <w:r>
-              <w:rPr>
-                <w:rFonts w:ascii="Courier New" w:eastAsia="Times New Roman" w:hAnsi="Courier New" w:cs="Courier New"/>
-                <w:color w:val="444444"/>
-                <w:sz w:val="16"/>
-                <w:szCs w:val="20"/>
-                <w:lang w:val="en-US" w:eastAsia="fr-BE"/>
-              </w:rPr>
-              <w:t>result.statuscode</w:t>
-            </w:r>
-            <w:proofErr w:type="spellEnd"/>
-            <w:r>
-              <w:rPr>
-                <w:rFonts w:ascii="Courier New" w:eastAsia="Times New Roman" w:hAnsi="Courier New" w:cs="Courier New"/>
-                <w:color w:val="444444"/>
-                <w:sz w:val="16"/>
-                <w:szCs w:val="20"/>
-                <w:lang w:val="en-US" w:eastAsia="fr-BE"/>
-              </w:rPr>
-              <w:t xml:space="preserve"> </w:t>
-            </w:r>
-            <w:proofErr w:type="spellStart"/>
-            <w:r>
-              <w:rPr>
-                <w:rFonts w:ascii="Courier New" w:eastAsia="Times New Roman" w:hAnsi="Courier New" w:cs="Courier New"/>
-                <w:color w:val="444444"/>
-                <w:sz w:val="16"/>
-                <w:szCs w:val="20"/>
-                <w:lang w:val="en-US" w:eastAsia="fr-BE"/>
-              </w:rPr>
-              <w:t>ShouldEqual</w:t>
-            </w:r>
-            <w:proofErr w:type="spellEnd"/>
-            <w:r>
-              <w:rPr>
-                <w:rFonts w:ascii="Courier New" w:eastAsia="Times New Roman" w:hAnsi="Courier New" w:cs="Courier New"/>
-                <w:color w:val="444444"/>
-                <w:sz w:val="16"/>
-                <w:szCs w:val="20"/>
-                <w:lang w:val="en-US" w:eastAsia="fr-BE"/>
-              </w:rPr>
-              <w:t xml:space="preserve"> </w:t>
+              <w:t xml:space="preserve"> result.statuscode ShouldEqual </w:t>
             </w:r>
             <w:r>
               <w:rPr>
@@ -3700,42 +3435,8 @@
                 <w:szCs w:val="20"/>
                 <w:lang w:val="en-US" w:eastAsia="fr-BE"/>
               </w:rPr>
-              <w:t xml:space="preserve"> </w:t>
+              <w:t xml:space="preserve"> result.headers.strict-transport-security ShouldNotBeNil</w:t>
             </w:r>
-            <w:proofErr w:type="spellStart"/>
-            <w:r>
-              <w:rPr>
-                <w:rFonts w:ascii="Courier New" w:eastAsia="Times New Roman" w:hAnsi="Courier New" w:cs="Courier New"/>
-                <w:color w:val="444444"/>
-                <w:sz w:val="16"/>
-                <w:szCs w:val="20"/>
-                <w:lang w:val="en-US" w:eastAsia="fr-BE"/>
-              </w:rPr>
-              <w:t>result.headers.strict</w:t>
-            </w:r>
-            <w:proofErr w:type="spellEnd"/>
-            <w:r>
-              <w:rPr>
-                <w:rFonts w:ascii="Courier New" w:eastAsia="Times New Roman" w:hAnsi="Courier New" w:cs="Courier New"/>
-                <w:color w:val="444444"/>
-                <w:sz w:val="16"/>
-                <w:szCs w:val="20"/>
-                <w:lang w:val="en-US" w:eastAsia="fr-BE"/>
-              </w:rPr>
-              <w:t xml:space="preserve">-transport-security </w:t>
-            </w:r>
-            <w:proofErr w:type="spellStart"/>
-            <w:r>
-              <w:rPr>
-                <w:rFonts w:ascii="Courier New" w:eastAsia="Times New Roman" w:hAnsi="Courier New" w:cs="Courier New"/>
-                <w:color w:val="444444"/>
-                <w:sz w:val="16"/>
-                <w:szCs w:val="20"/>
-                <w:lang w:val="en-US" w:eastAsia="fr-BE"/>
-              </w:rPr>
-              <w:t>ShouldNotBeNil</w:t>
-            </w:r>
-            <w:proofErr w:type="spellEnd"/>
           </w:p>
           <w:p>
             <w:pPr>
@@ -3787,18 +3488,7 @@
                 <w:szCs w:val="20"/>
                 <w:lang w:val="en-US" w:eastAsia="fr-BE"/>
               </w:rPr>
-              <w:t xml:space="preserve">The header Strict-Transport-Security </w:t>
-            </w:r>
-            <w:r>
-              <w:rPr>
-                <w:rFonts w:ascii="Courier New" w:eastAsia="Times New Roman" w:hAnsi="Courier New" w:cs="Courier New"/>
-                <w:b/>
-                <w:color w:val="70AD47" w:themeColor="accent6"/>
-                <w:sz w:val="16"/>
-                <w:szCs w:val="20"/>
-                <w:lang w:val="en-US" w:eastAsia="fr-BE"/>
-              </w:rPr>
-              <w:t xml:space="preserve">must have </w:t>
+              <w:t xml:space="preserve">The header Strict-Transport-Security must have </w:t>
             </w:r>
             <w:r>
               <w:rPr>
@@ -3870,51 +3560,7 @@
                 <w:szCs w:val="20"/>
                 <w:lang w:val="en-US" w:eastAsia="fr-BE"/>
               </w:rPr>
-              <w:t xml:space="preserve"> </w:t>
-            </w:r>
-            <w:proofErr w:type="spellStart"/>
-            <w:r>
-              <w:rPr>
-                <w:rFonts w:ascii="Courier New" w:eastAsia="Times New Roman" w:hAnsi="Courier New" w:cs="Courier New"/>
-                <w:color w:val="444444"/>
-                <w:sz w:val="16"/>
-                <w:szCs w:val="20"/>
-                <w:lang w:val="en-US" w:eastAsia="fr-BE"/>
-              </w:rPr>
-              <w:t>result.headers.strict</w:t>
-            </w:r>
-            <w:proofErr w:type="spellEnd"/>
-            <w:r>
-              <w:rPr>
-                <w:rFonts w:ascii="Courier New" w:eastAsia="Times New Roman" w:hAnsi="Courier New" w:cs="Courier New"/>
-                <w:color w:val="444444"/>
-                <w:sz w:val="16"/>
-                <w:szCs w:val="20"/>
-                <w:lang w:val="en-US" w:eastAsia="fr-BE"/>
-              </w:rPr>
-              <w:t xml:space="preserve">-transport-security </w:t>
-            </w:r>
-            <w:proofErr w:type="spellStart"/>
-            <w:r>
-              <w:rPr>
-                <w:rFonts w:ascii="Courier New" w:eastAsia="Times New Roman" w:hAnsi="Courier New" w:cs="Courier New"/>
-                <w:color w:val="444444"/>
-                <w:sz w:val="16"/>
-                <w:szCs w:val="20"/>
-                <w:lang w:val="en-US" w:eastAsia="fr-BE"/>
-              </w:rPr>
-              <w:t>ShouldContainSubstring</w:t>
-            </w:r>
-            <w:proofErr w:type="spellEnd"/>
-            <w:r>
-              <w:rPr>
-                <w:rFonts w:ascii="Courier New" w:eastAsia="Times New Roman" w:hAnsi="Courier New" w:cs="Courier New"/>
-                <w:color w:val="444444"/>
-                <w:sz w:val="16"/>
-                <w:szCs w:val="20"/>
-                <w:lang w:val="en-US" w:eastAsia="fr-BE"/>
-              </w:rPr>
-              <w:t xml:space="preserve"> </w:t>
+              <w:t xml:space="preserve"> result.headers.strict-transport-security ShouldContainSubstring </w:t>
             </w:r>
             <w:r>
               <w:rPr>
@@ -3924,29 +3570,7 @@
                 <w:szCs w:val="20"/>
                 <w:lang w:val="en-US" w:eastAsia="fr-BE"/>
               </w:rPr>
-              <w:t>"</w:t>
-            </w:r>
-            <w:proofErr w:type="spellStart"/>
-            <w:r>
-              <w:rPr>
-                <w:rFonts w:ascii="Courier New" w:eastAsia="Times New Roman" w:hAnsi="Courier New" w:cs="Courier New"/>
-                <w:color w:val="880000"/>
-                <w:sz w:val="16"/>
-                <w:szCs w:val="20"/>
-                <w:lang w:val="en-US" w:eastAsia="fr-BE"/>
-              </w:rPr>
-              <w:t>includeSubDomains</w:t>
-            </w:r>
-            <w:proofErr w:type="spellEnd"/>
-            <w:r>
-              <w:rPr>
-                <w:rFonts w:ascii="Courier New" w:eastAsia="Times New Roman" w:hAnsi="Courier New" w:cs="Courier New"/>
-                <w:color w:val="880000"/>
-                <w:sz w:val="16"/>
-                <w:szCs w:val="20"/>
-                <w:lang w:val="en-US" w:eastAsia="fr-BE"/>
-              </w:rPr>
-              <w:t>"</w:t>
+              <w:t>"includeSubDomains"</w:t>
             </w:r>
           </w:p>
         </w:tc>
@@ -4023,14 +3647,7 @@
         <w:rPr>
           <w:lang w:val="en-US"/>
         </w:rPr>
-        <w:t xml:space="preserve"> </w:t>
-      </w:r>
-      <w:proofErr w:type="gramStart"/>
-      <w:r>
-        <w:rPr>
-          <w:lang w:val="en-US"/>
-        </w:rPr>
-        <w:t>w</w:t>
+        <w:t xml:space="preserve"> w</w:t>
       </w:r>
       <w:r>
         <w:rPr>
@@ -4044,7 +3661,6 @@
         </w:rPr>
         <w:t xml:space="preserve"> created</w:t>
       </w:r>
-      <w:proofErr w:type="gramEnd"/>
       <w:r>
         <w:rPr>
           <w:lang w:val="en-US"/>
@@ -4215,6 +3831,7 @@
           <w:rStyle w:val="jlqj4b"/>
           <w:lang w:val="en"/>
         </w:rPr>
+        <w:lastRenderedPageBreak/>
         <w:t xml:space="preserve">The </w:t>
       </w:r>
       <w:r>
@@ -4242,21 +3859,19 @@
         <w:rPr>
           <w:lang w:val="en-US"/>
         </w:rPr>
-        <w:t xml:space="preserve">Two API </w:t>
-      </w:r>
-      <w:proofErr w:type="gramStart"/>
-      <w:r>
-        <w:rPr>
-          <w:lang w:val="en-US"/>
-        </w:rPr>
-        <w:t>were defined</w:t>
-      </w:r>
-      <w:proofErr w:type="gramEnd"/>
-      <w:r>
-        <w:rPr>
-          <w:lang w:val="en-US"/>
-        </w:rPr>
-        <w:t xml:space="preserve"> in the API Gateway</w:t>
+        <w:t>Two API</w:t>
+      </w:r>
+      <w:r>
+        <w:rPr>
+          <w:lang w:val="en-US"/>
+        </w:rPr>
+        <w:t>s</w:t>
+      </w:r>
+      <w:r>
+        <w:rPr>
+          <w:lang w:val="en-US"/>
+        </w:rPr>
+        <w:t xml:space="preserve"> were defined in the API Gateway</w:t>
       </w:r>
       <w:r>
         <w:rPr>
@@ -4286,10 +3901,9 @@
         <w:rPr>
           <w:lang w:val="en-US"/>
         </w:rPr>
-        <w:lastRenderedPageBreak/>
         <w:t xml:space="preserve">One using the API from </w:t>
       </w:r>
-      <w:hyperlink r:id="rId12" w:history="1">
+      <w:hyperlink r:id="rId16" w:history="1">
         <w:r>
           <w:rPr>
             <w:rStyle w:val="Hyperlink"/>
@@ -4357,45 +3971,88 @@
         <w:rPr>
           <w:lang w:val="en-US"/>
         </w:rPr>
-        <w:t xml:space="preserve">This API is public and </w:t>
-      </w:r>
-      <w:r>
-        <w:rPr>
-          <w:lang w:val="en-US"/>
-        </w:rPr>
-        <w:t xml:space="preserve">it </w:t>
-      </w:r>
-      <w:proofErr w:type="gramStart"/>
-      <w:r>
-        <w:rPr>
-          <w:lang w:val="en-US"/>
-        </w:rPr>
-        <w:t xml:space="preserve">is </w:t>
+        <w:t xml:space="preserve">This API is </w:t>
       </w:r>
       <w:r>
         <w:rPr>
           <w:b/>
+          <w:bCs/>
           <w:u w:val="single"/>
           <w:lang w:val="en-US"/>
         </w:rPr>
+        <w:t>public</w:t>
+      </w:r>
+      <w:r>
+        <w:rPr>
+          <w:lang w:val="en-US"/>
+        </w:rPr>
+        <w:t xml:space="preserve"> and </w:t>
+      </w:r>
+      <w:r>
+        <w:rPr>
+          <w:lang w:val="en-US"/>
+        </w:rPr>
+        <w:t xml:space="preserve">it is </w:t>
+      </w:r>
+      <w:r>
+        <w:rPr>
+          <w:b/>
+          <w:bCs/>
+          <w:u w:val="single"/>
+          <w:lang w:val="en-US"/>
+        </w:rPr>
         <w:t>not</w:t>
       </w:r>
       <w:r>
         <w:rPr>
-          <w:lang w:val="en-US"/>
-        </w:rPr>
-        <w:t xml:space="preserve"> published</w:t>
-      </w:r>
-      <w:proofErr w:type="gramEnd"/>
-      <w:r>
-        <w:rPr>
-          <w:lang w:val="en-US"/>
-        </w:rPr>
-        <w:t xml:space="preserve"> through a “</w:t>
+          <w:b/>
+          <w:bCs/>
+          <w:u w:val="single"/>
+          <w:lang w:val="en-US"/>
+        </w:rPr>
+        <w:t xml:space="preserve"> </w:t>
+      </w:r>
+      <w:commentRangeStart w:id="1"/>
+      <w:commentRangeStart w:id="2"/>
+      <w:r>
+        <w:rPr>
+          <w:b/>
+          <w:bCs/>
+          <w:u w:val="single"/>
+          <w:lang w:val="en-US"/>
+        </w:rPr>
+        <w:t>published</w:t>
+      </w:r>
+      <w:r>
+        <w:rPr>
+          <w:lang w:val="en-US"/>
+        </w:rPr>
+        <w:t xml:space="preserve"> </w:t>
+      </w:r>
+      <w:commentRangeEnd w:id="1"/>
+      <w:r>
+        <w:rPr>
+          <w:rStyle w:val="CommentReference"/>
+        </w:rPr>
+        <w:commentReference w:id="1"/>
+      </w:r>
+      <w:commentRangeEnd w:id="2"/>
+      <w:r>
+        <w:rPr>
+          <w:rStyle w:val="CommentReference"/>
+        </w:rPr>
+        <w:commentReference w:id="2"/>
+      </w:r>
+      <w:r>
+        <w:rPr>
+          <w:lang w:val="en-US"/>
+        </w:rPr>
+        <w:t>through a “</w:t>
       </w:r>
       <w:r>
         <w:rPr>
           <w:i/>
+          <w:iCs/>
           <w:lang w:val="en-US"/>
         </w:rPr>
         <w:t>Plan</w:t>
@@ -4626,21 +4283,25 @@
         </w:rPr>
         <w:t xml:space="preserve">Remove following headers from backend API response: </w:t>
       </w:r>
-      <w:proofErr w:type="spellStart"/>
       <w:r>
         <w:rPr>
           <w:b/>
           <w:lang w:val="en-US"/>
         </w:rPr>
-        <w:t>cf</w:t>
-      </w:r>
-      <w:proofErr w:type="spellEnd"/>
+        <w:t>cf-request-id</w:t>
+      </w:r>
+      <w:r>
+        <w:rPr>
+          <w:lang w:val="en-US"/>
+        </w:rPr>
+        <w:t xml:space="preserve">, </w:t>
+      </w:r>
       <w:r>
         <w:rPr>
           <w:b/>
           <w:lang w:val="en-US"/>
         </w:rPr>
-        <w:t>-request-id</w:t>
+        <w:t>Report-To</w:t>
       </w:r>
       <w:r>
         <w:rPr>
@@ -4653,7 +4314,7 @@
           <w:b/>
           <w:lang w:val="en-US"/>
         </w:rPr>
-        <w:t>Report-To</w:t>
+        <w:t>Server</w:t>
       </w:r>
       <w:r>
         <w:rPr>
@@ -4666,7 +4327,7 @@
           <w:b/>
           <w:lang w:val="en-US"/>
         </w:rPr>
-        <w:t>Server</w:t>
+        <w:t>CF-RAY</w:t>
       </w:r>
       <w:r>
         <w:rPr>
@@ -4679,7 +4340,7 @@
           <w:b/>
           <w:lang w:val="en-US"/>
         </w:rPr>
-        <w:t>CF-RAY</w:t>
+        <w:t>NEL</w:t>
       </w:r>
       <w:r>
         <w:rPr>
@@ -4692,29 +4353,7 @@
           <w:b/>
           <w:lang w:val="en-US"/>
         </w:rPr>
-        <w:t>NEL</w:t>
-      </w:r>
-      <w:r>
-        <w:rPr>
-          <w:lang w:val="en-US"/>
-        </w:rPr>
-        <w:t xml:space="preserve">, </w:t>
-      </w:r>
-      <w:proofErr w:type="gramStart"/>
-      <w:r>
-        <w:rPr>
-          <w:b/>
-          <w:lang w:val="en-US"/>
-        </w:rPr>
-        <w:t>CF</w:t>
-      </w:r>
-      <w:proofErr w:type="gramEnd"/>
-      <w:r>
-        <w:rPr>
-          <w:b/>
-          <w:lang w:val="en-US"/>
-        </w:rPr>
-        <w:t>-Cache-Status</w:t>
+        <w:t>CF-Cache-Status</w:t>
       </w:r>
       <w:r>
         <w:rPr>
@@ -4740,7 +4379,7 @@
         </w:rPr>
         <w:t xml:space="preserve">One using the API from </w:t>
       </w:r>
-      <w:hyperlink r:id="rId13" w:history="1">
+      <w:hyperlink r:id="rId19" w:history="1">
         <w:r>
           <w:rPr>
             <w:rStyle w:val="Hyperlink"/>
@@ -4808,22 +4447,38 @@
         <w:rPr>
           <w:lang w:val="en-US"/>
         </w:rPr>
-        <w:t xml:space="preserve">This API is not public and </w:t>
-      </w:r>
-      <w:r>
-        <w:rPr>
-          <w:lang w:val="en-US"/>
-        </w:rPr>
-        <w:t xml:space="preserve">it </w:t>
-      </w:r>
-      <w:proofErr w:type="gramStart"/>
-      <w:r>
-        <w:rPr>
-          <w:lang w:val="en-US"/>
-        </w:rPr>
-        <w:t>is published</w:t>
-      </w:r>
-      <w:proofErr w:type="gramEnd"/>
+        <w:t xml:space="preserve">This API is </w:t>
+      </w:r>
+      <w:r>
+        <w:rPr>
+          <w:b/>
+          <w:bCs/>
+          <w:u w:val="single"/>
+          <w:lang w:val="en-US"/>
+        </w:rPr>
+        <w:t>not public</w:t>
+      </w:r>
+      <w:r>
+        <w:rPr>
+          <w:lang w:val="en-US"/>
+        </w:rPr>
+        <w:t xml:space="preserve"> and </w:t>
+      </w:r>
+      <w:r>
+        <w:rPr>
+          <w:lang w:val="en-US"/>
+        </w:rPr>
+        <w:t xml:space="preserve">it is </w:t>
+      </w:r>
+      <w:r>
+        <w:rPr>
+          <w:b/>
+          <w:bCs/>
+          <w:u w:val="single"/>
+          <w:lang w:val="en-US"/>
+        </w:rPr>
+        <w:t>published</w:t>
+      </w:r>
       <w:r>
         <w:rPr>
           <w:lang w:val="en-US"/>
@@ -5045,6 +4700,253 @@
     <w:p>
       <w:pPr>
         <w:rPr>
+          <w:lang w:val="en-US"/>
+        </w:rPr>
+      </w:pPr>
+      <w:r>
+        <w:rPr>
+          <w:lang w:val="en-US"/>
+        </w:rPr>
+        <w:t>The following schema represents the communication flow.</w:t>
+      </w:r>
+    </w:p>
+    <w:p>
+      <w:pPr>
+        <w:rPr>
+          <w:lang w:val="en-US"/>
+        </w:rPr>
+      </w:pPr>
+      <w:r>
+        <w:rPr>
+          <w:lang w:val="en-US"/>
+        </w:rPr>
+        <w:t xml:space="preserve">API named </w:t>
+      </w:r>
+      <w:r>
+        <w:rPr>
+          <w:b/>
+          <w:lang w:val="en-US"/>
+        </w:rPr>
+        <w:t>public</w:t>
+      </w:r>
+      <w:r>
+        <w:rPr>
+          <w:lang w:val="en-US"/>
+        </w:rPr>
+        <w:t>:</w:t>
+      </w:r>
+    </w:p>
+    <w:p>
+      <w:pPr>
+        <w:jc w:val="center"/>
+        <w:rPr>
+          <w:lang w:val="en-US"/>
+        </w:rPr>
+      </w:pPr>
+      <w:r>
+        <w:rPr>
+          <w:noProof/>
+          <w:lang w:eastAsia="fr-BE"/>
+        </w:rPr>
+        <w:drawing>
+          <wp:inline distT="0" distB="0" distL="0" distR="0" wp14:anchorId="603C89CD" wp14:editId="7523568B">
+            <wp:extent cx="6305550" cy="2961635"/>
+            <wp:effectExtent l="38100" t="38100" r="95250" b="86995"/>
+            <wp:docPr id="5" name="Picture 5"/>
+            <wp:cNvGraphicFramePr>
+              <a:graphicFrameLocks xmlns:a="http://schemas.openxmlformats.org/drawingml/2006/main" noChangeAspect="1"/>
+            </wp:cNvGraphicFramePr>
+            <a:graphic xmlns:a="http://schemas.openxmlformats.org/drawingml/2006/main">
+              <a:graphicData uri="http://schemas.openxmlformats.org/drawingml/2006/picture">
+                <pic:pic xmlns:pic="http://schemas.openxmlformats.org/drawingml/2006/picture">
+                  <pic:nvPicPr>
+                    <pic:cNvPr id="5" name="Figure07.png"/>
+                    <pic:cNvPicPr/>
+                  </pic:nvPicPr>
+                  <pic:blipFill>
+                    <a:blip r:embed="rId20" cstate="print">
+                      <a:extLst>
+                        <a:ext uri="{28A0092B-C50C-407E-A947-70E740481C1C}">
+                          <a14:useLocalDpi xmlns:a14="http://schemas.microsoft.com/office/drawing/2010/main" val="0"/>
+                        </a:ext>
+                      </a:extLst>
+                    </a:blip>
+                    <a:stretch>
+                      <a:fillRect/>
+                    </a:stretch>
+                  </pic:blipFill>
+                  <pic:spPr>
+                    <a:xfrm>
+                      <a:off x="0" y="0"/>
+                      <a:ext cx="6314456" cy="2965818"/>
+                    </a:xfrm>
+                    <a:prstGeom prst="rect">
+                      <a:avLst/>
+                    </a:prstGeom>
+                    <a:effectLst>
+                      <a:outerShdw blurRad="50800" dist="38100" dir="2700000" algn="tl" rotWithShape="0">
+                        <a:prstClr val="black">
+                          <a:alpha val="40000"/>
+                        </a:prstClr>
+                      </a:outerShdw>
+                    </a:effectLst>
+                  </pic:spPr>
+                </pic:pic>
+              </a:graphicData>
+            </a:graphic>
+          </wp:inline>
+        </w:drawing>
+      </w:r>
+    </w:p>
+    <w:p>
+      <w:pPr>
+        <w:pStyle w:val="Caption"/>
+        <w:jc w:val="center"/>
+      </w:pPr>
+      <w:r>
+        <w:t xml:space="preserve">Figure </w:t>
+      </w:r>
+      <w:r>
+        <w:fldChar w:fldCharType="begin"/>
+      </w:r>
+      <w:r>
+        <w:instrText xml:space="preserve"> SEQ Figure \* ARABIC </w:instrText>
+      </w:r>
+      <w:r>
+        <w:fldChar w:fldCharType="separate"/>
+      </w:r>
+      <w:r>
+        <w:rPr>
+          <w:noProof/>
+        </w:rPr>
+        <w:t>4</w:t>
+      </w:r>
+      <w:r>
+        <w:rPr>
+          <w:noProof/>
+        </w:rPr>
+        <w:fldChar w:fldCharType="end"/>
+      </w:r>
+      <w:r>
+        <w:t>: Image file Figure07</w:t>
+      </w:r>
+    </w:p>
+    <w:p>
+      <w:pPr>
+        <w:rPr>
+          <w:lang w:val="en-US"/>
+        </w:rPr>
+      </w:pPr>
+      <w:r>
+        <w:rPr>
+          <w:lang w:val="en-US"/>
+        </w:rPr>
+        <w:t xml:space="preserve">API named </w:t>
+      </w:r>
+      <w:r>
+        <w:rPr>
+          <w:b/>
+          <w:lang w:val="en-US"/>
+        </w:rPr>
+        <w:t>published</w:t>
+      </w:r>
+      <w:r>
+        <w:rPr>
+          <w:lang w:val="en-US"/>
+        </w:rPr>
+        <w:t>:</w:t>
+      </w:r>
+    </w:p>
+    <w:p>
+      <w:pPr>
+        <w:jc w:val="center"/>
+      </w:pPr>
+      <w:r>
+        <w:rPr>
+          <w:noProof/>
+          <w:lang w:eastAsia="fr-BE"/>
+        </w:rPr>
+        <w:lastRenderedPageBreak/>
+        <w:drawing>
+          <wp:inline distT="0" distB="0" distL="0" distR="0" wp14:anchorId="12B9835D" wp14:editId="039866B8">
+            <wp:extent cx="5760720" cy="2642870"/>
+            <wp:effectExtent l="38100" t="38100" r="87630" b="100330"/>
+            <wp:docPr id="7" name="Picture 7"/>
+            <wp:cNvGraphicFramePr>
+              <a:graphicFrameLocks xmlns:a="http://schemas.openxmlformats.org/drawingml/2006/main" noChangeAspect="1"/>
+            </wp:cNvGraphicFramePr>
+            <a:graphic xmlns:a="http://schemas.openxmlformats.org/drawingml/2006/main">
+              <a:graphicData uri="http://schemas.openxmlformats.org/drawingml/2006/picture">
+                <pic:pic xmlns:pic="http://schemas.openxmlformats.org/drawingml/2006/picture">
+                  <pic:nvPicPr>
+                    <pic:cNvPr id="7" name="Figure06.png"/>
+                    <pic:cNvPicPr/>
+                  </pic:nvPicPr>
+                  <pic:blipFill>
+                    <a:blip r:embed="rId21" cstate="print">
+                      <a:extLst>
+                        <a:ext uri="{28A0092B-C50C-407E-A947-70E740481C1C}">
+                          <a14:useLocalDpi xmlns:a14="http://schemas.microsoft.com/office/drawing/2010/main" val="0"/>
+                        </a:ext>
+                      </a:extLst>
+                    </a:blip>
+                    <a:stretch>
+                      <a:fillRect/>
+                    </a:stretch>
+                  </pic:blipFill>
+                  <pic:spPr>
+                    <a:xfrm>
+                      <a:off x="0" y="0"/>
+                      <a:ext cx="5760720" cy="2642870"/>
+                    </a:xfrm>
+                    <a:prstGeom prst="rect">
+                      <a:avLst/>
+                    </a:prstGeom>
+                    <a:effectLst>
+                      <a:outerShdw blurRad="50800" dist="38100" dir="2700000" algn="tl" rotWithShape="0">
+                        <a:prstClr val="black">
+                          <a:alpha val="40000"/>
+                        </a:prstClr>
+                      </a:outerShdw>
+                    </a:effectLst>
+                  </pic:spPr>
+                </pic:pic>
+              </a:graphicData>
+            </a:graphic>
+          </wp:inline>
+        </w:drawing>
+      </w:r>
+    </w:p>
+    <w:p>
+      <w:pPr>
+        <w:pStyle w:val="Caption"/>
+        <w:jc w:val="center"/>
+      </w:pPr>
+      <w:r>
+        <w:t xml:space="preserve">Figure </w:t>
+      </w:r>
+      <w:fldSimple w:instr=" SEQ Figure \* ARABIC ">
+        <w:r>
+          <w:rPr>
+            <w:noProof/>
+          </w:rPr>
+          <w:t>4</w:t>
+        </w:r>
+      </w:fldSimple>
+      <w:r>
+        <w:t>: Image file Figure06</w:t>
+      </w:r>
+    </w:p>
+    <w:p>
+      <w:pPr>
+        <w:rPr>
+          <w:lang w:val="en-US"/>
+        </w:rPr>
+      </w:pPr>
+    </w:p>
+    <w:p>
+      <w:pPr>
+        <w:rPr>
           <w:rStyle w:val="jlqj4b"/>
           <w:lang w:val="en"/>
         </w:rPr>
@@ -5059,9 +4961,10 @@
       <w:r>
         <w:rPr>
           <w:rStyle w:val="jlqj4b"/>
-          <w:lang w:val="en"/>
-        </w:rPr>
-        <w:sym w:font="Webdings" w:char="F069"/>
+          <w:rFonts w:ascii="Webdings" w:eastAsia="Webdings" w:hAnsi="Webdings" w:cs="Webdings"/>
+          <w:lang w:val="en"/>
+        </w:rPr>
+        <w:t></w:t>
       </w:r>
       <w:r>
         <w:rPr>
@@ -5150,9 +5053,10 @@
       <w:r>
         <w:rPr>
           <w:rStyle w:val="jlqj4b"/>
-          <w:lang w:val="en"/>
-        </w:rPr>
-        <w:sym w:font="Webdings" w:char="F069"/>
+          <w:rFonts w:ascii="Webdings" w:eastAsia="Webdings" w:hAnsi="Webdings" w:cs="Webdings"/>
+          <w:lang w:val="en"/>
+        </w:rPr>
+        <w:t></w:t>
       </w:r>
       <w:r>
         <w:rPr>
@@ -5394,17 +5298,8 @@
           <w:b/>
           <w:lang w:val="en"/>
         </w:rPr>
-        <w:t>public-api-test-</w:t>
-      </w:r>
-      <w:proofErr w:type="spellStart"/>
-      <w:r>
-        <w:rPr>
-          <w:b/>
-          <w:lang w:val="en"/>
-        </w:rPr>
-        <w:t>plan.yaml</w:t>
-      </w:r>
-      <w:proofErr w:type="spellEnd"/>
+        <w:t>public-api-test-plan.yaml</w:t>
+      </w:r>
       <w:r>
         <w:rPr>
           <w:lang w:val="en"/>
@@ -5490,27 +5385,7 @@
                 <w:szCs w:val="18"/>
                 <w:lang w:val="en-US"/>
               </w:rPr>
-              <w:t>Test-Extra-</w:t>
-            </w:r>
-            <w:proofErr w:type="spellStart"/>
-            <w:r>
-              <w:rPr>
-                <w:rFonts w:ascii="Lucida Console" w:hAnsi="Lucida Console" w:cs="Lucida Console"/>
-                <w:sz w:val="18"/>
-                <w:szCs w:val="18"/>
-                <w:lang w:val="en-US"/>
-              </w:rPr>
-              <w:t>BackendAPI</w:t>
-            </w:r>
-            <w:proofErr w:type="spellEnd"/>
-            <w:r>
-              <w:rPr>
-                <w:rFonts w:ascii="Lucida Console" w:hAnsi="Lucida Console" w:cs="Lucida Console"/>
-                <w:sz w:val="18"/>
-                <w:szCs w:val="18"/>
-                <w:lang w:val="en-US"/>
-              </w:rPr>
-              <w:t>-Response-Headers-Removal</w:t>
+              <w:t>Test-Extra-BackendAPI-Response-Headers-Removal</w:t>
             </w:r>
           </w:p>
         </w:tc>
@@ -5603,7 +5478,6 @@
               <w:rPr>
                 <w:lang w:val="en"/>
               </w:rPr>
-              <w:lastRenderedPageBreak/>
               <w:t>Enable expected HTTP security response headers.</w:t>
             </w:r>
           </w:p>
@@ -5623,6 +5497,7 @@
               <w:rPr>
                 <w:lang w:val="en"/>
               </w:rPr>
+              <w:lastRenderedPageBreak/>
               <w:t>Disable expected HTTP security response headers</w:t>
             </w:r>
             <w:r>
@@ -5774,17 +5649,8 @@
           <w:b/>
           <w:lang w:val="en"/>
         </w:rPr>
-        <w:t>-api-test-</w:t>
-      </w:r>
-      <w:proofErr w:type="spellStart"/>
-      <w:r>
-        <w:rPr>
-          <w:b/>
-          <w:lang w:val="en"/>
-        </w:rPr>
-        <w:t>plan.yaml</w:t>
-      </w:r>
-      <w:proofErr w:type="spellEnd"/>
+        <w:t>-api-test-plan.yaml</w:t>
+      </w:r>
       <w:r>
         <w:rPr>
           <w:lang w:val="en"/>
@@ -5869,25 +5735,7 @@
                 <w:sz w:val="18"/>
                 <w:szCs w:val="18"/>
               </w:rPr>
-              <w:t>Test-</w:t>
-            </w:r>
-            <w:proofErr w:type="spellStart"/>
-            <w:r>
-              <w:rPr>
-                <w:rFonts w:ascii="Lucida Console" w:hAnsi="Lucida Console" w:cs="Lucida Console"/>
-                <w:sz w:val="18"/>
-                <w:szCs w:val="18"/>
-              </w:rPr>
-              <w:t>Missing</w:t>
-            </w:r>
-            <w:proofErr w:type="spellEnd"/>
-            <w:r>
-              <w:rPr>
-                <w:rFonts w:ascii="Lucida Console" w:hAnsi="Lucida Console" w:cs="Lucida Console"/>
-                <w:sz w:val="18"/>
-                <w:szCs w:val="18"/>
-              </w:rPr>
-              <w:t>-Api-Key</w:t>
+              <w:t>Test-Missing-Api-Key</w:t>
             </w:r>
           </w:p>
         </w:tc>
@@ -5906,21 +5754,19 @@
               <w:rPr>
                 <w:lang w:val="en"/>
               </w:rPr>
-              <w:t xml:space="preserve">Validate that the API Gateway reject request if not API Key </w:t>
+              <w:t>Validate that the API Gateway reject</w:t>
             </w:r>
-            <w:proofErr w:type="gramStart"/>
             <w:r>
               <w:rPr>
                 <w:lang w:val="en"/>
               </w:rPr>
-              <w:t>is provided</w:t>
+              <w:t>s</w:t>
             </w:r>
-            <w:proofErr w:type="gramEnd"/>
             <w:r>
               <w:rPr>
                 <w:lang w:val="en"/>
               </w:rPr>
-              <w:t>.</w:t>
+              <w:t xml:space="preserve"> request if not API Key is provided.</w:t>
             </w:r>
           </w:p>
         </w:tc>
@@ -5943,36 +5789,8 @@
                 <w:sz w:val="18"/>
                 <w:szCs w:val="18"/>
               </w:rPr>
-              <w:t>Test-Non-</w:t>
+              <w:t>Test-Non-Verbose-Error</w:t>
             </w:r>
-            <w:proofErr w:type="spellStart"/>
-            <w:r>
-              <w:rPr>
-                <w:rFonts w:ascii="Lucida Console" w:hAnsi="Lucida Console" w:cs="Lucida Console"/>
-                <w:sz w:val="18"/>
-                <w:szCs w:val="18"/>
-              </w:rPr>
-              <w:t>Verbose</w:t>
-            </w:r>
-            <w:proofErr w:type="spellEnd"/>
-            <w:r>
-              <w:rPr>
-                <w:rFonts w:ascii="Lucida Console" w:hAnsi="Lucida Console" w:cs="Lucida Console"/>
-                <w:sz w:val="18"/>
-                <w:szCs w:val="18"/>
-              </w:rPr>
-              <w:t>-</w:t>
-            </w:r>
-            <w:proofErr w:type="spellStart"/>
-            <w:r>
-              <w:rPr>
-                <w:rFonts w:ascii="Lucida Console" w:hAnsi="Lucida Console" w:cs="Lucida Console"/>
-                <w:sz w:val="18"/>
-                <w:szCs w:val="18"/>
-              </w:rPr>
-              <w:t>Error</w:t>
-            </w:r>
-            <w:proofErr w:type="spellEnd"/>
           </w:p>
         </w:tc>
         <w:tc>
@@ -6043,36 +5861,8 @@
                 <w:sz w:val="18"/>
                 <w:szCs w:val="18"/>
               </w:rPr>
-              <w:t>Test-</w:t>
+              <w:t>Test-Missing-Basic-Authentication</w:t>
             </w:r>
-            <w:proofErr w:type="spellStart"/>
-            <w:r>
-              <w:rPr>
-                <w:rFonts w:ascii="Lucida Console" w:hAnsi="Lucida Console" w:cs="Lucida Console"/>
-                <w:sz w:val="18"/>
-                <w:szCs w:val="18"/>
-              </w:rPr>
-              <w:t>Missing</w:t>
-            </w:r>
-            <w:proofErr w:type="spellEnd"/>
-            <w:r>
-              <w:rPr>
-                <w:rFonts w:ascii="Lucida Console" w:hAnsi="Lucida Console" w:cs="Lucida Console"/>
-                <w:sz w:val="18"/>
-                <w:szCs w:val="18"/>
-              </w:rPr>
-              <w:t>-Basic-</w:t>
-            </w:r>
-            <w:proofErr w:type="spellStart"/>
-            <w:r>
-              <w:rPr>
-                <w:rFonts w:ascii="Lucida Console" w:hAnsi="Lucida Console" w:cs="Lucida Console"/>
-                <w:sz w:val="18"/>
-                <w:szCs w:val="18"/>
-              </w:rPr>
-              <w:t>Authentication</w:t>
-            </w:r>
-            <w:proofErr w:type="spellEnd"/>
           </w:p>
         </w:tc>
         <w:tc>
@@ -6090,21 +5880,7 @@
               <w:rPr>
                 <w:lang w:val="en"/>
               </w:rPr>
-              <w:t xml:space="preserve">Validate that the policy defined with the plugin “Basic Authentication” reject the request if invalid credentials </w:t>
-            </w:r>
-            <w:proofErr w:type="gramStart"/>
-            <w:r>
-              <w:rPr>
-                <w:lang w:val="en"/>
-              </w:rPr>
-              <w:t>are provided</w:t>
-            </w:r>
-            <w:proofErr w:type="gramEnd"/>
-            <w:r>
-              <w:rPr>
-                <w:lang w:val="en"/>
-              </w:rPr>
-              <w:t>.</w:t>
+              <w:t>Validate that the policy defined with the plugin “Basic Authentication” reject the request if invalid credentials are provided.</w:t>
             </w:r>
           </w:p>
         </w:tc>
@@ -6130,36 +5906,8 @@
                 <w:sz w:val="18"/>
                 <w:szCs w:val="18"/>
               </w:rPr>
-              <w:t>Test-</w:t>
+              <w:t>Test-Valid-Basic-Authentication</w:t>
             </w:r>
-            <w:proofErr w:type="spellStart"/>
-            <w:r>
-              <w:rPr>
-                <w:rFonts w:ascii="Lucida Console" w:hAnsi="Lucida Console" w:cs="Lucida Console"/>
-                <w:sz w:val="18"/>
-                <w:szCs w:val="18"/>
-              </w:rPr>
-              <w:t>Valid</w:t>
-            </w:r>
-            <w:proofErr w:type="spellEnd"/>
-            <w:r>
-              <w:rPr>
-                <w:rFonts w:ascii="Lucida Console" w:hAnsi="Lucida Console" w:cs="Lucida Console"/>
-                <w:sz w:val="18"/>
-                <w:szCs w:val="18"/>
-              </w:rPr>
-              <w:t>-Basic-</w:t>
-            </w:r>
-            <w:proofErr w:type="spellStart"/>
-            <w:r>
-              <w:rPr>
-                <w:rFonts w:ascii="Lucida Console" w:hAnsi="Lucida Console" w:cs="Lucida Console"/>
-                <w:sz w:val="18"/>
-                <w:szCs w:val="18"/>
-              </w:rPr>
-              <w:t>Authentication</w:t>
-            </w:r>
-            <w:proofErr w:type="spellEnd"/>
           </w:p>
         </w:tc>
         <w:tc>
@@ -6205,36 +5953,8 @@
                 <w:sz w:val="18"/>
                 <w:szCs w:val="18"/>
               </w:rPr>
-              <w:t>Test-Rate-</w:t>
+              <w:t>Test-Rate-Limiting-Effectiveness</w:t>
             </w:r>
-            <w:proofErr w:type="spellStart"/>
-            <w:r>
-              <w:rPr>
-                <w:rFonts w:ascii="Lucida Console" w:hAnsi="Lucida Console" w:cs="Lucida Console"/>
-                <w:sz w:val="18"/>
-                <w:szCs w:val="18"/>
-              </w:rPr>
-              <w:t>Limiting</w:t>
-            </w:r>
-            <w:proofErr w:type="spellEnd"/>
-            <w:r>
-              <w:rPr>
-                <w:rFonts w:ascii="Lucida Console" w:hAnsi="Lucida Console" w:cs="Lucida Console"/>
-                <w:sz w:val="18"/>
-                <w:szCs w:val="18"/>
-              </w:rPr>
-              <w:t>-</w:t>
-            </w:r>
-            <w:proofErr w:type="spellStart"/>
-            <w:r>
-              <w:rPr>
-                <w:rFonts w:ascii="Lucida Console" w:hAnsi="Lucida Console" w:cs="Lucida Console"/>
-                <w:sz w:val="18"/>
-                <w:szCs w:val="18"/>
-              </w:rPr>
-              <w:t>Effectiveness</w:t>
-            </w:r>
-            <w:proofErr w:type="spellEnd"/>
           </w:p>
         </w:tc>
         <w:tc>
@@ -6264,21 +5984,7 @@
               <w:rPr>
                 <w:lang w:val="en"/>
               </w:rPr>
-              <w:t xml:space="preserve"> many requests </w:t>
-            </w:r>
-            <w:proofErr w:type="gramStart"/>
-            <w:r>
-              <w:rPr>
-                <w:lang w:val="en"/>
-              </w:rPr>
-              <w:t>are made</w:t>
-            </w:r>
-            <w:proofErr w:type="gramEnd"/>
-            <w:r>
-              <w:rPr>
-                <w:lang w:val="en"/>
-              </w:rPr>
-              <w:t xml:space="preserve"> in the defined period.</w:t>
+              <w:t xml:space="preserve"> many requests are made in the defined period.</w:t>
             </w:r>
           </w:p>
         </w:tc>
@@ -6318,7 +6024,7 @@
           <w:lang w:eastAsia="fr-BE"/>
         </w:rPr>
         <w:drawing>
-          <wp:inline distT="0" distB="0" distL="0" distR="0">
+          <wp:inline distT="0" distB="0" distL="0" distR="0" wp14:anchorId="46D4D39B" wp14:editId="6DC6C9FB">
             <wp:extent cx="5760720" cy="1090295"/>
             <wp:effectExtent l="38100" t="38100" r="87630" b="90805"/>
             <wp:docPr id="4" name="Picture 4"/>
@@ -6333,7 +6039,7 @@
                     <pic:cNvPicPr/>
                   </pic:nvPicPr>
                   <pic:blipFill>
-                    <a:blip r:embed="rId14">
+                    <a:blip r:embed="rId22">
                       <a:extLst>
                         <a:ext uri="{28A0092B-C50C-407E-A947-70E740481C1C}">
                           <a14:useLocalDpi xmlns:a14="http://schemas.microsoft.com/office/drawing/2010/main" val="0"/>
@@ -6399,7 +6105,7 @@
           <w:noProof/>
           <w:lang w:val="en-US"/>
         </w:rPr>
-        <w:t>2</w:t>
+        <w:t>5</w:t>
       </w:r>
       <w:r>
         <w:fldChar w:fldCharType="end"/>
@@ -6480,7 +6186,6 @@
         </w:rPr>
         <w:t xml:space="preserve">Extract via </w:t>
       </w:r>
-      <w:proofErr w:type="spellStart"/>
       <w:r>
         <w:rPr>
           <w:rStyle w:val="jlqj4b"/>
@@ -6489,7 +6194,6 @@
         </w:rPr>
         <w:t>Jq</w:t>
       </w:r>
-      <w:proofErr w:type="spellEnd"/>
       <w:r>
         <w:rPr>
           <w:rStyle w:val="jlqj4b"/>
@@ -6550,25 +6254,138 @@
           <w:rStyle w:val="jlqj4b"/>
           <w:lang w:val="en"/>
         </w:rPr>
+        <w:t xml:space="preserve">Extract via </w:t>
+      </w:r>
+      <w:r>
+        <w:rPr>
+          <w:rStyle w:val="jlqj4b"/>
+          <w:b/>
+          <w:lang w:val="en"/>
+        </w:rPr>
+        <w:t>Jq</w:t>
+      </w:r>
+      <w:r>
+        <w:rPr>
+          <w:rStyle w:val="jlqj4b"/>
+          <w:lang w:val="en"/>
+        </w:rPr>
+        <w:t>, the list of test case</w:t>
+      </w:r>
+      <w:r>
+        <w:rPr>
+          <w:rStyle w:val="jlqj4b"/>
+          <w:lang w:val="en"/>
+        </w:rPr>
+        <w:t>s</w:t>
+      </w:r>
+      <w:r>
+        <w:rPr>
+          <w:rStyle w:val="jlqj4b"/>
+          <w:lang w:val="en"/>
+        </w:rPr>
+        <w:t xml:space="preserve"> name that ha</w:t>
+      </w:r>
+      <w:r>
+        <w:rPr>
+          <w:rStyle w:val="jlqj4b"/>
+          <w:lang w:val="en"/>
+        </w:rPr>
+        <w:t>s</w:t>
+      </w:r>
+      <w:r>
+        <w:rPr>
+          <w:rStyle w:val="jlqj4b"/>
+          <w:lang w:val="en"/>
+        </w:rPr>
+        <w:t xml:space="preserve"> succeed</w:t>
+      </w:r>
+      <w:r>
+        <w:rPr>
+          <w:rStyle w:val="jlqj4b"/>
+          <w:lang w:val="en"/>
+        </w:rPr>
+        <w:t>ed</w:t>
+      </w:r>
+      <w:r>
+        <w:rPr>
+          <w:rStyle w:val="jlqj4b"/>
+          <w:lang w:val="en"/>
+        </w:rPr>
+        <w:t>.</w:t>
+      </w:r>
+    </w:p>
+    <w:p>
+      <w:pPr>
+        <w:pStyle w:val="Heading1"/>
+        <w:rPr>
+          <w:rStyle w:val="jlqj4b"/>
+          <w:lang w:val="en"/>
+        </w:rPr>
+      </w:pPr>
+      <w:r>
+        <w:rPr>
+          <w:rStyle w:val="jlqj4b"/>
+          <w:lang w:val="en"/>
+        </w:rPr>
         <w:lastRenderedPageBreak/>
-        <w:t xml:space="preserve">Extract via </w:t>
-      </w:r>
-      <w:proofErr w:type="spellStart"/>
-      <w:r>
-        <w:rPr>
-          <w:rStyle w:val="jlqj4b"/>
-          <w:b/>
-          <w:lang w:val="en"/>
-        </w:rPr>
-        <w:t>Jq</w:t>
-      </w:r>
-      <w:proofErr w:type="spellEnd"/>
-      <w:r>
-        <w:rPr>
-          <w:rStyle w:val="jlqj4b"/>
-          <w:lang w:val="en"/>
-        </w:rPr>
-        <w:t>, the list of test case</w:t>
+        <w:t>The lab API test plans reporting</w:t>
+      </w:r>
+    </w:p>
+    <w:p>
+      <w:pPr>
+        <w:rPr>
+          <w:rStyle w:val="jlqj4b"/>
+          <w:lang w:val="en"/>
+        </w:rPr>
+      </w:pPr>
+      <w:r>
+        <w:rPr>
+          <w:rStyle w:val="jlqj4b"/>
+          <w:lang w:val="en"/>
+        </w:rPr>
+        <w:t xml:space="preserve">In addition to the JSON report, it is also possible to </w:t>
+      </w:r>
+      <w:r>
+        <w:rPr>
+          <w:rStyle w:val="jlqj4b"/>
+          <w:lang w:val="en"/>
+        </w:rPr>
+        <w:t>gen</w:t>
+      </w:r>
+      <w:r>
+        <w:rPr>
+          <w:rStyle w:val="jlqj4b"/>
+          <w:lang w:val="en"/>
+        </w:rPr>
+        <w:t>erate an output file with the Junit [16] format. This format is</w:t>
+      </w:r>
+      <w:r>
+        <w:rPr>
+          <w:rStyle w:val="jlqj4b"/>
+          <w:lang w:val="en"/>
+        </w:rPr>
+        <w:t xml:space="preserve"> supported by</w:t>
+      </w:r>
+      <w:r>
+        <w:rPr>
+          <w:rStyle w:val="jlqj4b"/>
+          <w:lang w:val="en"/>
+        </w:rPr>
+        <w:t xml:space="preserve"> default by</w:t>
+      </w:r>
+      <w:r>
+        <w:rPr>
+          <w:rStyle w:val="jlqj4b"/>
+          <w:lang w:val="en"/>
+        </w:rPr>
+        <w:t xml:space="preserve"> many CI/C</w:t>
+      </w:r>
+      <w:r>
+        <w:rPr>
+          <w:rStyle w:val="jlqj4b"/>
+          <w:lang w:val="en"/>
+        </w:rPr>
+        <w:t>D platform reporting system</w:t>
       </w:r>
       <w:r>
         <w:rPr>
@@ -6582,142 +6399,11 @@
           <w:rStyle w:val="jlqj4b"/>
           <w:lang w:val="en"/>
         </w:rPr>
-        <w:t xml:space="preserve"> name that ha</w:t>
-      </w:r>
-      <w:r>
-        <w:rPr>
-          <w:rStyle w:val="jlqj4b"/>
-          <w:lang w:val="en"/>
-        </w:rPr>
-        <w:t>s</w:t>
-      </w:r>
-      <w:r>
-        <w:rPr>
-          <w:rStyle w:val="jlqj4b"/>
-          <w:lang w:val="en"/>
-        </w:rPr>
-        <w:t xml:space="preserve"> succeed</w:t>
-      </w:r>
-      <w:r>
-        <w:rPr>
-          <w:rStyle w:val="jlqj4b"/>
-          <w:lang w:val="en"/>
-        </w:rPr>
-        <w:t>ed</w:t>
-      </w:r>
-      <w:r>
-        <w:rPr>
-          <w:rStyle w:val="jlqj4b"/>
-          <w:lang w:val="en"/>
-        </w:rPr>
         <w:t>.</w:t>
       </w:r>
     </w:p>
     <w:p>
       <w:pPr>
-        <w:pStyle w:val="Heading1"/>
-        <w:rPr>
-          <w:rStyle w:val="jlqj4b"/>
-          <w:lang w:val="en"/>
-        </w:rPr>
-      </w:pPr>
-      <w:r>
-        <w:rPr>
-          <w:rStyle w:val="jlqj4b"/>
-          <w:lang w:val="en"/>
-        </w:rPr>
-        <w:t>The lab API test plans reporting</w:t>
-      </w:r>
-    </w:p>
-    <w:p>
-      <w:pPr>
-        <w:rPr>
-          <w:rStyle w:val="jlqj4b"/>
-          <w:lang w:val="en"/>
-        </w:rPr>
-      </w:pPr>
-      <w:r>
-        <w:rPr>
-          <w:rStyle w:val="jlqj4b"/>
-          <w:lang w:val="en"/>
-        </w:rPr>
-        <w:t xml:space="preserve">In addition to the JSON report, it is also possible to </w:t>
-      </w:r>
-      <w:r>
-        <w:rPr>
-          <w:rStyle w:val="jlqj4b"/>
-          <w:lang w:val="en"/>
-        </w:rPr>
-        <w:t>gen</w:t>
-      </w:r>
-      <w:r>
-        <w:rPr>
-          <w:rStyle w:val="jlqj4b"/>
-          <w:lang w:val="en"/>
-        </w:rPr>
-        <w:t>erate an output file with the Junit [16] format. This format is</w:t>
-      </w:r>
-      <w:r>
-        <w:rPr>
-          <w:rStyle w:val="jlqj4b"/>
-          <w:lang w:val="en"/>
-        </w:rPr>
-        <w:t xml:space="preserve"> supported by</w:t>
-      </w:r>
-      <w:r>
-        <w:rPr>
-          <w:rStyle w:val="jlqj4b"/>
-          <w:lang w:val="en"/>
-        </w:rPr>
-        <w:t xml:space="preserve"> default by</w:t>
-      </w:r>
-      <w:r>
-        <w:rPr>
-          <w:rStyle w:val="jlqj4b"/>
-          <w:lang w:val="en"/>
-        </w:rPr>
-        <w:t xml:space="preserve"> many CI/C</w:t>
-      </w:r>
-      <w:r>
-        <w:rPr>
-          <w:rStyle w:val="jlqj4b"/>
-          <w:lang w:val="en"/>
-        </w:rPr>
-        <w:t xml:space="preserve">D </w:t>
-      </w:r>
-      <w:proofErr w:type="gramStart"/>
-      <w:r>
-        <w:rPr>
-          <w:rStyle w:val="jlqj4b"/>
-          <w:lang w:val="en"/>
-        </w:rPr>
-        <w:t>platform reporting</w:t>
-      </w:r>
-      <w:proofErr w:type="gramEnd"/>
-      <w:r>
-        <w:rPr>
-          <w:rStyle w:val="jlqj4b"/>
-          <w:lang w:val="en"/>
-        </w:rPr>
-        <w:t xml:space="preserve"> system</w:t>
-      </w:r>
-      <w:r>
-        <w:rPr>
-          <w:rStyle w:val="jlqj4b"/>
-          <w:lang w:val="en"/>
-        </w:rPr>
-        <w:t>s</w:t>
-      </w:r>
-      <w:r>
-        <w:rPr>
-          <w:rStyle w:val="jlqj4b"/>
-          <w:lang w:val="en"/>
-        </w:rPr>
-        <w:t>.</w:t>
-      </w:r>
-    </w:p>
-    <w:p>
-      <w:pPr>
         <w:rPr>
           <w:rStyle w:val="jlqj4b"/>
           <w:lang w:val="en"/>
@@ -6750,23 +6436,7 @@
           <w:rStyle w:val="jlqj4b"/>
           <w:lang w:val="en"/>
         </w:rPr>
-        <w:t xml:space="preserve">” </w:t>
-      </w:r>
-      <w:proofErr w:type="gramStart"/>
-      <w:r>
-        <w:rPr>
-          <w:rStyle w:val="jlqj4b"/>
-          <w:lang w:val="en"/>
-        </w:rPr>
-        <w:t>will be created</w:t>
-      </w:r>
-      <w:proofErr w:type="gramEnd"/>
-      <w:r>
-        <w:rPr>
-          <w:rStyle w:val="jlqj4b"/>
-          <w:lang w:val="en"/>
-        </w:rPr>
-        <w:t xml:space="preserve"> in the output directory specified:</w:t>
+        <w:t>” will be created in the output directory specified:</w:t>
       </w:r>
     </w:p>
     <w:tbl>
@@ -6799,67 +6469,7 @@
                 <w:sz w:val="18"/>
                 <w:lang w:val="en"/>
               </w:rPr>
-              <w:t>venom run --var="</w:t>
-            </w:r>
-            <w:proofErr w:type="spellStart"/>
-            <w:r>
-              <w:rPr>
-                <w:rStyle w:val="jlqj4b"/>
-                <w:rFonts w:ascii="Consolas" w:hAnsi="Consolas"/>
-                <w:sz w:val="18"/>
-                <w:lang w:val="en"/>
-              </w:rPr>
-              <w:t>apiman_host</w:t>
-            </w:r>
-            <w:proofErr w:type="spellEnd"/>
-            <w:r>
-              <w:rPr>
-                <w:rStyle w:val="jlqj4b"/>
-                <w:rFonts w:ascii="Consolas" w:hAnsi="Consolas"/>
-                <w:sz w:val="18"/>
-                <w:lang w:val="en"/>
-              </w:rPr>
-              <w:t>=192.168.178.32:8443" --var="</w:t>
-            </w:r>
-            <w:proofErr w:type="spellStart"/>
-            <w:r>
-              <w:rPr>
-                <w:rStyle w:val="jlqj4b"/>
-                <w:rFonts w:ascii="Consolas" w:hAnsi="Consolas"/>
-                <w:sz w:val="18"/>
-                <w:lang w:val="en"/>
-              </w:rPr>
-              <w:t>httpbin_id</w:t>
-            </w:r>
-            <w:proofErr w:type="spellEnd"/>
-            <w:r>
-              <w:rPr>
-                <w:rStyle w:val="jlqj4b"/>
-                <w:rFonts w:ascii="Consolas" w:hAnsi="Consolas"/>
-                <w:sz w:val="18"/>
-                <w:lang w:val="en"/>
-              </w:rPr>
-              <w:t>=</w:t>
-            </w:r>
-            <w:proofErr w:type="spellStart"/>
-            <w:r>
-              <w:rPr>
-                <w:rStyle w:val="jlqj4b"/>
-                <w:rFonts w:ascii="Consolas" w:hAnsi="Consolas"/>
-                <w:sz w:val="18"/>
-                <w:lang w:val="en"/>
-              </w:rPr>
-              <w:t>cnzeqdid</w:t>
-            </w:r>
-            <w:proofErr w:type="spellEnd"/>
-            <w:r>
-              <w:rPr>
-                <w:rStyle w:val="jlqj4b"/>
-                <w:rFonts w:ascii="Consolas" w:hAnsi="Consolas"/>
-                <w:sz w:val="18"/>
-                <w:lang w:val="en"/>
-              </w:rPr>
-              <w:t xml:space="preserve">" </w:t>
+              <w:t xml:space="preserve">venom run --var="apiman_host=192.168.178.32:8443" --var="httpbin_id=cnzeqdid" </w:t>
             </w:r>
           </w:p>
           <w:p>
@@ -6898,39 +6508,8 @@
                 <w:sz w:val="18"/>
                 <w:lang w:val="en"/>
               </w:rPr>
-              <w:t>--output-</w:t>
+              <w:t>--output-dir="." public-api-test-plan.yaml</w:t>
             </w:r>
-            <w:proofErr w:type="spellStart"/>
-            <w:r>
-              <w:rPr>
-                <w:rStyle w:val="jlqj4b"/>
-                <w:rFonts w:ascii="Consolas" w:hAnsi="Consolas"/>
-                <w:sz w:val="18"/>
-                <w:lang w:val="en"/>
-              </w:rPr>
-              <w:t>dir</w:t>
-            </w:r>
-            <w:proofErr w:type="spellEnd"/>
-            <w:r>
-              <w:rPr>
-                <w:rStyle w:val="jlqj4b"/>
-                <w:rFonts w:ascii="Consolas" w:hAnsi="Consolas"/>
-                <w:sz w:val="18"/>
-                <w:lang w:val="en"/>
-              </w:rPr>
-              <w:t>="." public-api-test-</w:t>
-            </w:r>
-            <w:proofErr w:type="spellStart"/>
-            <w:r>
-              <w:rPr>
-                <w:rStyle w:val="jlqj4b"/>
-                <w:rFonts w:ascii="Consolas" w:hAnsi="Consolas"/>
-                <w:sz w:val="18"/>
-                <w:lang w:val="en"/>
-              </w:rPr>
-              <w:t>plan.yaml</w:t>
-            </w:r>
-            <w:proofErr w:type="spellEnd"/>
           </w:p>
         </w:tc>
       </w:tr>
@@ -6962,23 +6541,7 @@
           <w:rStyle w:val="jlqj4b"/>
           <w:lang w:val="en"/>
         </w:rPr>
-        <w:t xml:space="preserve"> </w:t>
-      </w:r>
-      <w:proofErr w:type="gramStart"/>
-      <w:r>
-        <w:rPr>
-          <w:rStyle w:val="jlqj4b"/>
-          <w:lang w:val="en"/>
-        </w:rPr>
-        <w:t>can be used</w:t>
-      </w:r>
-      <w:proofErr w:type="gramEnd"/>
-      <w:r>
-        <w:rPr>
-          <w:rStyle w:val="jlqj4b"/>
-          <w:lang w:val="en"/>
-        </w:rPr>
-        <w:t xml:space="preserve"> to genera</w:t>
+        <w:t xml:space="preserve"> can be used to genera</w:t>
       </w:r>
       <w:r>
         <w:rPr>
@@ -7065,7 +6628,7 @@
           <w:lang w:eastAsia="fr-BE"/>
         </w:rPr>
         <w:drawing>
-          <wp:inline distT="0" distB="0" distL="0" distR="0">
+          <wp:inline distT="0" distB="0" distL="0" distR="0" wp14:anchorId="7E3F98DE" wp14:editId="68D8720F">
             <wp:extent cx="5760720" cy="3569335"/>
             <wp:effectExtent l="38100" t="38100" r="87630" b="88265"/>
             <wp:docPr id="6" name="Picture 6"/>
@@ -7080,7 +6643,7 @@
                     <pic:cNvPicPr/>
                   </pic:nvPicPr>
                   <pic:blipFill>
-                    <a:blip r:embed="rId15">
+                    <a:blip r:embed="rId23">
                       <a:extLst>
                         <a:ext uri="{28A0092B-C50C-407E-A947-70E740481C1C}">
                           <a14:useLocalDpi xmlns:a14="http://schemas.microsoft.com/office/drawing/2010/main" val="0"/>
@@ -7146,7 +6709,7 @@
           <w:noProof/>
           <w:lang w:val="en-US"/>
         </w:rPr>
-        <w:t>2</w:t>
+        <w:t>6</w:t>
       </w:r>
       <w:r>
         <w:fldChar w:fldCharType="end"/>
@@ -7200,7 +6763,21 @@
           <w:rStyle w:val="jlqj4b"/>
           <w:lang w:val="en-US"/>
         </w:rPr>
-        <w:t>provide you</w:t>
+        <w:t>provide</w:t>
+      </w:r>
+      <w:r>
+        <w:rPr>
+          <w:rStyle w:val="jlqj4b"/>
+          <w:lang w:val="en-US"/>
+        </w:rPr>
+        <w:t>s</w:t>
+      </w:r>
+      <w:r>
+        <w:rPr>
+          <w:rStyle w:val="jlqj4b"/>
+          <w:lang w:val="en-US"/>
+        </w:rPr>
+        <w:t xml:space="preserve"> you</w:t>
       </w:r>
       <w:r>
         <w:rPr>
@@ -7309,81 +6886,93 @@
           <w:rStyle w:val="jlqj4b"/>
           <w:lang w:val="en-US"/>
         </w:rPr>
+        <w:t>Conclusion</w:t>
+      </w:r>
+    </w:p>
+    <w:p>
+      <w:pPr>
+        <w:rPr>
+          <w:rStyle w:val="jlqj4b"/>
+          <w:lang w:val="en-US"/>
+        </w:rPr>
+      </w:pPr>
+      <w:r>
+        <w:rPr>
+          <w:rStyle w:val="jlqj4b"/>
+          <w:lang w:val="en-US"/>
+        </w:rPr>
+        <w:t>API</w:t>
+      </w:r>
+      <w:r>
+        <w:rPr>
+          <w:rStyle w:val="jlqj4b"/>
+          <w:lang w:val="en-US"/>
+        </w:rPr>
+        <w:t>s</w:t>
+      </w:r>
+      <w:r>
+        <w:rPr>
+          <w:rStyle w:val="jlqj4b"/>
+          <w:lang w:val="en-US"/>
+        </w:rPr>
+        <w:t xml:space="preserve"> are now inevitable and </w:t>
+      </w:r>
+      <w:r>
+        <w:rPr>
+          <w:rStyle w:val="jlqj4b"/>
+          <w:lang w:val="en-US"/>
+        </w:rPr>
+        <w:t xml:space="preserve">will continue </w:t>
+      </w:r>
+      <w:r>
+        <w:rPr>
+          <w:rStyle w:val="jlqj4b"/>
+          <w:lang w:val="en-US"/>
+        </w:rPr>
+        <w:t>to</w:t>
+      </w:r>
+      <w:r>
+        <w:rPr>
+          <w:rStyle w:val="jlqj4b"/>
+          <w:lang w:val="en-US"/>
+        </w:rPr>
+        <w:t xml:space="preserve"> become a more and more important aspect of the exposure of your</w:t>
+      </w:r>
+      <w:r>
+        <w:rPr>
+          <w:rStyle w:val="jlqj4b"/>
+          <w:lang w:val="en-US"/>
+        </w:rPr>
+        <w:t xml:space="preserve"> Information System</w:t>
+      </w:r>
+      <w:r>
+        <w:rPr>
+          <w:rStyle w:val="jlqj4b"/>
+          <w:lang w:val="en-US"/>
+        </w:rPr>
+        <w:t xml:space="preserve"> to your partner/customers</w:t>
+      </w:r>
+      <w:r>
+        <w:rPr>
+          <w:rStyle w:val="jlqj4b"/>
+          <w:lang w:val="en-US"/>
+        </w:rPr>
+        <w:t>.</w:t>
+      </w:r>
+    </w:p>
+    <w:p>
+      <w:pPr>
+        <w:rPr>
+          <w:rStyle w:val="jlqj4b"/>
+          <w:lang w:val="en-US"/>
+        </w:rPr>
+      </w:pPr>
+      <w:r>
+        <w:rPr>
+          <w:rStyle w:val="jlqj4b"/>
+          <w:lang w:val="en-US"/>
+        </w:rPr>
         <w:lastRenderedPageBreak/>
-        <w:t>Conclusion</w:t>
-      </w:r>
-    </w:p>
-    <w:p>
-      <w:pPr>
-        <w:rPr>
-          <w:rStyle w:val="jlqj4b"/>
-          <w:lang w:val="en-US"/>
-        </w:rPr>
-      </w:pPr>
-      <w:proofErr w:type="gramStart"/>
-      <w:r>
-        <w:rPr>
-          <w:rStyle w:val="jlqj4b"/>
-          <w:lang w:val="en-US"/>
-        </w:rPr>
-        <w:t xml:space="preserve">API are now inevitable and </w:t>
-      </w:r>
-      <w:r>
-        <w:rPr>
-          <w:rStyle w:val="jlqj4b"/>
-          <w:lang w:val="en-US"/>
-        </w:rPr>
-        <w:t xml:space="preserve">will continue </w:t>
-      </w:r>
-      <w:r>
-        <w:rPr>
-          <w:rStyle w:val="jlqj4b"/>
-          <w:lang w:val="en-US"/>
-        </w:rPr>
-        <w:t>to</w:t>
-      </w:r>
-      <w:r>
-        <w:rPr>
-          <w:rStyle w:val="jlqj4b"/>
-          <w:lang w:val="en-US"/>
-        </w:rPr>
-        <w:t xml:space="preserve"> become a more and more important aspect of the exposure of your</w:t>
-      </w:r>
-      <w:r>
-        <w:rPr>
-          <w:rStyle w:val="jlqj4b"/>
-          <w:lang w:val="en-US"/>
-        </w:rPr>
-        <w:t xml:space="preserve"> Information System</w:t>
-      </w:r>
-      <w:r>
-        <w:rPr>
-          <w:rStyle w:val="jlqj4b"/>
-          <w:lang w:val="en-US"/>
-        </w:rPr>
-        <w:t xml:space="preserve"> to your partner/customers</w:t>
-      </w:r>
-      <w:r>
-        <w:rPr>
-          <w:rStyle w:val="jlqj4b"/>
-          <w:lang w:val="en-US"/>
-        </w:rPr>
-        <w:t>.</w:t>
-      </w:r>
-      <w:proofErr w:type="gramEnd"/>
-    </w:p>
-    <w:p>
-      <w:pPr>
-        <w:rPr>
-          <w:rStyle w:val="jlqj4b"/>
-          <w:lang w:val="en-US"/>
-        </w:rPr>
-      </w:pPr>
-      <w:r>
-        <w:rPr>
-          <w:rStyle w:val="jlqj4b"/>
-          <w:lang w:val="en-US"/>
-        </w:rPr>
         <w:t>T</w:t>
       </w:r>
       <w:r>
@@ -7509,9 +7098,10 @@
       <w:r>
         <w:rPr>
           <w:rStyle w:val="jlqj4b"/>
-          <w:lang w:val="en-US"/>
-        </w:rPr>
-        <w:sym w:font="Wingdings" w:char="F04A"/>
+          <w:rFonts w:ascii="Wingdings" w:eastAsia="Wingdings" w:hAnsi="Wingdings" w:cs="Wingdings"/>
+          <w:lang w:val="en-US"/>
+        </w:rPr>
+        <w:t></w:t>
       </w:r>
     </w:p>
     <w:p>
@@ -7539,7 +7129,7 @@
           <w:lang w:val="en-US"/>
         </w:rPr>
       </w:pPr>
-      <w:hyperlink r:id="rId16" w:history="1">
+      <w:hyperlink r:id="rId24" w:history="1">
         <w:r>
           <w:rPr>
             <w:rStyle w:val="Hyperlink"/>
@@ -7566,7 +7156,7 @@
           <w:lang w:val="en-US"/>
         </w:rPr>
       </w:pPr>
-      <w:hyperlink r:id="rId17" w:history="1">
+      <w:hyperlink r:id="rId25" w:history="1">
         <w:r>
           <w:rPr>
             <w:rStyle w:val="Hyperlink"/>
@@ -7593,7 +7183,7 @@
           <w:lang w:val="en-US"/>
         </w:rPr>
       </w:pPr>
-      <w:hyperlink r:id="rId18" w:history="1">
+      <w:hyperlink r:id="rId26" w:history="1">
         <w:r>
           <w:rPr>
             <w:rStyle w:val="Hyperlink"/>
@@ -7620,7 +7210,7 @@
           <w:lang w:val="en-US"/>
         </w:rPr>
       </w:pPr>
-      <w:hyperlink r:id="rId19" w:history="1">
+      <w:hyperlink r:id="rId27" w:history="1">
         <w:r>
           <w:rPr>
             <w:rStyle w:val="Hyperlink"/>
@@ -7647,7 +7237,7 @@
           <w:lang w:val="en-US"/>
         </w:rPr>
       </w:pPr>
-      <w:hyperlink r:id="rId20" w:history="1">
+      <w:hyperlink r:id="rId28" w:history="1">
         <w:r>
           <w:rPr>
             <w:rStyle w:val="Hyperlink"/>
@@ -7680,7 +7270,7 @@
         </w:rPr>
         <w:t xml:space="preserve"> </w:t>
       </w:r>
-      <w:hyperlink r:id="rId21" w:history="1">
+      <w:hyperlink r:id="rId29" w:history="1">
         <w:r>
           <w:rPr>
             <w:rStyle w:val="Hyperlink"/>
@@ -7713,7 +7303,7 @@
           <w:lang w:val="en-US"/>
         </w:rPr>
       </w:pPr>
-      <w:hyperlink r:id="rId22" w:history="1">
+      <w:hyperlink r:id="rId30" w:history="1">
         <w:r>
           <w:rPr>
             <w:rStyle w:val="Hyperlink"/>
@@ -7740,7 +7330,7 @@
           <w:lang w:val="en-US"/>
         </w:rPr>
       </w:pPr>
-      <w:hyperlink r:id="rId23" w:anchor="_managing_policies_and_plugins" w:history="1">
+      <w:hyperlink r:id="rId31" w:anchor="_managing_policies_and_plugins" w:history="1">
         <w:r>
           <w:rPr>
             <w:rStyle w:val="Hyperlink"/>
@@ -7767,7 +7357,7 @@
           <w:lang w:val="en-US"/>
         </w:rPr>
       </w:pPr>
-      <w:hyperlink r:id="rId24" w:history="1">
+      <w:hyperlink r:id="rId32" w:history="1">
         <w:r>
           <w:rPr>
             <w:rStyle w:val="Hyperlink"/>
@@ -7794,7 +7384,7 @@
           <w:lang w:val="en-US"/>
         </w:rPr>
       </w:pPr>
-      <w:hyperlink r:id="rId25" w:history="1">
+      <w:hyperlink r:id="rId33" w:history="1">
         <w:r>
           <w:rPr>
             <w:rStyle w:val="Hyperlink"/>
@@ -7821,7 +7411,7 @@
           <w:lang w:val="en-US"/>
         </w:rPr>
       </w:pPr>
-      <w:hyperlink r:id="rId26" w:anchor="_the_apiman_data_model" w:history="1">
+      <w:hyperlink r:id="rId34" w:anchor="_the_apiman_data_model" w:history="1">
         <w:r>
           <w:rPr>
             <w:rStyle w:val="Hyperlink"/>
@@ -7848,7 +7438,7 @@
           <w:lang w:val="en-US"/>
         </w:rPr>
       </w:pPr>
-      <w:hyperlink r:id="rId27" w:anchor="_publishing_apis" w:history="1">
+      <w:hyperlink r:id="rId35" w:anchor="_publishing_apis" w:history="1">
         <w:r>
           <w:rPr>
             <w:rStyle w:val="Hyperlink"/>
@@ -7875,7 +7465,7 @@
           <w:lang w:val="en-US"/>
         </w:rPr>
       </w:pPr>
-      <w:hyperlink r:id="rId28" w:history="1">
+      <w:hyperlink r:id="rId36" w:history="1">
         <w:r>
           <w:rPr>
             <w:rStyle w:val="Hyperlink"/>
@@ -7902,7 +7492,7 @@
           <w:lang w:val="en-US"/>
         </w:rPr>
       </w:pPr>
-      <w:hyperlink r:id="rId29" w:history="1">
+      <w:hyperlink r:id="rId37" w:history="1">
         <w:r>
           <w:rPr>
             <w:rStyle w:val="Hyperlink"/>
@@ -7929,7 +7519,7 @@
           <w:lang w:val="en-US"/>
         </w:rPr>
       </w:pPr>
-      <w:hyperlink r:id="rId30" w:history="1">
+      <w:hyperlink r:id="rId38" w:history="1">
         <w:r>
           <w:rPr>
             <w:rStyle w:val="Hyperlink"/>
@@ -7956,7 +7546,7 @@
           <w:lang w:val="en-US"/>
         </w:rPr>
       </w:pPr>
-      <w:hyperlink r:id="rId31" w:history="1">
+      <w:hyperlink r:id="rId39" w:history="1">
         <w:r>
           <w:rPr>
             <w:rStyle w:val="Hyperlink"/>
@@ -7983,7 +7573,7 @@
           <w:lang w:val="en-US"/>
         </w:rPr>
       </w:pPr>
-      <w:hyperlink r:id="rId32" w:history="1">
+      <w:hyperlink r:id="rId40" w:history="1">
         <w:r>
           <w:rPr>
             <w:rStyle w:val="Hyperlink"/>
@@ -8010,7 +7600,7 @@
           <w:lang w:val="en-US"/>
         </w:rPr>
       </w:pPr>
-      <w:hyperlink r:id="rId33" w:anchor="execute-the-lab" w:history="1">
+      <w:hyperlink r:id="rId41" w:anchor="execute-the-lab" w:history="1">
         <w:r>
           <w:rPr>
             <w:rStyle w:val="Hyperlink"/>
@@ -8041,7 +7631,7 @@
       </w:pPr>
     </w:p>
     <w:sectPr>
-      <w:footerReference w:type="default" r:id="rId34"/>
+      <w:footerReference w:type="default" r:id="rId42"/>
       <w:pgSz w:w="11906" w:h="16838"/>
       <w:pgMar w:top="1417" w:right="1417" w:bottom="1417" w:left="1417" w:header="708" w:footer="708" w:gutter="0"/>
       <w:cols w:space="708"/>
@@ -8051,6 +7641,71 @@
 </w:document>
 </file>
 
+<file path=word/comments.xml><?xml version="1.0" encoding="utf-8"?>
+<w:comments xmlns:wpc="http://schemas.microsoft.com/office/word/2010/wordprocessingCanvas" xmlns:cx="http://schemas.microsoft.com/office/drawing/2014/chartex" xmlns:cx1="http://schemas.microsoft.com/office/drawing/2015/9/8/chartex" xmlns:mc="http://schemas.openxmlformats.org/markup-compatibility/2006" xmlns:o="urn:schemas-microsoft-com:office:office" xmlns:r="http://schemas.openxmlformats.org/officeDocument/2006/relationships" xmlns:m="http://schemas.openxmlformats.org/officeDocument/2006/math" xmlns:v="urn:schemas-microsoft-com:vml" xmlns:wp14="http://schemas.microsoft.com/office/word/2010/wordprocessingDrawing" xmlns:wp="http://schemas.openxmlformats.org/drawingml/2006/wordprocessingDrawing" xmlns:w10="urn:schemas-microsoft-com:office:word" xmlns:w="http://schemas.openxmlformats.org/wordprocessingml/2006/main" xmlns:w14="http://schemas.microsoft.com/office/word/2010/wordml" xmlns:w15="http://schemas.microsoft.com/office/word/2012/wordml" xmlns:w16se="http://schemas.microsoft.com/office/word/2015/wordml/symex" xmlns:wpg="http://schemas.microsoft.com/office/word/2010/wordprocessingGroup" xmlns:wpi="http://schemas.microsoft.com/office/word/2010/wordprocessingInk" xmlns:wne="http://schemas.microsoft.com/office/word/2006/wordml" xmlns:wps="http://schemas.microsoft.com/office/word/2010/wordprocessingShape" mc:Ignorable="w14 w15 w16se wp14">
+  <w:comment w:id="1" w:author="Valentin GIANNINI" w:date="2021-04-20T15:34:00Z" w:initials="VG">
+    <w:p>
+      <w:pPr>
+        <w:pStyle w:val="CommentText"/>
+      </w:pPr>
+      <w:r>
+        <w:rPr>
+          <w:rStyle w:val="CommentReference"/>
+        </w:rPr>
+        <w:annotationRef/>
+      </w:r>
+      <w:r>
+        <w:t xml:space="preserve">J’ai mis comme ça pour bien voir la diff avec celui d’après, </w:t>
+      </w:r>
+      <w:r>
+        <w:t>au départ j’avais pas fait attention et je comprenais pas la diff ^^</w:t>
+      </w:r>
+    </w:p>
+  </w:comment>
+  <w:comment w:id="2" w:author="Dominique RIGHETTO [2]" w:date="2021-04-20T18:19:00Z" w:initials="DR">
+    <w:p>
+      <w:pPr>
+        <w:pStyle w:val="CommentText"/>
+      </w:pPr>
+      <w:r>
+        <w:t>Trés bon ajout merci</w:t>
+      </w:r>
+      <w:r>
+        <w:rPr>
+          <w:rStyle w:val="CommentReference"/>
+        </w:rPr>
+        <w:annotationRef/>
+      </w:r>
+    </w:p>
+  </w:comment>
+</w:comments>
+</file>
+
+<file path=word/commentsExtended.xml><?xml version="1.0" encoding="utf-8"?>
+<w15:commentsEx xmlns:wpc="http://schemas.microsoft.com/office/word/2010/wordprocessingCanvas" xmlns:cx="http://schemas.microsoft.com/office/drawing/2014/chartex" xmlns:cx1="http://schemas.microsoft.com/office/drawing/2015/9/8/chartex" xmlns:mc="http://schemas.openxmlformats.org/markup-compatibility/2006" xmlns:o="urn:schemas-microsoft-com:office:office" xmlns:r="http://schemas.openxmlformats.org/officeDocument/2006/relationships" xmlns:m="http://schemas.openxmlformats.org/officeDocument/2006/math" xmlns:v="urn:schemas-microsoft-com:vml" xmlns:wp14="http://schemas.microsoft.com/office/word/2010/wordprocessingDrawing" xmlns:wp="http://schemas.openxmlformats.org/drawingml/2006/wordprocessingDrawing" xmlns:w10="urn:schemas-microsoft-com:office:word" xmlns:w="http://schemas.openxmlformats.org/wordprocessingml/2006/main" xmlns:w14="http://schemas.microsoft.com/office/word/2010/wordml" xmlns:w15="http://schemas.microsoft.com/office/word/2012/wordml" xmlns:w16se="http://schemas.microsoft.com/office/word/2015/wordml/symex" xmlns:wpg="http://schemas.microsoft.com/office/word/2010/wordprocessingGroup" xmlns:wpi="http://schemas.microsoft.com/office/word/2010/wordprocessingInk" xmlns:wne="http://schemas.microsoft.com/office/word/2006/wordml" xmlns:wps="http://schemas.microsoft.com/office/word/2010/wordprocessingShape" mc:Ignorable="w14 w15 w16se wp14">
+  <w15:commentEx w15:paraId="7CEE998F" w15:done="1"/>
+  <w15:commentEx w15:paraId="1C41173B" w15:paraIdParent="7CEE998F" w15:done="1"/>
+</w15:commentsEx>
+</file>
+
+<file path=word/commentsExtensible.xml><?xml version="1.0" encoding="utf-8"?>
+<w16cex:commentsExtensible xmlns:wpc="http://schemas.microsoft.com/office/word/2010/wordprocessingCanvas" xmlns:cx="http://schemas.microsoft.com/office/drawing/2014/chartex" xmlns:cx1="http://schemas.microsoft.com/office/drawing/2015/9/8/chartex" xmlns:cx2="http://schemas.microsoft.com/office/drawing/2015/10/21/chartex" xmlns:cx3="http://schemas.microsoft.com/office/drawing/2016/5/9/chartex" xmlns:cx4="http://schemas.microsoft.com/office/drawing/2016/5/10/chartex" xmlns:cx5="http://schemas.microsoft.com/office/drawing/2016/5/11/chartex" xmlns:cx6="http://schemas.microsoft.com/office/drawing/2016/5/12/chartex" xmlns:cx7="http://schemas.microsoft.com/office/drawing/2016/5/13/chartex" xmlns:cx8="http://schemas.microsoft.com/office/drawing/2016/5/14/chartex" xmlns:mc="http://schemas.openxmlformats.org/markup-compatibility/2006" xmlns:aink="http://schemas.microsoft.com/office/drawing/2016/ink" xmlns:am3d="http://schemas.microsoft.com/office/drawing/2017/model3d" xmlns:o="urn:schemas-microsoft-com:office:office" xmlns:r="http://schemas.openxmlformats.org/officeDocument/2006/relationships" xmlns:m="http://schemas.openxmlformats.org/officeDocument/2006/math" xmlns:v="urn:schemas-microsoft-com:vml" xmlns:wp14="http://schemas.microsoft.com/office/word/2010/wordprocessingDrawing" xmlns:wp="http://schemas.openxmlformats.org/drawingml/2006/wordprocessingDrawing" xmlns:w10="urn:schemas-microsoft-com:office:word" xmlns:w="http://schemas.openxmlformats.org/wordprocessingml/2006/main" xmlns:w14="http://schemas.microsoft.com/office/word/2010/wordml" xmlns:w15="http://schemas.microsoft.com/office/word/2012/wordml" xmlns:w16cex="http://schemas.microsoft.com/office/word/2018/wordml/cex" xmlns:w16cid="http://schemas.microsoft.com/office/word/2016/wordml/cid" xmlns:w16="http://schemas.microsoft.com/office/word/2018/wordml" xmlns:w16se="http://schemas.microsoft.com/office/word/2015/wordml/symex" xmlns:wpg="http://schemas.microsoft.com/office/word/2010/wordprocessingGroup" xmlns:wpi="http://schemas.microsoft.com/office/word/2010/wordprocessingInk" xmlns:wne="http://schemas.microsoft.com/office/word/2006/wordml" xmlns:wps="http://schemas.microsoft.com/office/word/2010/wordprocessingShape" mc:Ignorable="w14 w15 w16se w16cid w16 w16cex wp14">
+  <w16cex:commentExtensible w16cex:durableId="24296F09" w16cex:dateUtc="2021-04-20T13:17:00Z"/>
+  <w16cex:commentExtensible w16cex:durableId="43B69BD1" w16cex:dateUtc="2021-04-20T16:19:00Z"/>
+  <w16cex:commentExtensible w16cex:durableId="24297314" w16cex:dateUtc="2021-04-20T13:34:00Z"/>
+  <w16cex:commentExtensible w16cex:durableId="011E4DEA" w16cex:dateUtc="2021-04-20T16:19:00Z"/>
+</w16cex:commentsExtensible>
+</file>
+
+<file path=word/commentsIds.xml><?xml version="1.0" encoding="utf-8"?>
+<w16cid:commentsIds xmlns:wpc="http://schemas.microsoft.com/office/word/2010/wordprocessingCanvas" xmlns:cx="http://schemas.microsoft.com/office/drawing/2014/chartex" xmlns:cx1="http://schemas.microsoft.com/office/drawing/2015/9/8/chartex" xmlns:cx2="http://schemas.microsoft.com/office/drawing/2015/10/21/chartex" xmlns:cx3="http://schemas.microsoft.com/office/drawing/2016/5/9/chartex" xmlns:cx4="http://schemas.microsoft.com/office/drawing/2016/5/10/chartex" xmlns:cx5="http://schemas.microsoft.com/office/drawing/2016/5/11/chartex" xmlns:cx6="http://schemas.microsoft.com/office/drawing/2016/5/12/chartex" xmlns:cx7="http://schemas.microsoft.com/office/drawing/2016/5/13/chartex" xmlns:cx8="http://schemas.microsoft.com/office/drawing/2016/5/14/chartex" xmlns:mc="http://schemas.openxmlformats.org/markup-compatibility/2006" xmlns:aink="http://schemas.microsoft.com/office/drawing/2016/ink" xmlns:am3d="http://schemas.microsoft.com/office/drawing/2017/model3d" xmlns:o="urn:schemas-microsoft-com:office:office" xmlns:r="http://schemas.openxmlformats.org/officeDocument/2006/relationships" xmlns:m="http://schemas.openxmlformats.org/officeDocument/2006/math" xmlns:v="urn:schemas-microsoft-com:vml" xmlns:wp14="http://schemas.microsoft.com/office/word/2010/wordprocessingDrawing" xmlns:wp="http://schemas.openxmlformats.org/drawingml/2006/wordprocessingDrawing" xmlns:w10="urn:schemas-microsoft-com:office:word" xmlns:w="http://schemas.openxmlformats.org/wordprocessingml/2006/main" xmlns:w14="http://schemas.microsoft.com/office/word/2010/wordml" xmlns:w15="http://schemas.microsoft.com/office/word/2012/wordml" xmlns:w16cex="http://schemas.microsoft.com/office/word/2018/wordml/cex" xmlns:w16cid="http://schemas.microsoft.com/office/word/2016/wordml/cid" xmlns:w16="http://schemas.microsoft.com/office/word/2018/wordml" xmlns:w16se="http://schemas.microsoft.com/office/word/2015/wordml/symex" xmlns:wpg="http://schemas.microsoft.com/office/word/2010/wordprocessingGroup" xmlns:wpi="http://schemas.microsoft.com/office/word/2010/wordprocessingInk" xmlns:wne="http://schemas.microsoft.com/office/word/2006/wordml" xmlns:wps="http://schemas.microsoft.com/office/word/2010/wordprocessingShape" mc:Ignorable="w14 w15 w16se w16cid w16 w16cex wp14">
+  <w16cid:commentId w16cid:paraId="12C0725F" w16cid:durableId="24296F09"/>
+  <w16cid:commentId w16cid:paraId="118806A0" w16cid:durableId="43B69BD1"/>
+  <w16cid:commentId w16cid:paraId="7CEE998F" w16cid:durableId="24297314"/>
+  <w16cid:commentId w16cid:paraId="1C41173B" w16cid:durableId="011E4DEA"/>
+</w16cid:commentsIds>
+</file>
+
 <file path=word/endnotes.xml><?xml version="1.0" encoding="utf-8"?>
 <w:endnotes xmlns:wpc="http://schemas.microsoft.com/office/word/2010/wordprocessingCanvas" xmlns:cx="http://schemas.microsoft.com/office/drawing/2014/chartex" xmlns:cx1="http://schemas.microsoft.com/office/drawing/2015/9/8/chartex" xmlns:mc="http://schemas.openxmlformats.org/markup-compatibility/2006" xmlns:o="urn:schemas-microsoft-com:office:office" xmlns:r="http://schemas.openxmlformats.org/officeDocument/2006/relationships" xmlns:m="http://schemas.openxmlformats.org/officeDocument/2006/math" xmlns:v="urn:schemas-microsoft-com:vml" xmlns:wp14="http://schemas.microsoft.com/office/word/2010/wordprocessingDrawing" xmlns:wp="http://schemas.openxmlformats.org/drawingml/2006/wordprocessingDrawing" xmlns:w10="urn:schemas-microsoft-com:office:word" xmlns:w="http://schemas.openxmlformats.org/wordprocessingml/2006/main" xmlns:w14="http://schemas.microsoft.com/office/word/2010/wordml" xmlns:w15="http://schemas.microsoft.com/office/word/2012/wordml" xmlns:w16se="http://schemas.microsoft.com/office/word/2015/wordml/symex" xmlns:wpg="http://schemas.microsoft.com/office/word/2010/wordprocessingGroup" xmlns:wpi="http://schemas.microsoft.com/office/word/2010/wordprocessingInk" xmlns:wne="http://schemas.microsoft.com/office/word/2006/wordml" xmlns:wps="http://schemas.microsoft.com/office/word/2010/wordprocessingShape" mc:Ignorable="w14 w15 w16se wp14">
   <w:endnote w:type="separator" w:id="-1">
@@ -8071,6 +7726,13 @@
       <w:r>
         <w:continuationSeparator/>
       </w:r>
+    </w:p>
+  </w:endnote>
+  <w:endnote w:type="continuationNotice" w:id="1">
+    <w:p>
+      <w:pPr>
+        <w:spacing w:after="0" w:line="240" w:lineRule="auto"/>
+      </w:pPr>
     </w:p>
   </w:endnote>
 </w:endnotes>
@@ -8137,7 +7799,7 @@
                 <w:bCs/>
                 <w:noProof/>
               </w:rPr>
-              <w:t>8</w:t>
+              <w:t>2</w:t>
             </w:r>
             <w:r>
               <w:rPr>
@@ -8182,7 +7844,7 @@
                 <w:bCs/>
                 <w:noProof/>
               </w:rPr>
-              <w:t>8</w:t>
+              <w:t>10</w:t>
             </w:r>
             <w:r>
               <w:rPr>
@@ -8226,6 +7888,13 @@
       <w:r>
         <w:continuationSeparator/>
       </w:r>
+    </w:p>
+  </w:footnote>
+  <w:footnote w:type="continuationNotice" w:id="1">
+    <w:p>
+      <w:pPr>
+        <w:spacing w:after="0" w:line="240" w:lineRule="auto"/>
+      </w:pPr>
     </w:p>
   </w:footnote>
 </w:footnotes>
@@ -9351,6 +9020,14 @@
     <w:abstractNumId w:val="3"/>
   </w:num>
 </w:numbering>
+</file>
+
+<file path=word/people.xml><?xml version="1.0" encoding="utf-8"?>
+<w15:people xmlns:wpc="http://schemas.microsoft.com/office/word/2010/wordprocessingCanvas" xmlns:cx="http://schemas.microsoft.com/office/drawing/2014/chartex" xmlns:cx1="http://schemas.microsoft.com/office/drawing/2015/9/8/chartex" xmlns:mc="http://schemas.openxmlformats.org/markup-compatibility/2006" xmlns:o="urn:schemas-microsoft-com:office:office" xmlns:r="http://schemas.openxmlformats.org/officeDocument/2006/relationships" xmlns:m="http://schemas.openxmlformats.org/officeDocument/2006/math" xmlns:v="urn:schemas-microsoft-com:vml" xmlns:wp14="http://schemas.microsoft.com/office/word/2010/wordprocessingDrawing" xmlns:wp="http://schemas.openxmlformats.org/drawingml/2006/wordprocessingDrawing" xmlns:w10="urn:schemas-microsoft-com:office:word" xmlns:w="http://schemas.openxmlformats.org/wordprocessingml/2006/main" xmlns:w14="http://schemas.microsoft.com/office/word/2010/wordml" xmlns:w15="http://schemas.microsoft.com/office/word/2012/wordml" xmlns:w16se="http://schemas.microsoft.com/office/word/2015/wordml/symex" xmlns:wpg="http://schemas.microsoft.com/office/word/2010/wordprocessingGroup" xmlns:wpi="http://schemas.microsoft.com/office/word/2010/wordprocessingInk" xmlns:wne="http://schemas.microsoft.com/office/word/2006/wordml" xmlns:wps="http://schemas.microsoft.com/office/word/2010/wordprocessingShape" mc:Ignorable="w14 w15 w16se wp14">
+  <w15:person w15:author="Dominique RIGHETTO [2]">
+    <w15:presenceInfo w15:providerId="AD" w15:userId="S::drighetto@excellium-services.lu::512fe077-82ad-424c-88a3-15e852b5861d"/>
+  </w15:person>
+</w15:people>
 </file>
 
 <file path=word/styles.xml><?xml version="1.0" encoding="utf-8"?>
@@ -10246,6 +9923,116 @@
       </w:tcPr>
     </w:tblStylePr>
   </w:style>
+  <w:style w:type="character" w:styleId="FollowedHyperlink">
+    <w:name w:val="FollowedHyperlink"/>
+    <w:basedOn w:val="DefaultParagraphFont"/>
+    <w:uiPriority w:val="99"/>
+    <w:semiHidden/>
+    <w:unhideWhenUsed/>
+    <w:rsid w:val="009F752F"/>
+    <w:rPr>
+      <w:color w:val="954F72" w:themeColor="followedHyperlink"/>
+      <w:u w:val="single"/>
+    </w:rPr>
+  </w:style>
+  <w:style w:type="character" w:styleId="CommentReference">
+    <w:name w:val="annotation reference"/>
+    <w:basedOn w:val="DefaultParagraphFont"/>
+    <w:uiPriority w:val="99"/>
+    <w:semiHidden/>
+    <w:unhideWhenUsed/>
+    <w:rsid w:val="00987EA1"/>
+    <w:rPr>
+      <w:sz w:val="16"/>
+      <w:szCs w:val="16"/>
+    </w:rPr>
+  </w:style>
+  <w:style w:type="paragraph" w:styleId="CommentText">
+    <w:name w:val="annotation text"/>
+    <w:basedOn w:val="Normal"/>
+    <w:link w:val="CommentTextChar"/>
+    <w:uiPriority w:val="99"/>
+    <w:semiHidden/>
+    <w:unhideWhenUsed/>
+    <w:rsid w:val="00987EA1"/>
+    <w:pPr>
+      <w:spacing w:line="240" w:lineRule="auto"/>
+    </w:pPr>
+    <w:rPr>
+      <w:sz w:val="20"/>
+      <w:szCs w:val="20"/>
+    </w:rPr>
+  </w:style>
+  <w:style w:type="character" w:customStyle="1" w:styleId="CommentTextChar">
+    <w:name w:val="Comment Text Char"/>
+    <w:basedOn w:val="DefaultParagraphFont"/>
+    <w:link w:val="CommentText"/>
+    <w:uiPriority w:val="99"/>
+    <w:semiHidden/>
+    <w:rsid w:val="00987EA1"/>
+    <w:rPr>
+      <w:sz w:val="20"/>
+      <w:szCs w:val="20"/>
+    </w:rPr>
+  </w:style>
+  <w:style w:type="paragraph" w:styleId="CommentSubject">
+    <w:name w:val="annotation subject"/>
+    <w:basedOn w:val="CommentText"/>
+    <w:next w:val="CommentText"/>
+    <w:link w:val="CommentSubjectChar"/>
+    <w:uiPriority w:val="99"/>
+    <w:semiHidden/>
+    <w:unhideWhenUsed/>
+    <w:rsid w:val="00987EA1"/>
+    <w:rPr>
+      <w:b/>
+      <w:bCs/>
+    </w:rPr>
+  </w:style>
+  <w:style w:type="character" w:customStyle="1" w:styleId="CommentSubjectChar">
+    <w:name w:val="Comment Subject Char"/>
+    <w:basedOn w:val="CommentTextChar"/>
+    <w:link w:val="CommentSubject"/>
+    <w:uiPriority w:val="99"/>
+    <w:semiHidden/>
+    <w:rsid w:val="00987EA1"/>
+    <w:rPr>
+      <w:b/>
+      <w:bCs/>
+      <w:sz w:val="20"/>
+      <w:szCs w:val="20"/>
+    </w:rPr>
+  </w:style>
+  <w:style w:type="paragraph" w:styleId="BalloonText">
+    <w:name w:val="Balloon Text"/>
+    <w:basedOn w:val="Normal"/>
+    <w:link w:val="BalloonTextChar"/>
+    <w:uiPriority w:val="99"/>
+    <w:semiHidden/>
+    <w:unhideWhenUsed/>
+    <w:rsid w:val="00A34A78"/>
+    <w:pPr>
+      <w:spacing w:after="0" w:line="240" w:lineRule="auto"/>
+    </w:pPr>
+    <w:rPr>
+      <w:rFonts w:ascii="Segoe UI" w:hAnsi="Segoe UI" w:cs="Segoe UI"/>
+      <w:sz w:val="18"/>
+      <w:szCs w:val="18"/>
+    </w:rPr>
+  </w:style>
+  <w:style w:type="character" w:customStyle="1" w:styleId="BalloonTextChar">
+    <w:name w:val="Balloon Text Char"/>
+    <w:basedOn w:val="DefaultParagraphFont"/>
+    <w:link w:val="BalloonText"/>
+    <w:uiPriority w:val="99"/>
+    <w:semiHidden/>
+    <w:rsid w:val="00A34A78"/>
+    <w:rPr>
+      <w:rFonts w:ascii="Segoe UI" w:hAnsi="Segoe UI" w:cs="Segoe UI"/>
+      <w:sz w:val="18"/>
+      <w:szCs w:val="18"/>
+    </w:rPr>
+  </w:style>
 </w:styles>
 </file>
 
@@ -10508,4 +10295,317 @@
     </a:ext>
   </a:extLst>
 </a:theme>
+</file>
+
+<file path=customXml/item1.xml><?xml version="1.0" encoding="utf-8"?>
+<ct:contentTypeSchema xmlns:ct="http://schemas.microsoft.com/office/2006/metadata/contentType" xmlns:ma="http://schemas.microsoft.com/office/2006/metadata/properties/metaAttributes" ct:_="" ma:_="" ma:contentTypeName="Document" ma:contentTypeID="0x010100D983B229F8E35C4A95B140C0CAE258D8" ma:contentTypeVersion="20" ma:contentTypeDescription="Create a new document." ma:contentTypeScope="" ma:versionID="748912cfd957ce8ef99f0ccc6372d176">
+  <xsd:schema xmlns:xsd="http://www.w3.org/2001/XMLSchema" xmlns:xs="http://www.w3.org/2001/XMLSchema" xmlns:p="http://schemas.microsoft.com/office/2006/metadata/properties" xmlns:ns2="02b48c24-590e-4651-bf89-1c80665057f0" xmlns:ns3="f7d6c834-d54a-4408-aea7-02ec44eac55e" targetNamespace="http://schemas.microsoft.com/office/2006/metadata/properties" ma:root="true" ma:fieldsID="bb7395117bcfad2efa8c5b7988cffe59" ns2:_="" ns3:_="">
+    <xsd:import namespace="02b48c24-590e-4651-bf89-1c80665057f0"/>
+    <xsd:import namespace="f7d6c834-d54a-4408-aea7-02ec44eac55e"/>
+    <xsd:element name="properties">
+      <xsd:complexType>
+        <xsd:sequence>
+          <xsd:element name="documentManagement">
+            <xsd:complexType>
+              <xsd:all>
+                <xsd:element ref="ns2:XLMReference"/>
+                <xsd:element ref="ns2:XLMClientCompany"/>
+                <xsd:element ref="ns2:XLMTechnicalReviewer" minOccurs="0"/>
+                <xsd:element ref="ns2:XLMReviewStatus" minOccurs="0"/>
+                <xsd:element ref="ns2:Attachedfiles" minOccurs="0"/>
+                <xsd:element ref="ns2:MediaServiceMetadata" minOccurs="0"/>
+                <xsd:element ref="ns2:MediaServiceFastMetadata" minOccurs="0"/>
+                <xsd:element ref="ns2:MediaServiceAutoKeyPoints" minOccurs="0"/>
+                <xsd:element ref="ns2:MediaServiceKeyPoints" minOccurs="0"/>
+                <xsd:element ref="ns3:SharedWithUsers" minOccurs="0"/>
+                <xsd:element ref="ns3:SharedWithDetails" minOccurs="0"/>
+              </xsd:all>
+            </xsd:complexType>
+          </xsd:element>
+        </xsd:sequence>
+      </xsd:complexType>
+    </xsd:element>
+  </xsd:schema>
+  <xsd:schema xmlns:xsd="http://www.w3.org/2001/XMLSchema" xmlns:xs="http://www.w3.org/2001/XMLSchema" xmlns:dms="http://schemas.microsoft.com/office/2006/documentManagement/types" xmlns:pc="http://schemas.microsoft.com/office/infopath/2007/PartnerControls" targetNamespace="02b48c24-590e-4651-bf89-1c80665057f0" elementFormDefault="qualified">
+    <xsd:import namespace="http://schemas.microsoft.com/office/2006/documentManagement/types"/>
+    <xsd:import namespace="http://schemas.microsoft.com/office/infopath/2007/PartnerControls"/>
+    <xsd:element name="XLMReference" ma:index="2" ma:displayName="XLMReference" ma:description="" ma:format="Dropdown" ma:internalName="XLMReference" ma:readOnly="false">
+      <xsd:simpleType>
+        <xsd:restriction base="dms:Text">
+          <xsd:maxLength value="255"/>
+        </xsd:restriction>
+      </xsd:simpleType>
+    </xsd:element>
+    <xsd:element name="XLMClientCompany" ma:index="3" ma:displayName="Client Company" ma:format="Dropdown" ma:internalName="XLMClientCompany" ma:readOnly="false">
+      <xsd:simpleType>
+        <xsd:union memberTypes="dms:Text">
+          <xsd:simpleType>
+            <xsd:restriction base="dms:Choice">
+              <xsd:enumeration value="Deutsche Börse"/>
+              <xsd:enumeration value="LNS"/>
+            </xsd:restriction>
+          </xsd:simpleType>
+        </xsd:union>
+      </xsd:simpleType>
+    </xsd:element>
+    <xsd:element name="XLMTechnicalReviewer" ma:index="4" nillable="true" ma:displayName="XLMTechnicalReviewer" ma:list="UserInfo" ma:SharePointGroup="0" ma:internalName="XLMTechnicalReviewer" ma:readOnly="false" ma:showField="ImnName">
+      <xsd:complexType>
+        <xsd:complexContent>
+          <xsd:extension base="dms:User">
+            <xsd:sequence>
+              <xsd:element name="UserInfo" minOccurs="0" maxOccurs="unbounded">
+                <xsd:complexType>
+                  <xsd:sequence>
+                    <xsd:element name="DisplayName" type="xsd:string" minOccurs="0"/>
+                    <xsd:element name="AccountId" type="dms:UserId" minOccurs="0" nillable="true"/>
+                    <xsd:element name="AccountType" type="xsd:string" minOccurs="0"/>
+                  </xsd:sequence>
+                </xsd:complexType>
+              </xsd:element>
+            </xsd:sequence>
+          </xsd:extension>
+        </xsd:complexContent>
+      </xsd:complexType>
+    </xsd:element>
+    <xsd:element name="XLMReviewStatus" ma:index="5" nillable="true" ma:displayName="XLMReviewStatus" ma:default="Tech Review" ma:format="Dropdown" ma:internalName="XLMReviewStatus" ma:readOnly="false">
+      <xsd:simpleType>
+        <xsd:restriction base="dms:Choice">
+          <xsd:enumeration value="Tech Review"/>
+          <xsd:enumeration value="Post Tech Review"/>
+          <xsd:enumeration value="Mgt Review"/>
+          <xsd:enumeration value="Post Mgt Review"/>
+          <xsd:enumeration value="To Deliver"/>
+          <xsd:enumeration value="Delivered"/>
+        </xsd:restriction>
+      </xsd:simpleType>
+    </xsd:element>
+    <xsd:element name="Attachedfiles" ma:index="6" nillable="true" ma:displayName="Attached files" ma:format="Dropdown" ma:internalName="Attachedfiles" ma:readOnly="false">
+      <xsd:simpleType>
+        <xsd:restriction base="dms:Text">
+          <xsd:maxLength value="255"/>
+        </xsd:restriction>
+      </xsd:simpleType>
+    </xsd:element>
+    <xsd:element name="MediaServiceMetadata" ma:index="8" nillable="true" ma:displayName="MediaServiceMetadata" ma:hidden="true" ma:internalName="MediaServiceMetadata" ma:readOnly="true">
+      <xsd:simpleType>
+        <xsd:restriction base="dms:Note"/>
+      </xsd:simpleType>
+    </xsd:element>
+    <xsd:element name="MediaServiceFastMetadata" ma:index="9" nillable="true" ma:displayName="MediaServiceFastMetadata" ma:hidden="true" ma:internalName="MediaServiceFastMetadata" ma:readOnly="true">
+      <xsd:simpleType>
+        <xsd:restriction base="dms:Note"/>
+      </xsd:simpleType>
+    </xsd:element>
+    <xsd:element name="MediaServiceAutoKeyPoints" ma:index="10" nillable="true" ma:displayName="MediaServiceAutoKeyPoints" ma:hidden="true" ma:internalName="MediaServiceAutoKeyPoints" ma:readOnly="true">
+      <xsd:simpleType>
+        <xsd:restriction base="dms:Note"/>
+      </xsd:simpleType>
+    </xsd:element>
+    <xsd:element name="MediaServiceKeyPoints" ma:index="11" nillable="true" ma:displayName="KeyPoints" ma:hidden="true" ma:internalName="MediaServiceKeyPoints" ma:readOnly="true">
+      <xsd:simpleType>
+        <xsd:restriction base="dms:Note"/>
+      </xsd:simpleType>
+    </xsd:element>
+  </xsd:schema>
+  <xsd:schema xmlns:xsd="http://www.w3.org/2001/XMLSchema" xmlns:xs="http://www.w3.org/2001/XMLSchema" xmlns:dms="http://schemas.microsoft.com/office/2006/documentManagement/types" xmlns:pc="http://schemas.microsoft.com/office/infopath/2007/PartnerControls" targetNamespace="f7d6c834-d54a-4408-aea7-02ec44eac55e" elementFormDefault="qualified">
+    <xsd:import namespace="http://schemas.microsoft.com/office/2006/documentManagement/types"/>
+    <xsd:import namespace="http://schemas.microsoft.com/office/infopath/2007/PartnerControls"/>
+    <xsd:element name="SharedWithUsers" ma:index="16" nillable="true" ma:displayName="Shared With" ma:hidden="true" ma:internalName="SharedWithUsers" ma:readOnly="true">
+      <xsd:complexType>
+        <xsd:complexContent>
+          <xsd:extension base="dms:UserMulti">
+            <xsd:sequence>
+              <xsd:element name="UserInfo" minOccurs="0" maxOccurs="unbounded">
+                <xsd:complexType>
+                  <xsd:sequence>
+                    <xsd:element name="DisplayName" type="xsd:string" minOccurs="0"/>
+                    <xsd:element name="AccountId" type="dms:UserId" minOccurs="0" nillable="true"/>
+                    <xsd:element name="AccountType" type="xsd:string" minOccurs="0"/>
+                  </xsd:sequence>
+                </xsd:complexType>
+              </xsd:element>
+            </xsd:sequence>
+          </xsd:extension>
+        </xsd:complexContent>
+      </xsd:complexType>
+    </xsd:element>
+    <xsd:element name="SharedWithDetails" ma:index="17" nillable="true" ma:displayName="Shared With Details" ma:hidden="true" ma:internalName="SharedWithDetails" ma:readOnly="true">
+      <xsd:simpleType>
+        <xsd:restriction base="dms:Note"/>
+      </xsd:simpleType>
+    </xsd:element>
+  </xsd:schema>
+  <xsd:schema xmlns="http://schemas.openxmlformats.org/package/2006/metadata/core-properties" xmlns:xsd="http://www.w3.org/2001/XMLSchema" xmlns:xsi="http://www.w3.org/2001/XMLSchema-instance" xmlns:dc="http://purl.org/dc/elements/1.1/" xmlns:dcterms="http://purl.org/dc/terms/" xmlns:odoc="http://schemas.microsoft.com/internal/obd" targetNamespace="http://schemas.openxmlformats.org/package/2006/metadata/core-properties" elementFormDefault="qualified" attributeFormDefault="unqualified" blockDefault="#all">
+    <xsd:import namespace="http://purl.org/dc/elements/1.1/" schemaLocation="http://dublincore.org/schemas/xmls/qdc/2003/04/02/dc.xsd"/>
+    <xsd:import namespace="http://purl.org/dc/terms/" schemaLocation="http://dublincore.org/schemas/xmls/qdc/2003/04/02/dcterms.xsd"/>
+    <xsd:element name="coreProperties" type="CT_coreProperties"/>
+    <xsd:complexType name="CT_coreProperties">
+      <xsd:all>
+        <xsd:element ref="dc:creator" minOccurs="0" maxOccurs="1"/>
+        <xsd:element ref="dcterms:created" minOccurs="0" maxOccurs="1"/>
+        <xsd:element ref="dc:identifier" minOccurs="0" maxOccurs="1"/>
+        <xsd:element name="contentType" minOccurs="0" maxOccurs="1" type="xsd:string" ma:displayName="Content Type"/>
+        <xsd:element ref="dc:title" minOccurs="0" maxOccurs="1" ma:index="1" ma:displayName="Title"/>
+        <xsd:element ref="dc:subject" minOccurs="0" maxOccurs="1"/>
+        <xsd:element ref="dc:description" minOccurs="0" maxOccurs="1"/>
+        <xsd:element name="keywords" minOccurs="0" maxOccurs="1" type="xsd:string"/>
+        <xsd:element ref="dc:language" minOccurs="0" maxOccurs="1"/>
+        <xsd:element name="category" minOccurs="0" maxOccurs="1" type="xsd:string"/>
+        <xsd:element name="version" minOccurs="0" maxOccurs="1" type="xsd:string"/>
+        <xsd:element name="revision" minOccurs="0" maxOccurs="1" type="xsd:string">
+          <xsd:annotation>
+            <xsd:documentation>
+                        This value indicates the number of saves or revisions. The application is responsible for updating this value after each revision.
+                    </xsd:documentation>
+          </xsd:annotation>
+        </xsd:element>
+        <xsd:element name="lastModifiedBy" minOccurs="0" maxOccurs="1" type="xsd:string"/>
+        <xsd:element ref="dcterms:modified" minOccurs="0" maxOccurs="1"/>
+        <xsd:element name="contentStatus" minOccurs="0" maxOccurs="1" type="xsd:string"/>
+      </xsd:all>
+    </xsd:complexType>
+  </xsd:schema>
+  <xs:schema xmlns:pc="http://schemas.microsoft.com/office/infopath/2007/PartnerControls" xmlns:xs="http://www.w3.org/2001/XMLSchema" targetNamespace="http://schemas.microsoft.com/office/infopath/2007/PartnerControls" elementFormDefault="qualified" attributeFormDefault="unqualified">
+    <xs:element name="Person">
+      <xs:complexType>
+        <xs:sequence>
+          <xs:element ref="pc:DisplayName" minOccurs="0"/>
+          <xs:element ref="pc:AccountId" minOccurs="0"/>
+          <xs:element ref="pc:AccountType" minOccurs="0"/>
+        </xs:sequence>
+      </xs:complexType>
+    </xs:element>
+    <xs:element name="DisplayName" type="xs:string"/>
+    <xs:element name="AccountId" type="xs:string"/>
+    <xs:element name="AccountType" type="xs:string"/>
+    <xs:element name="BDCAssociatedEntity">
+      <xs:complexType>
+        <xs:sequence>
+          <xs:element ref="pc:BDCEntity" minOccurs="0" maxOccurs="unbounded"/>
+        </xs:sequence>
+        <xs:attribute ref="pc:EntityNamespace"/>
+        <xs:attribute ref="pc:EntityName"/>
+        <xs:attribute ref="pc:SystemInstanceName"/>
+        <xs:attribute ref="pc:AssociationName"/>
+      </xs:complexType>
+    </xs:element>
+    <xs:attribute name="EntityNamespace" type="xs:string"/>
+    <xs:attribute name="EntityName" type="xs:string"/>
+    <xs:attribute name="SystemInstanceName" type="xs:string"/>
+    <xs:attribute name="AssociationName" type="xs:string"/>
+    <xs:element name="BDCEntity">
+      <xs:complexType>
+        <xs:sequence>
+          <xs:element ref="pc:EntityDisplayName" minOccurs="0"/>
+          <xs:element ref="pc:EntityInstanceReference" minOccurs="0"/>
+          <xs:element ref="pc:EntityId1" minOccurs="0"/>
+          <xs:element ref="pc:EntityId2" minOccurs="0"/>
+          <xs:element ref="pc:EntityId3" minOccurs="0"/>
+          <xs:element ref="pc:EntityId4" minOccurs="0"/>
+          <xs:element ref="pc:EntityId5" minOccurs="0"/>
+        </xs:sequence>
+      </xs:complexType>
+    </xs:element>
+    <xs:element name="EntityDisplayName" type="xs:string"/>
+    <xs:element name="EntityInstanceReference" type="xs:string"/>
+    <xs:element name="EntityId1" type="xs:string"/>
+    <xs:element name="EntityId2" type="xs:string"/>
+    <xs:element name="EntityId3" type="xs:string"/>
+    <xs:element name="EntityId4" type="xs:string"/>
+    <xs:element name="EntityId5" type="xs:string"/>
+    <xs:element name="Terms">
+      <xs:complexType>
+        <xs:sequence>
+          <xs:element ref="pc:TermInfo" minOccurs="0" maxOccurs="unbounded"/>
+        </xs:sequence>
+      </xs:complexType>
+    </xs:element>
+    <xs:element name="TermInfo">
+      <xs:complexType>
+        <xs:sequence>
+          <xs:element ref="pc:TermName" minOccurs="0"/>
+          <xs:element ref="pc:TermId" minOccurs="0"/>
+        </xs:sequence>
+      </xs:complexType>
+    </xs:element>
+    <xs:element name="TermName" type="xs:string"/>
+    <xs:element name="TermId" type="xs:string"/>
+  </xs:schema>
+</ct:contentTypeSchema>
+</file>
+
+<file path=customXml/item2.xml><?xml version="1.0" encoding="utf-8"?>
+<p:properties xmlns:p="http://schemas.microsoft.com/office/2006/metadata/properties" xmlns:xsi="http://www.w3.org/2001/XMLSchema-instance" xmlns:pc="http://schemas.microsoft.com/office/infopath/2007/PartnerControls">
+  <documentManagement>
+    <Attachedfiles xmlns="02b48c24-590e-4651-bf89-1c80665057f0" xsi:nil="true"/>
+    <XLMTechnicalReviewer xmlns="02b48c24-590e-4651-bf89-1c80665057f0">
+      <UserInfo>
+        <DisplayName>Valentin GIANNINI</DisplayName>
+        <AccountId>21</AccountId>
+        <AccountType/>
+      </UserInfo>
+    </XLMTechnicalReviewer>
+    <XLMReference xmlns="02b48c24-590e-4651-bf89-1c80665057f0">XLM-0000</XLMReference>
+    <XLMReviewStatus xmlns="02b48c24-590e-4651-bf89-1c80665057f0">Mgt Review</XLMReviewStatus>
+    <XLMClientCompany xmlns="02b48c24-590e-4651-bf89-1c80665057f0">XLM</XLMClientCompany>
+  </documentManagement>
+</p:properties>
+</file>
+
+<file path=customXml/item3.xml><?xml version="1.0" encoding="utf-8"?>
+<?mso-contentType ?>
+<FormTemplates xmlns="http://schemas.microsoft.com/sharepoint/v3/contenttype/forms">
+  <Display>DocumentLibraryForm</Display>
+  <Edit>DocumentLibraryForm</Edit>
+  <New>DocumentLibraryForm</New>
+</FormTemplates>
+</file>
+
+<file path=customXml/item4.xml><?xml version="1.0" encoding="utf-8"?>
+<b:Sources xmlns:b="http://schemas.openxmlformats.org/officeDocument/2006/bibliography" xmlns="http://schemas.openxmlformats.org/officeDocument/2006/bibliography" SelectedStyle="\APASixthEditionOfficeOnline.xsl" StyleName="APA" Version="6"/>
+</file>
+
+<file path=customXml/itemProps1.xml><?xml version="1.0" encoding="utf-8"?>
+<ds:datastoreItem xmlns:ds="http://schemas.openxmlformats.org/officeDocument/2006/customXml" ds:itemID="{D99ADFD1-D3F7-4B97-B5DB-6E3864F1B5B5}">
+  <ds:schemaRefs>
+    <ds:schemaRef ds:uri="http://schemas.microsoft.com/office/2006/metadata/contentType"/>
+    <ds:schemaRef ds:uri="http://schemas.microsoft.com/office/2006/metadata/properties/metaAttributes"/>
+    <ds:schemaRef ds:uri="http://www.w3.org/2001/XMLSchema"/>
+    <ds:schemaRef ds:uri="http://schemas.microsoft.com/office/2006/metadata/properties"/>
+    <ds:schemaRef ds:uri="02b48c24-590e-4651-bf89-1c80665057f0"/>
+    <ds:schemaRef ds:uri="f7d6c834-d54a-4408-aea7-02ec44eac55e"/>
+    <ds:schemaRef ds:uri="http://schemas.microsoft.com/office/2006/documentManagement/types"/>
+    <ds:schemaRef ds:uri="http://schemas.microsoft.com/office/infopath/2007/PartnerControls"/>
+    <ds:schemaRef ds:uri="http://schemas.openxmlformats.org/package/2006/metadata/core-properties"/>
+    <ds:schemaRef ds:uri="http://purl.org/dc/elements/1.1/"/>
+    <ds:schemaRef ds:uri="http://purl.org/dc/terms/"/>
+    <ds:schemaRef ds:uri="http://schemas.microsoft.com/internal/obd"/>
+  </ds:schemaRefs>
+</ds:datastoreItem>
+</file>
+
+<file path=customXml/itemProps2.xml><?xml version="1.0" encoding="utf-8"?>
+<ds:datastoreItem xmlns:ds="http://schemas.openxmlformats.org/officeDocument/2006/customXml" ds:itemID="{5510F880-56D3-4927-B057-9798347681FE}">
+  <ds:schemaRefs>
+    <ds:schemaRef ds:uri="http://schemas.microsoft.com/office/2006/metadata/properties"/>
+    <ds:schemaRef ds:uri="http://schemas.microsoft.com/office/infopath/2007/PartnerControls"/>
+    <ds:schemaRef ds:uri="02b48c24-590e-4651-bf89-1c80665057f0"/>
+  </ds:schemaRefs>
+</ds:datastoreItem>
+</file>
+
+<file path=customXml/itemProps3.xml><?xml version="1.0" encoding="utf-8"?>
+<ds:datastoreItem xmlns:ds="http://schemas.openxmlformats.org/officeDocument/2006/customXml" ds:itemID="{40E029EA-3779-4C9E-9728-A65ADCC59A3C}">
+  <ds:schemaRefs>
+    <ds:schemaRef ds:uri="http://schemas.microsoft.com/sharepoint/v3/contenttype/forms"/>
+  </ds:schemaRefs>
+</ds:datastoreItem>
+</file>
+
+<file path=customXml/itemProps4.xml><?xml version="1.0" encoding="utf-8"?>
+<ds:datastoreItem xmlns:ds="http://schemas.openxmlformats.org/officeDocument/2006/customXml" ds:itemID="{E9397287-4318-408A-8213-8A631520A591}">
+  <ds:schemaRefs>
+    <ds:schemaRef ds:uri="http://schemas.openxmlformats.org/officeDocument/2006/bibliography"/>
+  </ds:schemaRefs>
+</ds:datastoreItem>
 </file>
</xml_diff>